<commit_message>
more details added to the report
</commit_message>
<xml_diff>
--- a/Report.docx
+++ b/Report.docx
@@ -475,7 +475,7 @@
     </w:p>
     <w:p>
       <w:pPr>
-        <w:pStyle w:val="Heading1"/>
+        <w:pStyle w:val="Ttulo1"/>
         <w:rPr>
           <w:lang w:val="en-GB"/>
         </w:rPr>
@@ -500,12 +500,32 @@
         <w:rPr>
           <w:lang w:val="en-GB"/>
         </w:rPr>
-        <w:t>This project consists of a multiclass classification of previously preprocessed poems, that will be assigned to a period. In order to carry out this task, we make use of the tools explained in class regarding Natural Language Processing and Machine learning tools, such as feature extraction and selection.</w:t>
-      </w:r>
-    </w:p>
-    <w:p>
-      <w:pPr>
-        <w:pStyle w:val="Heading1"/>
+        <w:t xml:space="preserve">This project consists of a multiclass classification of previously </w:t>
+      </w:r>
+      <w:proofErr w:type="spellStart"/>
+      <w:r>
+        <w:rPr>
+          <w:lang w:val="en-GB"/>
+        </w:rPr>
+        <w:t>preprocessed</w:t>
+      </w:r>
+      <w:proofErr w:type="spellEnd"/>
+      <w:r>
+        <w:rPr>
+          <w:lang w:val="en-GB"/>
+        </w:rPr>
+        <w:t xml:space="preserve"> poems, that will be assigned to a period. In order to carry out this task, we make use of the tools explained in </w:t>
+      </w:r>
+      <w:r>
+        <w:rPr>
+          <w:lang w:val="en-GB"/>
+        </w:rPr>
+        <w:t>class regarding Natural Language Processing and Machine learning tools, such as feature extraction and selection.</w:t>
+      </w:r>
+    </w:p>
+    <w:p>
+      <w:pPr>
+        <w:pStyle w:val="Ttulo1"/>
         <w:rPr>
           <w:lang w:val="en-GB"/>
         </w:rPr>
@@ -521,7 +541,7 @@
     </w:p>
     <w:p>
       <w:pPr>
-        <w:pStyle w:val="Heading2"/>
+        <w:pStyle w:val="Ttulo2"/>
         <w:rPr>
           <w:lang w:val="en-GB"/>
         </w:rPr>
@@ -581,7 +601,63 @@
         <w:rPr>
           <w:lang w:val="en-GB"/>
         </w:rPr>
-        <w:t xml:space="preserve">For the creation we used a library called request to obtain the response of the get request and then we obtain the json response where we extract information like author, title, link to the poem, tags and snippet. With the link to the poem and using BeautifulSoup we get the html information. Poems were mainly in two formats, text or images. For the first one we just extracted the text that was inside the div with class 'o-poem', and for the second one, we used an OCR, in this case, pytesseract, to extract the text from the image that was in the div with class ‘c-assetStack-media’. </w:t>
+        <w:t xml:space="preserve">For the creation we used a library called request to obtain the response of the get request and then we obtain the </w:t>
+      </w:r>
+      <w:proofErr w:type="spellStart"/>
+      <w:r>
+        <w:rPr>
+          <w:lang w:val="en-GB"/>
+        </w:rPr>
+        <w:t>json</w:t>
+      </w:r>
+      <w:proofErr w:type="spellEnd"/>
+      <w:r>
+        <w:rPr>
+          <w:lang w:val="en-GB"/>
+        </w:rPr>
+        <w:t xml:space="preserve"> response where we extract information like author, title, link to the poem, tags and snippet. With the link to the poem and using </w:t>
+      </w:r>
+      <w:proofErr w:type="spellStart"/>
+      <w:r>
+        <w:rPr>
+          <w:lang w:val="en-GB"/>
+        </w:rPr>
+        <w:t>BeautifulSoup</w:t>
+      </w:r>
+      <w:proofErr w:type="spellEnd"/>
+      <w:r>
+        <w:rPr>
+          <w:lang w:val="en-GB"/>
+        </w:rPr>
+        <w:t xml:space="preserve"> we get the html information. Poems were mainly in two formats, text or images. For the first one we just extracted the text that was inside the div with class 'o-poem', and for the second one, we used an OCR, in this case, </w:t>
+      </w:r>
+      <w:proofErr w:type="spellStart"/>
+      <w:r>
+        <w:rPr>
+          <w:lang w:val="en-GB"/>
+        </w:rPr>
+        <w:t>pytesseract</w:t>
+      </w:r>
+      <w:proofErr w:type="spellEnd"/>
+      <w:r>
+        <w:rPr>
+          <w:lang w:val="en-GB"/>
+        </w:rPr>
+        <w:t>, to extract the text from the image that was in the div with class ‘c-</w:t>
+      </w:r>
+      <w:proofErr w:type="spellStart"/>
+      <w:r>
+        <w:rPr>
+          <w:lang w:val="en-GB"/>
+        </w:rPr>
+        <w:t>assetStack</w:t>
+      </w:r>
+      <w:proofErr w:type="spellEnd"/>
+      <w:r>
+        <w:rPr>
+          <w:lang w:val="en-GB"/>
+        </w:rPr>
+        <w:t xml:space="preserve">-media’. </w:t>
       </w:r>
     </w:p>
     <w:p>
@@ -617,7 +693,21 @@
         <w:rPr>
           <w:lang w:val="en-GB"/>
         </w:rPr>
-        <w:t xml:space="preserve"> only 5535 poems from the 47388 total poems have a period assigned, so we will have two different datasets, one composed with all the poems that will be used for the topic modeling task, see Figure 1, and another with only the poems that have a period and they can be used for the classification task, see Figure 2.</w:t>
+        <w:t xml:space="preserve"> only 5535 poems from the 47388 total poems have a period assigned, so we will have two different datasets, one composed with all the poems that will be used for the topic </w:t>
+      </w:r>
+      <w:proofErr w:type="spellStart"/>
+      <w:r>
+        <w:rPr>
+          <w:lang w:val="en-GB"/>
+        </w:rPr>
+        <w:t>modeling</w:t>
+      </w:r>
+      <w:proofErr w:type="spellEnd"/>
+      <w:r>
+        <w:rPr>
+          <w:lang w:val="en-GB"/>
+        </w:rPr>
+        <w:t xml:space="preserve"> task, see Figure 1, and another with only the poems that have a period and they can be used for the classification task, see Figure 2.</w:t>
       </w:r>
     </w:p>
     <w:p>
@@ -647,8 +737,13 @@
           <w:numId w:val="1"/>
         </w:numPr>
       </w:pPr>
-      <w:r>
-        <w:t>An id</w:t>
+      <w:proofErr w:type="spellStart"/>
+      <w:r>
+        <w:t>An</w:t>
+      </w:r>
+      <w:proofErr w:type="spellEnd"/>
+      <w:r>
+        <w:t xml:space="preserve"> id</w:t>
       </w:r>
     </w:p>
     <w:p>
@@ -658,9 +753,43 @@
           <w:numId w:val="1"/>
         </w:numPr>
       </w:pPr>
-      <w:r>
-        <w:t>The title of the poem</w:t>
-      </w:r>
+      <w:proofErr w:type="spellStart"/>
+      <w:r>
+        <w:t>The</w:t>
+      </w:r>
+      <w:proofErr w:type="spellEnd"/>
+      <w:r>
+        <w:t xml:space="preserve"> </w:t>
+      </w:r>
+      <w:proofErr w:type="spellStart"/>
+      <w:r>
+        <w:t>title</w:t>
+      </w:r>
+      <w:proofErr w:type="spellEnd"/>
+      <w:r>
+        <w:t xml:space="preserve"> </w:t>
+      </w:r>
+      <w:proofErr w:type="spellStart"/>
+      <w:r>
+        <w:t>of</w:t>
+      </w:r>
+      <w:proofErr w:type="spellEnd"/>
+      <w:r>
+        <w:t xml:space="preserve"> </w:t>
+      </w:r>
+      <w:proofErr w:type="spellStart"/>
+      <w:r>
+        <w:t>the</w:t>
+      </w:r>
+      <w:proofErr w:type="spellEnd"/>
+      <w:r>
+        <w:t xml:space="preserve"> </w:t>
+      </w:r>
+      <w:proofErr w:type="spellStart"/>
+      <w:r>
+        <w:t>poem</w:t>
+      </w:r>
+      <w:proofErr w:type="spellEnd"/>
     </w:p>
     <w:p>
       <w:pPr>
@@ -669,9 +798,19 @@
           <w:numId w:val="1"/>
         </w:numPr>
       </w:pPr>
-      <w:r>
-        <w:t>The author</w:t>
-      </w:r>
+      <w:proofErr w:type="spellStart"/>
+      <w:r>
+        <w:t>The</w:t>
+      </w:r>
+      <w:proofErr w:type="spellEnd"/>
+      <w:r>
+        <w:t xml:space="preserve"> </w:t>
+      </w:r>
+      <w:proofErr w:type="spellStart"/>
+      <w:r>
+        <w:t>author</w:t>
+      </w:r>
+      <w:proofErr w:type="spellEnd"/>
     </w:p>
     <w:p>
       <w:pPr>
@@ -681,8 +820,37 @@
         </w:numPr>
       </w:pPr>
       <w:r>
-        <w:t>A snippet of the poem</w:t>
-      </w:r>
+        <w:t xml:space="preserve">A </w:t>
+      </w:r>
+      <w:proofErr w:type="spellStart"/>
+      <w:r>
+        <w:t>snippet</w:t>
+      </w:r>
+      <w:proofErr w:type="spellEnd"/>
+      <w:r>
+        <w:t xml:space="preserve"> </w:t>
+      </w:r>
+      <w:proofErr w:type="spellStart"/>
+      <w:r>
+        <w:t>of</w:t>
+      </w:r>
+      <w:proofErr w:type="spellEnd"/>
+      <w:r>
+        <w:t xml:space="preserve"> </w:t>
+      </w:r>
+      <w:proofErr w:type="spellStart"/>
+      <w:r>
+        <w:t>the</w:t>
+      </w:r>
+      <w:proofErr w:type="spellEnd"/>
+      <w:r>
+        <w:t xml:space="preserve"> </w:t>
+      </w:r>
+      <w:proofErr w:type="spellStart"/>
+      <w:r>
+        <w:t>poem</w:t>
+      </w:r>
+      <w:proofErr w:type="spellEnd"/>
     </w:p>
     <w:p>
       <w:pPr>
@@ -725,9 +893,43 @@
           <w:numId w:val="1"/>
         </w:numPr>
       </w:pPr>
-      <w:r>
-        <w:t>The period of the poem</w:t>
-      </w:r>
+      <w:proofErr w:type="spellStart"/>
+      <w:r>
+        <w:t>The</w:t>
+      </w:r>
+      <w:proofErr w:type="spellEnd"/>
+      <w:r>
+        <w:t xml:space="preserve"> </w:t>
+      </w:r>
+      <w:proofErr w:type="spellStart"/>
+      <w:r>
+        <w:t>period</w:t>
+      </w:r>
+      <w:proofErr w:type="spellEnd"/>
+      <w:r>
+        <w:t xml:space="preserve"> </w:t>
+      </w:r>
+      <w:proofErr w:type="spellStart"/>
+      <w:r>
+        <w:t>of</w:t>
+      </w:r>
+      <w:proofErr w:type="spellEnd"/>
+      <w:r>
+        <w:t xml:space="preserve"> </w:t>
+      </w:r>
+      <w:proofErr w:type="spellStart"/>
+      <w:r>
+        <w:t>the</w:t>
+      </w:r>
+      <w:proofErr w:type="spellEnd"/>
+      <w:r>
+        <w:t xml:space="preserve"> </w:t>
+      </w:r>
+      <w:proofErr w:type="spellStart"/>
+      <w:r>
+        <w:t>poem</w:t>
+      </w:r>
+      <w:proofErr w:type="spellEnd"/>
     </w:p>
     <w:p>
       <w:pPr>
@@ -736,8 +938,45 @@
           <w:numId w:val="1"/>
         </w:numPr>
       </w:pPr>
-      <w:r>
-        <w:t xml:space="preserve">The text of the poem </w:t>
+      <w:proofErr w:type="spellStart"/>
+      <w:r>
+        <w:t>The</w:t>
+      </w:r>
+      <w:proofErr w:type="spellEnd"/>
+      <w:r>
+        <w:t xml:space="preserve"> </w:t>
+      </w:r>
+      <w:proofErr w:type="spellStart"/>
+      <w:r>
+        <w:t>text</w:t>
+      </w:r>
+      <w:proofErr w:type="spellEnd"/>
+      <w:r>
+        <w:t xml:space="preserve"> </w:t>
+      </w:r>
+      <w:proofErr w:type="spellStart"/>
+      <w:r>
+        <w:t>of</w:t>
+      </w:r>
+      <w:proofErr w:type="spellEnd"/>
+      <w:r>
+        <w:t xml:space="preserve"> </w:t>
+      </w:r>
+      <w:proofErr w:type="spellStart"/>
+      <w:r>
+        <w:t>the</w:t>
+      </w:r>
+      <w:proofErr w:type="spellEnd"/>
+      <w:r>
+        <w:t xml:space="preserve"> </w:t>
+      </w:r>
+      <w:proofErr w:type="spellStart"/>
+      <w:r>
+        <w:t>poem</w:t>
+      </w:r>
+      <w:proofErr w:type="spellEnd"/>
+      <w:r>
+        <w:t xml:space="preserve"> </w:t>
       </w:r>
     </w:p>
     <w:p>
@@ -883,7 +1122,7 @@
     </w:p>
     <w:p>
       <w:pPr>
-        <w:pStyle w:val="Heading2"/>
+        <w:pStyle w:val="Ttulo2"/>
         <w:rPr>
           <w:lang w:val="en-GB"/>
         </w:rPr>
@@ -894,8 +1133,35 @@
         <w:rPr>
           <w:lang w:val="en-GB"/>
         </w:rPr>
-        <w:t xml:space="preserve">2.2. Modifications and filtering of the dataset </w:t>
-      </w:r>
+        <w:t xml:space="preserve">2.2. </w:t>
+      </w:r>
+      <w:r>
+        <w:rPr>
+          <w:lang w:val="en-GB"/>
+        </w:rPr>
+        <w:t>Preprocessing</w:t>
+      </w:r>
+    </w:p>
+    <w:p>
+      <w:pPr>
+        <w:pStyle w:val="Ttulo2"/>
+        <w:rPr>
+          <w:lang w:val="en-GB"/>
+        </w:rPr>
+      </w:pPr>
+      <w:r>
+        <w:rPr>
+          <w:lang w:val="en-GB"/>
+        </w:rPr>
+        <w:t xml:space="preserve"> </w:t>
+      </w:r>
+    </w:p>
+    <w:p>
+      <w:pPr>
+        <w:rPr>
+          <w:lang w:val="en-GB"/>
+        </w:rPr>
+      </w:pPr>
     </w:p>
     <w:p>
       <w:pPr>
@@ -1491,7 +1757,7 @@
     <w:name w:val="Normal"/>
     <w:qFormat/>
   </w:style>
-  <w:style w:type="paragraph" w:styleId="Heading1">
+  <w:style w:type="paragraph" w:styleId="Ttulo1">
     <w:name w:val="heading 1"/>
     <w:basedOn w:val="Normal"/>
     <w:next w:val="Normal"/>
@@ -1508,7 +1774,7 @@
       <w:szCs w:val="40"/>
     </w:rPr>
   </w:style>
-  <w:style w:type="paragraph" w:styleId="Heading2">
+  <w:style w:type="paragraph" w:styleId="Ttulo2">
     <w:name w:val="heading 2"/>
     <w:basedOn w:val="Normal"/>
     <w:next w:val="Normal"/>
@@ -1526,7 +1792,7 @@
       <w:szCs w:val="32"/>
     </w:rPr>
   </w:style>
-  <w:style w:type="paragraph" w:styleId="Heading3">
+  <w:style w:type="paragraph" w:styleId="Ttulo3">
     <w:name w:val="heading 3"/>
     <w:basedOn w:val="Normal"/>
     <w:next w:val="Normal"/>
@@ -1546,7 +1812,7 @@
       <w:szCs w:val="28"/>
     </w:rPr>
   </w:style>
-  <w:style w:type="paragraph" w:styleId="Heading4">
+  <w:style w:type="paragraph" w:styleId="Ttulo4">
     <w:name w:val="heading 4"/>
     <w:basedOn w:val="Normal"/>
     <w:next w:val="Normal"/>
@@ -1566,7 +1832,7 @@
       <w:szCs w:val="24"/>
     </w:rPr>
   </w:style>
-  <w:style w:type="paragraph" w:styleId="Heading5">
+  <w:style w:type="paragraph" w:styleId="Ttulo5">
     <w:name w:val="heading 5"/>
     <w:basedOn w:val="Normal"/>
     <w:next w:val="Normal"/>
@@ -1584,7 +1850,7 @@
       <w:color w:val="666666"/>
     </w:rPr>
   </w:style>
-  <w:style w:type="paragraph" w:styleId="Heading6">
+  <w:style w:type="paragraph" w:styleId="Ttulo6">
     <w:name w:val="heading 6"/>
     <w:basedOn w:val="Normal"/>
     <w:next w:val="Normal"/>
@@ -1603,13 +1869,13 @@
       <w:color w:val="666666"/>
     </w:rPr>
   </w:style>
-  <w:style w:type="character" w:default="1" w:styleId="DefaultParagraphFont">
+  <w:style w:type="character" w:default="1" w:styleId="Fuentedeprrafopredeter">
     <w:name w:val="Default Paragraph Font"/>
     <w:uiPriority w:val="1"/>
     <w:semiHidden/>
     <w:unhideWhenUsed/>
   </w:style>
-  <w:style w:type="table" w:default="1" w:styleId="TableNormal">
+  <w:style w:type="table" w:default="1" w:styleId="Tablanormal">
     <w:name w:val="Normal Table"/>
     <w:uiPriority w:val="99"/>
     <w:semiHidden/>
@@ -1624,13 +1890,13 @@
       </w:tblCellMar>
     </w:tblPr>
   </w:style>
-  <w:style w:type="numbering" w:default="1" w:styleId="NoList">
+  <w:style w:type="numbering" w:default="1" w:styleId="Sinlista">
     <w:name w:val="No List"/>
     <w:uiPriority w:val="99"/>
     <w:semiHidden/>
     <w:unhideWhenUsed/>
   </w:style>
-  <w:style w:type="paragraph" w:styleId="Title">
+  <w:style w:type="paragraph" w:styleId="Ttulo">
     <w:name w:val="Title"/>
     <w:basedOn w:val="Normal"/>
     <w:next w:val="Normal"/>
@@ -1646,7 +1912,7 @@
       <w:szCs w:val="52"/>
     </w:rPr>
   </w:style>
-  <w:style w:type="paragraph" w:styleId="Subtitle">
+  <w:style w:type="paragraph" w:styleId="Subttulo">
     <w:name w:val="Subtitle"/>
     <w:basedOn w:val="Normal"/>
     <w:next w:val="Normal"/>

</xml_diff>

<commit_message>
preprocessing and start of text vectorization in report
</commit_message>
<xml_diff>
--- a/Report.docx
+++ b/Report.docx
@@ -103,33 +103,7 @@
           <w:szCs w:val="33"/>
           <w:lang w:val="en-GB"/>
         </w:rPr>
-        <w:t xml:space="preserve">Dual </w:t>
-      </w:r>
-      <w:proofErr w:type="gramStart"/>
-      <w:r>
-        <w:rPr>
-          <w:rFonts w:eastAsia="Times New Roman"/>
-          <w:i/>
-          <w:iCs/>
-          <w:color w:val="000066"/>
-          <w:sz w:val="33"/>
-          <w:szCs w:val="33"/>
-          <w:lang w:val="en-GB"/>
-        </w:rPr>
-        <w:t>Bachelor in Data Science</w:t>
-      </w:r>
-      <w:proofErr w:type="gramEnd"/>
-      <w:r>
-        <w:rPr>
-          <w:rFonts w:eastAsia="Times New Roman"/>
-          <w:i/>
-          <w:iCs/>
-          <w:color w:val="000066"/>
-          <w:sz w:val="33"/>
-          <w:szCs w:val="33"/>
-          <w:lang w:val="en-GB"/>
-        </w:rPr>
-        <w:t xml:space="preserve"> and Telecommunications Technologies Engineering 2020-2025 </w:t>
+        <w:t>Dual Bachelor in Data Science and Telecommunications Technologies Engineering 2020-2025 </w:t>
       </w:r>
     </w:p>
     <w:p>
@@ -540,21 +514,7 @@
         <w:rPr>
           <w:lang w:val="en-GB"/>
         </w:rPr>
-        <w:t xml:space="preserve"> poems, that will be assigned to a period. </w:t>
-      </w:r>
-      <w:proofErr w:type="gramStart"/>
-      <w:r>
-        <w:rPr>
-          <w:lang w:val="en-GB"/>
-        </w:rPr>
-        <w:t>In order to</w:t>
-      </w:r>
-      <w:proofErr w:type="gramEnd"/>
-      <w:r>
-        <w:rPr>
-          <w:lang w:val="en-GB"/>
-        </w:rPr>
-        <w:t xml:space="preserve"> carry out this task, we make use of the tools explained in class regarding Natural Language Processing and Machine learning tools, such as feature extraction and selection.</w:t>
+        <w:t xml:space="preserve"> poems, that will be assigned to a period. In order to carry out this task, we make use of the tools explained in class regarding Natural Language Processing and Machine learning tools, such as feature extraction and selection.</w:t>
       </w:r>
     </w:p>
     <w:p>
@@ -595,19 +555,11 @@
           <w:lang w:val="en-GB"/>
         </w:rPr>
       </w:pPr>
-      <w:proofErr w:type="gramStart"/>
-      <w:r>
-        <w:rPr>
-          <w:lang w:val="en-GB"/>
-        </w:rPr>
-        <w:t>In order to</w:t>
-      </w:r>
-      <w:proofErr w:type="gramEnd"/>
-      <w:r>
-        <w:rPr>
-          <w:lang w:val="en-GB"/>
-        </w:rPr>
-        <w:t xml:space="preserve"> start the project, we first needed to obtain the dataset to work with. We could either download </w:t>
+      <w:r>
+        <w:rPr>
+          <w:lang w:val="en-GB"/>
+        </w:rPr>
+        <w:t xml:space="preserve">In order to start the project, we first needed to obtain the dataset to work with. We could either download </w:t>
       </w:r>
       <w:bookmarkStart w:id="3" w:name="_Hlk165300494"/>
       <w:r>
@@ -681,21 +633,7 @@
         <w:rPr>
           <w:lang w:val="en-GB"/>
         </w:rPr>
-        <w:t xml:space="preserve"> response where we extract information like author, title, link to the poem, </w:t>
-      </w:r>
-      <w:proofErr w:type="gramStart"/>
-      <w:r>
-        <w:rPr>
-          <w:lang w:val="en-GB"/>
-        </w:rPr>
-        <w:t>tags</w:t>
-      </w:r>
-      <w:proofErr w:type="gramEnd"/>
-      <w:r>
-        <w:rPr>
-          <w:lang w:val="en-GB"/>
-        </w:rPr>
-        <w:t xml:space="preserve"> and snippet. With the link to the poem and using </w:t>
+        <w:t xml:space="preserve"> response where we extract information like author, title, link to the poem, tags and snippet. With the link to the poem and using </w:t>
       </w:r>
       <w:proofErr w:type="spellStart"/>
       <w:r>
@@ -709,21 +647,7 @@
         <w:rPr>
           <w:lang w:val="en-GB"/>
         </w:rPr>
-        <w:t xml:space="preserve"> we get the html information. Poems were mainly in two formats, </w:t>
-      </w:r>
-      <w:proofErr w:type="gramStart"/>
-      <w:r>
-        <w:rPr>
-          <w:lang w:val="en-GB"/>
-        </w:rPr>
-        <w:t>text</w:t>
-      </w:r>
-      <w:proofErr w:type="gramEnd"/>
-      <w:r>
-        <w:rPr>
-          <w:lang w:val="en-GB"/>
-        </w:rPr>
-        <w:t xml:space="preserve"> or images. For the first one we just extracted the text that was inside the div with class 'o-poem', and for the second one, we used an OCR, in this case, </w:t>
+        <w:t xml:space="preserve"> we get the html information. Poems were mainly in two formats, text or images. For the first one we just extracted the text that was inside the div with class 'o-poem', and for the second one, we used an OCR, in this case, </w:t>
       </w:r>
       <w:proofErr w:type="spellStart"/>
       <w:r>
@@ -815,12 +739,14 @@
         </w:rPr>
         <w:t xml:space="preserve"> only 5535 poems from the 47388 total poems have a period assigned, so we will have two different datasets, one composed with all the poems that will be used for the topic </w:t>
       </w:r>
-      <w:r>
-        <w:rPr>
-          <w:lang w:val="en-GB"/>
-        </w:rPr>
-        <w:t>modelling</w:t>
-      </w:r>
+      <w:proofErr w:type="spellStart"/>
+      <w:r>
+        <w:rPr>
+          <w:lang w:val="en-GB"/>
+        </w:rPr>
+        <w:t>modeling</w:t>
+      </w:r>
+      <w:proofErr w:type="spellEnd"/>
       <w:r>
         <w:rPr>
           <w:lang w:val="en-GB"/>
@@ -1152,17 +1078,8 @@
           <w:color w:val="999999"/>
           <w:lang w:val="en-GB"/>
         </w:rPr>
-        <w:t xml:space="preserve">Figure 1. Sample of the dataset obtained without </w:t>
-      </w:r>
-      <w:proofErr w:type="gramStart"/>
-      <w:r>
-        <w:rPr>
-          <w:color w:val="999999"/>
-          <w:lang w:val="en-GB"/>
-        </w:rPr>
-        <w:t>periods</w:t>
-      </w:r>
-      <w:proofErr w:type="gramEnd"/>
+        <w:t>Figure 1. Sample of the dataset obtained without periods</w:t>
+      </w:r>
     </w:p>
     <w:p>
       <w:pPr>
@@ -1235,17 +1152,8 @@
           <w:color w:val="999999"/>
           <w:lang w:val="en-GB"/>
         </w:rPr>
-        <w:t xml:space="preserve">Figure 2. Sample of the dataset obtained with </w:t>
-      </w:r>
-      <w:proofErr w:type="gramStart"/>
-      <w:r>
-        <w:rPr>
-          <w:color w:val="999999"/>
-          <w:lang w:val="en-GB"/>
-        </w:rPr>
-        <w:t>periods</w:t>
-      </w:r>
-      <w:proofErr w:type="gramEnd"/>
+        <w:t>Figure 2. Sample of the dataset obtained with periods</w:t>
+      </w:r>
     </w:p>
     <w:p>
       <w:pPr>
@@ -1312,21 +1220,7 @@
         <w:rPr>
           <w:lang w:val="en-GB"/>
         </w:rPr>
-        <w:t xml:space="preserve">id, </w:t>
-      </w:r>
-      <w:proofErr w:type="gramStart"/>
-      <w:r>
-        <w:rPr>
-          <w:lang w:val="en-GB"/>
-        </w:rPr>
-        <w:t>snippet</w:t>
-      </w:r>
-      <w:proofErr w:type="gramEnd"/>
-      <w:r>
-        <w:rPr>
-          <w:lang w:val="en-GB"/>
-        </w:rPr>
-        <w:t xml:space="preserve"> and link.</w:t>
+        <w:t>id, snippet and link.</w:t>
       </w:r>
       <w:r>
         <w:rPr>
@@ -1542,7 +1436,37 @@
         <w:rPr>
           <w:lang w:val="en-GB"/>
         </w:rPr>
-        <w:t>420</w:t>
+        <w:t xml:space="preserve">420 </w:t>
+      </w:r>
+      <w:r>
+        <w:rPr>
+          <w:lang w:val="en-GB"/>
+        </w:rPr>
+        <w:t xml:space="preserve">poems are not in English, and as they </w:t>
+      </w:r>
+      <w:r>
+        <w:rPr>
+          <w:lang w:val="en-GB"/>
+        </w:rPr>
+        <w:t xml:space="preserve">are </w:t>
+      </w:r>
+      <w:r>
+        <w:rPr>
+          <w:lang w:val="en-GB"/>
+        </w:rPr>
+        <w:t xml:space="preserve">translated in the </w:t>
+      </w:r>
+      <w:r>
+        <w:rPr>
+          <w:lang w:val="en-GB"/>
+        </w:rPr>
+        <w:t>dataset,</w:t>
+      </w:r>
+      <w:r>
+        <w:rPr>
+          <w:lang w:val="en-GB"/>
+        </w:rPr>
+        <w:t xml:space="preserve"> we can remove them.</w:t>
       </w:r>
       <w:r>
         <w:rPr>
@@ -1550,43 +1474,495 @@
         </w:rPr>
         <w:t xml:space="preserve"> </w:t>
       </w:r>
-      <w:r>
-        <w:rPr>
-          <w:lang w:val="en-GB"/>
-        </w:rPr>
-        <w:t xml:space="preserve">poems are not in English, and as they </w:t>
-      </w:r>
-      <w:r>
-        <w:rPr>
-          <w:lang w:val="en-GB"/>
-        </w:rPr>
-        <w:t xml:space="preserve">are </w:t>
-      </w:r>
-      <w:r>
-        <w:rPr>
-          <w:lang w:val="en-GB"/>
-        </w:rPr>
-        <w:t xml:space="preserve">translated in the </w:t>
-      </w:r>
-      <w:r>
-        <w:rPr>
-          <w:lang w:val="en-GB"/>
-        </w:rPr>
-        <w:t>dataset,</w:t>
-      </w:r>
-      <w:r>
-        <w:rPr>
-          <w:lang w:val="en-GB"/>
-        </w:rPr>
-        <w:t xml:space="preserve"> we can remove them.</w:t>
-      </w:r>
-    </w:p>
-    <w:p>
-      <w:pPr>
-        <w:rPr>
-          <w:lang w:val="en-GB"/>
-        </w:rPr>
-      </w:pPr>
+    </w:p>
+    <w:p>
+      <w:pPr>
+        <w:rPr>
+          <w:lang w:val="en-GB"/>
+        </w:rPr>
+      </w:pPr>
+    </w:p>
+    <w:p>
+      <w:pPr>
+        <w:rPr>
+          <w:lang w:val="en-GB"/>
+        </w:rPr>
+      </w:pPr>
+      <w:r>
+        <w:rPr>
+          <w:lang w:val="en-GB"/>
+        </w:rPr>
+        <w:t xml:space="preserve">We have also removed </w:t>
+      </w:r>
+      <w:r>
+        <w:rPr>
+          <w:lang w:val="en-GB"/>
+        </w:rPr>
+        <w:t>poems whose text was missing</w:t>
+      </w:r>
+      <w:r>
+        <w:rPr>
+          <w:lang w:val="en-GB"/>
+        </w:rPr>
+        <w:t xml:space="preserve">. This happens because some of the images of the poems </w:t>
+      </w:r>
+      <w:r>
+        <w:rPr>
+          <w:lang w:val="en-GB"/>
+        </w:rPr>
+        <w:t xml:space="preserve">were not displayed </w:t>
+      </w:r>
+      <w:r>
+        <w:rPr>
+          <w:lang w:val="en-GB"/>
+        </w:rPr>
+        <w:t xml:space="preserve">because of the web, but </w:t>
+      </w:r>
+      <w:r>
+        <w:rPr>
+          <w:lang w:val="en-GB"/>
+        </w:rPr>
+        <w:t xml:space="preserve">after </w:t>
+      </w:r>
+      <w:r>
+        <w:rPr>
+          <w:lang w:val="en-GB"/>
+        </w:rPr>
+        <w:t xml:space="preserve">dividing the poems into English and other languages, no missing values were found in the </w:t>
+      </w:r>
+      <w:r>
+        <w:rPr>
+          <w:lang w:val="en-GB"/>
+        </w:rPr>
+        <w:t>English dataset.</w:t>
+      </w:r>
+    </w:p>
+    <w:p>
+      <w:pPr>
+        <w:rPr>
+          <w:lang w:val="en-GB"/>
+        </w:rPr>
+      </w:pPr>
+    </w:p>
+    <w:p>
+      <w:pPr>
+        <w:ind w:left="720" w:hanging="720"/>
+        <w:rPr>
+          <w:lang w:val="en-GB"/>
+        </w:rPr>
+      </w:pPr>
+      <w:r>
+        <w:rPr>
+          <w:lang w:val="en-GB"/>
+        </w:rPr>
+        <w:t>After</w:t>
+      </w:r>
+      <w:r>
+        <w:rPr>
+          <w:lang w:val="en-GB"/>
+        </w:rPr>
+        <w:t xml:space="preserve"> we extract the poems from the </w:t>
+      </w:r>
+      <w:r>
+        <w:rPr>
+          <w:lang w:val="en-GB"/>
+        </w:rPr>
+        <w:t>web, we</w:t>
+      </w:r>
+      <w:r>
+        <w:rPr>
+          <w:lang w:val="en-GB"/>
+        </w:rPr>
+        <w:t xml:space="preserve"> saw that some of the characters were not well</w:t>
+      </w:r>
+    </w:p>
+    <w:p>
+      <w:pPr>
+        <w:ind w:left="720" w:hanging="720"/>
+        <w:rPr>
+          <w:lang w:val="en-GB"/>
+        </w:rPr>
+      </w:pPr>
+      <w:r>
+        <w:rPr>
+          <w:lang w:val="en-GB"/>
+        </w:rPr>
+        <w:t>encoded,</w:t>
+      </w:r>
+      <w:r>
+        <w:rPr>
+          <w:lang w:val="en-GB"/>
+        </w:rPr>
+        <w:t xml:space="preserve"> so we </w:t>
+      </w:r>
+      <w:r>
+        <w:rPr>
+          <w:lang w:val="en-GB"/>
+        </w:rPr>
+        <w:t xml:space="preserve">fix the characters that are important, for example the apostrophe </w:t>
+      </w:r>
+      <w:r>
+        <w:rPr>
+          <w:lang w:val="en-GB"/>
+        </w:rPr>
+        <w:t>to be able</w:t>
+      </w:r>
+    </w:p>
+    <w:p>
+      <w:pPr>
+        <w:ind w:left="720" w:hanging="720"/>
+        <w:rPr>
+          <w:lang w:val="en-GB"/>
+        </w:rPr>
+      </w:pPr>
+      <w:r>
+        <w:rPr>
+          <w:lang w:val="en-GB"/>
+        </w:rPr>
+        <w:t xml:space="preserve">to </w:t>
+      </w:r>
+      <w:r>
+        <w:rPr>
+          <w:lang w:val="en-GB"/>
+        </w:rPr>
+        <w:t>expand the contractions with the method fix from library contractions</w:t>
+      </w:r>
+      <w:r>
+        <w:rPr>
+          <w:lang w:val="en-GB"/>
+        </w:rPr>
+        <w:t>. Then we</w:t>
+      </w:r>
+      <w:r>
+        <w:rPr>
+          <w:lang w:val="en-GB"/>
+        </w:rPr>
+        <w:t xml:space="preserve"> tokenize </w:t>
+      </w:r>
+    </w:p>
+    <w:p>
+      <w:pPr>
+        <w:rPr>
+          <w:lang w:val="en-GB"/>
+        </w:rPr>
+      </w:pPr>
+      <w:r>
+        <w:rPr>
+          <w:lang w:val="en-GB"/>
+        </w:rPr>
+        <w:t>the text by words</w:t>
+      </w:r>
+      <w:r>
+        <w:rPr>
+          <w:lang w:val="en-GB"/>
+        </w:rPr>
+        <w:t xml:space="preserve">, convert the tokens into lower case and filter non alphanumeric </w:t>
+      </w:r>
+      <w:r>
+        <w:rPr>
+          <w:lang w:val="en-GB"/>
+        </w:rPr>
+        <w:t xml:space="preserve">tokens. For the homogenization we have chosen lemmatization </w:t>
+      </w:r>
+      <w:r>
+        <w:rPr>
+          <w:lang w:val="en-GB"/>
+        </w:rPr>
+        <w:t xml:space="preserve">to keep the semantic meaning and </w:t>
+      </w:r>
+      <w:r>
+        <w:rPr>
+          <w:lang w:val="en-GB"/>
+        </w:rPr>
+        <w:t>have a better interpretability of the words.</w:t>
+      </w:r>
+      <w:r>
+        <w:rPr>
+          <w:lang w:val="en-GB"/>
+        </w:rPr>
+        <w:t xml:space="preserve"> </w:t>
+      </w:r>
+      <w:r>
+        <w:rPr>
+          <w:lang w:val="en-GB"/>
+        </w:rPr>
+        <w:t>Lastly, we have removed the stop words.</w:t>
+      </w:r>
+      <w:r>
+        <w:rPr>
+          <w:lang w:val="en-GB"/>
+        </w:rPr>
+        <w:t xml:space="preserve"> In addition, we </w:t>
+      </w:r>
+      <w:r>
+        <w:rPr>
+          <w:lang w:val="en-GB"/>
+        </w:rPr>
+        <w:t xml:space="preserve">applied N-gram </w:t>
+      </w:r>
+      <w:r>
+        <w:rPr>
+          <w:highlight w:val="yellow"/>
+          <w:lang w:val="en-GB"/>
+        </w:rPr>
+        <w:t>PREGUNTAR SI N-GRAM TIENE SENTIDO CON POEMAS</w:t>
+      </w:r>
+    </w:p>
+    <w:p>
+      <w:pPr>
+        <w:rPr>
+          <w:lang w:val="en-GB"/>
+        </w:rPr>
+      </w:pPr>
+    </w:p>
+    <w:p>
+      <w:pPr>
+        <w:pStyle w:val="Ttulo2"/>
+        <w:rPr>
+          <w:lang w:val="en-GB"/>
+        </w:rPr>
+      </w:pPr>
+      <w:r>
+        <w:rPr>
+          <w:lang w:val="en-GB"/>
+        </w:rPr>
+        <w:t>2.</w:t>
+      </w:r>
+      <w:r>
+        <w:rPr>
+          <w:lang w:val="en-GB"/>
+        </w:rPr>
+        <w:t>3</w:t>
+      </w:r>
+      <w:r>
+        <w:rPr>
+          <w:lang w:val="en-GB"/>
+        </w:rPr>
+        <w:t xml:space="preserve">. </w:t>
+      </w:r>
+      <w:r>
+        <w:rPr>
+          <w:lang w:val="en-GB"/>
+        </w:rPr>
+        <w:t>Text vectorization</w:t>
+      </w:r>
+    </w:p>
+    <w:p>
+      <w:pPr>
+        <w:rPr>
+          <w:lang w:val="en-GB"/>
+        </w:rPr>
+      </w:pPr>
+      <w:r>
+        <w:rPr>
+          <w:lang w:val="en-GB"/>
+        </w:rPr>
+        <w:t xml:space="preserve">Once all the </w:t>
+      </w:r>
+      <w:r>
+        <w:rPr>
+          <w:lang w:val="en-GB"/>
+        </w:rPr>
+        <w:t>poems</w:t>
+      </w:r>
+      <w:r>
+        <w:rPr>
+          <w:lang w:val="en-GB"/>
+        </w:rPr>
+        <w:t xml:space="preserve"> are </w:t>
+      </w:r>
+      <w:proofErr w:type="spellStart"/>
+      <w:r>
+        <w:rPr>
+          <w:lang w:val="en-GB"/>
+        </w:rPr>
+        <w:t>preprocessed</w:t>
+      </w:r>
+      <w:proofErr w:type="spellEnd"/>
+      <w:r>
+        <w:rPr>
+          <w:lang w:val="en-GB"/>
+        </w:rPr>
+        <w:t xml:space="preserve"> and cleaned, the next step is to transform them into a numerical representation that can be used as input for the learning algorithms. We decided to use the following vectorizations:</w:t>
+      </w:r>
+    </w:p>
+    <w:p>
+      <w:pPr>
+        <w:pStyle w:val="Prrafodelista"/>
+        <w:numPr>
+          <w:ilvl w:val="0"/>
+          <w:numId w:val="2"/>
+        </w:numPr>
+        <w:rPr>
+          <w:lang w:val="en-GB"/>
+        </w:rPr>
+      </w:pPr>
+      <w:r>
+        <w:rPr>
+          <w:lang w:val="en-GB"/>
+        </w:rPr>
+        <w:t xml:space="preserve">Classical </w:t>
+      </w:r>
+      <w:proofErr w:type="spellStart"/>
+      <w:r>
+        <w:rPr>
+          <w:lang w:val="en-GB"/>
+        </w:rPr>
+        <w:t>BoW</w:t>
+      </w:r>
+      <w:proofErr w:type="spellEnd"/>
+      <w:r>
+        <w:rPr>
+          <w:lang w:val="en-GB"/>
+        </w:rPr>
+        <w:t xml:space="preserve"> or TF-IDF representation.</w:t>
+      </w:r>
+    </w:p>
+    <w:p>
+      <w:pPr>
+        <w:pStyle w:val="Prrafodelista"/>
+        <w:numPr>
+          <w:ilvl w:val="0"/>
+          <w:numId w:val="2"/>
+        </w:numPr>
+        <w:rPr>
+          <w:lang w:val="en-GB"/>
+        </w:rPr>
+      </w:pPr>
+      <w:r>
+        <w:rPr>
+          <w:lang w:val="en-GB"/>
+        </w:rPr>
+        <w:t>Word2vec/Glove based representation or Doc2Vec vectorization.</w:t>
+      </w:r>
+      <w:r>
+        <w:rPr>
+          <w:lang w:val="en-GB"/>
+        </w:rPr>
+        <w:t xml:space="preserve"> </w:t>
+      </w:r>
+      <w:proofErr w:type="spellStart"/>
+      <w:r>
+        <w:rPr>
+          <w:highlight w:val="yellow"/>
+          <w:lang w:val="en-GB"/>
+        </w:rPr>
+        <w:t>FastText</w:t>
+      </w:r>
+      <w:proofErr w:type="spellEnd"/>
+      <w:r>
+        <w:rPr>
+          <w:lang w:val="en-GB"/>
+        </w:rPr>
+        <w:t xml:space="preserve"> </w:t>
+      </w:r>
+    </w:p>
+    <w:p>
+      <w:pPr>
+        <w:pStyle w:val="Prrafodelista"/>
+        <w:numPr>
+          <w:ilvl w:val="0"/>
+          <w:numId w:val="2"/>
+        </w:numPr>
+        <w:rPr>
+          <w:lang w:val="en-GB"/>
+        </w:rPr>
+      </w:pPr>
+      <w:r>
+        <w:rPr>
+          <w:lang w:val="en-GB"/>
+        </w:rPr>
+        <w:t>Extraction of themes and vector representation of the documents using the LDA algorithm</w:t>
+      </w:r>
+    </w:p>
+    <w:p>
+      <w:pPr>
+        <w:rPr>
+          <w:lang w:val="en-GB"/>
+        </w:rPr>
+      </w:pPr>
+      <w:r>
+        <w:rPr>
+          <w:lang w:val="en-GB"/>
+        </w:rPr>
+        <w:lastRenderedPageBreak/>
+        <w:cr/>
+      </w:r>
+    </w:p>
+    <w:p>
+      <w:pPr>
+        <w:rPr>
+          <w:lang w:val="en-GB"/>
+        </w:rPr>
+      </w:pPr>
+    </w:p>
+    <w:p>
+      <w:pPr>
+        <w:rPr>
+          <w:lang w:val="en-GB"/>
+        </w:rPr>
+      </w:pPr>
+    </w:p>
+    <w:p>
+      <w:pPr>
+        <w:rPr>
+          <w:lang w:val="en-GB"/>
+        </w:rPr>
+      </w:pPr>
+    </w:p>
+    <w:p>
+      <w:pPr>
+        <w:rPr>
+          <w:lang w:val="en-GB"/>
+        </w:rPr>
+      </w:pPr>
+    </w:p>
+    <w:p>
+      <w:pPr>
+        <w:pStyle w:val="Ttulo2"/>
+        <w:ind w:left="720" w:hanging="720"/>
+        <w:rPr>
+          <w:lang w:val="en-GB"/>
+        </w:rPr>
+      </w:pPr>
+      <w:r>
+        <w:rPr>
+          <w:lang w:val="en-GB"/>
+        </w:rPr>
+        <w:t>2.</w:t>
+      </w:r>
+      <w:r>
+        <w:rPr>
+          <w:lang w:val="en-GB"/>
+        </w:rPr>
+        <w:t>4</w:t>
+      </w:r>
+      <w:r>
+        <w:rPr>
+          <w:lang w:val="en-GB"/>
+        </w:rPr>
+        <w:t xml:space="preserve">. </w:t>
+      </w:r>
+      <w:r>
+        <w:rPr>
+          <w:lang w:val="en-GB"/>
+        </w:rPr>
+        <w:t xml:space="preserve">Topic </w:t>
+      </w:r>
+      <w:proofErr w:type="spellStart"/>
+      <w:r>
+        <w:rPr>
+          <w:lang w:val="en-GB"/>
+        </w:rPr>
+        <w:t>modeling</w:t>
+      </w:r>
+      <w:proofErr w:type="spellEnd"/>
+      <w:r>
+        <w:rPr>
+          <w:lang w:val="en-GB"/>
+        </w:rPr>
+        <w:t xml:space="preserve"> </w:t>
+      </w:r>
     </w:p>
     <w:p>
       <w:pPr>
@@ -1777,8 +2153,124 @@
       </w:rPr>
     </w:lvl>
   </w:abstractNum>
+  <w:abstractNum w:abstractNumId="1" w15:restartNumberingAfterBreak="0">
+    <w:nsid w:val="7FD31F50"/>
+    <w:multiLevelType w:val="hybridMultilevel"/>
+    <w:tmpl w:val="0FBAA2C8"/>
+    <w:lvl w:ilvl="0" w:tplc="AF026382">
+      <w:start w:val="2"/>
+      <w:numFmt w:val="bullet"/>
+      <w:lvlText w:val="-"/>
+      <w:lvlJc w:val="left"/>
+      <w:pPr>
+        <w:ind w:left="720" w:hanging="360"/>
+      </w:pPr>
+      <w:rPr>
+        <w:rFonts w:ascii="Arial" w:eastAsia="Arial" w:hAnsi="Arial" w:cs="Arial" w:hint="default"/>
+      </w:rPr>
+    </w:lvl>
+    <w:lvl w:ilvl="1" w:tplc="08090003" w:tentative="1">
+      <w:start w:val="1"/>
+      <w:numFmt w:val="bullet"/>
+      <w:lvlText w:val="o"/>
+      <w:lvlJc w:val="left"/>
+      <w:pPr>
+        <w:ind w:left="1440" w:hanging="360"/>
+      </w:pPr>
+      <w:rPr>
+        <w:rFonts w:ascii="Courier New" w:hAnsi="Courier New" w:cs="Courier New" w:hint="default"/>
+      </w:rPr>
+    </w:lvl>
+    <w:lvl w:ilvl="2" w:tplc="08090005" w:tentative="1">
+      <w:start w:val="1"/>
+      <w:numFmt w:val="bullet"/>
+      <w:lvlText w:val=""/>
+      <w:lvlJc w:val="left"/>
+      <w:pPr>
+        <w:ind w:left="2160" w:hanging="360"/>
+      </w:pPr>
+      <w:rPr>
+        <w:rFonts w:ascii="Wingdings" w:hAnsi="Wingdings" w:hint="default"/>
+      </w:rPr>
+    </w:lvl>
+    <w:lvl w:ilvl="3" w:tplc="08090001" w:tentative="1">
+      <w:start w:val="1"/>
+      <w:numFmt w:val="bullet"/>
+      <w:lvlText w:val=""/>
+      <w:lvlJc w:val="left"/>
+      <w:pPr>
+        <w:ind w:left="2880" w:hanging="360"/>
+      </w:pPr>
+      <w:rPr>
+        <w:rFonts w:ascii="Symbol" w:hAnsi="Symbol" w:hint="default"/>
+      </w:rPr>
+    </w:lvl>
+    <w:lvl w:ilvl="4" w:tplc="08090003" w:tentative="1">
+      <w:start w:val="1"/>
+      <w:numFmt w:val="bullet"/>
+      <w:lvlText w:val="o"/>
+      <w:lvlJc w:val="left"/>
+      <w:pPr>
+        <w:ind w:left="3600" w:hanging="360"/>
+      </w:pPr>
+      <w:rPr>
+        <w:rFonts w:ascii="Courier New" w:hAnsi="Courier New" w:cs="Courier New" w:hint="default"/>
+      </w:rPr>
+    </w:lvl>
+    <w:lvl w:ilvl="5" w:tplc="08090005" w:tentative="1">
+      <w:start w:val="1"/>
+      <w:numFmt w:val="bullet"/>
+      <w:lvlText w:val=""/>
+      <w:lvlJc w:val="left"/>
+      <w:pPr>
+        <w:ind w:left="4320" w:hanging="360"/>
+      </w:pPr>
+      <w:rPr>
+        <w:rFonts w:ascii="Wingdings" w:hAnsi="Wingdings" w:hint="default"/>
+      </w:rPr>
+    </w:lvl>
+    <w:lvl w:ilvl="6" w:tplc="08090001" w:tentative="1">
+      <w:start w:val="1"/>
+      <w:numFmt w:val="bullet"/>
+      <w:lvlText w:val=""/>
+      <w:lvlJc w:val="left"/>
+      <w:pPr>
+        <w:ind w:left="5040" w:hanging="360"/>
+      </w:pPr>
+      <w:rPr>
+        <w:rFonts w:ascii="Symbol" w:hAnsi="Symbol" w:hint="default"/>
+      </w:rPr>
+    </w:lvl>
+    <w:lvl w:ilvl="7" w:tplc="08090003" w:tentative="1">
+      <w:start w:val="1"/>
+      <w:numFmt w:val="bullet"/>
+      <w:lvlText w:val="o"/>
+      <w:lvlJc w:val="left"/>
+      <w:pPr>
+        <w:ind w:left="5760" w:hanging="360"/>
+      </w:pPr>
+      <w:rPr>
+        <w:rFonts w:ascii="Courier New" w:hAnsi="Courier New" w:cs="Courier New" w:hint="default"/>
+      </w:rPr>
+    </w:lvl>
+    <w:lvl w:ilvl="8" w:tplc="08090005" w:tentative="1">
+      <w:start w:val="1"/>
+      <w:numFmt w:val="bullet"/>
+      <w:lvlText w:val=""/>
+      <w:lvlJc w:val="left"/>
+      <w:pPr>
+        <w:ind w:left="6480" w:hanging="360"/>
+      </w:pPr>
+      <w:rPr>
+        <w:rFonts w:ascii="Wingdings" w:hAnsi="Wingdings" w:hint="default"/>
+      </w:rPr>
+    </w:lvl>
+  </w:abstractNum>
   <w:num w:numId="1" w16cid:durableId="2012298023">
     <w:abstractNumId w:val="0"/>
+  </w:num>
+  <w:num w:numId="2" w16cid:durableId="2060274768">
+    <w:abstractNumId w:val="1"/>
   </w:num>
 </w:numbering>
 </file>
@@ -2297,6 +2789,7 @@
   <w:style w:type="character" w:default="1" w:styleId="Fuentedeprrafopredeter">
     <w:name w:val="Default Paragraph Font"/>
     <w:uiPriority w:val="1"/>
+    <w:semiHidden/>
     <w:unhideWhenUsed/>
   </w:style>
   <w:style w:type="table" w:default="1" w:styleId="Tablanormal">
@@ -2369,6 +2862,17 @@
       <w:szCs w:val="24"/>
       <w:lang w:val="en-GB"/>
     </w:rPr>
+  </w:style>
+  <w:style w:type="paragraph" w:styleId="Prrafodelista">
+    <w:name w:val="List Paragraph"/>
+    <w:basedOn w:val="Normal"/>
+    <w:uiPriority w:val="34"/>
+    <w:qFormat/>
+    <w:rsid w:val="00822D77"/>
+    <w:pPr>
+      <w:ind w:left="720"/>
+      <w:contextualSpacing/>
+    </w:pPr>
   </w:style>
 </w:styles>
 </file>

</xml_diff>

<commit_message>
more text vecotrization report
</commit_message>
<xml_diff>
--- a/Report.docx
+++ b/Report.docx
@@ -500,21 +500,7 @@
         <w:rPr>
           <w:lang w:val="en-GB"/>
         </w:rPr>
-        <w:t xml:space="preserve">This project consists of a multiclass classification of previously </w:t>
-      </w:r>
-      <w:proofErr w:type="spellStart"/>
-      <w:r>
-        <w:rPr>
-          <w:lang w:val="en-GB"/>
-        </w:rPr>
-        <w:t>preprocessed</w:t>
-      </w:r>
-      <w:proofErr w:type="spellEnd"/>
-      <w:r>
-        <w:rPr>
-          <w:lang w:val="en-GB"/>
-        </w:rPr>
-        <w:t xml:space="preserve"> poems, that will be assigned to a period. In order to carry out this task, we make use of the tools explained in class regarding Natural Language Processing and Machine learning tools, such as feature extraction and selection.</w:t>
+        <w:t>This project consists of a multiclass classification of previously preprocessed poems, that will be assigned to a period. In order to carry out this task, we make use of the tools explained in class regarding Natural Language Processing and Machine learning tools, such as feature extraction and selection.</w:t>
       </w:r>
     </w:p>
     <w:p>
@@ -633,49 +619,7 @@
         <w:rPr>
           <w:lang w:val="en-GB"/>
         </w:rPr>
-        <w:t xml:space="preserve"> response where we extract information like author, title, link to the poem, tags and snippet. With the link to the poem and using </w:t>
-      </w:r>
-      <w:proofErr w:type="spellStart"/>
-      <w:r>
-        <w:rPr>
-          <w:lang w:val="en-GB"/>
-        </w:rPr>
-        <w:t>BeautifulSoup</w:t>
-      </w:r>
-      <w:proofErr w:type="spellEnd"/>
-      <w:r>
-        <w:rPr>
-          <w:lang w:val="en-GB"/>
-        </w:rPr>
-        <w:t xml:space="preserve"> we get the html information. Poems were mainly in two formats, text or images. For the first one we just extracted the text that was inside the div with class 'o-poem', and for the second one, we used an OCR, in this case, </w:t>
-      </w:r>
-      <w:proofErr w:type="spellStart"/>
-      <w:r>
-        <w:rPr>
-          <w:lang w:val="en-GB"/>
-        </w:rPr>
-        <w:t>pytesseract</w:t>
-      </w:r>
-      <w:proofErr w:type="spellEnd"/>
-      <w:r>
-        <w:rPr>
-          <w:lang w:val="en-GB"/>
-        </w:rPr>
-        <w:t>, to extract the text from the image that was in the div with class ‘c-</w:t>
-      </w:r>
-      <w:proofErr w:type="spellStart"/>
-      <w:r>
-        <w:rPr>
-          <w:lang w:val="en-GB"/>
-        </w:rPr>
-        <w:t>assetStack</w:t>
-      </w:r>
-      <w:proofErr w:type="spellEnd"/>
-      <w:r>
-        <w:rPr>
-          <w:lang w:val="en-GB"/>
-        </w:rPr>
-        <w:t>-media’.</w:t>
+        <w:t xml:space="preserve"> response where we extract information like author, title, link to the poem, tags and snippet. With the link to the poem and using BeautifulSoup we get the html information. Poems were mainly in two formats, text or images. For the first one we just extracted the text that was inside the div with class 'o-poem', and for the second one, we used an OCR, in this case, pytesseract, to extract the text from the image that was in the div with class ‘c-assetStack-media’.</w:t>
       </w:r>
       <w:r>
         <w:rPr>
@@ -739,14 +683,12 @@
         </w:rPr>
         <w:t xml:space="preserve"> only 5535 poems from the 47388 total poems have a period assigned, so we will have two different datasets, one composed with all the poems that will be used for the topic </w:t>
       </w:r>
-      <w:proofErr w:type="spellStart"/>
       <w:r>
         <w:rPr>
           <w:lang w:val="en-GB"/>
         </w:rPr>
         <w:t>modeling</w:t>
       </w:r>
-      <w:proofErr w:type="spellEnd"/>
       <w:r>
         <w:rPr>
           <w:lang w:val="en-GB"/>
@@ -781,13 +723,8 @@
           <w:numId w:val="1"/>
         </w:numPr>
       </w:pPr>
-      <w:proofErr w:type="spellStart"/>
-      <w:r>
-        <w:t>An</w:t>
-      </w:r>
-      <w:proofErr w:type="spellEnd"/>
-      <w:r>
-        <w:t xml:space="preserve"> id</w:t>
+      <w:r>
+        <w:t>An id</w:t>
       </w:r>
     </w:p>
     <w:p>
@@ -797,43 +734,9 @@
           <w:numId w:val="1"/>
         </w:numPr>
       </w:pPr>
-      <w:proofErr w:type="spellStart"/>
-      <w:r>
-        <w:t>The</w:t>
-      </w:r>
-      <w:proofErr w:type="spellEnd"/>
-      <w:r>
-        <w:t xml:space="preserve"> </w:t>
-      </w:r>
-      <w:proofErr w:type="spellStart"/>
-      <w:r>
-        <w:t>title</w:t>
-      </w:r>
-      <w:proofErr w:type="spellEnd"/>
-      <w:r>
-        <w:t xml:space="preserve"> </w:t>
-      </w:r>
-      <w:proofErr w:type="spellStart"/>
-      <w:r>
-        <w:t>of</w:t>
-      </w:r>
-      <w:proofErr w:type="spellEnd"/>
-      <w:r>
-        <w:t xml:space="preserve"> </w:t>
-      </w:r>
-      <w:proofErr w:type="spellStart"/>
-      <w:r>
-        <w:t>the</w:t>
-      </w:r>
-      <w:proofErr w:type="spellEnd"/>
-      <w:r>
-        <w:t xml:space="preserve"> </w:t>
-      </w:r>
-      <w:proofErr w:type="spellStart"/>
-      <w:r>
-        <w:t>poem</w:t>
-      </w:r>
-      <w:proofErr w:type="spellEnd"/>
+      <w:r>
+        <w:t>The title of the poem</w:t>
+      </w:r>
     </w:p>
     <w:p>
       <w:pPr>
@@ -842,19 +745,9 @@
           <w:numId w:val="1"/>
         </w:numPr>
       </w:pPr>
-      <w:proofErr w:type="spellStart"/>
-      <w:r>
-        <w:t>The</w:t>
-      </w:r>
-      <w:proofErr w:type="spellEnd"/>
-      <w:r>
-        <w:t xml:space="preserve"> </w:t>
-      </w:r>
-      <w:proofErr w:type="spellStart"/>
-      <w:r>
-        <w:t>author</w:t>
-      </w:r>
-      <w:proofErr w:type="spellEnd"/>
+      <w:r>
+        <w:t>The author</w:t>
+      </w:r>
     </w:p>
     <w:p>
       <w:pPr>
@@ -864,37 +757,8 @@
         </w:numPr>
       </w:pPr>
       <w:r>
-        <w:t xml:space="preserve">A </w:t>
-      </w:r>
-      <w:proofErr w:type="spellStart"/>
-      <w:r>
-        <w:t>snippet</w:t>
-      </w:r>
-      <w:proofErr w:type="spellEnd"/>
-      <w:r>
-        <w:t xml:space="preserve"> </w:t>
-      </w:r>
-      <w:proofErr w:type="spellStart"/>
-      <w:r>
-        <w:t>of</w:t>
-      </w:r>
-      <w:proofErr w:type="spellEnd"/>
-      <w:r>
-        <w:t xml:space="preserve"> </w:t>
-      </w:r>
-      <w:proofErr w:type="spellStart"/>
-      <w:r>
-        <w:t>the</w:t>
-      </w:r>
-      <w:proofErr w:type="spellEnd"/>
-      <w:r>
-        <w:t xml:space="preserve"> </w:t>
-      </w:r>
-      <w:proofErr w:type="spellStart"/>
-      <w:r>
-        <w:t>poem</w:t>
-      </w:r>
-      <w:proofErr w:type="spellEnd"/>
+        <w:t>A snippet of the poem</w:t>
+      </w:r>
     </w:p>
     <w:p>
       <w:pPr>
@@ -937,43 +801,9 @@
           <w:numId w:val="1"/>
         </w:numPr>
       </w:pPr>
-      <w:proofErr w:type="spellStart"/>
-      <w:r>
-        <w:t>The</w:t>
-      </w:r>
-      <w:proofErr w:type="spellEnd"/>
-      <w:r>
-        <w:t xml:space="preserve"> </w:t>
-      </w:r>
-      <w:proofErr w:type="spellStart"/>
-      <w:r>
-        <w:t>period</w:t>
-      </w:r>
-      <w:proofErr w:type="spellEnd"/>
-      <w:r>
-        <w:t xml:space="preserve"> </w:t>
-      </w:r>
-      <w:proofErr w:type="spellStart"/>
-      <w:r>
-        <w:t>of</w:t>
-      </w:r>
-      <w:proofErr w:type="spellEnd"/>
-      <w:r>
-        <w:t xml:space="preserve"> </w:t>
-      </w:r>
-      <w:proofErr w:type="spellStart"/>
-      <w:r>
-        <w:t>the</w:t>
-      </w:r>
-      <w:proofErr w:type="spellEnd"/>
-      <w:r>
-        <w:t xml:space="preserve"> </w:t>
-      </w:r>
-      <w:proofErr w:type="spellStart"/>
-      <w:r>
-        <w:t>poem</w:t>
-      </w:r>
-      <w:proofErr w:type="spellEnd"/>
+      <w:r>
+        <w:t>The period of the poem</w:t>
+      </w:r>
     </w:p>
     <w:p>
       <w:pPr>
@@ -982,45 +812,8 @@
           <w:numId w:val="1"/>
         </w:numPr>
       </w:pPr>
-      <w:proofErr w:type="spellStart"/>
-      <w:r>
-        <w:t>The</w:t>
-      </w:r>
-      <w:proofErr w:type="spellEnd"/>
-      <w:r>
-        <w:t xml:space="preserve"> </w:t>
-      </w:r>
-      <w:proofErr w:type="spellStart"/>
-      <w:r>
-        <w:t>text</w:t>
-      </w:r>
-      <w:proofErr w:type="spellEnd"/>
-      <w:r>
-        <w:t xml:space="preserve"> </w:t>
-      </w:r>
-      <w:proofErr w:type="spellStart"/>
-      <w:r>
-        <w:t>of</w:t>
-      </w:r>
-      <w:proofErr w:type="spellEnd"/>
-      <w:r>
-        <w:t xml:space="preserve"> </w:t>
-      </w:r>
-      <w:proofErr w:type="spellStart"/>
-      <w:r>
-        <w:t>the</w:t>
-      </w:r>
-      <w:proofErr w:type="spellEnd"/>
-      <w:r>
-        <w:t xml:space="preserve"> </w:t>
-      </w:r>
-      <w:proofErr w:type="spellStart"/>
-      <w:r>
-        <w:t>poem</w:t>
-      </w:r>
-      <w:proofErr w:type="spellEnd"/>
-      <w:r>
-        <w:t xml:space="preserve"> </w:t>
+      <w:r>
+        <w:t xml:space="preserve">The text of the poem </w:t>
       </w:r>
     </w:p>
     <w:p>
@@ -1196,7 +989,67 @@
         <w:rPr>
           <w:lang w:val="en-GB"/>
         </w:rPr>
-        <w:t>The first thing we are going to do is to remove the columns that do not give any useful information</w:t>
+        <w:t>The first thing we are going to do is</w:t>
+      </w:r>
+      <w:r>
+        <w:rPr>
+          <w:lang w:val="en-GB"/>
+        </w:rPr>
+        <w:t xml:space="preserve"> to remove missing values which means</w:t>
+      </w:r>
+      <w:r>
+        <w:rPr>
+          <w:lang w:val="en-GB"/>
+        </w:rPr>
+        <w:t xml:space="preserve"> that poem</w:t>
+      </w:r>
+      <w:r>
+        <w:rPr>
+          <w:lang w:val="en-GB"/>
+        </w:rPr>
+        <w:t xml:space="preserve"> text was missing. This happens because some of the images of the poems were not displayed because of the web.</w:t>
+      </w:r>
+      <w:r>
+        <w:rPr>
+          <w:lang w:val="en-GB"/>
+        </w:rPr>
+        <w:t xml:space="preserve"> Then</w:t>
+      </w:r>
+      <w:r>
+        <w:rPr>
+          <w:lang w:val="en-GB"/>
+        </w:rPr>
+        <w:t xml:space="preserve"> </w:t>
+      </w:r>
+      <w:r>
+        <w:rPr>
+          <w:lang w:val="en-GB"/>
+        </w:rPr>
+        <w:t>we</w:t>
+      </w:r>
+      <w:r>
+        <w:rPr>
+          <w:lang w:val="en-GB"/>
+        </w:rPr>
+        <w:t xml:space="preserve"> </w:t>
+      </w:r>
+      <w:r>
+        <w:rPr>
+          <w:lang w:val="en-GB"/>
+        </w:rPr>
+        <w:t>remove</w:t>
+      </w:r>
+      <w:r>
+        <w:rPr>
+          <w:lang w:val="en-GB"/>
+        </w:rPr>
+        <w:t>d</w:t>
+      </w:r>
+      <w:r>
+        <w:rPr>
+          <w:lang w:val="en-GB"/>
+        </w:rPr>
+        <w:t xml:space="preserve"> the columns that do not give any useful information</w:t>
       </w:r>
       <w:r>
         <w:rPr>
@@ -1344,14 +1197,12 @@
         </w:rPr>
         <w:t xml:space="preserve">library </w:t>
       </w:r>
-      <w:proofErr w:type="spellStart"/>
       <w:r>
         <w:rPr>
           <w:lang w:val="en-GB"/>
         </w:rPr>
         <w:t>langdetect</w:t>
       </w:r>
-      <w:proofErr w:type="spellEnd"/>
       <w:r>
         <w:rPr>
           <w:lang w:val="en-GB"/>
@@ -1374,21 +1225,7 @@
         <w:rPr>
           <w:lang w:val="en-GB"/>
         </w:rPr>
-        <w:t xml:space="preserve">anguage detection algorithm is non-deterministic, which means that if you try to run it on a text which is either too short or too ambiguous, you might get different results </w:t>
-      </w:r>
-      <w:proofErr w:type="spellStart"/>
-      <w:r>
-        <w:rPr>
-          <w:lang w:val="en-GB"/>
-        </w:rPr>
-        <w:t>everytime</w:t>
-      </w:r>
-      <w:proofErr w:type="spellEnd"/>
-      <w:r>
-        <w:rPr>
-          <w:lang w:val="en-GB"/>
-        </w:rPr>
-        <w:t xml:space="preserve"> you run it.</w:t>
+        <w:t>anguage detection algorithm is non-deterministic, which means that if you try to run it on a text which is either too short or too ambiguous, you might get different results everytime you run it.</w:t>
       </w:r>
       <w:r>
         <w:rPr>
@@ -1484,68 +1321,6 @@
     </w:p>
     <w:p>
       <w:pPr>
-        <w:rPr>
-          <w:lang w:val="en-GB"/>
-        </w:rPr>
-      </w:pPr>
-      <w:r>
-        <w:rPr>
-          <w:lang w:val="en-GB"/>
-        </w:rPr>
-        <w:t xml:space="preserve">We have also removed </w:t>
-      </w:r>
-      <w:r>
-        <w:rPr>
-          <w:lang w:val="en-GB"/>
-        </w:rPr>
-        <w:t>poems whose text was missing</w:t>
-      </w:r>
-      <w:r>
-        <w:rPr>
-          <w:lang w:val="en-GB"/>
-        </w:rPr>
-        <w:t xml:space="preserve">. This happens because some of the images of the poems </w:t>
-      </w:r>
-      <w:r>
-        <w:rPr>
-          <w:lang w:val="en-GB"/>
-        </w:rPr>
-        <w:t xml:space="preserve">were not displayed </w:t>
-      </w:r>
-      <w:r>
-        <w:rPr>
-          <w:lang w:val="en-GB"/>
-        </w:rPr>
-        <w:t xml:space="preserve">because of the web, but </w:t>
-      </w:r>
-      <w:r>
-        <w:rPr>
-          <w:lang w:val="en-GB"/>
-        </w:rPr>
-        <w:t xml:space="preserve">after </w:t>
-      </w:r>
-      <w:r>
-        <w:rPr>
-          <w:lang w:val="en-GB"/>
-        </w:rPr>
-        <w:t xml:space="preserve">dividing the poems into English and other languages, no missing values were found in the </w:t>
-      </w:r>
-      <w:r>
-        <w:rPr>
-          <w:lang w:val="en-GB"/>
-        </w:rPr>
-        <w:t>English dataset.</w:t>
-      </w:r>
-    </w:p>
-    <w:p>
-      <w:pPr>
-        <w:rPr>
-          <w:lang w:val="en-GB"/>
-        </w:rPr>
-      </w:pPr>
-    </w:p>
-    <w:p>
-      <w:pPr>
         <w:ind w:left="720" w:hanging="720"/>
         <w:rPr>
           <w:lang w:val="en-GB"/>
@@ -1643,7 +1418,7 @@
     <w:p>
       <w:pPr>
         <w:rPr>
-          <w:lang w:val="en-GB"/>
+          <w:lang w:val="es-ES"/>
         </w:rPr>
       </w:pPr>
       <w:r>
@@ -1692,26 +1467,51 @@
         <w:rPr>
           <w:lang w:val="en-GB"/>
         </w:rPr>
-        <w:t xml:space="preserve"> In addition, we </w:t>
-      </w:r>
-      <w:r>
-        <w:rPr>
-          <w:lang w:val="en-GB"/>
+        <w:t xml:space="preserve"> </w:t>
+      </w:r>
+      <w:r>
+        <w:rPr>
+          <w:lang w:val="es-ES"/>
+        </w:rPr>
+        <w:t xml:space="preserve">In addition, we </w:t>
+      </w:r>
+      <w:r>
+        <w:rPr>
+          <w:lang w:val="es-ES"/>
         </w:rPr>
         <w:t xml:space="preserve">applied N-gram </w:t>
       </w:r>
       <w:r>
         <w:rPr>
           <w:highlight w:val="yellow"/>
-          <w:lang w:val="en-GB"/>
+          <w:lang w:val="es-ES"/>
         </w:rPr>
         <w:t>PREGUNTAR SI N-GRAM TIENE SENTIDO CON POEMAS</w:t>
       </w:r>
-    </w:p>
-    <w:p>
-      <w:pPr>
-        <w:rPr>
-          <w:lang w:val="en-GB"/>
+      <w:r>
+        <w:rPr>
+          <w:lang w:val="es-ES"/>
+        </w:rPr>
+        <w:t xml:space="preserve"> si q tiene. </w:t>
+      </w:r>
+      <w:r>
+        <w:rPr>
+          <w:highlight w:val="yellow"/>
+          <w:lang w:val="es-ES"/>
+        </w:rPr>
+        <w:t>PONER QUE ELIMINAMOS LOS NUMEROS</w:t>
+      </w:r>
+      <w:r>
+        <w:rPr>
+          <w:lang w:val="es-ES"/>
+        </w:rPr>
+        <w:t xml:space="preserve"> </w:t>
+      </w:r>
+    </w:p>
+    <w:p>
+      <w:pPr>
+        <w:rPr>
+          <w:lang w:val="es-ES"/>
         </w:rPr>
       </w:pPr>
     </w:p>
@@ -1769,21 +1569,7 @@
         <w:rPr>
           <w:lang w:val="en-GB"/>
         </w:rPr>
-        <w:t xml:space="preserve"> are </w:t>
-      </w:r>
-      <w:proofErr w:type="spellStart"/>
-      <w:r>
-        <w:rPr>
-          <w:lang w:val="en-GB"/>
-        </w:rPr>
-        <w:t>preprocessed</w:t>
-      </w:r>
-      <w:proofErr w:type="spellEnd"/>
-      <w:r>
-        <w:rPr>
-          <w:lang w:val="en-GB"/>
-        </w:rPr>
-        <w:t xml:space="preserve"> and cleaned, the next step is to transform them into a numerical representation that can be used as input for the learning algorithms. We decided to use the following vectorizations:</w:t>
+        <w:t xml:space="preserve"> are preprocessed and cleaned, the next step is to transform them into a numerical representation that can be used as input for the learning algorithms. We decided to use the following vectorizations:</w:t>
       </w:r>
     </w:p>
     <w:p>
@@ -1801,21 +1587,7 @@
         <w:rPr>
           <w:lang w:val="en-GB"/>
         </w:rPr>
-        <w:t xml:space="preserve">Classical </w:t>
-      </w:r>
-      <w:proofErr w:type="spellStart"/>
-      <w:r>
-        <w:rPr>
-          <w:lang w:val="en-GB"/>
-        </w:rPr>
-        <w:t>BoW</w:t>
-      </w:r>
-      <w:proofErr w:type="spellEnd"/>
-      <w:r>
-        <w:rPr>
-          <w:lang w:val="en-GB"/>
-        </w:rPr>
-        <w:t xml:space="preserve"> or TF-IDF representation.</w:t>
+        <w:t>Classical BoW or TF-IDF representation.</w:t>
       </w:r>
     </w:p>
     <w:p>
@@ -1841,7 +1613,6 @@
         </w:rPr>
         <w:t xml:space="preserve"> </w:t>
       </w:r>
-      <w:proofErr w:type="spellStart"/>
       <w:r>
         <w:rPr>
           <w:highlight w:val="yellow"/>
@@ -1849,7 +1620,6 @@
         </w:rPr>
         <w:t>FastText</w:t>
       </w:r>
-      <w:proofErr w:type="spellEnd"/>
       <w:r>
         <w:rPr>
           <w:lang w:val="en-GB"/>
@@ -1895,25 +1665,167 @@
           <w:lang w:val="en-GB"/>
         </w:rPr>
       </w:pPr>
-    </w:p>
-    <w:p>
-      <w:pPr>
-        <w:rPr>
-          <w:lang w:val="en-GB"/>
-        </w:rPr>
-      </w:pPr>
-    </w:p>
-    <w:p>
-      <w:pPr>
-        <w:rPr>
-          <w:lang w:val="en-GB"/>
-        </w:rPr>
-      </w:pPr>
-    </w:p>
-    <w:p>
-      <w:pPr>
-        <w:rPr>
-          <w:lang w:val="en-GB"/>
+      <w:r>
+        <w:rPr>
+          <w:lang w:val="en-GB"/>
+        </w:rPr>
+        <w:t xml:space="preserve">After obtaining all the different vectorizations, the performance of each one of them with several classification methods will be compared. Then the pair </w:t>
+      </w:r>
+      <w:r>
+        <w:rPr>
+          <w:lang w:val="en-GB"/>
+        </w:rPr>
+        <w:t xml:space="preserve">of </w:t>
+      </w:r>
+      <w:r>
+        <w:rPr>
+          <w:lang w:val="en-GB"/>
+        </w:rPr>
+        <w:t>vectorization</w:t>
+      </w:r>
+      <w:r>
+        <w:rPr>
+          <w:lang w:val="en-GB"/>
+        </w:rPr>
+        <w:t xml:space="preserve"> and </w:t>
+      </w:r>
+      <w:r>
+        <w:rPr>
+          <w:lang w:val="en-GB"/>
+        </w:rPr>
+        <w:t xml:space="preserve">classifier with the best results will be later </w:t>
+      </w:r>
+      <w:r>
+        <w:rPr>
+          <w:lang w:val="en-GB"/>
+        </w:rPr>
+        <w:t>analysed</w:t>
+      </w:r>
+      <w:r>
+        <w:rPr>
+          <w:lang w:val="en-GB"/>
+        </w:rPr>
+        <w:t xml:space="preserve"> in order to extract even better results from it.</w:t>
+      </w:r>
+    </w:p>
+    <w:p>
+      <w:pPr>
+        <w:rPr>
+          <w:lang w:val="en-GB"/>
+        </w:rPr>
+      </w:pPr>
+    </w:p>
+    <w:p>
+      <w:pPr>
+        <w:rPr>
+          <w:lang w:val="en-GB"/>
+        </w:rPr>
+      </w:pPr>
+      <w:r>
+        <w:rPr>
+          <w:lang w:val="en-GB"/>
+        </w:rPr>
+        <w:t xml:space="preserve">Prior to beginning with the vectorization step, we shall prepare the dictionary. After </w:t>
+      </w:r>
+      <w:r>
+        <w:rPr>
+          <w:lang w:val="en-GB"/>
+        </w:rPr>
+        <w:t>analysing</w:t>
+      </w:r>
+      <w:r>
+        <w:rPr>
+          <w:lang w:val="en-GB"/>
+        </w:rPr>
+        <w:t xml:space="preserve"> the most frequent words in the data set, we can see that there are several words that appear much more times than the others. In order to try to identify these words, we obtained the following figure.</w:t>
+      </w:r>
+    </w:p>
+    <w:p>
+      <w:pPr>
+        <w:rPr>
+          <w:lang w:val="en-GB"/>
+        </w:rPr>
+      </w:pPr>
+    </w:p>
+    <w:p>
+      <w:pPr>
+        <w:rPr>
+          <w:lang w:val="es-ES"/>
+        </w:rPr>
+      </w:pPr>
+      <w:r>
+        <w:rPr>
+          <w:highlight w:val="yellow"/>
+          <w:lang w:val="es-ES"/>
+        </w:rPr>
+        <w:t>PONER IMAGEN DE LOS TOKENS MAS FRECUENTES</w:t>
+      </w:r>
+      <w:r>
+        <w:rPr>
+          <w:lang w:val="es-ES"/>
+        </w:rPr>
+        <w:t xml:space="preserve"> y que eliminamos las que están exponencial para que no afecte a los topics</w:t>
+      </w:r>
+    </w:p>
+    <w:p>
+      <w:pPr>
+        <w:rPr>
+          <w:lang w:val="es-ES"/>
+        </w:rPr>
+      </w:pPr>
+    </w:p>
+    <w:p>
+      <w:pPr>
+        <w:rPr>
+          <w:lang w:val="en-GB"/>
+        </w:rPr>
+      </w:pPr>
+      <w:r>
+        <w:rPr>
+          <w:lang w:val="en-GB"/>
+        </w:rPr>
+        <w:t>Also, similar graphs can be obtained in order to check the distribution of the words among the different documents of the dictionary. As it has been seen in class, neither the words that appear in all the documents nor the ones that hardly appear in any one are relevant for the algorithm. Thus, it will be useful to have an estimation of this distribution to manually select the discriminant conditions for the removal of both tails of the following histogram.</w:t>
+      </w:r>
+    </w:p>
+    <w:p>
+      <w:pPr>
+        <w:rPr>
+          <w:lang w:val="en-GB"/>
+        </w:rPr>
+      </w:pPr>
+    </w:p>
+    <w:p>
+      <w:pPr>
+        <w:rPr>
+          <w:lang w:val="es-ES"/>
+        </w:rPr>
+      </w:pPr>
+      <w:r>
+        <w:rPr>
+          <w:highlight w:val="yellow"/>
+          <w:lang w:val="es-ES"/>
+        </w:rPr>
+        <w:t>PONER LAS IMÁGENES DEL NUMERO MEDIO DE TOKENS POR POEMA</w:t>
+      </w:r>
+    </w:p>
+    <w:p>
+      <w:pPr>
+        <w:rPr>
+          <w:lang w:val="es-ES"/>
+        </w:rPr>
+      </w:pPr>
+    </w:p>
+    <w:p>
+      <w:pPr>
+        <w:rPr>
+          <w:lang w:val="es-ES"/>
+        </w:rPr>
+      </w:pPr>
+    </w:p>
+    <w:p>
+      <w:pPr>
+        <w:rPr>
+          <w:lang w:val="es-ES"/>
         </w:rPr>
       </w:pPr>
     </w:p>
@@ -1922,52 +1834,20 @@
         <w:pStyle w:val="Ttulo2"/>
         <w:ind w:left="720" w:hanging="720"/>
         <w:rPr>
-          <w:lang w:val="en-GB"/>
-        </w:rPr>
-      </w:pPr>
-      <w:r>
-        <w:rPr>
-          <w:lang w:val="en-GB"/>
-        </w:rPr>
-        <w:t>2.</w:t>
-      </w:r>
-      <w:r>
-        <w:rPr>
-          <w:lang w:val="en-GB"/>
-        </w:rPr>
-        <w:t>4</w:t>
-      </w:r>
-      <w:r>
-        <w:rPr>
-          <w:lang w:val="en-GB"/>
-        </w:rPr>
-        <w:t xml:space="preserve">. </w:t>
-      </w:r>
-      <w:r>
-        <w:rPr>
-          <w:lang w:val="en-GB"/>
-        </w:rPr>
-        <w:t xml:space="preserve">Topic </w:t>
-      </w:r>
-      <w:proofErr w:type="spellStart"/>
-      <w:r>
-        <w:rPr>
-          <w:lang w:val="en-GB"/>
-        </w:rPr>
-        <w:t>modeling</w:t>
-      </w:r>
-      <w:proofErr w:type="spellEnd"/>
-      <w:r>
-        <w:rPr>
-          <w:lang w:val="en-GB"/>
-        </w:rPr>
-        <w:t xml:space="preserve"> </w:t>
-      </w:r>
-    </w:p>
-    <w:p>
-      <w:pPr>
-        <w:rPr>
-          <w:lang w:val="en-GB"/>
+          <w:lang w:val="es-ES"/>
+        </w:rPr>
+      </w:pPr>
+      <w:r>
+        <w:rPr>
+          <w:lang w:val="es-ES"/>
+        </w:rPr>
+        <w:t xml:space="preserve">2.4. Topic modeling </w:t>
+      </w:r>
+    </w:p>
+    <w:p>
+      <w:pPr>
+        <w:rPr>
+          <w:lang w:val="es-ES"/>
         </w:rPr>
       </w:pPr>
     </w:p>

</xml_diff>

<commit_message>
images added and final code for the preprocessing
</commit_message>
<xml_diff>
--- a/Report.docx
+++ b/Report.docx
@@ -14,6 +14,7 @@
       <w:r>
         <w:rPr>
           <w:rFonts w:eastAsia="Times New Roman"/>
+          <w:noProof/>
           <w:color w:val="000000"/>
           <w:bdr w:val="none" w:sz="0" w:space="0" w:color="auto" w:frame="1"/>
         </w:rPr>
@@ -97,31 +98,7 @@
           <w:sz w:val="33"/>
           <w:szCs w:val="33"/>
         </w:rPr>
-        <w:t xml:space="preserve">Dual </w:t>
-      </w:r>
-      <w:proofErr w:type="gramStart"/>
-      <w:r>
-        <w:rPr>
-          <w:rFonts w:eastAsia="Times New Roman"/>
-          <w:i/>
-          <w:iCs/>
-          <w:color w:val="000066"/>
-          <w:sz w:val="33"/>
-          <w:szCs w:val="33"/>
-        </w:rPr>
-        <w:t>Bachelor in Data Science</w:t>
-      </w:r>
-      <w:proofErr w:type="gramEnd"/>
-      <w:r>
-        <w:rPr>
-          <w:rFonts w:eastAsia="Times New Roman"/>
-          <w:i/>
-          <w:iCs/>
-          <w:color w:val="000066"/>
-          <w:sz w:val="33"/>
-          <w:szCs w:val="33"/>
-        </w:rPr>
-        <w:t xml:space="preserve"> and Telecommunications Technologies Engineering 2020-2025 </w:t>
+        <w:t>Dual Bachelor in Data Science and Telecommunications Technologies Engineering 2020-2025 </w:t>
       </w:r>
     </w:p>
     <w:p>
@@ -195,6 +172,7 @@
       <w:r>
         <w:rPr>
           <w:rFonts w:eastAsia="Times New Roman"/>
+          <w:noProof/>
           <w:color w:val="000000"/>
           <w:bdr w:val="none" w:sz="0" w:space="0" w:color="auto" w:frame="1"/>
         </w:rPr>
@@ -272,6 +250,7 @@
           <w:rFonts w:ascii="Times New Roman" w:eastAsia="Times New Roman" w:hAnsi="Times New Roman" w:cs="Times New Roman"/>
           <w:sz w:val="24"/>
           <w:szCs w:val="24"/>
+          <w:lang w:val="es-ES"/>
         </w:rPr>
       </w:pPr>
       <w:r>
@@ -282,6 +261,7 @@
           <w:color w:val="000066"/>
           <w:sz w:val="38"/>
           <w:szCs w:val="38"/>
+          <w:lang w:val="es-ES"/>
         </w:rPr>
         <w:t>Alejo González García (100454351)</w:t>
       </w:r>
@@ -298,6 +278,7 @@
           <w:color w:val="000066"/>
           <w:sz w:val="38"/>
           <w:szCs w:val="38"/>
+          <w:lang w:val="es-ES"/>
         </w:rPr>
       </w:pPr>
       <w:r>
@@ -308,11 +289,16 @@
           <w:color w:val="000066"/>
           <w:sz w:val="38"/>
           <w:szCs w:val="38"/>
-        </w:rPr>
-        <w:t xml:space="preserve">Alonso </w:t>
-      </w:r>
-      <w:proofErr w:type="spellStart"/>
-      <w:r>
+          <w:lang w:val="es-ES"/>
+        </w:rPr>
+        <w:t>Alonso Madroñal de Mesa (100454449)</w:t>
+      </w:r>
+    </w:p>
+    <w:p>
+      <w:pPr>
+        <w:spacing w:after="560" w:line="240" w:lineRule="auto"/>
+        <w:ind w:right="140"/>
+        <w:jc w:val="center"/>
         <w:rPr>
           <w:rFonts w:eastAsia="Times New Roman"/>
           <w:b/>
@@ -320,10 +306,9 @@
           <w:color w:val="000066"/>
           <w:sz w:val="38"/>
           <w:szCs w:val="38"/>
-        </w:rPr>
-        <w:t>Madroñal</w:t>
-      </w:r>
-      <w:proofErr w:type="spellEnd"/>
+          <w:lang w:val="es-ES"/>
+        </w:rPr>
+      </w:pPr>
       <w:r>
         <w:rPr>
           <w:rFonts w:eastAsia="Times New Roman"/>
@@ -332,8 +317,9 @@
           <w:color w:val="000066"/>
           <w:sz w:val="38"/>
           <w:szCs w:val="38"/>
-        </w:rPr>
-        <w:t xml:space="preserve"> de Mesa (100454449)</w:t>
+          <w:lang w:val="es-ES"/>
+        </w:rPr>
+        <w:t>Daniel Toribio Bruna (100454242)</w:t>
       </w:r>
     </w:p>
     <w:p>
@@ -348,6 +334,7 @@
           <w:color w:val="000066"/>
           <w:sz w:val="38"/>
           <w:szCs w:val="38"/>
+          <w:lang w:val="es-ES"/>
         </w:rPr>
       </w:pPr>
       <w:r>
@@ -358,8 +345,9 @@
           <w:color w:val="000066"/>
           <w:sz w:val="38"/>
           <w:szCs w:val="38"/>
-        </w:rPr>
-        <w:t>Daniel Toribio Bruna (100454242)</w:t>
+          <w:lang w:val="es-ES"/>
+        </w:rPr>
+        <w:t>Andrés Navarro Pedregal (100451730)</w:t>
       </w:r>
     </w:p>
     <w:p>
@@ -368,40 +356,23 @@
         <w:ind w:right="140"/>
         <w:jc w:val="center"/>
         <w:rPr>
-          <w:rFonts w:eastAsia="Times New Roman"/>
-          <w:b/>
-          <w:bCs/>
-          <w:color w:val="000066"/>
-          <w:sz w:val="38"/>
-          <w:szCs w:val="38"/>
-        </w:rPr>
-      </w:pPr>
-      <w:r>
-        <w:rPr>
-          <w:rFonts w:eastAsia="Times New Roman"/>
-          <w:b/>
-          <w:bCs/>
-          <w:color w:val="000066"/>
-          <w:sz w:val="38"/>
-          <w:szCs w:val="38"/>
-        </w:rPr>
-        <w:t>Andrés Navarro Pedregal (100451730)</w:t>
-      </w:r>
-    </w:p>
-    <w:p>
-      <w:pPr>
-        <w:spacing w:after="560" w:line="240" w:lineRule="auto"/>
-        <w:ind w:right="140"/>
-        <w:jc w:val="center"/>
-        <w:rPr>
           <w:rFonts w:ascii="Times New Roman" w:eastAsia="Times New Roman" w:hAnsi="Times New Roman" w:cs="Times New Roman"/>
           <w:sz w:val="24"/>
           <w:szCs w:val="24"/>
-        </w:rPr>
-      </w:pPr>
-    </w:p>
-    <w:p>
-      <w:r>
+          <w:lang w:val="es-ES"/>
+        </w:rPr>
+      </w:pPr>
+    </w:p>
+    <w:p>
+      <w:pPr>
+        <w:rPr>
+          <w:lang w:val="es-ES"/>
+        </w:rPr>
+      </w:pPr>
+      <w:r>
+        <w:rPr>
+          <w:lang w:val="es-ES"/>
+        </w:rPr>
         <w:br w:type="page"/>
       </w:r>
     </w:p>
@@ -418,23 +389,7 @@
     </w:p>
     <w:p>
       <w:r>
-        <w:t xml:space="preserve">This project consists of a multiclass classification of previously </w:t>
-      </w:r>
-      <w:proofErr w:type="spellStart"/>
-      <w:r>
-        <w:t>preprocessed</w:t>
-      </w:r>
-      <w:proofErr w:type="spellEnd"/>
-      <w:r>
-        <w:t xml:space="preserve"> poems, that will be assigned to a period. </w:t>
-      </w:r>
-      <w:proofErr w:type="gramStart"/>
-      <w:r>
-        <w:t>In order to</w:t>
-      </w:r>
-      <w:proofErr w:type="gramEnd"/>
-      <w:r>
-        <w:t xml:space="preserve"> carry out this task, we make use of the tools explained in class regarding Natural Language Processing and Machine learning tools, such as feature extraction and selection.</w:t>
+        <w:t>This project consists of a multiclass classification of previously preprocessed poems, that will be assigned to a period. In order to carry out this task, we make use of the tools explained in class regarding Natural Language Processing and Machine learning tools, such as feature extraction and selection.</w:t>
       </w:r>
     </w:p>
     <w:p>
@@ -458,13 +413,8 @@
       </w:r>
     </w:p>
     <w:p>
-      <w:proofErr w:type="gramStart"/>
-      <w:r>
-        <w:t>In order to</w:t>
-      </w:r>
-      <w:proofErr w:type="gramEnd"/>
-      <w:r>
-        <w:t xml:space="preserve"> start the project, we first needed to obtain the dataset to work with. We could either download </w:t>
+      <w:r>
+        <w:t xml:space="preserve">In order to start the project, we first needed to obtain the dataset to work with. We could either download </w:t>
       </w:r>
       <w:bookmarkStart w:id="3" w:name="_Hlk165300494"/>
       <w:r>
@@ -502,47 +452,7 @@
         <w:t>JSON</w:t>
       </w:r>
       <w:r>
-        <w:t xml:space="preserve"> response where we extract information like author, title, link to the poem, </w:t>
-      </w:r>
-      <w:proofErr w:type="gramStart"/>
-      <w:r>
-        <w:t>tags</w:t>
-      </w:r>
-      <w:proofErr w:type="gramEnd"/>
-      <w:r>
-        <w:t xml:space="preserve"> and snippet. With the link to the poem and using </w:t>
-      </w:r>
-      <w:proofErr w:type="spellStart"/>
-      <w:r>
-        <w:t>BeautifulSoup</w:t>
-      </w:r>
-      <w:proofErr w:type="spellEnd"/>
-      <w:r>
-        <w:t xml:space="preserve"> we get the html information. Poems were mainly in two formats, </w:t>
-      </w:r>
-      <w:proofErr w:type="gramStart"/>
-      <w:r>
-        <w:t>text</w:t>
-      </w:r>
-      <w:proofErr w:type="gramEnd"/>
-      <w:r>
-        <w:t xml:space="preserve"> or images. For the first one we just extracted the text that was inside the div with class 'o-poem', and for the second one, we used an OCR, in this case, </w:t>
-      </w:r>
-      <w:proofErr w:type="spellStart"/>
-      <w:r>
-        <w:t>pytesseract</w:t>
-      </w:r>
-      <w:proofErr w:type="spellEnd"/>
-      <w:r>
-        <w:t>, to extract the text from the image that was in the div with class ‘c-</w:t>
-      </w:r>
-      <w:proofErr w:type="spellStart"/>
-      <w:r>
-        <w:t>assetStack</w:t>
-      </w:r>
-      <w:proofErr w:type="spellEnd"/>
-      <w:r>
-        <w:t>-media’.</w:t>
+        <w:t xml:space="preserve"> response where we extract information like author, title, link to the poem, tags and snippet. With the link to the poem and using BeautifulSoup we get the html information. Poems were mainly in two formats, text or images. For the first one we just extracted the text that was inside the div with class 'o-poem', and for the second one, we used an OCR, in this case, pytesseract, to extract the text from the image that was in the div with class ‘c-assetStack-media’.</w:t>
       </w:r>
       <w:r>
         <w:t xml:space="preserve"> </w:t>
@@ -580,11 +490,9 @@
       <w:r>
         <w:t xml:space="preserve"> only 5535 poems from the 47388 total poems have a period assigned, so we will have two different datasets, one composed with all the poems that will be used for the topic </w:t>
       </w:r>
-      <w:proofErr w:type="spellStart"/>
       <w:r>
         <w:t>modeling</w:t>
       </w:r>
-      <w:proofErr w:type="spellEnd"/>
       <w:r>
         <w:t xml:space="preserve"> task, see Figure 1, and another with only the poems that have a period and they can be used for the classification task, see Figure 2.</w:t>
       </w:r>
@@ -688,6 +596,9 @@
         <w:keepNext/>
       </w:pPr>
       <w:r>
+        <w:rPr>
+          <w:noProof/>
+        </w:rPr>
         <w:drawing>
           <wp:inline distT="114300" distB="114300" distL="114300" distR="114300" wp14:anchorId="58F7FF25" wp14:editId="3D040595">
             <wp:extent cx="5731200" cy="1422400"/>
@@ -780,16 +691,8 @@
         <w:rPr>
           <w:color w:val="BFBFBF" w:themeColor="background1" w:themeShade="BF"/>
         </w:rPr>
-        <w:t xml:space="preserve"> Sample of the dataset obtained without </w:t>
-      </w:r>
-      <w:proofErr w:type="gramStart"/>
-      <w:r>
-        <w:rPr>
-          <w:color w:val="BFBFBF" w:themeColor="background1" w:themeShade="BF"/>
-        </w:rPr>
-        <w:t>periods</w:t>
-      </w:r>
-      <w:proofErr w:type="gramEnd"/>
+        <w:t xml:space="preserve"> Sample of the dataset obtained without periods</w:t>
+      </w:r>
     </w:p>
     <w:p>
       <w:pPr>
@@ -798,6 +701,7 @@
       </w:pPr>
       <w:r>
         <w:rPr>
+          <w:noProof/>
           <w:color w:val="999999"/>
         </w:rPr>
         <w:lastRenderedPageBreak/>
@@ -887,16 +791,8 @@
         <w:rPr>
           <w:color w:val="BFBFBF" w:themeColor="background1" w:themeShade="BF"/>
         </w:rPr>
-        <w:t xml:space="preserve">. Sample of the dataset obtained with </w:t>
-      </w:r>
-      <w:proofErr w:type="gramStart"/>
-      <w:r>
-        <w:rPr>
-          <w:color w:val="BFBFBF" w:themeColor="background1" w:themeShade="BF"/>
-        </w:rPr>
-        <w:t>periods</w:t>
-      </w:r>
-      <w:proofErr w:type="gramEnd"/>
+        <w:t>. Sample of the dataset obtained with periods</w:t>
+      </w:r>
     </w:p>
     <w:p>
       <w:pPr>
@@ -952,15 +848,7 @@
         <w:t xml:space="preserve"> are </w:t>
       </w:r>
       <w:r>
-        <w:t xml:space="preserve">id, </w:t>
-      </w:r>
-      <w:proofErr w:type="gramStart"/>
-      <w:r>
-        <w:t>snippet</w:t>
-      </w:r>
-      <w:proofErr w:type="gramEnd"/>
-      <w:r>
-        <w:t xml:space="preserve"> and link.</w:t>
+        <w:t>id, snippet and link.</w:t>
       </w:r>
       <w:r>
         <w:t xml:space="preserve"> </w:t>
@@ -1019,11 +907,9 @@
       <w:r>
         <w:t xml:space="preserve">library </w:t>
       </w:r>
-      <w:proofErr w:type="spellStart"/>
       <w:r>
         <w:t>langdetect</w:t>
       </w:r>
-      <w:proofErr w:type="spellEnd"/>
       <w:r>
         <w:t xml:space="preserve">. </w:t>
       </w:r>
@@ -1031,15 +917,7 @@
         <w:t>It is important to know that</w:t>
       </w:r>
       <w:r>
-        <w:t xml:space="preserve"> language detection algorithm is non-deterministic, which means that if you try to run it on a text which is either too short or too ambiguous, you might get different results </w:t>
-      </w:r>
-      <w:proofErr w:type="spellStart"/>
-      <w:r>
-        <w:t>everytime</w:t>
-      </w:r>
-      <w:proofErr w:type="spellEnd"/>
-      <w:r>
-        <w:t xml:space="preserve"> you run it.</w:t>
+        <w:t xml:space="preserve"> language detection algorithm is non-deterministic, which means that if you try to run it on a text which is either too short or too ambiguous, you might get different results everytime you run it.</w:t>
       </w:r>
       <w:r>
         <w:t xml:space="preserve"> </w:t>
@@ -1099,13 +977,8 @@
         <w:t>web, we</w:t>
       </w:r>
       <w:r>
-        <w:t xml:space="preserve"> saw that some of the characters were not </w:t>
-      </w:r>
-      <w:proofErr w:type="gramStart"/>
-      <w:r>
-        <w:t>well</w:t>
-      </w:r>
-      <w:proofErr w:type="gramEnd"/>
+        <w:t xml:space="preserve"> saw that some of the characters were not well</w:t>
+      </w:r>
     </w:p>
     <w:p>
       <w:pPr>
@@ -1121,13 +994,8 @@
         <w:t xml:space="preserve">fix the characters that are important, for example the apostrophe </w:t>
       </w:r>
       <w:r>
-        <w:t xml:space="preserve">to be </w:t>
-      </w:r>
-      <w:proofErr w:type="gramStart"/>
-      <w:r>
-        <w:t>able</w:t>
-      </w:r>
-      <w:proofErr w:type="gramEnd"/>
+        <w:t>to be able</w:t>
+      </w:r>
     </w:p>
     <w:p>
       <w:pPr>
@@ -1137,15 +1005,7 @@
         <w:t xml:space="preserve">to </w:t>
       </w:r>
       <w:r>
-        <w:t xml:space="preserve">expand the contractions with the </w:t>
-      </w:r>
-      <w:proofErr w:type="gramStart"/>
-      <w:r>
-        <w:t>method</w:t>
-      </w:r>
-      <w:proofErr w:type="gramEnd"/>
-      <w:r>
-        <w:t xml:space="preserve"> fix from library contractions</w:t>
+        <w:t>expand the contractions with the method fix from library contractions</w:t>
       </w:r>
       <w:r>
         <w:t>. Then we</w:t>
@@ -1189,33 +1049,17 @@
         <w:t>PREGUNTAR SI N-GRAM TIENE SENTIDO CON POEMAS</w:t>
       </w:r>
       <w:r>
+        <w:t xml:space="preserve"> si q tiene. </w:t>
+      </w:r>
+      <w:r>
+        <w:rPr>
+          <w:highlight w:val="yellow"/>
+        </w:rPr>
+        <w:t>PONER QUE ELIMINAMOS LOS NUMEROS</w:t>
+      </w:r>
+      <w:r>
         <w:t xml:space="preserve"> </w:t>
       </w:r>
-      <w:proofErr w:type="spellStart"/>
-      <w:r>
-        <w:t>si</w:t>
-      </w:r>
-      <w:proofErr w:type="spellEnd"/>
-      <w:r>
-        <w:t xml:space="preserve"> q </w:t>
-      </w:r>
-      <w:proofErr w:type="spellStart"/>
-      <w:r>
-        <w:t>tiene</w:t>
-      </w:r>
-      <w:proofErr w:type="spellEnd"/>
-      <w:r>
-        <w:t xml:space="preserve">. </w:t>
-      </w:r>
-      <w:r>
-        <w:rPr>
-          <w:highlight w:val="yellow"/>
-        </w:rPr>
-        <w:t>PONER QUE ELIMINAMOS LOS NUMEROS</w:t>
-      </w:r>
-      <w:r>
-        <w:t xml:space="preserve"> </w:t>
-      </w:r>
     </w:p>
     <w:p/>
     <w:p>
@@ -1231,15 +1075,7 @@
     </w:p>
     <w:p>
       <w:r>
-        <w:t xml:space="preserve">Once all the poems are </w:t>
-      </w:r>
-      <w:proofErr w:type="spellStart"/>
-      <w:r>
-        <w:t>preprocessed</w:t>
-      </w:r>
-      <w:proofErr w:type="spellEnd"/>
-      <w:r>
-        <w:t xml:space="preserve"> and cleaned, the next step is to transform them into a numerical representation that can be used as input for the learning algorithms. We decided to use the following vectorizations:</w:t>
+        <w:t>Once all the poems are preprocessed and cleaned, the next step is to transform them into a numerical representation that can be used as input for the learning algorithms. We decided to use the following vectorizations:</w:t>
       </w:r>
     </w:p>
     <w:p>
@@ -1251,15 +1087,7 @@
         </w:numPr>
       </w:pPr>
       <w:r>
-        <w:t xml:space="preserve">Classical </w:t>
-      </w:r>
-      <w:proofErr w:type="spellStart"/>
-      <w:r>
-        <w:t>BoW</w:t>
-      </w:r>
-      <w:proofErr w:type="spellEnd"/>
-      <w:r>
-        <w:t xml:space="preserve"> or TF-IDF representation.</w:t>
+        <w:t>Classical BoW or TF-IDF representation.</w:t>
       </w:r>
     </w:p>
     <w:p>
@@ -1276,14 +1104,12 @@
       <w:r>
         <w:t xml:space="preserve"> </w:t>
       </w:r>
-      <w:proofErr w:type="spellStart"/>
       <w:r>
         <w:rPr>
           <w:highlight w:val="yellow"/>
         </w:rPr>
         <w:t>FastText</w:t>
       </w:r>
-      <w:proofErr w:type="spellEnd"/>
       <w:r>
         <w:t xml:space="preserve"> </w:t>
       </w:r>
@@ -1326,29 +1152,13 @@
         <w:t>analysed</w:t>
       </w:r>
       <w:r>
-        <w:t xml:space="preserve"> </w:t>
-      </w:r>
-      <w:proofErr w:type="gramStart"/>
-      <w:r>
-        <w:t>in order to</w:t>
-      </w:r>
-      <w:proofErr w:type="gramEnd"/>
-      <w:r>
-        <w:t xml:space="preserve"> extract even better results from it.</w:t>
+        <w:t xml:space="preserve"> in order to extract even better results from it.</w:t>
       </w:r>
     </w:p>
     <w:p/>
     <w:p>
       <w:r>
-        <w:t xml:space="preserve">Prior to beginning with the vectorization step, we shall prepare the dictionary. After analysing the most frequent words in the data set, we can see that there are several words that appear much more times than the others. </w:t>
-      </w:r>
-      <w:proofErr w:type="gramStart"/>
-      <w:r>
-        <w:t>In order to</w:t>
-      </w:r>
-      <w:proofErr w:type="gramEnd"/>
-      <w:r>
-        <w:t xml:space="preserve"> try to identify these words, we obtained the following figure.</w:t>
+        <w:t>Prior to beginning with the vectorization step, we shall prepare the dictionary. After analysing the most frequent words in the data set, we can see that there are several words that appear much more times than the others. In order to try to identify these words, we obtained the following figure.</w:t>
       </w:r>
     </w:p>
     <w:p/>
@@ -1362,10 +1172,10 @@
           <w:noProof/>
         </w:rPr>
         <w:drawing>
-          <wp:inline distT="0" distB="0" distL="0" distR="0" wp14:anchorId="73E9971D" wp14:editId="6290AE06">
-            <wp:extent cx="2565400" cy="2020858"/>
-            <wp:effectExtent l="0" t="0" r="6350" b="0"/>
-            <wp:docPr id="1749379830" name="Imagen 1" descr="Gráfico, Gráfico de líneas&#10;&#10;Descripción generada automáticamente"/>
+          <wp:inline distT="0" distB="0" distL="0" distR="0" wp14:anchorId="5838D5D9" wp14:editId="7E6C7C2A">
+            <wp:extent cx="2413000" cy="1900807"/>
+            <wp:effectExtent l="0" t="0" r="6350" b="4445"/>
+            <wp:docPr id="832842684" name="Imagen 1" descr="Gráfico, Gráfico de líneas&#10;&#10;Descripción generada automáticamente"/>
             <wp:cNvGraphicFramePr>
               <a:graphicFrameLocks xmlns:a="http://schemas.openxmlformats.org/drawingml/2006/main" noChangeAspect="1"/>
             </wp:cNvGraphicFramePr>
@@ -1373,13 +1183,13 @@
               <a:graphicData uri="http://schemas.openxmlformats.org/drawingml/2006/picture">
                 <pic:pic xmlns:pic="http://schemas.openxmlformats.org/drawingml/2006/picture">
                   <pic:nvPicPr>
-                    <pic:cNvPr id="1749379830" name="Imagen 1" descr="Gráfico, Gráfico de líneas&#10;&#10;Descripción generada automáticamente"/>
+                    <pic:cNvPr id="832842684" name="Imagen 1" descr="Gráfico, Gráfico de líneas&#10;&#10;Descripción generada automáticamente"/>
                     <pic:cNvPicPr>
                       <a:picLocks noChangeAspect="1" noChangeArrowheads="1"/>
                     </pic:cNvPicPr>
                   </pic:nvPicPr>
                   <pic:blipFill>
-                    <a:blip r:embed="rId13">
+                    <a:blip r:embed="rId13" cstate="print">
                       <a:extLst>
                         <a:ext uri="{28A0092B-C50C-407E-A947-70E740481C1C}">
                           <a14:useLocalDpi xmlns:a14="http://schemas.microsoft.com/office/drawing/2010/main" val="0"/>
@@ -1394,7 +1204,7 @@
                   <pic:spPr bwMode="auto">
                     <a:xfrm>
                       <a:off x="0" y="0"/>
-                      <a:ext cx="2581551" cy="2033581"/>
+                      <a:ext cx="2423132" cy="1908788"/>
                     </a:xfrm>
                     <a:prstGeom prst="rect">
                       <a:avLst/>
@@ -1465,58 +1275,39 @@
     </w:p>
     <w:p>
       <w:r>
-        <w:t>W</w:t>
-      </w:r>
-      <w:r>
-        <w:t xml:space="preserve">e have decided to remove the words that </w:t>
-      </w:r>
-      <w:r>
-        <w:t>were much more frequent than the others</w:t>
-      </w:r>
-      <w:r>
-        <w:t xml:space="preserve"> because after applying a filter in the dictionary we saw </w:t>
-      </w:r>
-      <w:r>
-        <w:t xml:space="preserve">that these most frequent words are repeated a lot in </w:t>
-      </w:r>
-      <w:r>
-        <w:t xml:space="preserve">most of the poems but not in enough </w:t>
-      </w:r>
-      <w:r>
-        <w:t>to be filtered</w:t>
-      </w:r>
-      <w:r>
-        <w:t>.</w:t>
+        <w:t>Also, similar graphs can be obtained in order to check the distribution of the words among the different documents of the dictionary. As it has been seen in class, neither the words that appear in all the documents nor the ones that hardly appear in any one are relevant for the algorithm. Thus, it will be useful to have an estimation of this distribution to manually select the discriminant conditions for the removal of both tails of the following histogram.</w:t>
       </w:r>
     </w:p>
     <w:p/>
     <w:p>
-      <w:r>
-        <w:t xml:space="preserve">Also, similar graphs can be obtained </w:t>
-      </w:r>
-      <w:proofErr w:type="gramStart"/>
-      <w:r>
-        <w:t>in order to</w:t>
-      </w:r>
-      <w:proofErr w:type="gramEnd"/>
-      <w:r>
-        <w:t xml:space="preserve"> check the distribution of the words among the different documents of the dictionary. As it has been seen in class, neither the words that appear in all the documents nor the ones that hardly appear in any one are relevant for the algorithm. Thus, it will be useful to have an estimation of this distribution to manually select the discriminant conditions for the removal of both tails of the following histogram.</w:t>
-      </w:r>
-    </w:p>
-    <w:p/>
-    <w:p>
       <w:pPr>
         <w:ind w:left="720" w:hanging="720"/>
+        <w:rPr>
+          <w:lang w:val="es-ES"/>
+        </w:rPr>
       </w:pPr>
       <w:r>
         <w:rPr>
           <w:highlight w:val="yellow"/>
+          <w:lang w:val="es-ES"/>
         </w:rPr>
         <w:t>PONER LAS IMÁGENES DEL NUMERO MEDIO DE TOKENS POR POEMA</w:t>
       </w:r>
     </w:p>
-    <w:p/>
-    <w:p/>
+    <w:p>
+      <w:pPr>
+        <w:rPr>
+          <w:lang w:val="es-ES"/>
+        </w:rPr>
+      </w:pPr>
+    </w:p>
+    <w:p>
+      <w:pPr>
+        <w:rPr>
+          <w:lang w:val="es-ES"/>
+        </w:rPr>
+      </w:pPr>
+    </w:p>
     <w:p>
       <w:r>
         <w:t xml:space="preserve">BOW and </w:t>
@@ -1557,7 +1348,7 @@
                 <w:noProof/>
               </w:rPr>
               <w:drawing>
-                <wp:inline distT="0" distB="0" distL="0" distR="0" wp14:anchorId="0DF11FB5" wp14:editId="765A24D6">
+                <wp:inline distT="0" distB="0" distL="0" distR="0" wp14:anchorId="0DF11FB5" wp14:editId="12C082F4">
                   <wp:extent cx="2833007" cy="1574800"/>
                   <wp:effectExtent l="0" t="0" r="5715" b="6350"/>
                   <wp:docPr id="1494377649" name="Imagen 2" descr="Gráfico&#10;&#10;Descripción generada automáticamente"/>
@@ -1617,7 +1408,7 @@
                 <w:noProof/>
               </w:rPr>
               <w:drawing>
-                <wp:inline distT="0" distB="0" distL="0" distR="0" wp14:anchorId="3C00775B" wp14:editId="78EF9FFE">
+                <wp:inline distT="0" distB="0" distL="0" distR="0" wp14:anchorId="3C00775B" wp14:editId="44232147">
                   <wp:extent cx="2959100" cy="1627521"/>
                   <wp:effectExtent l="0" t="0" r="0" b="0"/>
                   <wp:docPr id="1578006722" name="Imagen 3" descr="Gráfico&#10;&#10;Descripción generada automáticamente"/>
@@ -1678,16 +1469,7 @@
         <w:ind w:left="720" w:hanging="720"/>
       </w:pPr>
       <w:r>
-        <w:lastRenderedPageBreak/>
-        <w:t xml:space="preserve">2.4. Topic </w:t>
-      </w:r>
-      <w:proofErr w:type="spellStart"/>
-      <w:r>
-        <w:t>modeling</w:t>
-      </w:r>
-      <w:proofErr w:type="spellEnd"/>
-      <w:r>
-        <w:t xml:space="preserve"> </w:t>
+        <w:t xml:space="preserve">2.4. Topic modeling </w:t>
       </w:r>
     </w:p>
     <w:p>

</xml_diff>

<commit_message>
report añadido pq  numeros, merge datasets y alguna falta ort. Codigo añadido verbose=2, topic modelling ya se ve bien. Collab=true
</commit_message>
<xml_diff>
--- a/Report.docx
+++ b/Report.docx
@@ -378,7 +378,7 @@
     </w:p>
     <w:p>
       <w:pPr>
-        <w:pStyle w:val="Ttulo1"/>
+        <w:pStyle w:val="Heading1"/>
       </w:pPr>
       <w:bookmarkStart w:id="0" w:name="_jczli1rujg3k" w:colFirst="0" w:colLast="0"/>
       <w:bookmarkEnd w:id="0"/>
@@ -389,12 +389,20 @@
     </w:p>
     <w:p>
       <w:r>
-        <w:t>This project consists of a multiclass classification of previously preprocessed poems, that will be assigned to a period. In order to carry out this task, we make use of the tools explained in class regarding Natural Language Processing and Machine learning tools, such as feature extraction and selection.</w:t>
-      </w:r>
-    </w:p>
-    <w:p>
-      <w:pPr>
-        <w:pStyle w:val="Ttulo1"/>
+        <w:t xml:space="preserve">This project consists of a multiclass classification of previously </w:t>
+      </w:r>
+      <w:proofErr w:type="spellStart"/>
+      <w:r>
+        <w:t>preprocessed</w:t>
+      </w:r>
+      <w:proofErr w:type="spellEnd"/>
+      <w:r>
+        <w:t xml:space="preserve"> poems, that will be assigned to a period. In order to carry out this task, we make use of the tools explained in class regarding Natural Language Processing and Machine learning tools, such as feature extraction and selection.</w:t>
+      </w:r>
+    </w:p>
+    <w:p>
+      <w:pPr>
+        <w:pStyle w:val="Heading1"/>
       </w:pPr>
       <w:bookmarkStart w:id="1" w:name="_autzom3nb9n" w:colFirst="0" w:colLast="0"/>
       <w:bookmarkEnd w:id="1"/>
@@ -404,7 +412,7 @@
     </w:p>
     <w:p>
       <w:pPr>
-        <w:pStyle w:val="Ttulo2"/>
+        <w:pStyle w:val="Heading2"/>
       </w:pPr>
       <w:bookmarkStart w:id="2" w:name="_hkuqtaqor34o" w:colFirst="0" w:colLast="0"/>
       <w:bookmarkEnd w:id="2"/>
@@ -442,35 +450,183 @@
       <w:r>
         <w:t>.</w:t>
       </w:r>
+      <w:r>
+        <w:rPr>
+          <w:highlight w:val="yellow"/>
+        </w:rPr>
+        <w:t xml:space="preserve"> Poner lo de </w:t>
+      </w:r>
+      <w:proofErr w:type="spellStart"/>
+      <w:r>
+        <w:rPr>
+          <w:highlight w:val="yellow"/>
+        </w:rPr>
+        <w:t>licencia</w:t>
+      </w:r>
+      <w:proofErr w:type="spellEnd"/>
+      <w:r>
+        <w:rPr>
+          <w:highlight w:val="yellow"/>
+        </w:rPr>
+        <w:t xml:space="preserve"> fines</w:t>
+      </w:r>
+      <w:r>
+        <w:rPr>
+          <w:highlight w:val="yellow"/>
+        </w:rPr>
+        <w:t xml:space="preserve"> </w:t>
+      </w:r>
+      <w:proofErr w:type="spellStart"/>
+      <w:r>
+        <w:rPr>
+          <w:highlight w:val="yellow"/>
+        </w:rPr>
+        <w:t>educativ</w:t>
+      </w:r>
+      <w:r>
+        <w:rPr>
+          <w:highlight w:val="yellow"/>
+        </w:rPr>
+        <w:t>os</w:t>
+      </w:r>
+      <w:proofErr w:type="spellEnd"/>
+      <w:r>
+        <w:rPr>
+          <w:highlight w:val="yellow"/>
+        </w:rPr>
+        <w:t>?</w:t>
+      </w:r>
     </w:p>
     <w:p/>
     <w:p>
       <w:r>
-        <w:t xml:space="preserve">For the creation we used a library called request to obtain the response of the get request and then we obtain the </w:t>
+        <w:t xml:space="preserve">For the creation we used a library called </w:t>
+      </w:r>
+      <w:r>
+        <w:rPr>
+          <w:i/>
+          <w:iCs/>
+        </w:rPr>
+        <w:t>request</w:t>
+      </w:r>
+      <w:r>
+        <w:t xml:space="preserve"> to obtain the response of the </w:t>
+      </w:r>
+      <w:r>
+        <w:t>GET</w:t>
+      </w:r>
+      <w:r>
+        <w:t xml:space="preserve"> request and then we obtain</w:t>
+      </w:r>
+      <w:r>
+        <w:t>ed</w:t>
+      </w:r>
+      <w:r>
+        <w:t xml:space="preserve"> the </w:t>
       </w:r>
       <w:r>
         <w:t>JSON</w:t>
       </w:r>
       <w:r>
-        <w:t xml:space="preserve"> response where we extract information like author, title, link to the poem, tags and snippet. With the link to the poem and using BeautifulSoup we get the html information. Poems were mainly in two formats, text or images. For the first one we just extracted the text that was inside the div with class 'o-poem', and for the second one, we used an OCR, in this case, pytesseract, to extract the text from the image that was in the div with class ‘c-assetStack-media’.</w:t>
+        <w:t xml:space="preserve"> response where we </w:t>
+      </w:r>
+      <w:r>
+        <w:t xml:space="preserve">have </w:t>
+      </w:r>
+      <w:r>
+        <w:t>extract</w:t>
+      </w:r>
+      <w:r>
+        <w:t>ed</w:t>
+      </w:r>
+      <w:r>
+        <w:t xml:space="preserve"> information like author, title, link to the poem, tags and snippet. With the link to the poem and using </w:t>
+      </w:r>
+      <w:proofErr w:type="spellStart"/>
+      <w:r>
+        <w:t>BeautifulSoup</w:t>
+      </w:r>
+      <w:proofErr w:type="spellEnd"/>
+      <w:r>
+        <w:t xml:space="preserve"> we get the </w:t>
+      </w:r>
+      <w:r>
+        <w:t>HTML</w:t>
+      </w:r>
+      <w:r>
+        <w:t xml:space="preserve"> information. Poems were mainly in two formats, text or images. For the first one we just extracted the text that was inside the div with class 'o-poem', and for the second one, we used an OCR, in this case, </w:t>
+      </w:r>
+      <w:proofErr w:type="spellStart"/>
+      <w:r>
+        <w:rPr>
+          <w:i/>
+          <w:iCs/>
+        </w:rPr>
+        <w:t>pytesseract</w:t>
+      </w:r>
+      <w:proofErr w:type="spellEnd"/>
+      <w:r>
+        <w:t>, to extract the text from the image that was in the div with class ‘c-</w:t>
+      </w:r>
+      <w:proofErr w:type="spellStart"/>
+      <w:r>
+        <w:t>assetStack</w:t>
+      </w:r>
+      <w:proofErr w:type="spellEnd"/>
+      <w:r>
+        <w:t>-media’.</w:t>
       </w:r>
       <w:r>
         <w:t xml:space="preserve"> </w:t>
       </w:r>
-      <w:r>
-        <w:rPr>
-          <w:highlight w:val="yellow"/>
-        </w:rPr>
-        <w:t>TODO</w:t>
+    </w:p>
+    <w:p>
+      <w:r>
+        <w:t xml:space="preserve">This process was slow. Applying the OCR to thousands of images and sending GET requests to gather information of more than 50.000 of documents, at least in the way that we did it, took lot of time. As we could not afford to keep running the computer for </w:t>
+      </w:r>
+      <w:r>
+        <w:t xml:space="preserve">one day, we gathered the data in small segments, and at the end we jointed all </w:t>
+      </w:r>
+      <w:r>
+        <w:t xml:space="preserve">the datasets </w:t>
+      </w:r>
+      <w:r>
+        <w:t xml:space="preserve">together. We just had to store the id of the last gathered poem and the next day start the scrapping </w:t>
+      </w:r>
+      <w:r>
+        <w:t xml:space="preserve">beginning with the next Id. </w:t>
+      </w:r>
+    </w:p>
+    <w:p>
+      <w:r>
+        <w:t xml:space="preserve">The reason for this delay, was the way in which the page was created, it took lot of time, not due to </w:t>
+      </w:r>
+      <w:r>
+        <w:t xml:space="preserve">our </w:t>
+      </w:r>
+      <w:r>
+        <w:t>internet connection o</w:t>
+      </w:r>
+      <w:r>
+        <w:t>r</w:t>
       </w:r>
       <w:r>
         <w:t xml:space="preserve"> </w:t>
       </w:r>
       <w:r>
-        <w:rPr>
-          <w:highlight w:val="yellow"/>
-        </w:rPr>
-        <w:t>ALEJO</w:t>
+        <w:t xml:space="preserve">computational power, but due to the </w:t>
+      </w:r>
+      <w:r>
+        <w:t xml:space="preserve">fact that the </w:t>
+      </w:r>
+      <w:r>
+        <w:t xml:space="preserve">server hosting the web page </w:t>
+      </w:r>
+      <w:r>
+        <w:t>was answering our requests slowly</w:t>
+      </w:r>
+      <w:r>
+        <w:t xml:space="preserve">. </w:t>
       </w:r>
     </w:p>
     <w:p/>
@@ -491,7 +647,7 @@
         <w:t xml:space="preserve"> only 5535 poems from the 47388 total poems have a period assigned, so we will have two different datasets, one composed with all the poems that will be used for the topic </w:t>
       </w:r>
       <w:r>
-        <w:t>modeling</w:t>
+        <w:t>modelling</w:t>
       </w:r>
       <w:r>
         <w:t xml:space="preserve"> task, see Figure 1, and another with only the poems that have a period and they can be used for the classification task, see Figure 2.</w:t>
@@ -588,6 +744,7 @@
         </w:numPr>
       </w:pPr>
       <w:r>
+        <w:lastRenderedPageBreak/>
         <w:t xml:space="preserve">The text of the poem </w:t>
       </w:r>
     </w:p>
@@ -638,7 +795,7 @@
     </w:p>
     <w:p>
       <w:pPr>
-        <w:pStyle w:val="Descripcin"/>
+        <w:pStyle w:val="Caption"/>
         <w:jc w:val="center"/>
         <w:rPr>
           <w:color w:val="BFBFBF" w:themeColor="background1" w:themeShade="BF"/>
@@ -704,7 +861,6 @@
           <w:noProof/>
           <w:color w:val="999999"/>
         </w:rPr>
-        <w:lastRenderedPageBreak/>
         <w:drawing>
           <wp:inline distT="114300" distB="114300" distL="114300" distR="114300" wp14:anchorId="5E57087B" wp14:editId="4BED5157">
             <wp:extent cx="5731200" cy="1320800"/>
@@ -744,7 +900,7 @@
     </w:p>
     <w:p>
       <w:pPr>
-        <w:pStyle w:val="Descripcin"/>
+        <w:pStyle w:val="Caption"/>
         <w:jc w:val="center"/>
         <w:rPr>
           <w:color w:val="BFBFBF" w:themeColor="background1" w:themeShade="BF"/>
@@ -796,7 +952,7 @@
     </w:p>
     <w:p>
       <w:pPr>
-        <w:pStyle w:val="Ttulo2"/>
+        <w:pStyle w:val="Heading2"/>
       </w:pPr>
       <w:bookmarkStart w:id="4" w:name="_n504gzfvkunw" w:colFirst="0" w:colLast="0"/>
       <w:bookmarkEnd w:id="4"/>
@@ -848,7 +1004,13 @@
         <w:t xml:space="preserve"> are </w:t>
       </w:r>
       <w:r>
-        <w:t>id, snippet and link.</w:t>
+        <w:t xml:space="preserve">id, </w:t>
+      </w:r>
+      <w:r>
+        <w:t>snippet,</w:t>
+      </w:r>
+      <w:r>
+        <w:t xml:space="preserve"> and link.</w:t>
       </w:r>
       <w:r>
         <w:t xml:space="preserve"> </w:t>
@@ -857,7 +1019,16 @@
     <w:p/>
     <w:p>
       <w:r>
-        <w:t xml:space="preserve">We note during the creation of the datasets that some </w:t>
+        <w:t>D</w:t>
+      </w:r>
+      <w:r>
+        <w:t>uring the creation of the datasets</w:t>
+      </w:r>
+      <w:r>
+        <w:t xml:space="preserve">, we noted </w:t>
+      </w:r>
+      <w:r>
+        <w:t xml:space="preserve">that some </w:t>
       </w:r>
       <w:r>
         <w:t xml:space="preserve">poems were not in </w:t>
@@ -907,9 +1078,15 @@
       <w:r>
         <w:t xml:space="preserve">library </w:t>
       </w:r>
-      <w:r>
+      <w:proofErr w:type="spellStart"/>
+      <w:r>
+        <w:rPr>
+          <w:i/>
+          <w:iCs/>
+        </w:rPr>
         <w:t>langdetect</w:t>
       </w:r>
+      <w:proofErr w:type="spellEnd"/>
       <w:r>
         <w:t xml:space="preserve">. </w:t>
       </w:r>
@@ -917,7 +1094,15 @@
         <w:t>It is important to know that</w:t>
       </w:r>
       <w:r>
-        <w:t xml:space="preserve"> language detection algorithm is non-deterministic, which means that if you try to run it on a text which is either too short or too ambiguous, you might get different results everytime you run it.</w:t>
+        <w:t xml:space="preserve"> language detection algorithm is non-deterministic, which means that if you try to run it on a text which is either too short or too ambiguous, you might get different results </w:t>
+      </w:r>
+      <w:proofErr w:type="spellStart"/>
+      <w:r>
+        <w:t>everytime</w:t>
+      </w:r>
+      <w:proofErr w:type="spellEnd"/>
+      <w:r>
+        <w:t xml:space="preserve"> you run it.</w:t>
       </w:r>
       <w:r>
         <w:t xml:space="preserve"> </w:t>
@@ -971,13 +1156,22 @@
         <w:t>After</w:t>
       </w:r>
       <w:r>
-        <w:t xml:space="preserve"> we extract the poems from the </w:t>
+        <w:t xml:space="preserve"> we extract</w:t>
+      </w:r>
+      <w:r>
+        <w:t>ed</w:t>
+      </w:r>
+      <w:r>
+        <w:t xml:space="preserve"> the poems from the </w:t>
       </w:r>
       <w:r>
         <w:t>web, we</w:t>
       </w:r>
       <w:r>
-        <w:t xml:space="preserve"> saw that some of the characters were not well</w:t>
+        <w:t xml:space="preserve"> saw that some of the characters were not</w:t>
+      </w:r>
+      <w:r>
+        <w:t xml:space="preserve"> </w:t>
       </w:r>
     </w:p>
     <w:p>
@@ -985,16 +1179,25 @@
         <w:ind w:left="720" w:hanging="720"/>
       </w:pPr>
       <w:r>
+        <w:t xml:space="preserve">properly </w:t>
+      </w:r>
+      <w:r>
         <w:t>encoded,</w:t>
       </w:r>
       <w:r>
         <w:t xml:space="preserve"> so we </w:t>
       </w:r>
       <w:r>
-        <w:t xml:space="preserve">fix the characters that are important, for example the apostrophe </w:t>
-      </w:r>
-      <w:r>
-        <w:t>to be able</w:t>
+        <w:t>fix</w:t>
+      </w:r>
+      <w:r>
+        <w:t>ed</w:t>
+      </w:r>
+      <w:r>
+        <w:t xml:space="preserve"> the characters that are important, for example the apostrophe</w:t>
+      </w:r>
+      <w:r>
+        <w:t>,</w:t>
       </w:r>
     </w:p>
     <w:p>
@@ -1002,30 +1205,76 @@
         <w:ind w:left="720" w:hanging="720"/>
       </w:pPr>
       <w:r>
+        <w:t>to</w:t>
+      </w:r>
+      <w:r>
+        <w:t xml:space="preserve"> </w:t>
+      </w:r>
+      <w:r>
+        <w:t>be able</w:t>
+      </w:r>
+      <w:r>
+        <w:t xml:space="preserve"> </w:t>
+      </w:r>
+      <w:r>
         <w:t xml:space="preserve">to </w:t>
       </w:r>
       <w:r>
-        <w:t>expand the contractions with the method fix from library contractions</w:t>
+        <w:t xml:space="preserve">expand the contractions with the method fix from library </w:t>
+      </w:r>
+      <w:r>
+        <w:t>contractions</w:t>
       </w:r>
       <w:r>
         <w:t>. Then we</w:t>
       </w:r>
-      <w:r>
-        <w:t xml:space="preserve"> tokenize </w:t>
-      </w:r>
-    </w:p>
-    <w:p>
+    </w:p>
+    <w:p>
+      <w:pPr>
+        <w:ind w:left="720" w:hanging="720"/>
+      </w:pPr>
+      <w:r>
+        <w:t xml:space="preserve">tokenize </w:t>
+      </w:r>
       <w:r>
         <w:t>the text by words</w:t>
       </w:r>
       <w:r>
-        <w:t xml:space="preserve">, convert the tokens into lower case and filter non alphanumeric </w:t>
-      </w:r>
-      <w:r>
-        <w:t xml:space="preserve">tokens. For the homogenization we have chosen lemmatization </w:t>
-      </w:r>
-      <w:r>
-        <w:t xml:space="preserve">to keep the semantic meaning and </w:t>
+        <w:t>, convert the tokens into lower case and filter non</w:t>
+      </w:r>
+      <w:r>
+        <w:t xml:space="preserve"> </w:t>
+      </w:r>
+      <w:r>
+        <w:t>alphanumeric</w:t>
+      </w:r>
+    </w:p>
+    <w:p>
+      <w:pPr>
+        <w:ind w:left="720" w:hanging="720"/>
+      </w:pPr>
+      <w:r>
+        <w:t>tokens.</w:t>
+      </w:r>
+      <w:r>
+        <w:t xml:space="preserve"> </w:t>
+      </w:r>
+      <w:r>
+        <w:t xml:space="preserve">For the homogenization we have chosen lemmatization </w:t>
+      </w:r>
+      <w:r>
+        <w:t>to keep the semantic</w:t>
+      </w:r>
+    </w:p>
+    <w:p>
+      <w:pPr>
+        <w:ind w:left="720" w:hanging="720"/>
+      </w:pPr>
+      <w:r>
+        <w:t>m</w:t>
+      </w:r>
+      <w:r>
+        <w:t xml:space="preserve">eaning and </w:t>
       </w:r>
       <w:r>
         <w:t>have a better interpretability of the words.</w:t>
@@ -1034,37 +1283,187 @@
         <w:t xml:space="preserve"> </w:t>
       </w:r>
       <w:r>
-        <w:t>Lastly, we have removed the stop words.</w:t>
-      </w:r>
-      <w:r>
-        <w:t xml:space="preserve"> In addition, we </w:t>
+        <w:t>Lastly, we have removed the stop</w:t>
+      </w:r>
+    </w:p>
+    <w:p>
+      <w:pPr>
+        <w:ind w:left="720" w:hanging="720"/>
+      </w:pPr>
+      <w:r>
+        <w:t>words.</w:t>
+      </w:r>
+      <w:r>
+        <w:t xml:space="preserve"> In </w:t>
+      </w:r>
+      <w:r>
+        <w:t xml:space="preserve">addition, we </w:t>
       </w:r>
       <w:r>
         <w:t xml:space="preserve">applied N-gram </w:t>
       </w:r>
       <w:r>
-        <w:rPr>
-          <w:highlight w:val="yellow"/>
-        </w:rPr>
-        <w:t>PREGUNTAR SI N-GRAM TIENE SENTIDO CON POEMAS</w:t>
-      </w:r>
-      <w:r>
-        <w:t xml:space="preserve"> si q tiene. </w:t>
-      </w:r>
-      <w:r>
-        <w:rPr>
-          <w:highlight w:val="yellow"/>
-        </w:rPr>
-        <w:t>PONER QUE ELIMINAMOS LOS NUMEROS</w:t>
+        <w:t>detection</w:t>
+      </w:r>
+      <w:r>
+        <w:t xml:space="preserve"> so that the words that appear very often</w:t>
+      </w:r>
+    </w:p>
+    <w:p>
+      <w:pPr>
+        <w:ind w:left="720" w:hanging="720"/>
+      </w:pPr>
+      <w:r>
+        <w:t>together are</w:t>
       </w:r>
       <w:r>
         <w:t xml:space="preserve"> </w:t>
       </w:r>
+      <w:r>
+        <w:t xml:space="preserve">jointly categorized and we can see </w:t>
+      </w:r>
+      <w:r>
+        <w:t>the joint words when later doing Topic</w:t>
+      </w:r>
+    </w:p>
+    <w:p>
+      <w:pPr>
+        <w:ind w:left="720" w:hanging="720"/>
+      </w:pPr>
+      <w:r>
+        <w:t>M</w:t>
+      </w:r>
+      <w:r>
+        <w:t xml:space="preserve">odelling. </w:t>
+      </w:r>
+    </w:p>
+    <w:p>
+      <w:pPr>
+        <w:ind w:left="720" w:hanging="720"/>
+      </w:pPr>
+    </w:p>
+    <w:p>
+      <w:pPr>
+        <w:ind w:left="720" w:hanging="720"/>
+      </w:pPr>
+      <w:r>
+        <w:t>Also mention that</w:t>
+      </w:r>
+      <w:r>
+        <w:t xml:space="preserve">, </w:t>
+      </w:r>
+      <w:r>
+        <w:t>i</w:t>
+      </w:r>
+      <w:r>
+        <w:t>nitially</w:t>
+      </w:r>
+      <w:r>
+        <w:t>,</w:t>
+      </w:r>
+      <w:r>
+        <w:t xml:space="preserve"> </w:t>
+      </w:r>
+      <w:r>
+        <w:t xml:space="preserve">we </w:t>
+      </w:r>
+      <w:r>
+        <w:t xml:space="preserve">were removing just the alphanumeric characters and we </w:t>
+      </w:r>
+    </w:p>
+    <w:p>
+      <w:pPr>
+        <w:ind w:left="720" w:hanging="720"/>
+      </w:pPr>
+      <w:r>
+        <w:t>e</w:t>
+      </w:r>
+      <w:r>
+        <w:t>nded</w:t>
+      </w:r>
+      <w:r>
+        <w:t xml:space="preserve"> </w:t>
+      </w:r>
+      <w:r>
+        <w:t xml:space="preserve">up filtering out all alpha characters. The reason why we took this decision was that at </w:t>
+      </w:r>
+    </w:p>
+    <w:p>
+      <w:pPr>
+        <w:ind w:left="720" w:hanging="720"/>
+      </w:pPr>
+      <w:r>
+        <w:lastRenderedPageBreak/>
+        <w:t xml:space="preserve">the </w:t>
+      </w:r>
+      <w:r>
+        <w:t>e</w:t>
+      </w:r>
+      <w:r>
+        <w:t xml:space="preserve">nd, while doing the Topic Modelling, there was a topic full of numbers. We are </w:t>
+      </w:r>
+    </w:p>
+    <w:p>
+      <w:pPr>
+        <w:ind w:left="720" w:hanging="720"/>
+      </w:pPr>
+      <w:r>
+        <w:t xml:space="preserve">analysing poems and we detected that most of this numbers were obtained </w:t>
+      </w:r>
+      <w:r>
+        <w:t>inevitable while</w:t>
+      </w:r>
+    </w:p>
+    <w:p>
+      <w:pPr>
+        <w:ind w:left="720" w:hanging="720"/>
+      </w:pPr>
+      <w:r>
+        <w:t>doing web</w:t>
+      </w:r>
+      <w:r>
+        <w:t xml:space="preserve"> </w:t>
+      </w:r>
+      <w:r>
+        <w:t xml:space="preserve">scrapping as </w:t>
+      </w:r>
+      <w:r>
+        <w:t>the indexes, page numbers and dates where mixed</w:t>
+      </w:r>
+      <w:r>
+        <w:t xml:space="preserve"> and collected</w:t>
+      </w:r>
+      <w:r>
+        <w:t xml:space="preserve">. </w:t>
+      </w:r>
+    </w:p>
+    <w:p>
+      <w:pPr>
+        <w:ind w:left="720" w:hanging="720"/>
+      </w:pPr>
+      <w:r>
+        <w:t>No</w:t>
+      </w:r>
+      <w:r>
+        <w:t xml:space="preserve"> </w:t>
+      </w:r>
+      <w:r>
+        <w:t>information gain is</w:t>
+      </w:r>
+      <w:r>
+        <w:t xml:space="preserve"> </w:t>
+      </w:r>
+      <w:r>
+        <w:t xml:space="preserve">obtained if we </w:t>
+      </w:r>
+      <w:r>
+        <w:t xml:space="preserve">keep the numbers, so we just removed them. </w:t>
+      </w:r>
     </w:p>
     <w:p/>
     <w:p>
       <w:pPr>
-        <w:pStyle w:val="Ttulo2"/>
+        <w:pStyle w:val="Heading2"/>
       </w:pPr>
       <w:r>
         <w:t xml:space="preserve">2.3. </w:t>
@@ -1075,24 +1474,40 @@
     </w:p>
     <w:p>
       <w:r>
-        <w:t>Once all the poems are preprocessed and cleaned, the next step is to transform them into a numerical representation that can be used as input for the learning algorithms. We decided to use the following vectorizations:</w:t>
-      </w:r>
-    </w:p>
-    <w:p>
-      <w:pPr>
-        <w:pStyle w:val="Prrafodelista"/>
+        <w:t xml:space="preserve">Once all the poems are </w:t>
+      </w:r>
+      <w:proofErr w:type="spellStart"/>
+      <w:r>
+        <w:t>preprocessed</w:t>
+      </w:r>
+      <w:proofErr w:type="spellEnd"/>
+      <w:r>
+        <w:t xml:space="preserve"> and cleaned, the next step is to transform them into a numerical representation that can be used as input for the learning algorithms. We decided to use the following vectorizations:</w:t>
+      </w:r>
+    </w:p>
+    <w:p>
+      <w:pPr>
+        <w:pStyle w:val="ListParagraph"/>
         <w:numPr>
           <w:ilvl w:val="0"/>
           <w:numId w:val="2"/>
         </w:numPr>
       </w:pPr>
       <w:r>
-        <w:t>Classical BoW or TF-IDF representation.</w:t>
-      </w:r>
-    </w:p>
-    <w:p>
-      <w:pPr>
-        <w:pStyle w:val="Prrafodelista"/>
+        <w:t xml:space="preserve">Classical </w:t>
+      </w:r>
+      <w:proofErr w:type="spellStart"/>
+      <w:r>
+        <w:t>BoW</w:t>
+      </w:r>
+      <w:proofErr w:type="spellEnd"/>
+      <w:r>
+        <w:t xml:space="preserve"> or TF-IDF representation.</w:t>
+      </w:r>
+    </w:p>
+    <w:p>
+      <w:pPr>
+        <w:pStyle w:val="ListParagraph"/>
         <w:numPr>
           <w:ilvl w:val="0"/>
           <w:numId w:val="2"/>
@@ -1104,19 +1519,21 @@
       <w:r>
         <w:t xml:space="preserve"> </w:t>
       </w:r>
+      <w:proofErr w:type="spellStart"/>
       <w:r>
         <w:rPr>
           <w:highlight w:val="yellow"/>
         </w:rPr>
         <w:t>FastText</w:t>
       </w:r>
+      <w:proofErr w:type="spellEnd"/>
       <w:r>
         <w:t xml:space="preserve"> </w:t>
       </w:r>
     </w:p>
     <w:p>
       <w:pPr>
-        <w:pStyle w:val="Prrafodelista"/>
+        <w:pStyle w:val="ListParagraph"/>
         <w:numPr>
           <w:ilvl w:val="0"/>
           <w:numId w:val="2"/>
@@ -1133,7 +1550,6 @@
     </w:p>
     <w:p>
       <w:r>
-        <w:lastRenderedPageBreak/>
         <w:t xml:space="preserve">After obtaining all the different vectorizations, the performance of each one of them with several classification methods will be compared. Then the pair </w:t>
       </w:r>
       <w:r>
@@ -1172,7 +1588,7 @@
           <w:noProof/>
         </w:rPr>
         <w:drawing>
-          <wp:inline distT="0" distB="0" distL="0" distR="0" wp14:anchorId="5838D5D9" wp14:editId="7E6C7C2A">
+          <wp:inline distT="0" distB="0" distL="0" distR="0" wp14:anchorId="5838D5D9" wp14:editId="24F45D18">
             <wp:extent cx="2413000" cy="1900807"/>
             <wp:effectExtent l="0" t="0" r="6350" b="4445"/>
             <wp:docPr id="832842684" name="Imagen 1" descr="Gráfico, Gráfico de líneas&#10;&#10;Descripción generada automáticamente"/>
@@ -1223,7 +1639,7 @@
     </w:p>
     <w:p>
       <w:pPr>
-        <w:pStyle w:val="Descripcin"/>
+        <w:pStyle w:val="Caption"/>
         <w:jc w:val="center"/>
         <w:rPr>
           <w:color w:val="BFBFBF" w:themeColor="background1" w:themeShade="BF"/>
@@ -1318,7 +1734,7 @@
     </w:p>
     <w:tbl>
       <w:tblPr>
-        <w:tblStyle w:val="Tablaconcuadrcula"/>
+        <w:tblStyle w:val="TableGrid"/>
         <w:tblW w:w="9609" w:type="dxa"/>
         <w:tblBorders>
           <w:top w:val="none" w:sz="0" w:space="0" w:color="auto"/>
@@ -1347,8 +1763,9 @@
               <w:rPr>
                 <w:noProof/>
               </w:rPr>
+              <w:lastRenderedPageBreak/>
               <w:drawing>
-                <wp:inline distT="0" distB="0" distL="0" distR="0" wp14:anchorId="0DF11FB5" wp14:editId="12C082F4">
+                <wp:inline distT="0" distB="0" distL="0" distR="0" wp14:anchorId="0DF11FB5" wp14:editId="0F7F628C">
                   <wp:extent cx="2833007" cy="1574800"/>
                   <wp:effectExtent l="0" t="0" r="5715" b="6350"/>
                   <wp:docPr id="1494377649" name="Imagen 2" descr="Gráfico&#10;&#10;Descripción generada automáticamente"/>
@@ -1408,7 +1825,7 @@
                 <w:noProof/>
               </w:rPr>
               <w:drawing>
-                <wp:inline distT="0" distB="0" distL="0" distR="0" wp14:anchorId="3C00775B" wp14:editId="44232147">
+                <wp:inline distT="0" distB="0" distL="0" distR="0" wp14:anchorId="3C00775B" wp14:editId="59118099">
                   <wp:extent cx="2959100" cy="1627521"/>
                   <wp:effectExtent l="0" t="0" r="0" b="0"/>
                   <wp:docPr id="1578006722" name="Imagen 3" descr="Gráfico&#10;&#10;Descripción generada automáticamente"/>
@@ -1465,11 +1882,17 @@
     <w:p/>
     <w:p>
       <w:pPr>
-        <w:pStyle w:val="Ttulo2"/>
+        <w:pStyle w:val="Heading2"/>
         <w:ind w:left="720" w:hanging="720"/>
       </w:pPr>
       <w:r>
-        <w:t xml:space="preserve">2.4. Topic modeling </w:t>
+        <w:t>2.4. Topic model</w:t>
+      </w:r>
+      <w:r>
+        <w:t>l</w:t>
+      </w:r>
+      <w:r>
+        <w:t xml:space="preserve">ing </w:t>
       </w:r>
     </w:p>
     <w:p>
@@ -2192,7 +2615,7 @@
       <w:lang w:val="en-GB"/>
     </w:rPr>
   </w:style>
-  <w:style w:type="paragraph" w:styleId="Ttulo1">
+  <w:style w:type="paragraph" w:styleId="Heading1">
     <w:name w:val="heading 1"/>
     <w:basedOn w:val="Normal"/>
     <w:next w:val="Normal"/>
@@ -2209,7 +2632,7 @@
       <w:szCs w:val="40"/>
     </w:rPr>
   </w:style>
-  <w:style w:type="paragraph" w:styleId="Ttulo2">
+  <w:style w:type="paragraph" w:styleId="Heading2">
     <w:name w:val="heading 2"/>
     <w:basedOn w:val="Normal"/>
     <w:next w:val="Normal"/>
@@ -2227,7 +2650,7 @@
       <w:szCs w:val="32"/>
     </w:rPr>
   </w:style>
-  <w:style w:type="paragraph" w:styleId="Ttulo3">
+  <w:style w:type="paragraph" w:styleId="Heading3">
     <w:name w:val="heading 3"/>
     <w:basedOn w:val="Normal"/>
     <w:next w:val="Normal"/>
@@ -2247,7 +2670,7 @@
       <w:szCs w:val="28"/>
     </w:rPr>
   </w:style>
-  <w:style w:type="paragraph" w:styleId="Ttulo4">
+  <w:style w:type="paragraph" w:styleId="Heading4">
     <w:name w:val="heading 4"/>
     <w:basedOn w:val="Normal"/>
     <w:next w:val="Normal"/>
@@ -2267,7 +2690,7 @@
       <w:szCs w:val="24"/>
     </w:rPr>
   </w:style>
-  <w:style w:type="paragraph" w:styleId="Ttulo5">
+  <w:style w:type="paragraph" w:styleId="Heading5">
     <w:name w:val="heading 5"/>
     <w:basedOn w:val="Normal"/>
     <w:next w:val="Normal"/>
@@ -2285,7 +2708,7 @@
       <w:color w:val="666666"/>
     </w:rPr>
   </w:style>
-  <w:style w:type="paragraph" w:styleId="Ttulo6">
+  <w:style w:type="paragraph" w:styleId="Heading6">
     <w:name w:val="heading 6"/>
     <w:basedOn w:val="Normal"/>
     <w:next w:val="Normal"/>
@@ -2304,13 +2727,13 @@
       <w:color w:val="666666"/>
     </w:rPr>
   </w:style>
-  <w:style w:type="character" w:default="1" w:styleId="Fuentedeprrafopredeter">
+  <w:style w:type="character" w:default="1" w:styleId="DefaultParagraphFont">
     <w:name w:val="Default Paragraph Font"/>
     <w:uiPriority w:val="1"/>
     <w:semiHidden/>
     <w:unhideWhenUsed/>
   </w:style>
-  <w:style w:type="table" w:default="1" w:styleId="Tablanormal">
+  <w:style w:type="table" w:default="1" w:styleId="TableNormal">
     <w:name w:val="Normal Table"/>
     <w:uiPriority w:val="99"/>
     <w:semiHidden/>
@@ -2325,13 +2748,13 @@
       </w:tblCellMar>
     </w:tblPr>
   </w:style>
-  <w:style w:type="numbering" w:default="1" w:styleId="Sinlista">
+  <w:style w:type="numbering" w:default="1" w:styleId="NoList">
     <w:name w:val="No List"/>
     <w:uiPriority w:val="99"/>
     <w:semiHidden/>
     <w:unhideWhenUsed/>
   </w:style>
-  <w:style w:type="paragraph" w:styleId="Ttulo">
+  <w:style w:type="paragraph" w:styleId="Title">
     <w:name w:val="Title"/>
     <w:basedOn w:val="Normal"/>
     <w:next w:val="Normal"/>
@@ -2347,7 +2770,7 @@
       <w:szCs w:val="52"/>
     </w:rPr>
   </w:style>
-  <w:style w:type="paragraph" w:styleId="Subttulo">
+  <w:style w:type="paragraph" w:styleId="Subtitle">
     <w:name w:val="Subtitle"/>
     <w:basedOn w:val="Normal"/>
     <w:next w:val="Normal"/>
@@ -2380,7 +2803,7 @@
       <w:szCs w:val="24"/>
     </w:rPr>
   </w:style>
-  <w:style w:type="paragraph" w:styleId="Prrafodelista">
+  <w:style w:type="paragraph" w:styleId="ListParagraph">
     <w:name w:val="List Paragraph"/>
     <w:basedOn w:val="Normal"/>
     <w:uiPriority w:val="34"/>
@@ -2391,7 +2814,7 @@
       <w:contextualSpacing/>
     </w:pPr>
   </w:style>
-  <w:style w:type="paragraph" w:styleId="Descripcin">
+  <w:style w:type="paragraph" w:styleId="Caption">
     <w:name w:val="caption"/>
     <w:basedOn w:val="Normal"/>
     <w:next w:val="Normal"/>
@@ -2410,9 +2833,9 @@
       <w:szCs w:val="18"/>
     </w:rPr>
   </w:style>
-  <w:style w:type="table" w:styleId="Tablaconcuadrcula">
+  <w:style w:type="table" w:styleId="TableGrid">
     <w:name w:val="Table Grid"/>
-    <w:basedOn w:val="Tablanormal"/>
+    <w:basedOn w:val="TableNormal"/>
     <w:uiPriority w:val="39"/>
     <w:rsid w:val="000901EB"/>
     <w:pPr>

</xml_diff>

<commit_message>
plots for the word2vec and more embeddings added to classification + report
</commit_message>
<xml_diff>
--- a/Report.docx
+++ b/Report.docx
@@ -98,7 +98,31 @@
           <w:sz w:val="33"/>
           <w:szCs w:val="33"/>
         </w:rPr>
-        <w:t>Dual Bachelor in Data Science and Telecommunications Technologies Engineering 2020-2025 </w:t>
+        <w:t xml:space="preserve">Dual </w:t>
+      </w:r>
+      <w:proofErr w:type="gramStart"/>
+      <w:r>
+        <w:rPr>
+          <w:rFonts w:eastAsia="Times New Roman"/>
+          <w:i/>
+          <w:iCs/>
+          <w:color w:val="000066"/>
+          <w:sz w:val="33"/>
+          <w:szCs w:val="33"/>
+        </w:rPr>
+        <w:t>Bachelor in Data Science</w:t>
+      </w:r>
+      <w:proofErr w:type="gramEnd"/>
+      <w:r>
+        <w:rPr>
+          <w:rFonts w:eastAsia="Times New Roman"/>
+          <w:i/>
+          <w:iCs/>
+          <w:color w:val="000066"/>
+          <w:sz w:val="33"/>
+          <w:szCs w:val="33"/>
+        </w:rPr>
+        <w:t xml:space="preserve"> and Telecommunications Technologies Engineering 2020-2025 </w:t>
       </w:r>
     </w:p>
     <w:p>
@@ -379,10 +403,18 @@
     <w:p>
       <w:pPr>
         <w:pStyle w:val="Ttulo1"/>
+        <w:rPr>
+          <w:b/>
+          <w:bCs/>
+        </w:rPr>
       </w:pPr>
       <w:bookmarkStart w:id="0" w:name="_jczli1rujg3k" w:colFirst="0" w:colLast="0"/>
       <w:bookmarkEnd w:id="0"/>
       <w:r>
+        <w:rPr>
+          <w:b/>
+          <w:bCs/>
+        </w:rPr>
         <w:lastRenderedPageBreak/>
         <w:t xml:space="preserve">1.Introduction </w:t>
       </w:r>
@@ -397,32 +429,61 @@
       </w:r>
       <w:proofErr w:type="spellEnd"/>
       <w:r>
-        <w:t xml:space="preserve"> poems, that will be assigned to a period. In order to carry out this task, we make use of the tools explained in class regarding Natural Language Processing and Machine learning tools, such as feature extraction and selection.</w:t>
+        <w:t xml:space="preserve"> poems, that will be assigned to a period. </w:t>
+      </w:r>
+      <w:proofErr w:type="gramStart"/>
+      <w:r>
+        <w:t>In order to</w:t>
+      </w:r>
+      <w:proofErr w:type="gramEnd"/>
+      <w:r>
+        <w:t xml:space="preserve"> carry out this task, we make use of the tools explained in class regarding Natural Language Processing and Machine learning tools, such as feature extraction and selection.</w:t>
       </w:r>
     </w:p>
     <w:p>
       <w:pPr>
         <w:pStyle w:val="Ttulo1"/>
+        <w:rPr>
+          <w:b/>
+          <w:bCs/>
+        </w:rPr>
       </w:pPr>
       <w:bookmarkStart w:id="1" w:name="_autzom3nb9n" w:colFirst="0" w:colLast="0"/>
       <w:bookmarkEnd w:id="1"/>
       <w:r>
+        <w:rPr>
+          <w:b/>
+          <w:bCs/>
+        </w:rPr>
         <w:t>2.Task 1: Text Preprocessing and vectorization</w:t>
       </w:r>
     </w:p>
     <w:p>
       <w:pPr>
         <w:pStyle w:val="Ttulo2"/>
+        <w:rPr>
+          <w:b/>
+          <w:bCs/>
+        </w:rPr>
       </w:pPr>
       <w:bookmarkStart w:id="2" w:name="_hkuqtaqor34o" w:colFirst="0" w:colLast="0"/>
       <w:bookmarkEnd w:id="2"/>
       <w:r>
+        <w:rPr>
+          <w:b/>
+          <w:bCs/>
+        </w:rPr>
         <w:t>2.1. The dataset</w:t>
       </w:r>
     </w:p>
     <w:p>
-      <w:r>
-        <w:t xml:space="preserve">In order to start the project, we first needed to obtain the dataset to work with. We could either download </w:t>
+      <w:proofErr w:type="gramStart"/>
+      <w:r>
+        <w:t>In order to</w:t>
+      </w:r>
+      <w:proofErr w:type="gramEnd"/>
+      <w:r>
+        <w:t xml:space="preserve"> start the project, we first needed to obtain the dataset to work with. We could either download </w:t>
       </w:r>
       <w:bookmarkStart w:id="3" w:name="_Hlk165300494"/>
       <w:r>
@@ -540,7 +601,15 @@
         <w:t>ed</w:t>
       </w:r>
       <w:r>
-        <w:t xml:space="preserve"> information like author, title, link to the poem, tags and snippet. With the link to the poem and using </w:t>
+        <w:t xml:space="preserve"> information like author, title, link to the poem, </w:t>
+      </w:r>
+      <w:proofErr w:type="gramStart"/>
+      <w:r>
+        <w:t>tags</w:t>
+      </w:r>
+      <w:proofErr w:type="gramEnd"/>
+      <w:r>
+        <w:t xml:space="preserve"> and snippet. With the link to the poem and using </w:t>
       </w:r>
       <w:proofErr w:type="spellStart"/>
       <w:r>
@@ -554,7 +623,15 @@
         <w:t>HTML</w:t>
       </w:r>
       <w:r>
-        <w:t xml:space="preserve"> information. Poems were mainly in two formats, text or images. For the first one we just extracted the text that was inside the div with class 'o-poem', and for the second one, we used an OCR, in this case, </w:t>
+        <w:t xml:space="preserve"> information. Poems were mainly in two formats, </w:t>
+      </w:r>
+      <w:proofErr w:type="gramStart"/>
+      <w:r>
+        <w:t>text</w:t>
+      </w:r>
+      <w:proofErr w:type="gramEnd"/>
+      <w:r>
+        <w:t xml:space="preserve"> or images. For the first one we just extracted the text that was inside the div with class 'o-poem', and for the second one, we used an OCR, in this case, </w:t>
       </w:r>
       <w:proofErr w:type="spellStart"/>
       <w:r>
@@ -614,10 +691,18 @@
         <w:t xml:space="preserve"> </w:t>
       </w:r>
       <w:r>
-        <w:t xml:space="preserve">computational power, but due to the </w:t>
-      </w:r>
-      <w:r>
-        <w:t xml:space="preserve">fact that the </w:t>
+        <w:t xml:space="preserve">computational power, but </w:t>
+      </w:r>
+      <w:proofErr w:type="gramStart"/>
+      <w:r>
+        <w:t xml:space="preserve">due to the </w:t>
+      </w:r>
+      <w:r>
+        <w:t>fact that</w:t>
+      </w:r>
+      <w:proofErr w:type="gramEnd"/>
+      <w:r>
+        <w:t xml:space="preserve"> the </w:t>
       </w:r>
       <w:r>
         <w:t xml:space="preserve">server hosting the web page </w:t>
@@ -848,8 +933,16 @@
         <w:rPr>
           <w:color w:val="BFBFBF" w:themeColor="background1" w:themeShade="BF"/>
         </w:rPr>
-        <w:t xml:space="preserve"> Sample of the dataset obtained without periods</w:t>
-      </w:r>
+        <w:t xml:space="preserve"> Sample of the dataset obtained without </w:t>
+      </w:r>
+      <w:proofErr w:type="gramStart"/>
+      <w:r>
+        <w:rPr>
+          <w:color w:val="BFBFBF" w:themeColor="background1" w:themeShade="BF"/>
+        </w:rPr>
+        <w:t>periods</w:t>
+      </w:r>
+      <w:proofErr w:type="gramEnd"/>
     </w:p>
     <w:p>
       <w:pPr>
@@ -947,16 +1040,32 @@
         <w:rPr>
           <w:color w:val="BFBFBF" w:themeColor="background1" w:themeShade="BF"/>
         </w:rPr>
-        <w:t>. Sample of the dataset obtained with periods</w:t>
-      </w:r>
+        <w:t xml:space="preserve">. Sample of the dataset obtained with </w:t>
+      </w:r>
+      <w:proofErr w:type="gramStart"/>
+      <w:r>
+        <w:rPr>
+          <w:color w:val="BFBFBF" w:themeColor="background1" w:themeShade="BF"/>
+        </w:rPr>
+        <w:t>periods</w:t>
+      </w:r>
+      <w:proofErr w:type="gramEnd"/>
     </w:p>
     <w:p>
       <w:pPr>
         <w:pStyle w:val="Ttulo2"/>
+        <w:rPr>
+          <w:b/>
+          <w:bCs/>
+        </w:rPr>
       </w:pPr>
       <w:bookmarkStart w:id="4" w:name="_n504gzfvkunw" w:colFirst="0" w:colLast="0"/>
       <w:bookmarkEnd w:id="4"/>
       <w:r>
+        <w:rPr>
+          <w:b/>
+          <w:bCs/>
+        </w:rPr>
         <w:t>2.2. Preprocessing</w:t>
       </w:r>
     </w:p>
@@ -1168,8 +1277,13 @@
         <w:t>web, we</w:t>
       </w:r>
       <w:r>
-        <w:t xml:space="preserve"> saw that some of the characters were not</w:t>
-      </w:r>
+        <w:t xml:space="preserve"> saw that some of the characters were </w:t>
+      </w:r>
+      <w:proofErr w:type="gramStart"/>
+      <w:r>
+        <w:t>not</w:t>
+      </w:r>
+      <w:proofErr w:type="gramEnd"/>
       <w:r>
         <w:t xml:space="preserve"> </w:t>
       </w:r>
@@ -1245,12 +1359,14 @@
       <w:r>
         <w:t xml:space="preserve"> </w:t>
       </w:r>
+      <w:proofErr w:type="gramStart"/>
       <w:r>
         <w:t>alpha</w:t>
       </w:r>
       <w:r>
         <w:t>betic</w:t>
       </w:r>
+      <w:proofErr w:type="gramEnd"/>
     </w:p>
     <w:p>
       <w:pPr>
@@ -1286,8 +1402,13 @@
         <w:t xml:space="preserve"> </w:t>
       </w:r>
       <w:r>
-        <w:t>Lastly, we have removed the stop</w:t>
-      </w:r>
+        <w:t xml:space="preserve">Lastly, we have removed the </w:t>
+      </w:r>
+      <w:proofErr w:type="gramStart"/>
+      <w:r>
+        <w:t>stop</w:t>
+      </w:r>
+      <w:proofErr w:type="gramEnd"/>
     </w:p>
     <w:p>
       <w:pPr>
@@ -1309,8 +1430,13 @@
         <w:t>detection</w:t>
       </w:r>
       <w:r>
-        <w:t xml:space="preserve"> so that the words that appear very often</w:t>
-      </w:r>
+        <w:t xml:space="preserve"> so that the words that appear very </w:t>
+      </w:r>
+      <w:proofErr w:type="gramStart"/>
+      <w:r>
+        <w:t>often</w:t>
+      </w:r>
+      <w:proofErr w:type="gramEnd"/>
     </w:p>
     <w:p>
       <w:pPr>
@@ -1326,8 +1452,13 @@
         <w:t xml:space="preserve">jointly categorized and we can see </w:t>
       </w:r>
       <w:r>
-        <w:t>the joint words when later doing Topic</w:t>
-      </w:r>
+        <w:t xml:space="preserve">the joint words when later doing </w:t>
+      </w:r>
+      <w:proofErr w:type="gramStart"/>
+      <w:r>
+        <w:t>Topic</w:t>
+      </w:r>
+      <w:proofErr w:type="gramEnd"/>
     </w:p>
     <w:p>
       <w:pPr>
@@ -1399,19 +1530,19 @@
       <w:r>
         <w:t xml:space="preserve"> </w:t>
       </w:r>
-      <w:proofErr w:type="spellStart"/>
-      <w:r>
-        <w:t>non</w:t>
-      </w:r>
-      <w:r>
-        <w:t xml:space="preserve"> alpha</w:t>
-      </w:r>
-      <w:r>
-        <w:t>betic</w:t>
-      </w:r>
-      <w:proofErr w:type="spellEnd"/>
-      <w:r>
-        <w:t xml:space="preserve"> characters. The reason why we took this decision was </w:t>
+      <w:r>
+        <w:t>non-alphabetic</w:t>
+      </w:r>
+      <w:r>
+        <w:t xml:space="preserve"> characters. The reason why we took this decision </w:t>
+      </w:r>
+      <w:proofErr w:type="gramStart"/>
+      <w:r>
+        <w:t>was</w:t>
+      </w:r>
+      <w:proofErr w:type="gramEnd"/>
+      <w:r>
+        <w:t xml:space="preserve"> </w:t>
       </w:r>
     </w:p>
     <w:p>
@@ -1426,7 +1557,15 @@
         <w:t>e</w:t>
       </w:r>
       <w:r>
-        <w:t xml:space="preserve">nd, while doing the Topic Modelling, there was a topic full of numbers. We are </w:t>
+        <w:t xml:space="preserve">nd, while doing the Topic Modelling, there was a topic full of numbers. We </w:t>
+      </w:r>
+      <w:proofErr w:type="gramStart"/>
+      <w:r>
+        <w:t>are</w:t>
+      </w:r>
+      <w:proofErr w:type="gramEnd"/>
+      <w:r>
+        <w:t xml:space="preserve"> </w:t>
       </w:r>
     </w:p>
     <w:p>
@@ -1437,8 +1576,13 @@
         <w:t xml:space="preserve">analysing poems and we detected that most of this numbers were obtained </w:t>
       </w:r>
       <w:r>
-        <w:t>inevitable while</w:t>
-      </w:r>
+        <w:t xml:space="preserve">inevitable </w:t>
+      </w:r>
+      <w:proofErr w:type="gramStart"/>
+      <w:r>
+        <w:t>while</w:t>
+      </w:r>
+      <w:proofErr w:type="gramEnd"/>
     </w:p>
     <w:p>
       <w:pPr>
@@ -1490,11 +1634,23 @@
     <w:p>
       <w:pPr>
         <w:pStyle w:val="Ttulo2"/>
-      </w:pPr>
-      <w:r>
+        <w:rPr>
+          <w:b/>
+          <w:bCs/>
+        </w:rPr>
+      </w:pPr>
+      <w:r>
+        <w:rPr>
+          <w:b/>
+          <w:bCs/>
+        </w:rPr>
         <w:t xml:space="preserve">2.3. </w:t>
       </w:r>
       <w:r>
+        <w:rPr>
+          <w:b/>
+          <w:bCs/>
+        </w:rPr>
         <w:t>Text vectorization</w:t>
       </w:r>
     </w:p>
@@ -1540,19 +1696,8 @@
         </w:numPr>
       </w:pPr>
       <w:r>
-        <w:t>Word2vec/Glove based representation or Doc2Vec vectorization.</w:t>
-      </w:r>
-      <w:r>
-        <w:t xml:space="preserve"> </w:t>
-      </w:r>
-      <w:proofErr w:type="spellStart"/>
-      <w:r>
-        <w:rPr>
-          <w:highlight w:val="yellow"/>
-        </w:rPr>
-        <w:t>FastText</w:t>
-      </w:r>
-      <w:proofErr w:type="spellEnd"/>
+        <w:t>Word2vec based representation.</w:t>
+      </w:r>
       <w:r>
         <w:t xml:space="preserve"> </w:t>
       </w:r>
@@ -1565,15 +1710,28 @@
           <w:numId w:val="2"/>
         </w:numPr>
       </w:pPr>
+      <w:proofErr w:type="spellStart"/>
+      <w:r>
+        <w:t>FastText</w:t>
+      </w:r>
+      <w:proofErr w:type="spellEnd"/>
+      <w:r>
+        <w:t xml:space="preserve"> </w:t>
+      </w:r>
+    </w:p>
+    <w:p>
+      <w:pPr>
+        <w:pStyle w:val="Prrafodelista"/>
+        <w:numPr>
+          <w:ilvl w:val="0"/>
+          <w:numId w:val="2"/>
+        </w:numPr>
+      </w:pPr>
       <w:r>
         <w:t>Extraction of themes and vector representation of the documents using the LDA algorithm</w:t>
       </w:r>
     </w:p>
-    <w:p>
-      <w:r>
-        <w:cr/>
-      </w:r>
-    </w:p>
+    <w:p/>
     <w:p>
       <w:r>
         <w:t xml:space="preserve">After obtaining all the different vectorizations, the performance of each one of them with several classification methods will be compared. Then the pair </w:t>
@@ -1594,13 +1752,35 @@
         <w:t>analysed</w:t>
       </w:r>
       <w:r>
-        <w:t xml:space="preserve"> in order to extract even better results from it.</w:t>
+        <w:t xml:space="preserve"> </w:t>
+      </w:r>
+      <w:proofErr w:type="gramStart"/>
+      <w:r>
+        <w:t>in order to</w:t>
+      </w:r>
+      <w:proofErr w:type="gramEnd"/>
+      <w:r>
+        <w:t xml:space="preserve"> extract even better results from it.</w:t>
       </w:r>
     </w:p>
     <w:p/>
     <w:p>
       <w:r>
-        <w:t>Prior to beginning with the vectorization step, we shall prepare the dictionary. After analysing the most frequent words in the data set, we can see that there are several words that appear much more times than the others. In order to try to identify these words, we obtained the following figure.</w:t>
+        <w:t xml:space="preserve">Prior to beginning with the vectorization step, we </w:t>
+      </w:r>
+      <w:r>
+        <w:t>have to2</w:t>
+      </w:r>
+      <w:r>
+        <w:t xml:space="preserve"> prepare the dictionary. After analysing the most frequent words in the data set, we can see that there are several words that appear much more times than the others. </w:t>
+      </w:r>
+      <w:proofErr w:type="gramStart"/>
+      <w:r>
+        <w:t>In order to</w:t>
+      </w:r>
+      <w:proofErr w:type="gramEnd"/>
+      <w:r>
+        <w:t xml:space="preserve"> try to identify these words, we obtained the following figure.</w:t>
       </w:r>
     </w:p>
     <w:p/>
@@ -1614,7 +1794,7 @@
           <w:noProof/>
         </w:rPr>
         <w:drawing>
-          <wp:inline distT="0" distB="0" distL="0" distR="0" wp14:anchorId="5838D5D9" wp14:editId="4750D3DC">
+          <wp:inline distT="0" distB="0" distL="0" distR="0" wp14:anchorId="5838D5D9" wp14:editId="6CBB9910">
             <wp:extent cx="2413000" cy="1900807"/>
             <wp:effectExtent l="0" t="0" r="6350" b="4445"/>
             <wp:docPr id="832842684" name="Imagen 1" descr="Gráfico, Gráfico de líneas&#10;&#10;Descripción generada automáticamente"/>
@@ -1717,7 +1897,15 @@
     </w:p>
     <w:p>
       <w:r>
-        <w:t>Also, similar graphs can be obtained in order to check the distribution of the words among the different documents of the dictionary. As it has been seen in class, neither the words that appear in all the documents nor the ones that hardly appear in any one are relevant for the algorithm. Thus, it will be useful to have an estimation of this distribution to manually select the discriminant conditions for the removal of both tails of the following histogram</w:t>
+        <w:t xml:space="preserve">Also, similar graphs can be obtained </w:t>
+      </w:r>
+      <w:proofErr w:type="gramStart"/>
+      <w:r>
+        <w:t>in order to</w:t>
+      </w:r>
+      <w:proofErr w:type="gramEnd"/>
+      <w:r>
+        <w:t xml:space="preserve"> check the distribution of the words among the different documents of the dictionary. As it has been seen in class, neither the words that appear in all the documents nor the ones that hardly appear in any one are relevant for the algorithm. Thus, it will be useful to have an estimation of this distribution to manually select the discriminant conditions for the removal of both tails of the following histogram</w:t>
       </w:r>
       <w:r>
         <w:t>s</w:t>
@@ -1761,7 +1949,7 @@
               </w:rPr>
               <w:lastRenderedPageBreak/>
               <w:drawing>
-                <wp:inline distT="0" distB="0" distL="0" distR="0" wp14:anchorId="094C9EC6" wp14:editId="5B73D716">
+                <wp:inline distT="0" distB="0" distL="0" distR="0" wp14:anchorId="094C9EC6" wp14:editId="3ECD8030">
                   <wp:extent cx="2357355" cy="1820683"/>
                   <wp:effectExtent l="0" t="0" r="5080" b="8255"/>
                   <wp:docPr id="506517142" name="Imagen 1" descr="Gráfico, Gráfico de barras&#10;&#10;Descripción generada automáticamente"/>
@@ -1886,7 +2074,7 @@
                 <w:color w:val="BFBFBF" w:themeColor="background1" w:themeShade="BF"/>
               </w:rPr>
               <w:drawing>
-                <wp:inline distT="0" distB="0" distL="0" distR="0" wp14:anchorId="1B36403F" wp14:editId="61BA8683">
+                <wp:inline distT="0" distB="0" distL="0" distR="0" wp14:anchorId="1B36403F" wp14:editId="5533C9B1">
                   <wp:extent cx="2415496" cy="1827874"/>
                   <wp:effectExtent l="0" t="0" r="4445" b="1270"/>
                   <wp:docPr id="180632312" name="Imagen 2" descr="Gráfico&#10;&#10;Descripción generada automáticamente"/>
@@ -1999,29 +2187,214 @@
               <w:t xml:space="preserve"> in the poems</w:t>
             </w:r>
           </w:p>
-          <w:p>
-            <w:pPr>
-              <w:rPr>
-                <w:color w:val="BFBFBF" w:themeColor="background1" w:themeShade="BF"/>
-              </w:rPr>
-            </w:pPr>
-          </w:p>
         </w:tc>
       </w:tr>
     </w:tbl>
     <w:p>
-      <w:pPr>
-        <w:rPr>
-          <w:lang w:val="es-ES"/>
-        </w:rPr>
-      </w:pPr>
-    </w:p>
-    <w:p>
-      <w:r>
+      <w:r>
+        <w:t>After analysi</w:t>
+      </w:r>
+      <w:r>
+        <w:t>ng the distributions</w:t>
+      </w:r>
+      <w:r>
+        <w:t xml:space="preserve">, the creation of the final dictionary was done. To filter these types of words, it was decided to remove those that did not appear in more than </w:t>
+      </w:r>
+      <w:r>
+        <w:t>10</w:t>
+      </w:r>
+      <w:r>
+        <w:t xml:space="preserve"> </w:t>
+      </w:r>
+      <w:r>
+        <w:t>poems</w:t>
+      </w:r>
+      <w:r>
+        <w:t xml:space="preserve"> and those that appeared in more than </w:t>
+      </w:r>
+      <w:r>
+        <w:t>75</w:t>
+      </w:r>
+      <w:r>
+        <w:t xml:space="preserve">% of them. </w:t>
+      </w:r>
+      <w:r>
+        <w:t xml:space="preserve">After removing these </w:t>
+      </w:r>
+      <w:r>
+        <w:t>tokens,</w:t>
+      </w:r>
+      <w:r>
+        <w:t xml:space="preserve"> we </w:t>
+      </w:r>
+      <w:r>
+        <w:t xml:space="preserve">have a dictionary of </w:t>
+      </w:r>
+      <w:r>
+        <w:t>22567</w:t>
+      </w:r>
+      <w:r>
+        <w:t xml:space="preserve"> </w:t>
+      </w:r>
+      <w:r>
+        <w:t>terms</w:t>
+      </w:r>
+      <w:r>
+        <w:t xml:space="preserve">. We are now ready to vectorize our corpus of </w:t>
+      </w:r>
+      <w:r>
+        <w:t>poems</w:t>
+      </w:r>
+      <w:r>
+        <w:t>.</w:t>
+      </w:r>
+    </w:p>
+    <w:p/>
+    <w:p>
+      <w:pPr>
+        <w:rPr>
+          <w:b/>
+          <w:bCs/>
+          <w:sz w:val="28"/>
+          <w:szCs w:val="28"/>
+        </w:rPr>
+      </w:pPr>
+      <w:r>
+        <w:rPr>
+          <w:b/>
+          <w:bCs/>
+          <w:sz w:val="28"/>
+          <w:szCs w:val="28"/>
+        </w:rPr>
         <w:t xml:space="preserve">BOW and </w:t>
       </w:r>
       <w:r>
+        <w:rPr>
+          <w:b/>
+          <w:bCs/>
+          <w:sz w:val="28"/>
+          <w:szCs w:val="28"/>
+        </w:rPr>
         <w:t>TF-IDF</w:t>
+      </w:r>
+    </w:p>
+    <w:p>
+      <w:pPr>
+        <w:rPr>
+          <w:b/>
+          <w:bCs/>
+          <w:sz w:val="28"/>
+          <w:szCs w:val="28"/>
+        </w:rPr>
+      </w:pPr>
+      <w:r>
+        <w:t>BOW</w:t>
+      </w:r>
+      <w:r>
+        <w:t xml:space="preserve"> was</w:t>
+      </w:r>
+      <w:r>
+        <w:t xml:space="preserve"> implemented with </w:t>
+      </w:r>
+      <w:r>
+        <w:t>doc2bow</w:t>
+      </w:r>
+      <w:r>
+        <w:t xml:space="preserve"> method</w:t>
+      </w:r>
+      <w:r>
+        <w:t xml:space="preserve"> and TF-IDF </w:t>
+      </w:r>
+      <w:r>
+        <w:t xml:space="preserve">with </w:t>
+      </w:r>
+      <w:proofErr w:type="spellStart"/>
+      <w:r>
+        <w:t>TfidfModel</w:t>
+      </w:r>
+      <w:proofErr w:type="spellEnd"/>
+      <w:r>
+        <w:t xml:space="preserve"> from genism. </w:t>
+      </w:r>
+      <w:r>
+        <w:t xml:space="preserve">After obtaining both the </w:t>
+      </w:r>
+      <w:proofErr w:type="spellStart"/>
+      <w:r>
+        <w:t>BoW</w:t>
+      </w:r>
+      <w:proofErr w:type="spellEnd"/>
+      <w:r>
+        <w:t xml:space="preserve"> and TF-IDF vectorizations, we plotted </w:t>
+      </w:r>
+      <w:r>
+        <w:t>the</w:t>
+      </w:r>
+      <w:r>
+        <w:t xml:space="preserve"> representations of a given </w:t>
+      </w:r>
+      <w:r>
+        <w:t>poem</w:t>
+      </w:r>
+      <w:r>
+        <w:t xml:space="preserve"> to compare </w:t>
+      </w:r>
+      <w:r>
+        <w:t>them</w:t>
+      </w:r>
+      <w:r>
+        <w:t>. As seen in Figure</w:t>
+      </w:r>
+      <w:r>
+        <w:t>s 6 and 7</w:t>
+      </w:r>
+      <w:r>
+        <w:t xml:space="preserve">, while almost all tokens have the same value in the </w:t>
+      </w:r>
+      <w:proofErr w:type="spellStart"/>
+      <w:r>
+        <w:t>BoW</w:t>
+      </w:r>
+      <w:proofErr w:type="spellEnd"/>
+      <w:r>
+        <w:t xml:space="preserve"> representation, from the TF-IDF </w:t>
+      </w:r>
+      <w:proofErr w:type="gramStart"/>
+      <w:r>
+        <w:t>it can be seen</w:t>
+      </w:r>
+      <w:r>
+        <w:t xml:space="preserve"> that “</w:t>
+      </w:r>
+      <w:r>
+        <w:t>leave</w:t>
+      </w:r>
+      <w:r>
+        <w:t>”</w:t>
+      </w:r>
+      <w:proofErr w:type="gramEnd"/>
+      <w:r>
+        <w:t xml:space="preserve"> is a common word within the corpus</w:t>
+      </w:r>
+      <w:r>
+        <w:t>, because its representation is now lower</w:t>
+      </w:r>
+      <w:r>
+        <w:t xml:space="preserve"> and “</w:t>
+      </w:r>
+      <w:proofErr w:type="spellStart"/>
+      <w:r>
+        <w:t>mistery</w:t>
+      </w:r>
+      <w:proofErr w:type="spellEnd"/>
+      <w:r>
+        <w:t>” is relevant in this specific document</w:t>
+      </w:r>
+      <w:r>
+        <w:t>, because its representation has increased a lot</w:t>
+      </w:r>
+      <w:r>
+        <w:t>.</w:t>
       </w:r>
     </w:p>
     <w:tbl>
@@ -2039,8 +2412,8 @@
         <w:tblLook w:val="04A0" w:firstRow="1" w:lastRow="0" w:firstColumn="1" w:lastColumn="0" w:noHBand="0" w:noVBand="1"/>
       </w:tblPr>
       <w:tblGrid>
-        <w:gridCol w:w="4709"/>
-        <w:gridCol w:w="4900"/>
+        <w:gridCol w:w="4716"/>
+        <w:gridCol w:w="4893"/>
       </w:tblGrid>
       <w:tr>
         <w:trPr>
@@ -2051,15 +2424,22 @@
             <w:tcW w:w="4709" w:type="dxa"/>
           </w:tcPr>
           <w:p>
+            <w:pPr>
+              <w:keepNext/>
+              <w:jc w:val="center"/>
+              <w:rPr>
+                <w:color w:val="A6A6A6" w:themeColor="background1" w:themeShade="A6"/>
+              </w:rPr>
+            </w:pPr>
             <w:r>
               <w:rPr>
                 <w:noProof/>
               </w:rPr>
               <w:drawing>
-                <wp:inline distT="0" distB="0" distL="0" distR="0" wp14:anchorId="0DF11FB5" wp14:editId="0CD3AC50">
-                  <wp:extent cx="2833007" cy="1574800"/>
-                  <wp:effectExtent l="0" t="0" r="5715" b="6350"/>
-                  <wp:docPr id="1494377649" name="Imagen 2" descr="Gráfico&#10;&#10;Descripción generada automáticamente"/>
+                <wp:inline distT="0" distB="0" distL="0" distR="0" wp14:anchorId="69B63666" wp14:editId="79D9DEA7">
+                  <wp:extent cx="2854197" cy="1584998"/>
+                  <wp:effectExtent l="0" t="0" r="3810" b="0"/>
+                  <wp:docPr id="2089667204" name="Imagen 1"/>
                   <wp:cNvGraphicFramePr>
                     <a:graphicFrameLocks xmlns:a="http://schemas.openxmlformats.org/drawingml/2006/main" noChangeAspect="1"/>
                   </wp:cNvGraphicFramePr>
@@ -2067,7 +2447,7 @@
                     <a:graphicData uri="http://schemas.openxmlformats.org/drawingml/2006/picture">
                       <pic:pic xmlns:pic="http://schemas.openxmlformats.org/drawingml/2006/picture">
                         <pic:nvPicPr>
-                          <pic:cNvPr id="1494377649" name="Imagen 2" descr="Gráfico&#10;&#10;Descripción generada automáticamente"/>
+                          <pic:cNvPr id="0" name="Picture 1"/>
                           <pic:cNvPicPr>
                             <a:picLocks noChangeAspect="1" noChangeArrowheads="1"/>
                           </pic:cNvPicPr>
@@ -2088,7 +2468,7 @@
                         <pic:spPr bwMode="auto">
                           <a:xfrm>
                             <a:off x="0" y="0"/>
-                            <a:ext cx="2872463" cy="1596733"/>
+                            <a:ext cx="2873467" cy="1595699"/>
                           </a:xfrm>
                           <a:prstGeom prst="rect">
                             <a:avLst/>
@@ -2105,21 +2485,94 @@
               </w:drawing>
             </w:r>
           </w:p>
+          <w:p>
+            <w:pPr>
+              <w:pStyle w:val="Descripcin"/>
+              <w:jc w:val="center"/>
+              <w:rPr>
+                <w:color w:val="A6A6A6" w:themeColor="background1" w:themeShade="A6"/>
+              </w:rPr>
+            </w:pPr>
+            <w:r>
+              <w:rPr>
+                <w:color w:val="A6A6A6" w:themeColor="background1" w:themeShade="A6"/>
+              </w:rPr>
+              <w:t xml:space="preserve">Figure </w:t>
+            </w:r>
+            <w:r>
+              <w:rPr>
+                <w:color w:val="A6A6A6" w:themeColor="background1" w:themeShade="A6"/>
+              </w:rPr>
+              <w:fldChar w:fldCharType="begin"/>
+            </w:r>
+            <w:r>
+              <w:rPr>
+                <w:color w:val="A6A6A6" w:themeColor="background1" w:themeShade="A6"/>
+              </w:rPr>
+              <w:instrText xml:space="preserve"> SEQ Figure \* ARABIC </w:instrText>
+            </w:r>
+            <w:r>
+              <w:rPr>
+                <w:color w:val="A6A6A6" w:themeColor="background1" w:themeShade="A6"/>
+              </w:rPr>
+              <w:fldChar w:fldCharType="separate"/>
+            </w:r>
+            <w:r>
+              <w:rPr>
+                <w:noProof/>
+                <w:color w:val="A6A6A6" w:themeColor="background1" w:themeShade="A6"/>
+              </w:rPr>
+              <w:t>6</w:t>
+            </w:r>
+            <w:r>
+              <w:rPr>
+                <w:color w:val="A6A6A6" w:themeColor="background1" w:themeShade="A6"/>
+              </w:rPr>
+              <w:fldChar w:fldCharType="end"/>
+            </w:r>
+            <w:r>
+              <w:rPr>
+                <w:color w:val="A6A6A6" w:themeColor="background1" w:themeShade="A6"/>
+              </w:rPr>
+              <w:t xml:space="preserve">. </w:t>
+            </w:r>
+            <w:proofErr w:type="spellStart"/>
+            <w:r>
+              <w:rPr>
+                <w:color w:val="A6A6A6" w:themeColor="background1" w:themeShade="A6"/>
+              </w:rPr>
+              <w:t>BoW</w:t>
+            </w:r>
+            <w:proofErr w:type="spellEnd"/>
+            <w:r>
+              <w:rPr>
+                <w:color w:val="A6A6A6" w:themeColor="background1" w:themeShade="A6"/>
+              </w:rPr>
+              <w:t xml:space="preserve"> representation of a poem</w:t>
+            </w:r>
+          </w:p>
         </w:tc>
         <w:tc>
           <w:tcPr>
             <w:tcW w:w="4900" w:type="dxa"/>
           </w:tcPr>
           <w:p>
+            <w:pPr>
+              <w:keepNext/>
+              <w:jc w:val="center"/>
+              <w:rPr>
+                <w:color w:val="A6A6A6" w:themeColor="background1" w:themeShade="A6"/>
+              </w:rPr>
+            </w:pPr>
             <w:r>
               <w:rPr>
                 <w:noProof/>
               </w:rPr>
               <w:drawing>
-                <wp:inline distT="0" distB="0" distL="0" distR="0" wp14:anchorId="3C00775B" wp14:editId="56D38CF6">
-                  <wp:extent cx="2959100" cy="1627521"/>
-                  <wp:effectExtent l="0" t="0" r="0" b="0"/>
-                  <wp:docPr id="1578006722" name="Imagen 3" descr="Gráfico&#10;&#10;Descripción generada automáticamente"/>
+                <wp:inline distT="0" distB="0" distL="0" distR="0" wp14:anchorId="262A628B" wp14:editId="7DF5444D">
+                  <wp:extent cx="2900048" cy="1594079"/>
+                  <wp:effectExtent l="0" t="0" r="0" b="6350"/>
+                  <wp:docPr id="969313110" name="Imagen 3"/>
                   <wp:cNvGraphicFramePr>
                     <a:graphicFrameLocks xmlns:a="http://schemas.openxmlformats.org/drawingml/2006/main" noChangeAspect="1"/>
                   </wp:cNvGraphicFramePr>
@@ -2127,7 +2580,7 @@
                     <a:graphicData uri="http://schemas.openxmlformats.org/drawingml/2006/picture">
                       <pic:pic xmlns:pic="http://schemas.openxmlformats.org/drawingml/2006/picture">
                         <pic:nvPicPr>
-                          <pic:cNvPr id="1578006722" name="Imagen 3" descr="Gráfico&#10;&#10;Descripción generada automáticamente"/>
+                          <pic:cNvPr id="0" name="Picture 5"/>
                           <pic:cNvPicPr>
                             <a:picLocks noChangeAspect="1" noChangeArrowheads="1"/>
                           </pic:cNvPicPr>
@@ -2148,7 +2601,7 @@
                         <pic:spPr bwMode="auto">
                           <a:xfrm>
                             <a:off x="0" y="0"/>
-                            <a:ext cx="2965938" cy="1631282"/>
+                            <a:ext cx="2925558" cy="1608101"/>
                           </a:xfrm>
                           <a:prstGeom prst="rect">
                             <a:avLst/>
@@ -2165,41 +2618,79 @@
               </w:drawing>
             </w:r>
           </w:p>
+          <w:p>
+            <w:pPr>
+              <w:pStyle w:val="Descripcin"/>
+              <w:jc w:val="center"/>
+              <w:rPr>
+                <w:color w:val="A6A6A6" w:themeColor="background1" w:themeShade="A6"/>
+              </w:rPr>
+            </w:pPr>
+            <w:r>
+              <w:rPr>
+                <w:color w:val="A6A6A6" w:themeColor="background1" w:themeShade="A6"/>
+              </w:rPr>
+              <w:t xml:space="preserve">Figure </w:t>
+            </w:r>
+            <w:r>
+              <w:rPr>
+                <w:color w:val="A6A6A6" w:themeColor="background1" w:themeShade="A6"/>
+              </w:rPr>
+              <w:fldChar w:fldCharType="begin"/>
+            </w:r>
+            <w:r>
+              <w:rPr>
+                <w:color w:val="A6A6A6" w:themeColor="background1" w:themeShade="A6"/>
+              </w:rPr>
+              <w:instrText xml:space="preserve"> SEQ Figure \* ARABIC </w:instrText>
+            </w:r>
+            <w:r>
+              <w:rPr>
+                <w:color w:val="A6A6A6" w:themeColor="background1" w:themeShade="A6"/>
+              </w:rPr>
+              <w:fldChar w:fldCharType="separate"/>
+            </w:r>
+            <w:r>
+              <w:rPr>
+                <w:noProof/>
+                <w:color w:val="A6A6A6" w:themeColor="background1" w:themeShade="A6"/>
+              </w:rPr>
+              <w:t>7</w:t>
+            </w:r>
+            <w:r>
+              <w:rPr>
+                <w:color w:val="A6A6A6" w:themeColor="background1" w:themeShade="A6"/>
+              </w:rPr>
+              <w:fldChar w:fldCharType="end"/>
+            </w:r>
+            <w:r>
+              <w:rPr>
+                <w:color w:val="A6A6A6" w:themeColor="background1" w:themeShade="A6"/>
+              </w:rPr>
+              <w:t>. TF-IDF representation of a poem</w:t>
+            </w:r>
+          </w:p>
+          <w:p>
+            <w:pPr>
+              <w:jc w:val="center"/>
+              <w:rPr>
+                <w:color w:val="A6A6A6" w:themeColor="background1" w:themeShade="A6"/>
+              </w:rPr>
+            </w:pPr>
+          </w:p>
         </w:tc>
       </w:tr>
     </w:tbl>
+    <w:p>
+      <w:pPr>
+        <w:rPr>
+          <w:color w:val="BFBFBF" w:themeColor="background1" w:themeShade="BF"/>
+        </w:rPr>
+      </w:pPr>
+    </w:p>
     <w:p/>
     <w:p/>
     <w:p/>
-    <w:p>
-      <w:pPr>
-        <w:pStyle w:val="Ttulo2"/>
-        <w:ind w:left="720" w:hanging="720"/>
-      </w:pPr>
-      <w:r>
-        <w:t>2.4. Topic model</w:t>
-      </w:r>
-      <w:r>
-        <w:t>l</w:t>
-      </w:r>
-      <w:r>
-        <w:t xml:space="preserve">ing </w:t>
-      </w:r>
-    </w:p>
-    <w:p>
-      <w:pPr>
-        <w:rPr>
-          <w:lang w:val="es-ES"/>
-        </w:rPr>
-      </w:pPr>
-    </w:p>
-    <w:p>
-      <w:pPr>
-        <w:rPr>
-          <w:lang w:val="es-ES"/>
-        </w:rPr>
-      </w:pPr>
-    </w:p>
     <w:sectPr>
       <w:footerReference w:type="default" r:id="rId18"/>
       <w:pgSz w:w="11909" w:h="16834"/>

</xml_diff>

<commit_message>
report and code for nlp part finished
</commit_message>
<xml_diff>
--- a/Report.docx
+++ b/Report.docx
@@ -98,31 +98,7 @@
           <w:sz w:val="33"/>
           <w:szCs w:val="33"/>
         </w:rPr>
-        <w:t xml:space="preserve">Dual </w:t>
-      </w:r>
-      <w:proofErr w:type="gramStart"/>
-      <w:r>
-        <w:rPr>
-          <w:rFonts w:eastAsia="Times New Roman"/>
-          <w:i/>
-          <w:iCs/>
-          <w:color w:val="000066"/>
-          <w:sz w:val="33"/>
-          <w:szCs w:val="33"/>
-        </w:rPr>
-        <w:t>Bachelor in Data Science</w:t>
-      </w:r>
-      <w:proofErr w:type="gramEnd"/>
-      <w:r>
-        <w:rPr>
-          <w:rFonts w:eastAsia="Times New Roman"/>
-          <w:i/>
-          <w:iCs/>
-          <w:color w:val="000066"/>
-          <w:sz w:val="33"/>
-          <w:szCs w:val="33"/>
-        </w:rPr>
-        <w:t xml:space="preserve"> and Telecommunications Technologies Engineering 2020-2025 </w:t>
+        <w:t>Dual Bachelor in Data Science and Telecommunications Technologies Engineering 2020-2025 </w:t>
       </w:r>
     </w:p>
     <w:p>
@@ -421,23 +397,7 @@
     </w:p>
     <w:p>
       <w:r>
-        <w:t xml:space="preserve">This project consists of a multiclass classification of previously </w:t>
-      </w:r>
-      <w:proofErr w:type="spellStart"/>
-      <w:r>
-        <w:t>preprocessed</w:t>
-      </w:r>
-      <w:proofErr w:type="spellEnd"/>
-      <w:r>
-        <w:t xml:space="preserve"> poems, that will be assigned to a period. </w:t>
-      </w:r>
-      <w:proofErr w:type="gramStart"/>
-      <w:r>
-        <w:t>In order to</w:t>
-      </w:r>
-      <w:proofErr w:type="gramEnd"/>
-      <w:r>
-        <w:t xml:space="preserve"> carry out this task, we make use of the tools explained in class regarding Natural Language Processing and Machine learning tools, such as feature extraction and selection.</w:t>
+        <w:t>This project consists of a multiclass classification of previously preprocessed poems, that will be assigned to a period. In order to carry out this task, we make use of the tools explained in class regarding Natural Language Processing and Machine learning tools, such as feature extraction and selection.</w:t>
       </w:r>
     </w:p>
     <w:p>
@@ -477,13 +437,8 @@
       </w:r>
     </w:p>
     <w:p>
-      <w:proofErr w:type="gramStart"/>
-      <w:r>
-        <w:t>In order to</w:t>
-      </w:r>
-      <w:proofErr w:type="gramEnd"/>
-      <w:r>
-        <w:t xml:space="preserve"> start the project, we first needed to obtain the dataset to work with. We could either download </w:t>
+      <w:r>
+        <w:t xml:space="preserve">In order to start the project, we first needed to obtain the dataset to work with. We could either download </w:t>
       </w:r>
       <w:bookmarkStart w:id="3" w:name="_Hlk165300494"/>
       <w:r>
@@ -515,42 +470,26 @@
         <w:rPr>
           <w:highlight w:val="yellow"/>
         </w:rPr>
-        <w:t xml:space="preserve"> Poner lo de </w:t>
-      </w:r>
-      <w:proofErr w:type="spellStart"/>
+        <w:t xml:space="preserve"> Poner lo de licencia</w:t>
+      </w:r>
       <w:r>
         <w:rPr>
           <w:highlight w:val="yellow"/>
         </w:rPr>
-        <w:t>licencia</w:t>
-      </w:r>
-      <w:proofErr w:type="spellEnd"/>
+        <w:t xml:space="preserve"> fines</w:t>
+      </w:r>
       <w:r>
         <w:rPr>
           <w:highlight w:val="yellow"/>
         </w:rPr>
-        <w:t xml:space="preserve"> fines</w:t>
+        <w:t xml:space="preserve"> educativ</w:t>
       </w:r>
       <w:r>
         <w:rPr>
           <w:highlight w:val="yellow"/>
         </w:rPr>
-        <w:t xml:space="preserve"> </w:t>
-      </w:r>
-      <w:proofErr w:type="spellStart"/>
-      <w:r>
-        <w:rPr>
-          <w:highlight w:val="yellow"/>
-        </w:rPr>
-        <w:t>educativ</w:t>
-      </w:r>
-      <w:r>
-        <w:rPr>
-          <w:highlight w:val="yellow"/>
-        </w:rPr>
         <w:t>os</w:t>
       </w:r>
-      <w:proofErr w:type="spellEnd"/>
       <w:r>
         <w:rPr>
           <w:highlight w:val="yellow"/>
@@ -601,39 +540,14 @@
         <w:t>ed</w:t>
       </w:r>
       <w:r>
-        <w:t xml:space="preserve"> information like author, title, link to the poem, </w:t>
-      </w:r>
-      <w:proofErr w:type="gramStart"/>
-      <w:r>
-        <w:t>tags</w:t>
-      </w:r>
-      <w:proofErr w:type="gramEnd"/>
-      <w:r>
-        <w:t xml:space="preserve"> and snippet. With the link to the poem and using </w:t>
-      </w:r>
-      <w:proofErr w:type="spellStart"/>
-      <w:r>
-        <w:t>BeautifulSoup</w:t>
-      </w:r>
-      <w:proofErr w:type="spellEnd"/>
-      <w:r>
-        <w:t xml:space="preserve"> we get the </w:t>
+        <w:t xml:space="preserve"> information like author, title, link to the poem, tags and snippet. With the link to the poem and using BeautifulSoup we get the </w:t>
       </w:r>
       <w:r>
         <w:t>HTML</w:t>
       </w:r>
       <w:r>
-        <w:t xml:space="preserve"> information. Poems were mainly in two formats, </w:t>
-      </w:r>
-      <w:proofErr w:type="gramStart"/>
-      <w:r>
-        <w:t>text</w:t>
-      </w:r>
-      <w:proofErr w:type="gramEnd"/>
-      <w:r>
-        <w:t xml:space="preserve"> or images. For the first one we just extracted the text that was inside the div with class 'o-poem', and for the second one, we used an OCR, in this case, </w:t>
-      </w:r>
-      <w:proofErr w:type="spellStart"/>
+        <w:t xml:space="preserve"> information. Poems were mainly in two formats, text or images. For the first one we just extracted the text that was inside the div with class 'o-poem', and for the second one, we used an OCR, in this case, </w:t>
+      </w:r>
       <w:r>
         <w:rPr>
           <w:i/>
@@ -641,17 +555,8 @@
         </w:rPr>
         <w:t>pytesseract</w:t>
       </w:r>
-      <w:proofErr w:type="spellEnd"/>
-      <w:r>
-        <w:t>, to extract the text from the image that was in the div with class ‘c-</w:t>
-      </w:r>
-      <w:proofErr w:type="spellStart"/>
-      <w:r>
-        <w:t>assetStack</w:t>
-      </w:r>
-      <w:proofErr w:type="spellEnd"/>
-      <w:r>
-        <w:t>-media’.</w:t>
+      <w:r>
+        <w:t>, to extract the text from the image that was in the div with class ‘c-assetStack-media’.</w:t>
       </w:r>
       <w:r>
         <w:t xml:space="preserve"> </w:t>
@@ -691,18 +596,10 @@
         <w:t xml:space="preserve"> </w:t>
       </w:r>
       <w:r>
-        <w:t xml:space="preserve">computational power, but </w:t>
-      </w:r>
-      <w:proofErr w:type="gramStart"/>
-      <w:r>
-        <w:t xml:space="preserve">due to the </w:t>
-      </w:r>
-      <w:r>
-        <w:t>fact that</w:t>
-      </w:r>
-      <w:proofErr w:type="gramEnd"/>
-      <w:r>
-        <w:t xml:space="preserve"> the </w:t>
+        <w:t xml:space="preserve">computational power, but due to the </w:t>
+      </w:r>
+      <w:r>
+        <w:t xml:space="preserve">fact that the </w:t>
       </w:r>
       <w:r>
         <w:t xml:space="preserve">server hosting the web page </w:t>
@@ -933,16 +830,8 @@
         <w:rPr>
           <w:color w:val="BFBFBF" w:themeColor="background1" w:themeShade="BF"/>
         </w:rPr>
-        <w:t xml:space="preserve"> Sample of the dataset obtained without </w:t>
-      </w:r>
-      <w:proofErr w:type="gramStart"/>
-      <w:r>
-        <w:rPr>
-          <w:color w:val="BFBFBF" w:themeColor="background1" w:themeShade="BF"/>
-        </w:rPr>
-        <w:t>periods</w:t>
-      </w:r>
-      <w:proofErr w:type="gramEnd"/>
+        <w:t xml:space="preserve"> Sample of the dataset obtained without periods</w:t>
+      </w:r>
     </w:p>
     <w:p>
       <w:pPr>
@@ -1040,16 +929,8 @@
         <w:rPr>
           <w:color w:val="BFBFBF" w:themeColor="background1" w:themeShade="BF"/>
         </w:rPr>
-        <w:t xml:space="preserve">. Sample of the dataset obtained with </w:t>
-      </w:r>
-      <w:proofErr w:type="gramStart"/>
-      <w:r>
-        <w:rPr>
-          <w:color w:val="BFBFBF" w:themeColor="background1" w:themeShade="BF"/>
-        </w:rPr>
-        <w:t>periods</w:t>
-      </w:r>
-      <w:proofErr w:type="gramEnd"/>
+        <w:t>. Sample of the dataset obtained with periods</w:t>
+      </w:r>
     </w:p>
     <w:p>
       <w:pPr>
@@ -1187,7 +1068,6 @@
       <w:r>
         <w:t xml:space="preserve">library </w:t>
       </w:r>
-      <w:proofErr w:type="spellStart"/>
       <w:r>
         <w:rPr>
           <w:i/>
@@ -1195,7 +1075,6 @@
         </w:rPr>
         <w:t>langdetect</w:t>
       </w:r>
-      <w:proofErr w:type="spellEnd"/>
       <w:r>
         <w:t xml:space="preserve">. </w:t>
       </w:r>
@@ -1203,15 +1082,7 @@
         <w:t>It is important to know that</w:t>
       </w:r>
       <w:r>
-        <w:t xml:space="preserve"> language detection algorithm is non-deterministic, which means that if you try to run it on a text which is either too short or too ambiguous, you might get different results </w:t>
-      </w:r>
-      <w:proofErr w:type="spellStart"/>
-      <w:r>
-        <w:t>everytime</w:t>
-      </w:r>
-      <w:proofErr w:type="spellEnd"/>
-      <w:r>
-        <w:t xml:space="preserve"> you run it.</w:t>
+        <w:t xml:space="preserve"> language detection algorithm is non-deterministic, which means that if you try to run it on a text which is either too short or too ambiguous, you might get different results everytime you run it.</w:t>
       </w:r>
       <w:r>
         <w:t xml:space="preserve"> </w:t>
@@ -1277,13 +1148,8 @@
         <w:t>web, we</w:t>
       </w:r>
       <w:r>
-        <w:t xml:space="preserve"> saw that some of the characters were </w:t>
-      </w:r>
-      <w:proofErr w:type="gramStart"/>
-      <w:r>
-        <w:t>not</w:t>
-      </w:r>
-      <w:proofErr w:type="gramEnd"/>
+        <w:t xml:space="preserve"> saw that some of the characters were not</w:t>
+      </w:r>
       <w:r>
         <w:t xml:space="preserve"> </w:t>
       </w:r>
@@ -1359,14 +1225,12 @@
       <w:r>
         <w:t xml:space="preserve"> </w:t>
       </w:r>
-      <w:proofErr w:type="gramStart"/>
       <w:r>
         <w:t>alpha</w:t>
       </w:r>
       <w:r>
         <w:t>betic</w:t>
       </w:r>
-      <w:proofErr w:type="gramEnd"/>
     </w:p>
     <w:p>
       <w:pPr>
@@ -1402,13 +1266,8 @@
         <w:t xml:space="preserve"> </w:t>
       </w:r>
       <w:r>
-        <w:t xml:space="preserve">Lastly, we have removed the </w:t>
-      </w:r>
-      <w:proofErr w:type="gramStart"/>
-      <w:r>
-        <w:t>stop</w:t>
-      </w:r>
-      <w:proofErr w:type="gramEnd"/>
+        <w:t>Lastly, we have removed the stop</w:t>
+      </w:r>
     </w:p>
     <w:p>
       <w:pPr>
@@ -1430,13 +1289,8 @@
         <w:t>detection</w:t>
       </w:r>
       <w:r>
-        <w:t xml:space="preserve"> so that the words that appear very </w:t>
-      </w:r>
-      <w:proofErr w:type="gramStart"/>
-      <w:r>
-        <w:t>often</w:t>
-      </w:r>
-      <w:proofErr w:type="gramEnd"/>
+        <w:t xml:space="preserve"> so that the words that appear very often</w:t>
+      </w:r>
     </w:p>
     <w:p>
       <w:pPr>
@@ -1452,13 +1306,8 @@
         <w:t xml:space="preserve">jointly categorized and we can see </w:t>
       </w:r>
       <w:r>
-        <w:t xml:space="preserve">the joint words when later doing </w:t>
-      </w:r>
-      <w:proofErr w:type="gramStart"/>
-      <w:r>
-        <w:t>Topic</w:t>
-      </w:r>
-      <w:proofErr w:type="gramEnd"/>
+        <w:t>the joint words when later doing Topic</w:t>
+      </w:r>
     </w:p>
     <w:p>
       <w:pPr>
@@ -1534,15 +1383,7 @@
         <w:t>non-alphabetic</w:t>
       </w:r>
       <w:r>
-        <w:t xml:space="preserve"> characters. The reason why we took this decision </w:t>
-      </w:r>
-      <w:proofErr w:type="gramStart"/>
-      <w:r>
-        <w:t>was</w:t>
-      </w:r>
-      <w:proofErr w:type="gramEnd"/>
-      <w:r>
-        <w:t xml:space="preserve"> </w:t>
+        <w:t xml:space="preserve"> characters. The reason why we took this decision was </w:t>
       </w:r>
     </w:p>
     <w:p>
@@ -1557,15 +1398,7 @@
         <w:t>e</w:t>
       </w:r>
       <w:r>
-        <w:t xml:space="preserve">nd, while doing the Topic Modelling, there was a topic full of numbers. We </w:t>
-      </w:r>
-      <w:proofErr w:type="gramStart"/>
-      <w:r>
-        <w:t>are</w:t>
-      </w:r>
-      <w:proofErr w:type="gramEnd"/>
-      <w:r>
-        <w:t xml:space="preserve"> </w:t>
+        <w:t xml:space="preserve">nd, while doing the Topic Modelling, there was a topic full of numbers. We are </w:t>
       </w:r>
     </w:p>
     <w:p>
@@ -1576,13 +1409,8 @@
         <w:t xml:space="preserve">analysing poems and we detected that most of this numbers were obtained </w:t>
       </w:r>
       <w:r>
-        <w:t xml:space="preserve">inevitable </w:t>
-      </w:r>
-      <w:proofErr w:type="gramStart"/>
-      <w:r>
-        <w:t>while</w:t>
-      </w:r>
-      <w:proofErr w:type="gramEnd"/>
+        <w:t>inevitable while</w:t>
+      </w:r>
     </w:p>
     <w:p>
       <w:pPr>
@@ -1656,15 +1484,7 @@
     </w:p>
     <w:p>
       <w:r>
-        <w:t xml:space="preserve">Once all the poems are </w:t>
-      </w:r>
-      <w:proofErr w:type="spellStart"/>
-      <w:r>
-        <w:t>preprocessed</w:t>
-      </w:r>
-      <w:proofErr w:type="spellEnd"/>
-      <w:r>
-        <w:t xml:space="preserve"> and cleaned, the next step is to transform them into a numerical representation that can be used as input for the learning algorithms. We decided to use the following vectorizations:</w:t>
+        <w:t>Once all the poems are preprocessed and cleaned, the next step is to transform them into a numerical representation that can be used as input for the learning algorithms. We decided to use the following vectorizations:</w:t>
       </w:r>
     </w:p>
     <w:p>
@@ -1676,15 +1496,7 @@
         </w:numPr>
       </w:pPr>
       <w:r>
-        <w:t xml:space="preserve">Classical </w:t>
-      </w:r>
-      <w:proofErr w:type="spellStart"/>
-      <w:r>
-        <w:t>BoW</w:t>
-      </w:r>
-      <w:proofErr w:type="spellEnd"/>
-      <w:r>
-        <w:t xml:space="preserve"> or TF-IDF representation.</w:t>
+        <w:t>Classical BoW or TF-IDF representation.</w:t>
       </w:r>
     </w:p>
     <w:p>
@@ -1696,7 +1508,7 @@
         </w:numPr>
       </w:pPr>
       <w:r>
-        <w:t>Word2vec based representation.</w:t>
+        <w:t>Word2vec representation.</w:t>
       </w:r>
       <w:r>
         <w:t xml:space="preserve"> </w:t>
@@ -1710,11 +1522,12 @@
           <w:numId w:val="2"/>
         </w:numPr>
       </w:pPr>
-      <w:proofErr w:type="spellStart"/>
       <w:r>
         <w:t>FastText</w:t>
       </w:r>
-      <w:proofErr w:type="spellEnd"/>
+      <w:r>
+        <w:t>.</w:t>
+      </w:r>
       <w:r>
         <w:t xml:space="preserve"> </w:t>
       </w:r>
@@ -1752,15 +1565,7 @@
         <w:t>analysed</w:t>
       </w:r>
       <w:r>
-        <w:t xml:space="preserve"> </w:t>
-      </w:r>
-      <w:proofErr w:type="gramStart"/>
-      <w:r>
-        <w:t>in order to</w:t>
-      </w:r>
-      <w:proofErr w:type="gramEnd"/>
-      <w:r>
-        <w:t xml:space="preserve"> extract even better results from it.</w:t>
+        <w:t xml:space="preserve"> in order to extract even better results from it.</w:t>
       </w:r>
     </w:p>
     <w:p/>
@@ -1772,15 +1577,7 @@
         <w:t>have to2</w:t>
       </w:r>
       <w:r>
-        <w:t xml:space="preserve"> prepare the dictionary. After analysing the most frequent words in the data set, we can see that there are several words that appear much more times than the others. </w:t>
-      </w:r>
-      <w:proofErr w:type="gramStart"/>
-      <w:r>
-        <w:t>In order to</w:t>
-      </w:r>
-      <w:proofErr w:type="gramEnd"/>
-      <w:r>
-        <w:t xml:space="preserve"> try to identify these words, we obtained the following figure.</w:t>
+        <w:t xml:space="preserve"> prepare the dictionary. After analysing the most frequent words in the data set, we can see that there are several words that appear much more times than the others. In order to try to identify these words, we obtained the following figure.</w:t>
       </w:r>
     </w:p>
     <w:p/>
@@ -1794,7 +1591,7 @@
           <w:noProof/>
         </w:rPr>
         <w:drawing>
-          <wp:inline distT="0" distB="0" distL="0" distR="0" wp14:anchorId="5838D5D9" wp14:editId="6CBB9910">
+          <wp:inline distT="0" distB="0" distL="0" distR="0" wp14:anchorId="5838D5D9" wp14:editId="49DE0610">
             <wp:extent cx="2413000" cy="1900807"/>
             <wp:effectExtent l="0" t="0" r="6350" b="4445"/>
             <wp:docPr id="832842684" name="Imagen 1" descr="Gráfico, Gráfico de líneas&#10;&#10;Descripción generada automáticamente"/>
@@ -1897,15 +1694,7 @@
     </w:p>
     <w:p>
       <w:r>
-        <w:t xml:space="preserve">Also, similar graphs can be obtained </w:t>
-      </w:r>
-      <w:proofErr w:type="gramStart"/>
-      <w:r>
-        <w:t>in order to</w:t>
-      </w:r>
-      <w:proofErr w:type="gramEnd"/>
-      <w:r>
-        <w:t xml:space="preserve"> check the distribution of the words among the different documents of the dictionary. As it has been seen in class, neither the words that appear in all the documents nor the ones that hardly appear in any one are relevant for the algorithm. Thus, it will be useful to have an estimation of this distribution to manually select the discriminant conditions for the removal of both tails of the following histogram</w:t>
+        <w:t>Also, similar graphs can be obtained in order to check the distribution of the words among the different documents of the dictionary. As it has been seen in class, neither the words that appear in all the documents nor the ones that hardly appear in any one are relevant for the algorithm. Thus, it will be useful to have an estimation of this distribution to manually select the discriminant conditions for the removal of both tails of the following histogram</w:t>
       </w:r>
       <w:r>
         <w:t>s</w:t>
@@ -1949,7 +1738,7 @@
               </w:rPr>
               <w:lastRenderedPageBreak/>
               <w:drawing>
-                <wp:inline distT="0" distB="0" distL="0" distR="0" wp14:anchorId="094C9EC6" wp14:editId="3ECD8030">
+                <wp:inline distT="0" distB="0" distL="0" distR="0" wp14:anchorId="094C9EC6" wp14:editId="4B16EF10">
                   <wp:extent cx="2357355" cy="1820683"/>
                   <wp:effectExtent l="0" t="0" r="5080" b="8255"/>
                   <wp:docPr id="506517142" name="Imagen 1" descr="Gráfico, Gráfico de barras&#10;&#10;Descripción generada automáticamente"/>
@@ -2074,7 +1863,7 @@
                 <w:color w:val="BFBFBF" w:themeColor="background1" w:themeShade="BF"/>
               </w:rPr>
               <w:drawing>
-                <wp:inline distT="0" distB="0" distL="0" distR="0" wp14:anchorId="1B36403F" wp14:editId="5533C9B1">
+                <wp:inline distT="0" distB="0" distL="0" distR="0" wp14:anchorId="1B36403F" wp14:editId="3566FD7A">
                   <wp:extent cx="2415496" cy="1827874"/>
                   <wp:effectExtent l="0" t="0" r="4445" b="1270"/>
                   <wp:docPr id="180632312" name="Imagen 2" descr="Gráfico&#10;&#10;Descripción generada automáticamente"/>
@@ -2231,10 +2020,7 @@
         <w:t xml:space="preserve">have a dictionary of </w:t>
       </w:r>
       <w:r>
-        <w:t>22567</w:t>
-      </w:r>
-      <w:r>
-        <w:t xml:space="preserve"> </w:t>
+        <w:t xml:space="preserve">22567 </w:t>
       </w:r>
       <w:r>
         <w:t>terms</w:t>
@@ -2291,10 +2077,7 @@
         <w:t>BOW</w:t>
       </w:r>
       <w:r>
-        <w:t xml:space="preserve"> was</w:t>
-      </w:r>
-      <w:r>
-        <w:t xml:space="preserve"> implemented with </w:t>
+        <w:t xml:space="preserve"> was implemented with </w:t>
       </w:r>
       <w:r>
         <w:t>doc2bow</w:t>
@@ -2308,24 +2091,20 @@
       <w:r>
         <w:t xml:space="preserve">with </w:t>
       </w:r>
-      <w:proofErr w:type="spellStart"/>
       <w:r>
         <w:t>TfidfModel</w:t>
       </w:r>
-      <w:proofErr w:type="spellEnd"/>
-      <w:r>
-        <w:t xml:space="preserve"> from genism. </w:t>
-      </w:r>
-      <w:r>
-        <w:t xml:space="preserve">After obtaining both the </w:t>
-      </w:r>
-      <w:proofErr w:type="spellStart"/>
-      <w:r>
-        <w:t>BoW</w:t>
-      </w:r>
-      <w:proofErr w:type="spellEnd"/>
-      <w:r>
-        <w:t xml:space="preserve"> and TF-IDF vectorizations, we plotted </w:t>
+      <w:r>
+        <w:t xml:space="preserve"> from </w:t>
+      </w:r>
+      <w:r>
+        <w:t>gensim</w:t>
+      </w:r>
+      <w:r>
+        <w:t xml:space="preserve">. </w:t>
+      </w:r>
+      <w:r>
+        <w:t xml:space="preserve">After obtaining both vectorizations, we plotted </w:t>
       </w:r>
       <w:r>
         <w:t>the</w:t>
@@ -2349,17 +2128,8 @@
         <w:t>s 6 and 7</w:t>
       </w:r>
       <w:r>
-        <w:t xml:space="preserve">, while almost all tokens have the same value in the </w:t>
-      </w:r>
-      <w:proofErr w:type="spellStart"/>
-      <w:r>
-        <w:t>BoW</w:t>
-      </w:r>
-      <w:proofErr w:type="spellEnd"/>
-      <w:r>
-        <w:t xml:space="preserve"> representation, from the TF-IDF </w:t>
-      </w:r>
-      <w:proofErr w:type="gramStart"/>
+        <w:t xml:space="preserve">, while almost all tokens have the same value in the BoW representation, from the TF-IDF </w:t>
+      </w:r>
       <w:r>
         <w:t>it can be seen</w:t>
       </w:r>
@@ -2370,11 +2140,7 @@
         <w:t>leave</w:t>
       </w:r>
       <w:r>
-        <w:t>”</w:t>
-      </w:r>
-      <w:proofErr w:type="gramEnd"/>
-      <w:r>
-        <w:t xml:space="preserve"> is a common word within the corpus</w:t>
+        <w:t>” is a common word within the corpus</w:t>
       </w:r>
       <w:r>
         <w:t>, because its representation is now lower</w:t>
@@ -2382,11 +2148,9 @@
       <w:r>
         <w:t xml:space="preserve"> and “</w:t>
       </w:r>
-      <w:proofErr w:type="spellStart"/>
-      <w:r>
-        <w:t>mistery</w:t>
-      </w:r>
-      <w:proofErr w:type="spellEnd"/>
+      <w:r>
+        <w:t>mystery</w:t>
+      </w:r>
       <w:r>
         <w:t>” is relevant in this specific document</w:t>
       </w:r>
@@ -2421,7 +2185,7 @@
         </w:trPr>
         <w:tc>
           <w:tcPr>
-            <w:tcW w:w="4709" w:type="dxa"/>
+            <w:tcW w:w="4716" w:type="dxa"/>
           </w:tcPr>
           <w:p>
             <w:pPr>
@@ -2436,7 +2200,7 @@
                 <w:noProof/>
               </w:rPr>
               <w:drawing>
-                <wp:inline distT="0" distB="0" distL="0" distR="0" wp14:anchorId="69B63666" wp14:editId="79D9DEA7">
+                <wp:inline distT="0" distB="0" distL="0" distR="0" wp14:anchorId="69B63666" wp14:editId="2AB679AF">
                   <wp:extent cx="2854197" cy="1584998"/>
                   <wp:effectExtent l="0" t="0" r="3810" b="0"/>
                   <wp:docPr id="2089667204" name="Imagen 1"/>
@@ -2534,27 +2298,13 @@
               <w:rPr>
                 <w:color w:val="A6A6A6" w:themeColor="background1" w:themeShade="A6"/>
               </w:rPr>
-              <w:t xml:space="preserve">. </w:t>
-            </w:r>
-            <w:proofErr w:type="spellStart"/>
-            <w:r>
-              <w:rPr>
-                <w:color w:val="A6A6A6" w:themeColor="background1" w:themeShade="A6"/>
-              </w:rPr>
-              <w:t>BoW</w:t>
-            </w:r>
-            <w:proofErr w:type="spellEnd"/>
-            <w:r>
-              <w:rPr>
-                <w:color w:val="A6A6A6" w:themeColor="background1" w:themeShade="A6"/>
-              </w:rPr>
-              <w:t xml:space="preserve"> representation of a poem</w:t>
+              <w:t>. BoW representation of a poem</w:t>
             </w:r>
           </w:p>
         </w:tc>
         <w:tc>
           <w:tcPr>
-            <w:tcW w:w="4900" w:type="dxa"/>
+            <w:tcW w:w="4893" w:type="dxa"/>
           </w:tcPr>
           <w:p>
             <w:pPr>
@@ -2569,7 +2319,7 @@
                 <w:noProof/>
               </w:rPr>
               <w:drawing>
-                <wp:inline distT="0" distB="0" distL="0" distR="0" wp14:anchorId="262A628B" wp14:editId="7DF5444D">
+                <wp:inline distT="0" distB="0" distL="0" distR="0" wp14:anchorId="262A628B" wp14:editId="5C1B9F2D">
                   <wp:extent cx="2900048" cy="1594079"/>
                   <wp:effectExtent l="0" t="0" r="0" b="6350"/>
                   <wp:docPr id="969313110" name="Imagen 3"/>
@@ -2684,15 +2434,618 @@
     <w:p>
       <w:pPr>
         <w:rPr>
+          <w:b/>
+          <w:bCs/>
+          <w:sz w:val="28"/>
+          <w:szCs w:val="28"/>
+        </w:rPr>
+      </w:pPr>
+      <w:r>
+        <w:rPr>
+          <w:b/>
+          <w:bCs/>
+          <w:sz w:val="28"/>
+          <w:szCs w:val="28"/>
+        </w:rPr>
+        <w:t>Word2Vec</w:t>
+      </w:r>
+      <w:r>
+        <w:rPr>
+          <w:b/>
+          <w:bCs/>
+          <w:sz w:val="28"/>
+          <w:szCs w:val="28"/>
+        </w:rPr>
+        <w:t xml:space="preserve"> and FastText</w:t>
+      </w:r>
+    </w:p>
+    <w:p>
+      <w:r>
+        <w:t>Word2Vec</w:t>
+      </w:r>
+      <w:r>
+        <w:t xml:space="preserve"> </w:t>
+      </w:r>
+      <w:r>
+        <w:t xml:space="preserve">was implemented with </w:t>
+      </w:r>
+      <w:r>
+        <w:t>Word2Vec</w:t>
+      </w:r>
+      <w:r>
+        <w:t xml:space="preserve"> </w:t>
+      </w:r>
+      <w:r>
+        <w:t xml:space="preserve">from </w:t>
+      </w:r>
+      <w:r>
+        <w:t xml:space="preserve">genism and FastText with </w:t>
+      </w:r>
+      <w:r>
+        <w:t xml:space="preserve">FastText from </w:t>
+      </w:r>
+      <w:r>
+        <w:t>genism.</w:t>
+      </w:r>
+      <w:r>
+        <w:t xml:space="preserve"> For </w:t>
+      </w:r>
+      <w:r>
+        <w:t>both</w:t>
+      </w:r>
+      <w:r>
+        <w:t xml:space="preserve">, we are using </w:t>
+      </w:r>
+      <w:r>
+        <w:t>vector_size=50, window=5, min_count=5</w:t>
+      </w:r>
+      <w:r>
+        <w:t xml:space="preserve">. The vector size is just 50 because in this </w:t>
+      </w:r>
+      <w:r>
+        <w:t xml:space="preserve">way the classification models requires less time to </w:t>
+      </w:r>
+      <w:r>
+        <w:t>train</w:t>
+      </w:r>
+      <w:r>
+        <w:t>.</w:t>
+      </w:r>
+      <w:r>
+        <w:t xml:space="preserve"> </w:t>
+      </w:r>
+      <w:r>
+        <w:t>After obtaining both vectorizations</w:t>
+      </w:r>
+      <w:r>
+        <w:t>, we search for the most similar words to “love”</w:t>
+      </w:r>
+      <w:r>
+        <w:t>. The results are displayed in the following table:</w:t>
+      </w:r>
+    </w:p>
+    <w:p/>
+    <w:tbl>
+      <w:tblPr>
+        <w:tblStyle w:val="Tablaconcuadrcula"/>
+        <w:tblW w:w="0" w:type="auto"/>
+        <w:tblLook w:val="04A0" w:firstRow="1" w:lastRow="0" w:firstColumn="1" w:lastColumn="0" w:noHBand="0" w:noVBand="1"/>
+      </w:tblPr>
+      <w:tblGrid>
+        <w:gridCol w:w="4509"/>
+        <w:gridCol w:w="4510"/>
+      </w:tblGrid>
+      <w:tr>
+        <w:tc>
+          <w:tcPr>
+            <w:tcW w:w="4509" w:type="dxa"/>
+          </w:tcPr>
+          <w:p>
+            <w:pPr>
+              <w:jc w:val="center"/>
+            </w:pPr>
+            <w:r>
+              <w:t>Word2Vec</w:t>
+            </w:r>
+          </w:p>
+        </w:tc>
+        <w:tc>
+          <w:tcPr>
+            <w:tcW w:w="4510" w:type="dxa"/>
+          </w:tcPr>
+          <w:p>
+            <w:pPr>
+              <w:jc w:val="center"/>
+            </w:pPr>
+            <w:r>
+              <w:t>FastText</w:t>
+            </w:r>
+          </w:p>
+        </w:tc>
+      </w:tr>
+      <w:tr>
+        <w:tc>
+          <w:tcPr>
+            <w:tcW w:w="4509" w:type="dxa"/>
+          </w:tcPr>
+          <w:p>
+            <w:pPr>
+              <w:jc w:val="center"/>
+            </w:pPr>
+            <w:r>
+              <w:t>tenderness</w:t>
+            </w:r>
+          </w:p>
+        </w:tc>
+        <w:tc>
+          <w:tcPr>
+            <w:tcW w:w="4510" w:type="dxa"/>
+          </w:tcPr>
+          <w:p>
+            <w:pPr>
+              <w:jc w:val="center"/>
+            </w:pPr>
+            <w:r>
+              <w:t>unlove</w:t>
+            </w:r>
+          </w:p>
+        </w:tc>
+      </w:tr>
+      <w:tr>
+        <w:tc>
+          <w:tcPr>
+            <w:tcW w:w="4509" w:type="dxa"/>
+          </w:tcPr>
+          <w:p>
+            <w:pPr>
+              <w:jc w:val="center"/>
+            </w:pPr>
+            <w:r>
+              <w:t>beauty</w:t>
+            </w:r>
+          </w:p>
+        </w:tc>
+        <w:tc>
+          <w:tcPr>
+            <w:tcW w:w="4510" w:type="dxa"/>
+          </w:tcPr>
+          <w:p>
+            <w:pPr>
+              <w:jc w:val="center"/>
+            </w:pPr>
+            <w:r>
+              <w:t>loveth</w:t>
+            </w:r>
+          </w:p>
+        </w:tc>
+      </w:tr>
+      <w:tr>
+        <w:tc>
+          <w:tcPr>
+            <w:tcW w:w="4509" w:type="dxa"/>
+          </w:tcPr>
+          <w:p>
+            <w:pPr>
+              <w:jc w:val="center"/>
+            </w:pPr>
+            <w:r>
+              <w:t>hate</w:t>
+            </w:r>
+          </w:p>
+        </w:tc>
+        <w:tc>
+          <w:tcPr>
+            <w:tcW w:w="4510" w:type="dxa"/>
+          </w:tcPr>
+          <w:p>
+            <w:pPr>
+              <w:jc w:val="center"/>
+            </w:pPr>
+            <w:r>
+              <w:t>lover</w:t>
+            </w:r>
+          </w:p>
+        </w:tc>
+      </w:tr>
+      <w:tr>
+        <w:tc>
+          <w:tcPr>
+            <w:tcW w:w="4509" w:type="dxa"/>
+          </w:tcPr>
+          <w:p>
+            <w:pPr>
+              <w:jc w:val="center"/>
+            </w:pPr>
+            <w:r>
+              <w:t>lover</w:t>
+            </w:r>
+          </w:p>
+        </w:tc>
+        <w:tc>
+          <w:tcPr>
+            <w:tcW w:w="4510" w:type="dxa"/>
+          </w:tcPr>
+          <w:p>
+            <w:pPr>
+              <w:jc w:val="center"/>
+            </w:pPr>
+            <w:r>
+              <w:t>love_hate</w:t>
+            </w:r>
+          </w:p>
+        </w:tc>
+      </w:tr>
+      <w:tr>
+        <w:tc>
+          <w:tcPr>
+            <w:tcW w:w="4509" w:type="dxa"/>
+          </w:tcPr>
+          <w:p>
+            <w:pPr>
+              <w:jc w:val="center"/>
+            </w:pPr>
+            <w:r>
+              <w:t>true</w:t>
+            </w:r>
+          </w:p>
+        </w:tc>
+        <w:tc>
+          <w:tcPr>
+            <w:tcW w:w="4510" w:type="dxa"/>
+          </w:tcPr>
+          <w:p>
+            <w:pPr>
+              <w:jc w:val="center"/>
+            </w:pPr>
+            <w:r>
+              <w:t>lover_lover</w:t>
+            </w:r>
+          </w:p>
+        </w:tc>
+      </w:tr>
+    </w:tbl>
+    <w:p>
+      <w:pPr>
+        <w:jc w:val="center"/>
+        <w:rPr>
+          <w:i/>
+          <w:iCs/>
+          <w:sz w:val="18"/>
+          <w:szCs w:val="18"/>
+        </w:rPr>
+      </w:pPr>
+      <w:r>
+        <w:rPr>
+          <w:i/>
+          <w:iCs/>
+          <w:color w:val="A6A6A6" w:themeColor="background1" w:themeShade="A6"/>
+          <w:sz w:val="18"/>
+          <w:szCs w:val="18"/>
+        </w:rPr>
+        <w:lastRenderedPageBreak/>
+        <w:t>Table 7</w:t>
+      </w:r>
+      <w:r>
+        <w:rPr>
+          <w:i/>
+          <w:iCs/>
+          <w:color w:val="A6A6A6" w:themeColor="background1" w:themeShade="A6"/>
+          <w:sz w:val="18"/>
+          <w:szCs w:val="18"/>
+        </w:rPr>
+        <w:t xml:space="preserve">. </w:t>
+      </w:r>
+      <w:r>
+        <w:rPr>
+          <w:i/>
+          <w:iCs/>
+          <w:color w:val="A6A6A6" w:themeColor="background1" w:themeShade="A6"/>
+          <w:sz w:val="18"/>
+          <w:szCs w:val="18"/>
+        </w:rPr>
+        <w:t>Most similar words to “love”</w:t>
+      </w:r>
+    </w:p>
+    <w:p>
+      <w:r>
+        <w:t xml:space="preserve">We can see that </w:t>
+      </w:r>
+      <w:r>
+        <w:t xml:space="preserve">both </w:t>
+      </w:r>
+      <w:r>
+        <w:t xml:space="preserve">gives good results, but FastText </w:t>
+      </w:r>
+      <w:r>
+        <w:t>gives more explicit similar words.</w:t>
+      </w:r>
+    </w:p>
+    <w:p/>
+    <w:p>
+      <w:pPr>
+        <w:rPr>
+          <w:b/>
+          <w:bCs/>
+          <w:sz w:val="28"/>
+          <w:szCs w:val="28"/>
+        </w:rPr>
+      </w:pPr>
+      <w:r>
+        <w:rPr>
+          <w:b/>
+          <w:bCs/>
+          <w:sz w:val="28"/>
+          <w:szCs w:val="28"/>
+        </w:rPr>
+        <w:t>Topic modeling</w:t>
+      </w:r>
+      <w:r>
+        <w:rPr>
+          <w:b/>
+          <w:bCs/>
+          <w:sz w:val="28"/>
+          <w:szCs w:val="28"/>
+        </w:rPr>
+        <w:t xml:space="preserve"> using the LDA </w:t>
+      </w:r>
+      <w:r>
+        <w:rPr>
+          <w:b/>
+          <w:bCs/>
+          <w:sz w:val="28"/>
+          <w:szCs w:val="28"/>
+        </w:rPr>
+        <w:t>algorithm</w:t>
+      </w:r>
+    </w:p>
+    <w:p>
+      <w:pPr>
+        <w:rPr>
+          <w:b/>
+          <w:bCs/>
+          <w:sz w:val="28"/>
+          <w:szCs w:val="28"/>
+        </w:rPr>
+      </w:pPr>
+      <w:r>
+        <w:t xml:space="preserve">We have implemented </w:t>
+      </w:r>
+      <w:r>
+        <w:t xml:space="preserve">LDA for topic modelling with genism. </w:t>
+      </w:r>
+      <w:r>
+        <w:t xml:space="preserve">In order to find the optimal number of topics, </w:t>
+      </w:r>
+      <w:r>
+        <w:t xml:space="preserve">we will use the coherence </w:t>
+      </w:r>
+      <w:r>
+        <w:t>metric</w:t>
+      </w:r>
+      <w:r>
+        <w:t xml:space="preserve"> “</w:t>
+      </w:r>
+      <w:r>
+        <w:t>c_v</w:t>
+      </w:r>
+      <w:r>
+        <w:t>”</w:t>
+      </w:r>
+      <w:r>
+        <w:t xml:space="preserve"> to evaluate different number of topics</w:t>
+      </w:r>
+      <w:r>
+        <w:t xml:space="preserve">, in this case, </w:t>
+      </w:r>
+      <w:r>
+        <w:t>5, 10, 15, 20, 25</w:t>
+      </w:r>
+      <w:r>
+        <w:t>.</w:t>
+      </w:r>
+      <w:r>
+        <w:t xml:space="preserve"> The results are displayed in the following image:</w:t>
+      </w:r>
+      <w:r>
+        <w:t xml:space="preserve"> </w:t>
+      </w:r>
+    </w:p>
+    <w:p>
+      <w:pPr>
+        <w:keepNext/>
+        <w:jc w:val="center"/>
+      </w:pPr>
+      <w:r>
+        <w:rPr>
+          <w:noProof/>
+        </w:rPr>
+        <w:drawing>
+          <wp:inline distT="0" distB="0" distL="0" distR="0" wp14:anchorId="68C98C63" wp14:editId="69185B98">
+            <wp:extent cx="2801415" cy="1791801"/>
+            <wp:effectExtent l="0" t="0" r="0" b="0"/>
+            <wp:docPr id="1630858912" name="Imagen 1" descr="Gráfico, Gráfico de líneas&#10;&#10;Descripción generada automáticamente"/>
+            <wp:cNvGraphicFramePr>
+              <a:graphicFrameLocks xmlns:a="http://schemas.openxmlformats.org/drawingml/2006/main" noChangeAspect="1"/>
+            </wp:cNvGraphicFramePr>
+            <a:graphic xmlns:a="http://schemas.openxmlformats.org/drawingml/2006/main">
+              <a:graphicData uri="http://schemas.openxmlformats.org/drawingml/2006/picture">
+                <pic:pic xmlns:pic="http://schemas.openxmlformats.org/drawingml/2006/picture">
+                  <pic:nvPicPr>
+                    <pic:cNvPr id="1630858912" name="Imagen 1" descr="Gráfico, Gráfico de líneas&#10;&#10;Descripción generada automáticamente"/>
+                    <pic:cNvPicPr>
+                      <a:picLocks noChangeAspect="1" noChangeArrowheads="1"/>
+                    </pic:cNvPicPr>
+                  </pic:nvPicPr>
+                  <pic:blipFill>
+                    <a:blip r:embed="rId18" cstate="print">
+                      <a:extLst>
+                        <a:ext uri="{28A0092B-C50C-407E-A947-70E740481C1C}">
+                          <a14:useLocalDpi xmlns:a14="http://schemas.microsoft.com/office/drawing/2010/main" val="0"/>
+                        </a:ext>
+                      </a:extLst>
+                    </a:blip>
+                    <a:srcRect/>
+                    <a:stretch>
+                      <a:fillRect/>
+                    </a:stretch>
+                  </pic:blipFill>
+                  <pic:spPr bwMode="auto">
+                    <a:xfrm>
+                      <a:off x="0" y="0"/>
+                      <a:ext cx="2826657" cy="1807946"/>
+                    </a:xfrm>
+                    <a:prstGeom prst="rect">
+                      <a:avLst/>
+                    </a:prstGeom>
+                    <a:noFill/>
+                    <a:ln>
+                      <a:noFill/>
+                    </a:ln>
+                  </pic:spPr>
+                </pic:pic>
+              </a:graphicData>
+            </a:graphic>
+          </wp:inline>
+        </w:drawing>
+      </w:r>
+    </w:p>
+    <w:p>
+      <w:pPr>
+        <w:pStyle w:val="Descripcin"/>
+        <w:jc w:val="center"/>
+        <w:rPr>
           <w:color w:val="BFBFBF" w:themeColor="background1" w:themeShade="BF"/>
         </w:rPr>
       </w:pPr>
-    </w:p>
-    <w:p/>
+      <w:r>
+        <w:rPr>
+          <w:color w:val="BFBFBF" w:themeColor="background1" w:themeShade="BF"/>
+        </w:rPr>
+        <w:t xml:space="preserve">Figure </w:t>
+      </w:r>
+      <w:r>
+        <w:rPr>
+          <w:color w:val="BFBFBF" w:themeColor="background1" w:themeShade="BF"/>
+        </w:rPr>
+        <w:fldChar w:fldCharType="begin"/>
+      </w:r>
+      <w:r>
+        <w:rPr>
+          <w:color w:val="BFBFBF" w:themeColor="background1" w:themeShade="BF"/>
+        </w:rPr>
+        <w:instrText xml:space="preserve"> SEQ Figure \* ARABIC </w:instrText>
+      </w:r>
+      <w:r>
+        <w:rPr>
+          <w:color w:val="BFBFBF" w:themeColor="background1" w:themeShade="BF"/>
+        </w:rPr>
+        <w:fldChar w:fldCharType="separate"/>
+      </w:r>
+      <w:r>
+        <w:rPr>
+          <w:noProof/>
+          <w:color w:val="BFBFBF" w:themeColor="background1" w:themeShade="BF"/>
+        </w:rPr>
+        <w:t>8</w:t>
+      </w:r>
+      <w:r>
+        <w:rPr>
+          <w:color w:val="BFBFBF" w:themeColor="background1" w:themeShade="BF"/>
+        </w:rPr>
+        <w:fldChar w:fldCharType="end"/>
+      </w:r>
+      <w:r>
+        <w:rPr>
+          <w:color w:val="BFBFBF" w:themeColor="background1" w:themeShade="BF"/>
+        </w:rPr>
+        <w:t>. Coherence scores for each number of topics</w:t>
+      </w:r>
+    </w:p>
+    <w:p>
+      <w:r>
+        <w:t xml:space="preserve">We can see that the best coherence score is obtained </w:t>
+      </w:r>
+      <w:r>
+        <w:t>for 15 topics. We have made the WordClouds of these topics to visualize the words that characterize them:</w:t>
+      </w:r>
+    </w:p>
+    <w:p>
+      <w:pPr>
+        <w:rPr>
+          <w:lang w:val="es-ES"/>
+        </w:rPr>
+      </w:pPr>
+      <w:r>
+        <w:rPr>
+          <w:highlight w:val="yellow"/>
+          <w:lang w:val="es-ES"/>
+        </w:rPr>
+        <w:t>PONER WORDCLOUD</w:t>
+      </w:r>
+      <w:r>
+        <w:rPr>
+          <w:highlight w:val="yellow"/>
+          <w:lang w:val="es-ES"/>
+        </w:rPr>
+        <w:t xml:space="preserve"> Y DAR INTERPRETACION DE ALGUNOS</w:t>
+      </w:r>
+    </w:p>
+    <w:p>
+      <w:pPr>
+        <w:rPr>
+          <w:lang w:val="es-ES"/>
+        </w:rPr>
+      </w:pPr>
+    </w:p>
+    <w:p>
+      <w:pPr>
+        <w:pStyle w:val="Ttulo1"/>
+        <w:rPr>
+          <w:b/>
+          <w:bCs/>
+        </w:rPr>
+      </w:pPr>
+      <w:r>
+        <w:rPr>
+          <w:b/>
+          <w:bCs/>
+          <w:lang w:val="es-ES"/>
+        </w:rPr>
+        <w:t>3</w:t>
+      </w:r>
+      <w:r>
+        <w:rPr>
+          <w:b/>
+          <w:bCs/>
+        </w:rPr>
+        <w:t xml:space="preserve">.Task </w:t>
+      </w:r>
+      <w:r>
+        <w:rPr>
+          <w:b/>
+          <w:bCs/>
+        </w:rPr>
+        <w:t>2</w:t>
+      </w:r>
+      <w:r>
+        <w:rPr>
+          <w:b/>
+          <w:bCs/>
+        </w:rPr>
+        <w:t xml:space="preserve">: </w:t>
+      </w:r>
+      <w:r>
+        <w:rPr>
+          <w:b/>
+          <w:bCs/>
+        </w:rPr>
+        <w:t>Classification</w:t>
+      </w:r>
+    </w:p>
     <w:p/>
     <w:p/>
     <w:sectPr>
-      <w:footerReference w:type="default" r:id="rId18"/>
+      <w:footerReference w:type="default" r:id="rId19"/>
       <w:pgSz w:w="11909" w:h="16834"/>
       <w:pgMar w:top="1440" w:right="1440" w:bottom="1440" w:left="1440" w:header="720" w:footer="720" w:gutter="0"/>
       <w:pgNumType w:start="1"/>

</xml_diff>

<commit_message>
classification done (except for word2vec)
</commit_message>
<xml_diff>
--- a/Report.docx
+++ b/Report.docx
@@ -397,7 +397,15 @@
     </w:p>
     <w:p>
       <w:r>
-        <w:t>This project consists of a multiclass classification of previously preprocessed poems, that will be assigned to a period. In order to carry out this task, we make use of the tools explained in class regarding Natural Language Processing and Machine learning tools, such as feature extraction and selection.</w:t>
+        <w:t xml:space="preserve">This project consists of a multiclass classification of previously </w:t>
+      </w:r>
+      <w:proofErr w:type="spellStart"/>
+      <w:r>
+        <w:t>preprocessed</w:t>
+      </w:r>
+      <w:proofErr w:type="spellEnd"/>
+      <w:r>
+        <w:t xml:space="preserve"> poems, that will be assigned to a period. In order to carry out this task, we make use of the tools explained in class regarding Natural Language Processing and Machine learning tools, such as feature extraction and selection.</w:t>
       </w:r>
     </w:p>
     <w:p>
@@ -470,26 +478,42 @@
         <w:rPr>
           <w:highlight w:val="yellow"/>
         </w:rPr>
-        <w:t xml:space="preserve"> Poner lo de licencia</w:t>
-      </w:r>
+        <w:t xml:space="preserve"> Poner lo de </w:t>
+      </w:r>
+      <w:proofErr w:type="spellStart"/>
       <w:r>
         <w:rPr>
           <w:highlight w:val="yellow"/>
         </w:rPr>
+        <w:t>licencia</w:t>
+      </w:r>
+      <w:proofErr w:type="spellEnd"/>
+      <w:r>
+        <w:rPr>
+          <w:highlight w:val="yellow"/>
+        </w:rPr>
         <w:t xml:space="preserve"> fines</w:t>
       </w:r>
       <w:r>
         <w:rPr>
           <w:highlight w:val="yellow"/>
         </w:rPr>
-        <w:t xml:space="preserve"> educativ</w:t>
-      </w:r>
+        <w:t xml:space="preserve"> </w:t>
+      </w:r>
+      <w:proofErr w:type="spellStart"/>
       <w:r>
         <w:rPr>
           <w:highlight w:val="yellow"/>
         </w:rPr>
+        <w:t>educativ</w:t>
+      </w:r>
+      <w:r>
+        <w:rPr>
+          <w:highlight w:val="yellow"/>
+        </w:rPr>
         <w:t>os</w:t>
       </w:r>
+      <w:proofErr w:type="spellEnd"/>
       <w:r>
         <w:rPr>
           <w:highlight w:val="yellow"/>
@@ -540,7 +564,15 @@
         <w:t>ed</w:t>
       </w:r>
       <w:r>
-        <w:t xml:space="preserve"> information like author, title, link to the poem, tags and snippet. With the link to the poem and using BeautifulSoup we get the </w:t>
+        <w:t xml:space="preserve"> information like author, title, link to the poem, tags and snippet. With the link to the poem and using </w:t>
+      </w:r>
+      <w:proofErr w:type="spellStart"/>
+      <w:r>
+        <w:t>BeautifulSoup</w:t>
+      </w:r>
+      <w:proofErr w:type="spellEnd"/>
+      <w:r>
+        <w:t xml:space="preserve"> we get the </w:t>
       </w:r>
       <w:r>
         <w:t>HTML</w:t>
@@ -548,6 +580,7 @@
       <w:r>
         <w:t xml:space="preserve"> information. Poems were mainly in two formats, text or images. For the first one we just extracted the text that was inside the div with class 'o-poem', and for the second one, we used an OCR, in this case, </w:t>
       </w:r>
+      <w:proofErr w:type="spellStart"/>
       <w:r>
         <w:rPr>
           <w:i/>
@@ -555,8 +588,17 @@
         </w:rPr>
         <w:t>pytesseract</w:t>
       </w:r>
-      <w:r>
-        <w:t>, to extract the text from the image that was in the div with class ‘c-assetStack-media’.</w:t>
+      <w:proofErr w:type="spellEnd"/>
+      <w:r>
+        <w:t>, to extract the text from the image that was in the div with class ‘c-</w:t>
+      </w:r>
+      <w:proofErr w:type="spellStart"/>
+      <w:r>
+        <w:t>assetStack</w:t>
+      </w:r>
+      <w:proofErr w:type="spellEnd"/>
+      <w:r>
+        <w:t>-media’.</w:t>
       </w:r>
       <w:r>
         <w:t xml:space="preserve"> </w:t>
@@ -1068,6 +1110,7 @@
       <w:r>
         <w:t xml:space="preserve">library </w:t>
       </w:r>
+      <w:proofErr w:type="spellStart"/>
       <w:r>
         <w:rPr>
           <w:i/>
@@ -1075,6 +1118,7 @@
         </w:rPr>
         <w:t>langdetect</w:t>
       </w:r>
+      <w:proofErr w:type="spellEnd"/>
       <w:r>
         <w:t xml:space="preserve">. </w:t>
       </w:r>
@@ -1082,7 +1126,15 @@
         <w:t>It is important to know that</w:t>
       </w:r>
       <w:r>
-        <w:t xml:space="preserve"> language detection algorithm is non-deterministic, which means that if you try to run it on a text which is either too short or too ambiguous, you might get different results everytime you run it.</w:t>
+        <w:t xml:space="preserve"> language detection algorithm is non-deterministic, which means that if you try to run it on a text which is either too short or too ambiguous, you might get different results </w:t>
+      </w:r>
+      <w:proofErr w:type="spellStart"/>
+      <w:r>
+        <w:t>everytime</w:t>
+      </w:r>
+      <w:proofErr w:type="spellEnd"/>
+      <w:r>
+        <w:t xml:space="preserve"> you run it.</w:t>
       </w:r>
       <w:r>
         <w:t xml:space="preserve"> </w:t>
@@ -1484,7 +1536,15 @@
     </w:p>
     <w:p>
       <w:r>
-        <w:t>Once all the poems are preprocessed and cleaned, the next step is to transform them into a numerical representation that can be used as input for the learning algorithms. We decided to use the following vectorizations:</w:t>
+        <w:t xml:space="preserve">Once all the poems are </w:t>
+      </w:r>
+      <w:proofErr w:type="spellStart"/>
+      <w:r>
+        <w:t>preprocessed</w:t>
+      </w:r>
+      <w:proofErr w:type="spellEnd"/>
+      <w:r>
+        <w:t xml:space="preserve"> and cleaned, the next step is to transform them into a numerical representation that can be used as input for the learning algorithms. We decided to use the following vectorizations:</w:t>
       </w:r>
     </w:p>
     <w:p>
@@ -1496,7 +1556,15 @@
         </w:numPr>
       </w:pPr>
       <w:r>
-        <w:t>Classical BoW or TF-IDF representation.</w:t>
+        <w:t xml:space="preserve">Classical </w:t>
+      </w:r>
+      <w:proofErr w:type="spellStart"/>
+      <w:r>
+        <w:t>BoW</w:t>
+      </w:r>
+      <w:proofErr w:type="spellEnd"/>
+      <w:r>
+        <w:t xml:space="preserve"> or TF-IDF representation.</w:t>
       </w:r>
     </w:p>
     <w:p>
@@ -1522,9 +1590,11 @@
           <w:numId w:val="2"/>
         </w:numPr>
       </w:pPr>
+      <w:proofErr w:type="spellStart"/>
       <w:r>
         <w:t>FastText</w:t>
       </w:r>
+      <w:proofErr w:type="spellEnd"/>
       <w:r>
         <w:t>.</w:t>
       </w:r>
@@ -1591,7 +1661,7 @@
           <w:noProof/>
         </w:rPr>
         <w:drawing>
-          <wp:inline distT="0" distB="0" distL="0" distR="0" wp14:anchorId="5838D5D9" wp14:editId="49DE0610">
+          <wp:inline distT="0" distB="0" distL="0" distR="0" wp14:anchorId="5838D5D9" wp14:editId="03AEF334">
             <wp:extent cx="2413000" cy="1900807"/>
             <wp:effectExtent l="0" t="0" r="6350" b="4445"/>
             <wp:docPr id="832842684" name="Imagen 1" descr="Gráfico, Gráfico de líneas&#10;&#10;Descripción generada automáticamente"/>
@@ -1738,7 +1808,7 @@
               </w:rPr>
               <w:lastRenderedPageBreak/>
               <w:drawing>
-                <wp:inline distT="0" distB="0" distL="0" distR="0" wp14:anchorId="094C9EC6" wp14:editId="4B16EF10">
+                <wp:inline distT="0" distB="0" distL="0" distR="0" wp14:anchorId="094C9EC6" wp14:editId="0AD40ACC">
                   <wp:extent cx="2357355" cy="1820683"/>
                   <wp:effectExtent l="0" t="0" r="5080" b="8255"/>
                   <wp:docPr id="506517142" name="Imagen 1" descr="Gráfico, Gráfico de barras&#10;&#10;Descripción generada automáticamente"/>
@@ -1863,7 +1933,7 @@
                 <w:color w:val="BFBFBF" w:themeColor="background1" w:themeShade="BF"/>
               </w:rPr>
               <w:drawing>
-                <wp:inline distT="0" distB="0" distL="0" distR="0" wp14:anchorId="1B36403F" wp14:editId="3566FD7A">
+                <wp:inline distT="0" distB="0" distL="0" distR="0" wp14:anchorId="1B36403F" wp14:editId="5087F522">
                   <wp:extent cx="2415496" cy="1827874"/>
                   <wp:effectExtent l="0" t="0" r="4445" b="1270"/>
                   <wp:docPr id="180632312" name="Imagen 2" descr="Gráfico&#10;&#10;Descripción generada automáticamente"/>
@@ -2091,15 +2161,19 @@
       <w:r>
         <w:t xml:space="preserve">with </w:t>
       </w:r>
+      <w:proofErr w:type="spellStart"/>
       <w:r>
         <w:t>TfidfModel</w:t>
       </w:r>
+      <w:proofErr w:type="spellEnd"/>
       <w:r>
         <w:t xml:space="preserve"> from </w:t>
       </w:r>
+      <w:proofErr w:type="spellStart"/>
       <w:r>
         <w:t>gensim</w:t>
       </w:r>
+      <w:proofErr w:type="spellEnd"/>
       <w:r>
         <w:t xml:space="preserve">. </w:t>
       </w:r>
@@ -2128,7 +2202,15 @@
         <w:t>s 6 and 7</w:t>
       </w:r>
       <w:r>
-        <w:t xml:space="preserve">, while almost all tokens have the same value in the BoW representation, from the TF-IDF </w:t>
+        <w:t xml:space="preserve">, while almost all tokens have the same value in the </w:t>
+      </w:r>
+      <w:proofErr w:type="spellStart"/>
+      <w:r>
+        <w:t>BoW</w:t>
+      </w:r>
+      <w:proofErr w:type="spellEnd"/>
+      <w:r>
+        <w:t xml:space="preserve"> representation, from the TF-IDF </w:t>
       </w:r>
       <w:r>
         <w:t>it can be seen</w:t>
@@ -2200,7 +2282,7 @@
                 <w:noProof/>
               </w:rPr>
               <w:drawing>
-                <wp:inline distT="0" distB="0" distL="0" distR="0" wp14:anchorId="69B63666" wp14:editId="2AB679AF">
+                <wp:inline distT="0" distB="0" distL="0" distR="0" wp14:anchorId="69B63666" wp14:editId="00C2E997">
                   <wp:extent cx="2854197" cy="1584998"/>
                   <wp:effectExtent l="0" t="0" r="3810" b="0"/>
                   <wp:docPr id="2089667204" name="Imagen 1"/>
@@ -2298,7 +2380,21 @@
               <w:rPr>
                 <w:color w:val="A6A6A6" w:themeColor="background1" w:themeShade="A6"/>
               </w:rPr>
-              <w:t>. BoW representation of a poem</w:t>
+              <w:t xml:space="preserve">. </w:t>
+            </w:r>
+            <w:proofErr w:type="spellStart"/>
+            <w:r>
+              <w:rPr>
+                <w:color w:val="A6A6A6" w:themeColor="background1" w:themeShade="A6"/>
+              </w:rPr>
+              <w:t>BoW</w:t>
+            </w:r>
+            <w:proofErr w:type="spellEnd"/>
+            <w:r>
+              <w:rPr>
+                <w:color w:val="A6A6A6" w:themeColor="background1" w:themeShade="A6"/>
+              </w:rPr>
+              <w:t xml:space="preserve"> representation of a poem</w:t>
             </w:r>
           </w:p>
         </w:tc>
@@ -2319,7 +2415,7 @@
                 <w:noProof/>
               </w:rPr>
               <w:drawing>
-                <wp:inline distT="0" distB="0" distL="0" distR="0" wp14:anchorId="262A628B" wp14:editId="5C1B9F2D">
+                <wp:inline distT="0" distB="0" distL="0" distR="0" wp14:anchorId="262A628B" wp14:editId="0E62D646">
                   <wp:extent cx="2900048" cy="1594079"/>
                   <wp:effectExtent l="0" t="0" r="0" b="6350"/>
                   <wp:docPr id="969313110" name="Imagen 3"/>
@@ -2456,8 +2552,19 @@
           <w:sz w:val="28"/>
           <w:szCs w:val="28"/>
         </w:rPr>
-        <w:t xml:space="preserve"> and FastText</w:t>
-      </w:r>
+        <w:t xml:space="preserve"> and </w:t>
+      </w:r>
+      <w:proofErr w:type="spellStart"/>
+      <w:r>
+        <w:rPr>
+          <w:b/>
+          <w:bCs/>
+          <w:sz w:val="28"/>
+          <w:szCs w:val="28"/>
+        </w:rPr>
+        <w:t>FastText</w:t>
+      </w:r>
+      <w:proofErr w:type="spellEnd"/>
     </w:p>
     <w:p>
       <w:r>
@@ -2479,10 +2586,23 @@
         <w:t xml:space="preserve">from </w:t>
       </w:r>
       <w:r>
-        <w:t xml:space="preserve">genism and FastText with </w:t>
-      </w:r>
-      <w:r>
-        <w:t xml:space="preserve">FastText from </w:t>
+        <w:t xml:space="preserve">genism and </w:t>
+      </w:r>
+      <w:proofErr w:type="spellStart"/>
+      <w:r>
+        <w:t>FastText</w:t>
+      </w:r>
+      <w:proofErr w:type="spellEnd"/>
+      <w:r>
+        <w:t xml:space="preserve"> with </w:t>
+      </w:r>
+      <w:proofErr w:type="spellStart"/>
+      <w:r>
+        <w:t>FastText</w:t>
+      </w:r>
+      <w:proofErr w:type="spellEnd"/>
+      <w:r>
+        <w:t xml:space="preserve"> from </w:t>
       </w:r>
       <w:r>
         <w:t>genism.</w:t>
@@ -2496,8 +2616,21 @@
       <w:r>
         <w:t xml:space="preserve">, we are using </w:t>
       </w:r>
-      <w:r>
-        <w:t>vector_size=50, window=5, min_count=5</w:t>
+      <w:proofErr w:type="spellStart"/>
+      <w:r>
+        <w:t>vector_size</w:t>
+      </w:r>
+      <w:proofErr w:type="spellEnd"/>
+      <w:r>
+        <w:t xml:space="preserve">=50, window=5, </w:t>
+      </w:r>
+      <w:proofErr w:type="spellStart"/>
+      <w:r>
+        <w:t>min_count</w:t>
+      </w:r>
+      <w:proofErr w:type="spellEnd"/>
+      <w:r>
+        <w:t>=5</w:t>
       </w:r>
       <w:r>
         <w:t xml:space="preserve">. The vector size is just 50 because in this </w:t>
@@ -2515,10 +2648,7 @@
         <w:t xml:space="preserve"> </w:t>
       </w:r>
       <w:r>
-        <w:t>After obtaining both vectorizations</w:t>
-      </w:r>
-      <w:r>
-        <w:t>, we search for the most similar words to “love”</w:t>
+        <w:t>After obtaining both vectorizations, we search for the most similar words to “love”</w:t>
       </w:r>
       <w:r>
         <w:t>. The results are displayed in the following table:</w:t>
@@ -2557,9 +2687,11 @@
             <w:pPr>
               <w:jc w:val="center"/>
             </w:pPr>
+            <w:proofErr w:type="spellStart"/>
             <w:r>
               <w:t>FastText</w:t>
             </w:r>
+            <w:proofErr w:type="spellEnd"/>
           </w:p>
         </w:tc>
       </w:tr>
@@ -2669,9 +2801,11 @@
             <w:pPr>
               <w:jc w:val="center"/>
             </w:pPr>
+            <w:proofErr w:type="spellStart"/>
             <w:r>
               <w:t>love_hate</w:t>
             </w:r>
+            <w:proofErr w:type="spellEnd"/>
           </w:p>
         </w:tc>
       </w:tr>
@@ -2697,9 +2831,11 @@
             <w:pPr>
               <w:jc w:val="center"/>
             </w:pPr>
+            <w:proofErr w:type="spellStart"/>
             <w:r>
               <w:t>lover_lover</w:t>
             </w:r>
+            <w:proofErr w:type="spellEnd"/>
           </w:p>
         </w:tc>
       </w:tr>
@@ -2723,27 +2859,7 @@
           <w:szCs w:val="18"/>
         </w:rPr>
         <w:lastRenderedPageBreak/>
-        <w:t>Table 7</w:t>
-      </w:r>
-      <w:r>
-        <w:rPr>
-          <w:i/>
-          <w:iCs/>
-          <w:color w:val="A6A6A6" w:themeColor="background1" w:themeShade="A6"/>
-          <w:sz w:val="18"/>
-          <w:szCs w:val="18"/>
-        </w:rPr>
-        <w:t xml:space="preserve">. </w:t>
-      </w:r>
-      <w:r>
-        <w:rPr>
-          <w:i/>
-          <w:iCs/>
-          <w:color w:val="A6A6A6" w:themeColor="background1" w:themeShade="A6"/>
-          <w:sz w:val="18"/>
-          <w:szCs w:val="18"/>
-        </w:rPr>
-        <w:t>Most similar words to “love”</w:t>
+        <w:t>Table 7. Most similar words to “love”</w:t>
       </w:r>
     </w:p>
     <w:p>
@@ -2754,7 +2870,15 @@
         <w:t xml:space="preserve">both </w:t>
       </w:r>
       <w:r>
-        <w:t xml:space="preserve">gives good results, but FastText </w:t>
+        <w:t xml:space="preserve">gives good results, but </w:t>
+      </w:r>
+      <w:proofErr w:type="spellStart"/>
+      <w:r>
+        <w:t>FastText</w:t>
+      </w:r>
+      <w:proofErr w:type="spellEnd"/>
+      <w:r>
+        <w:t xml:space="preserve"> </w:t>
       </w:r>
       <w:r>
         <w:t>gives more explicit similar words.</w:t>
@@ -2777,8 +2901,9 @@
           <w:sz w:val="28"/>
           <w:szCs w:val="28"/>
         </w:rPr>
-        <w:t>Topic modeling</w:t>
-      </w:r>
+        <w:t xml:space="preserve">Topic </w:t>
+      </w:r>
+      <w:proofErr w:type="spellStart"/>
       <w:r>
         <w:rPr>
           <w:b/>
@@ -2786,8 +2911,9 @@
           <w:sz w:val="28"/>
           <w:szCs w:val="28"/>
         </w:rPr>
-        <w:t xml:space="preserve"> using the LDA </w:t>
-      </w:r>
+        <w:t>modeling</w:t>
+      </w:r>
+      <w:proofErr w:type="spellEnd"/>
       <w:r>
         <w:rPr>
           <w:b/>
@@ -2795,7 +2921,7 @@
           <w:sz w:val="28"/>
           <w:szCs w:val="28"/>
         </w:rPr>
-        <w:t>algorithm</w:t>
+        <w:t xml:space="preserve"> using the LDA algorithm</w:t>
       </w:r>
     </w:p>
     <w:p>
@@ -2825,9 +2951,11 @@
       <w:r>
         <w:t xml:space="preserve"> “</w:t>
       </w:r>
+      <w:proofErr w:type="spellStart"/>
       <w:r>
         <w:t>c_v</w:t>
       </w:r>
+      <w:proofErr w:type="spellEnd"/>
       <w:r>
         <w:t>”</w:t>
       </w:r>
@@ -2966,7 +3094,15 @@
         <w:t xml:space="preserve">We can see that the best coherence score is obtained </w:t>
       </w:r>
       <w:r>
-        <w:t>for 15 topics. We have made the WordClouds of these topics to visualize the words that characterize them:</w:t>
+        <w:t xml:space="preserve">for 15 topics. We have made the </w:t>
+      </w:r>
+      <w:proofErr w:type="spellStart"/>
+      <w:r>
+        <w:t>WordClouds</w:t>
+      </w:r>
+      <w:proofErr w:type="spellEnd"/>
+      <w:r>
+        <w:t xml:space="preserve"> of these topics to visualize the words that characterize them:</w:t>
       </w:r>
     </w:p>
     <w:p>
@@ -3009,7 +3145,6 @@
         <w:rPr>
           <w:b/>
           <w:bCs/>
-          <w:lang w:val="es-ES"/>
         </w:rPr>
         <w:t>3</w:t>
       </w:r>
@@ -3042,10 +3177,697 @@
         <w:t>Classification</w:t>
       </w:r>
     </w:p>
+    <w:p>
+      <w:r>
+        <w:t xml:space="preserve">Our objective is to classify the poems according to the period when they were written. </w:t>
+      </w:r>
+      <w:r>
+        <w:t xml:space="preserve">For this task we </w:t>
+      </w:r>
+      <w:r>
+        <w:t>have</w:t>
+      </w:r>
+      <w:r>
+        <w:t xml:space="preserve"> use</w:t>
+      </w:r>
+      <w:r>
+        <w:t>d</w:t>
+      </w:r>
+      <w:r>
+        <w:t xml:space="preserve"> the embeddings obtained in the text vectorization part as mentioned previously. </w:t>
+      </w:r>
+      <w:r>
+        <w:t xml:space="preserve">We </w:t>
+      </w:r>
+      <w:r>
+        <w:t xml:space="preserve">have considered random forest, </w:t>
+      </w:r>
+      <w:r>
+        <w:t xml:space="preserve">support vector machine and </w:t>
+      </w:r>
+      <w:r>
+        <w:t xml:space="preserve">K-nearest </w:t>
+      </w:r>
+      <w:r>
+        <w:t>neighbours</w:t>
+      </w:r>
+      <w:r>
+        <w:t>.</w:t>
+      </w:r>
+      <w:r>
+        <w:t xml:space="preserve"> </w:t>
+      </w:r>
+    </w:p>
     <w:p/>
+    <w:p>
+      <w:r>
+        <w:t xml:space="preserve">Before training the </w:t>
+      </w:r>
+      <w:r>
+        <w:t>models,</w:t>
+      </w:r>
+      <w:r>
+        <w:t xml:space="preserve"> we have carried out </w:t>
+      </w:r>
+      <w:r>
+        <w:t>a small exploratory data analysis</w:t>
+      </w:r>
+      <w:r>
+        <w:t xml:space="preserve"> of the target variable. The </w:t>
+      </w:r>
+      <w:r>
+        <w:t>following figure summarises this:</w:t>
+      </w:r>
+    </w:p>
+    <w:p>
+      <w:pPr>
+        <w:keepNext/>
+        <w:jc w:val="center"/>
+      </w:pPr>
+      <w:r>
+        <w:rPr>
+          <w:noProof/>
+        </w:rPr>
+        <w:drawing>
+          <wp:inline distT="0" distB="0" distL="0" distR="0" wp14:anchorId="5474001E" wp14:editId="74633F56">
+            <wp:extent cx="3298183" cy="2463501"/>
+            <wp:effectExtent l="0" t="0" r="0" b="0"/>
+            <wp:docPr id="1598148591" name="Imagen 1" descr="Gráfico, Gráfico de barras&#10;&#10;Descripción generada automáticamente"/>
+            <wp:cNvGraphicFramePr>
+              <a:graphicFrameLocks xmlns:a="http://schemas.openxmlformats.org/drawingml/2006/main" noChangeAspect="1"/>
+            </wp:cNvGraphicFramePr>
+            <a:graphic xmlns:a="http://schemas.openxmlformats.org/drawingml/2006/main">
+              <a:graphicData uri="http://schemas.openxmlformats.org/drawingml/2006/picture">
+                <pic:pic xmlns:pic="http://schemas.openxmlformats.org/drawingml/2006/picture">
+                  <pic:nvPicPr>
+                    <pic:cNvPr id="1598148591" name="Imagen 1" descr="Gráfico, Gráfico de barras&#10;&#10;Descripción generada automáticamente"/>
+                    <pic:cNvPicPr>
+                      <a:picLocks noChangeAspect="1" noChangeArrowheads="1"/>
+                    </pic:cNvPicPr>
+                  </pic:nvPicPr>
+                  <pic:blipFill>
+                    <a:blip r:embed="rId19">
+                      <a:extLst>
+                        <a:ext uri="{28A0092B-C50C-407E-A947-70E740481C1C}">
+                          <a14:useLocalDpi xmlns:a14="http://schemas.microsoft.com/office/drawing/2010/main" val="0"/>
+                        </a:ext>
+                      </a:extLst>
+                    </a:blip>
+                    <a:srcRect/>
+                    <a:stretch>
+                      <a:fillRect/>
+                    </a:stretch>
+                  </pic:blipFill>
+                  <pic:spPr bwMode="auto">
+                    <a:xfrm>
+                      <a:off x="0" y="0"/>
+                      <a:ext cx="3306646" cy="2469822"/>
+                    </a:xfrm>
+                    <a:prstGeom prst="rect">
+                      <a:avLst/>
+                    </a:prstGeom>
+                    <a:noFill/>
+                    <a:ln>
+                      <a:noFill/>
+                    </a:ln>
+                  </pic:spPr>
+                </pic:pic>
+              </a:graphicData>
+            </a:graphic>
+          </wp:inline>
+        </w:drawing>
+      </w:r>
+    </w:p>
+    <w:p>
+      <w:pPr>
+        <w:pStyle w:val="Descripcin"/>
+        <w:jc w:val="center"/>
+        <w:rPr>
+          <w:color w:val="BFBFBF" w:themeColor="background1" w:themeShade="BF"/>
+        </w:rPr>
+      </w:pPr>
+      <w:r>
+        <w:rPr>
+          <w:color w:val="BFBFBF" w:themeColor="background1" w:themeShade="BF"/>
+        </w:rPr>
+        <w:t xml:space="preserve">Figure </w:t>
+      </w:r>
+      <w:r>
+        <w:rPr>
+          <w:color w:val="BFBFBF" w:themeColor="background1" w:themeShade="BF"/>
+        </w:rPr>
+        <w:fldChar w:fldCharType="begin"/>
+      </w:r>
+      <w:r>
+        <w:rPr>
+          <w:color w:val="BFBFBF" w:themeColor="background1" w:themeShade="BF"/>
+        </w:rPr>
+        <w:instrText xml:space="preserve"> SEQ Figure \* ARABIC </w:instrText>
+      </w:r>
+      <w:r>
+        <w:rPr>
+          <w:color w:val="BFBFBF" w:themeColor="background1" w:themeShade="BF"/>
+        </w:rPr>
+        <w:fldChar w:fldCharType="separate"/>
+      </w:r>
+      <w:r>
+        <w:rPr>
+          <w:noProof/>
+          <w:color w:val="BFBFBF" w:themeColor="background1" w:themeShade="BF"/>
+        </w:rPr>
+        <w:t>9</w:t>
+      </w:r>
+      <w:r>
+        <w:rPr>
+          <w:color w:val="BFBFBF" w:themeColor="background1" w:themeShade="BF"/>
+        </w:rPr>
+        <w:fldChar w:fldCharType="end"/>
+      </w:r>
+      <w:r>
+        <w:rPr>
+          <w:color w:val="BFBFBF" w:themeColor="background1" w:themeShade="BF"/>
+        </w:rPr>
+        <w:t>. Count of poems in each period</w:t>
+      </w:r>
+    </w:p>
+    <w:p>
+      <w:r>
+        <w:lastRenderedPageBreak/>
+        <w:t xml:space="preserve">We can see that </w:t>
+      </w:r>
+      <w:r>
+        <w:t>our dataset is very imbalanced</w:t>
+      </w:r>
+      <w:r>
+        <w:t xml:space="preserve">. The </w:t>
+      </w:r>
+      <w:r>
+        <w:t xml:space="preserve">poems with </w:t>
+      </w:r>
+      <w:r>
+        <w:t xml:space="preserve">period Modern </w:t>
+      </w:r>
+      <w:r>
+        <w:t>are</w:t>
+      </w:r>
+      <w:r>
+        <w:t xml:space="preserve"> the 28% of the</w:t>
+      </w:r>
+      <w:r>
+        <w:t xml:space="preserve"> </w:t>
+      </w:r>
+      <w:r>
+        <w:t>data, followed by Victorian with 11.8%</w:t>
+      </w:r>
+      <w:r>
+        <w:t xml:space="preserve">. </w:t>
+      </w:r>
+      <w:r>
+        <w:t>As we have a small number of observations</w:t>
+      </w:r>
+      <w:r>
+        <w:t>, we cannot make under-</w:t>
+      </w:r>
+      <w:r>
+        <w:t>sampling,</w:t>
+      </w:r>
+      <w:r>
+        <w:t xml:space="preserve"> so</w:t>
+      </w:r>
+      <w:r>
+        <w:t xml:space="preserve"> we have considered to keep all</w:t>
+      </w:r>
+      <w:r>
+        <w:t xml:space="preserve"> poems and use as a benchmark for the accuracy the 28%</w:t>
+      </w:r>
+      <w:r>
+        <w:t xml:space="preserve"> of the majority class</w:t>
+      </w:r>
+      <w:r>
+        <w:t>.</w:t>
+      </w:r>
+    </w:p>
+    <w:p/>
+    <w:p>
+      <w:r>
+        <w:t xml:space="preserve">In order to </w:t>
+      </w:r>
+      <w:r>
+        <w:t>select the best pair of text vectorization and classification algorithm</w:t>
+      </w:r>
+      <w:r>
+        <w:t xml:space="preserve">, we took advantage of the Pipeline and </w:t>
+      </w:r>
+      <w:proofErr w:type="spellStart"/>
+      <w:r>
+        <w:t>GridSearchCV</w:t>
+      </w:r>
+      <w:proofErr w:type="spellEnd"/>
+      <w:r>
+        <w:t xml:space="preserve"> functions of </w:t>
+      </w:r>
+      <w:proofErr w:type="spellStart"/>
+      <w:r>
+        <w:t>sklearn</w:t>
+      </w:r>
+      <w:proofErr w:type="spellEnd"/>
+      <w:r>
+        <w:t>. Each one of the algorithms has its own characteristics and parameters to be tuned, so in the following the chosen implementation of each one of them will be briefly explained.</w:t>
+      </w:r>
+      <w:r>
+        <w:t xml:space="preserve"> We have also to</w:t>
+      </w:r>
+      <w:r>
+        <w:t xml:space="preserve"> divide the train and test poems with </w:t>
+      </w:r>
+      <w:proofErr w:type="spellStart"/>
+      <w:r>
+        <w:t>train_test_split</w:t>
+      </w:r>
+      <w:proofErr w:type="spellEnd"/>
+      <w:r>
+        <w:t xml:space="preserve"> from </w:t>
+      </w:r>
+      <w:proofErr w:type="spellStart"/>
+      <w:r>
+        <w:t>sklearn</w:t>
+      </w:r>
+      <w:proofErr w:type="spellEnd"/>
+      <w:r>
+        <w:t>.</w:t>
+      </w:r>
+    </w:p>
+    <w:p/>
+    <w:p>
+      <w:r>
+        <w:rPr>
+          <w:b/>
+          <w:bCs/>
+          <w:sz w:val="28"/>
+          <w:szCs w:val="28"/>
+        </w:rPr>
+        <w:t>Random Forest</w:t>
+      </w:r>
+    </w:p>
+    <w:p>
+      <w:r>
+        <w:t xml:space="preserve">The first algorithm to be tested will be Random Forest, using the function </w:t>
+      </w:r>
+      <w:proofErr w:type="spellStart"/>
+      <w:r>
+        <w:t>RandomForestClassifier</w:t>
+      </w:r>
+      <w:proofErr w:type="spellEnd"/>
+      <w:r>
+        <w:t xml:space="preserve"> implemented in </w:t>
+      </w:r>
+      <w:proofErr w:type="spellStart"/>
+      <w:r>
+        <w:t>sklearn</w:t>
+      </w:r>
+      <w:proofErr w:type="spellEnd"/>
+      <w:r>
+        <w:t>. In order to try to extract the best of it, the RF algorithm (and so will be done with the rest of the algorithms) was tested under different parameters, obtaining the optimum one by means of a grid search. This grid contains two variations for the ‘criterion’ of the RF classifier (</w:t>
+      </w:r>
+      <w:proofErr w:type="spellStart"/>
+      <w:r>
+        <w:t>gini</w:t>
+      </w:r>
+      <w:proofErr w:type="spellEnd"/>
+      <w:r>
+        <w:t xml:space="preserve"> and entropy) and tests different values for the ‘</w:t>
+      </w:r>
+      <w:proofErr w:type="spellStart"/>
+      <w:r>
+        <w:t>max_depht</w:t>
+      </w:r>
+      <w:proofErr w:type="spellEnd"/>
+      <w:r>
+        <w:t>’ of the forests ranging from 5 to 35</w:t>
+      </w:r>
+      <w:r>
+        <w:t xml:space="preserve"> with a step of 10.</w:t>
+      </w:r>
+    </w:p>
+    <w:p/>
+    <w:p>
+      <w:pPr>
+        <w:rPr>
+          <w:b/>
+          <w:bCs/>
+          <w:sz w:val="28"/>
+          <w:szCs w:val="28"/>
+        </w:rPr>
+      </w:pPr>
+      <w:r>
+        <w:rPr>
+          <w:b/>
+          <w:bCs/>
+          <w:sz w:val="28"/>
+          <w:szCs w:val="28"/>
+        </w:rPr>
+        <w:t>Support Vector Machine</w:t>
+      </w:r>
+    </w:p>
+    <w:p>
+      <w:r>
+        <w:t xml:space="preserve">The next algorithm used was the support vector machine classifier. This was implemented by means of the SVC function of </w:t>
+      </w:r>
+      <w:proofErr w:type="spellStart"/>
+      <w:r>
+        <w:t>sklearn</w:t>
+      </w:r>
+      <w:proofErr w:type="spellEnd"/>
+      <w:r>
+        <w:t>. The chosen SVM algorithm was the RBF non-linear Kernel version, as there is hardly expected to be any linearity among the data, and two different values are included in the grid search for the parameter C (the regularization parameter): 1 and 10.</w:t>
+      </w:r>
+      <w:r>
+        <w:t xml:space="preserve"> For SVM we used the sparse representations of the data to</w:t>
+      </w:r>
+      <w:r>
+        <w:t xml:space="preserve"> be more computationally efficient.</w:t>
+      </w:r>
+    </w:p>
+    <w:p/>
+    <w:p>
+      <w:pPr>
+        <w:rPr>
+          <w:b/>
+          <w:bCs/>
+          <w:sz w:val="28"/>
+          <w:szCs w:val="28"/>
+        </w:rPr>
+      </w:pPr>
+      <w:r>
+        <w:rPr>
+          <w:b/>
+          <w:bCs/>
+          <w:sz w:val="28"/>
+          <w:szCs w:val="28"/>
+        </w:rPr>
+        <w:t>K-N</w:t>
+      </w:r>
+      <w:r>
+        <w:rPr>
+          <w:b/>
+          <w:bCs/>
+          <w:sz w:val="28"/>
+          <w:szCs w:val="28"/>
+        </w:rPr>
+        <w:t xml:space="preserve">earest Neighbours </w:t>
+      </w:r>
+    </w:p>
+    <w:p>
+      <w:r>
+        <w:t xml:space="preserve">In the last place, the KNN Classifier will be applied. For the selection of the optimal parameters of the classifier, a grid search is used that will compute this classification for values for the number of </w:t>
+      </w:r>
+      <w:r>
+        <w:t>neighbours</w:t>
+      </w:r>
+      <w:r>
+        <w:t xml:space="preserve"> (‘</w:t>
+      </w:r>
+      <w:proofErr w:type="spellStart"/>
+      <w:r>
+        <w:t>n_neighbors</w:t>
+      </w:r>
+      <w:proofErr w:type="spellEnd"/>
+      <w:r>
+        <w:t xml:space="preserve">’) ranging from 5 to </w:t>
+      </w:r>
+      <w:r>
+        <w:t>40 and</w:t>
+      </w:r>
+      <w:r>
+        <w:t xml:space="preserve"> using two different metrics for the weights (‘weights’): uniform and distance.</w:t>
+      </w:r>
+    </w:p>
+    <w:p/>
+    <w:p>
+      <w:r>
+        <w:t>As a summary of the p</w:t>
+      </w:r>
+      <w:r>
+        <w:t xml:space="preserve">erformance of each pair we have </w:t>
+      </w:r>
+      <w:r>
+        <w:t>the following table:</w:t>
+      </w:r>
+    </w:p>
+    <w:tbl>
+      <w:tblPr>
+        <w:tblStyle w:val="Tablaconcuadrcula"/>
+        <w:tblW w:w="0" w:type="auto"/>
+        <w:tblLook w:val="04A0" w:firstRow="1" w:lastRow="0" w:firstColumn="1" w:lastColumn="0" w:noHBand="0" w:noVBand="1"/>
+      </w:tblPr>
+      <w:tblGrid>
+        <w:gridCol w:w="1803"/>
+        <w:gridCol w:w="1804"/>
+        <w:gridCol w:w="1804"/>
+        <w:gridCol w:w="1804"/>
+        <w:gridCol w:w="1804"/>
+      </w:tblGrid>
+      <w:tr>
+        <w:tc>
+          <w:tcPr>
+            <w:tcW w:w="1803" w:type="dxa"/>
+          </w:tcPr>
+          <w:p/>
+        </w:tc>
+        <w:tc>
+          <w:tcPr>
+            <w:tcW w:w="1804" w:type="dxa"/>
+          </w:tcPr>
+          <w:p>
+            <w:pPr>
+              <w:jc w:val="center"/>
+            </w:pPr>
+            <w:proofErr w:type="spellStart"/>
+            <w:r>
+              <w:t>BoW</w:t>
+            </w:r>
+            <w:proofErr w:type="spellEnd"/>
+          </w:p>
+        </w:tc>
+        <w:tc>
+          <w:tcPr>
+            <w:tcW w:w="1804" w:type="dxa"/>
+          </w:tcPr>
+          <w:p>
+            <w:pPr>
+              <w:jc w:val="center"/>
+            </w:pPr>
+            <w:r>
+              <w:t>TF-IDF</w:t>
+            </w:r>
+          </w:p>
+        </w:tc>
+        <w:tc>
+          <w:tcPr>
+            <w:tcW w:w="1804" w:type="dxa"/>
+          </w:tcPr>
+          <w:p>
+            <w:pPr>
+              <w:jc w:val="center"/>
+            </w:pPr>
+            <w:r>
+              <w:t>Word2Vec</w:t>
+            </w:r>
+          </w:p>
+        </w:tc>
+        <w:tc>
+          <w:tcPr>
+            <w:tcW w:w="1804" w:type="dxa"/>
+          </w:tcPr>
+          <w:p>
+            <w:pPr>
+              <w:jc w:val="center"/>
+            </w:pPr>
+            <w:proofErr w:type="spellStart"/>
+            <w:r>
+              <w:t>FastText</w:t>
+            </w:r>
+            <w:proofErr w:type="spellEnd"/>
+          </w:p>
+        </w:tc>
+      </w:tr>
+      <w:tr>
+        <w:tc>
+          <w:tcPr>
+            <w:tcW w:w="1803" w:type="dxa"/>
+          </w:tcPr>
+          <w:p>
+            <w:pPr>
+              <w:jc w:val="center"/>
+            </w:pPr>
+            <w:r>
+              <w:t>RF</w:t>
+            </w:r>
+          </w:p>
+        </w:tc>
+        <w:tc>
+          <w:tcPr>
+            <w:tcW w:w="1804" w:type="dxa"/>
+          </w:tcPr>
+          <w:p/>
+        </w:tc>
+        <w:tc>
+          <w:tcPr>
+            <w:tcW w:w="1804" w:type="dxa"/>
+          </w:tcPr>
+          <w:p/>
+        </w:tc>
+        <w:tc>
+          <w:tcPr>
+            <w:tcW w:w="1804" w:type="dxa"/>
+          </w:tcPr>
+          <w:p/>
+        </w:tc>
+        <w:tc>
+          <w:tcPr>
+            <w:tcW w:w="1804" w:type="dxa"/>
+          </w:tcPr>
+          <w:p/>
+        </w:tc>
+      </w:tr>
+      <w:tr>
+        <w:tc>
+          <w:tcPr>
+            <w:tcW w:w="1803" w:type="dxa"/>
+          </w:tcPr>
+          <w:p>
+            <w:pPr>
+              <w:jc w:val="center"/>
+            </w:pPr>
+            <w:r>
+              <w:t>SVM</w:t>
+            </w:r>
+          </w:p>
+        </w:tc>
+        <w:tc>
+          <w:tcPr>
+            <w:tcW w:w="1804" w:type="dxa"/>
+          </w:tcPr>
+          <w:p/>
+        </w:tc>
+        <w:tc>
+          <w:tcPr>
+            <w:tcW w:w="1804" w:type="dxa"/>
+          </w:tcPr>
+          <w:p/>
+        </w:tc>
+        <w:tc>
+          <w:tcPr>
+            <w:tcW w:w="1804" w:type="dxa"/>
+          </w:tcPr>
+          <w:p/>
+        </w:tc>
+        <w:tc>
+          <w:tcPr>
+            <w:tcW w:w="1804" w:type="dxa"/>
+          </w:tcPr>
+          <w:p/>
+        </w:tc>
+      </w:tr>
+      <w:tr>
+        <w:tc>
+          <w:tcPr>
+            <w:tcW w:w="1803" w:type="dxa"/>
+          </w:tcPr>
+          <w:p>
+            <w:pPr>
+              <w:jc w:val="center"/>
+            </w:pPr>
+            <w:r>
+              <w:t>KNN</w:t>
+            </w:r>
+          </w:p>
+        </w:tc>
+        <w:tc>
+          <w:tcPr>
+            <w:tcW w:w="1804" w:type="dxa"/>
+          </w:tcPr>
+          <w:p/>
+        </w:tc>
+        <w:tc>
+          <w:tcPr>
+            <w:tcW w:w="1804" w:type="dxa"/>
+          </w:tcPr>
+          <w:p/>
+        </w:tc>
+        <w:tc>
+          <w:tcPr>
+            <w:tcW w:w="1804" w:type="dxa"/>
+          </w:tcPr>
+          <w:p/>
+        </w:tc>
+        <w:tc>
+          <w:tcPr>
+            <w:tcW w:w="1804" w:type="dxa"/>
+          </w:tcPr>
+          <w:p>
+            <w:pPr>
+              <w:keepNext/>
+            </w:pPr>
+          </w:p>
+        </w:tc>
+      </w:tr>
+    </w:tbl>
+    <w:p>
+      <w:pPr>
+        <w:pStyle w:val="Descripcin"/>
+        <w:jc w:val="center"/>
+        <w:rPr>
+          <w:color w:val="BFBFBF" w:themeColor="background1" w:themeShade="BF"/>
+        </w:rPr>
+      </w:pPr>
+      <w:r>
+        <w:rPr>
+          <w:color w:val="BFBFBF" w:themeColor="background1" w:themeShade="BF"/>
+        </w:rPr>
+        <w:t xml:space="preserve">Figure </w:t>
+      </w:r>
+      <w:r>
+        <w:rPr>
+          <w:color w:val="BFBFBF" w:themeColor="background1" w:themeShade="BF"/>
+        </w:rPr>
+        <w:fldChar w:fldCharType="begin"/>
+      </w:r>
+      <w:r>
+        <w:rPr>
+          <w:color w:val="BFBFBF" w:themeColor="background1" w:themeShade="BF"/>
+        </w:rPr>
+        <w:instrText xml:space="preserve"> SEQ Figure \* ARABIC </w:instrText>
+      </w:r>
+      <w:r>
+        <w:rPr>
+          <w:color w:val="BFBFBF" w:themeColor="background1" w:themeShade="BF"/>
+        </w:rPr>
+        <w:fldChar w:fldCharType="separate"/>
+      </w:r>
+      <w:r>
+        <w:rPr>
+          <w:noProof/>
+          <w:color w:val="BFBFBF" w:themeColor="background1" w:themeShade="BF"/>
+        </w:rPr>
+        <w:t>10</w:t>
+      </w:r>
+      <w:r>
+        <w:rPr>
+          <w:color w:val="BFBFBF" w:themeColor="background1" w:themeShade="BF"/>
+        </w:rPr>
+        <w:fldChar w:fldCharType="end"/>
+      </w:r>
+      <w:r>
+        <w:rPr>
+          <w:color w:val="BFBFBF" w:themeColor="background1" w:themeShade="BF"/>
+        </w:rPr>
+        <w:t>. Accuracies of the text vectorizations with classification models</w:t>
+      </w:r>
+    </w:p>
     <w:p/>
     <w:sectPr>
-      <w:footerReference w:type="default" r:id="rId19"/>
+      <w:footerReference w:type="default" r:id="rId20"/>
       <w:pgSz w:w="11909" w:h="16834"/>
       <w:pgMar w:top="1440" w:right="1440" w:bottom="1440" w:left="1440" w:header="720" w:footer="720" w:gutter="0"/>
       <w:pgNumType w:start="1"/>

</xml_diff>

<commit_message>
checkpoint to continue, w2v and ft fixed
</commit_message>
<xml_diff>
--- a/Report.docx
+++ b/Report.docx
@@ -98,7 +98,31 @@
           <w:sz w:val="33"/>
           <w:szCs w:val="33"/>
         </w:rPr>
-        <w:t>Dual Bachelor in Data Science and Telecommunications Technologies Engineering 2020-2025 </w:t>
+        <w:t xml:space="preserve">Dual </w:t>
+      </w:r>
+      <w:proofErr w:type="gramStart"/>
+      <w:r>
+        <w:rPr>
+          <w:rFonts w:eastAsia="Times New Roman"/>
+          <w:i/>
+          <w:iCs/>
+          <w:color w:val="000066"/>
+          <w:sz w:val="33"/>
+          <w:szCs w:val="33"/>
+        </w:rPr>
+        <w:t>Bachelor in Data Science</w:t>
+      </w:r>
+      <w:proofErr w:type="gramEnd"/>
+      <w:r>
+        <w:rPr>
+          <w:rFonts w:eastAsia="Times New Roman"/>
+          <w:i/>
+          <w:iCs/>
+          <w:color w:val="000066"/>
+          <w:sz w:val="33"/>
+          <w:szCs w:val="33"/>
+        </w:rPr>
+        <w:t xml:space="preserve"> and Telecommunications Technologies Engineering 2020-2025 </w:t>
       </w:r>
     </w:p>
     <w:p>
@@ -405,7 +429,15 @@
       </w:r>
       <w:proofErr w:type="spellEnd"/>
       <w:r>
-        <w:t xml:space="preserve"> poems, that will be assigned to a period. In order to carry out this task, we make use of the tools explained in class regarding Natural Language Processing and Machine learning tools, such as feature extraction and selection.</w:t>
+        <w:t xml:space="preserve"> poems, that will be assigned to a period. </w:t>
+      </w:r>
+      <w:proofErr w:type="gramStart"/>
+      <w:r>
+        <w:t>In order to</w:t>
+      </w:r>
+      <w:proofErr w:type="gramEnd"/>
+      <w:r>
+        <w:t xml:space="preserve"> carry out this task, we make use of the tools explained in class regarding Natural Language Processing and Machine learning tools, such as feature extraction and selection.</w:t>
       </w:r>
     </w:p>
     <w:p>
@@ -445,8 +477,13 @@
       </w:r>
     </w:p>
     <w:p>
-      <w:r>
-        <w:t xml:space="preserve">In order to start the project, we first needed to obtain the dataset to work with. We could either download </w:t>
+      <w:proofErr w:type="gramStart"/>
+      <w:r>
+        <w:t>In order to</w:t>
+      </w:r>
+      <w:proofErr w:type="gramEnd"/>
+      <w:r>
+        <w:t xml:space="preserve"> start the project, we first needed to obtain the dataset to work with. We could either download </w:t>
       </w:r>
       <w:bookmarkStart w:id="3" w:name="_Hlk165300494"/>
       <w:r>
@@ -564,7 +601,15 @@
         <w:t>ed</w:t>
       </w:r>
       <w:r>
-        <w:t xml:space="preserve"> information like author, title, link to the poem, tags and snippet. With the link to the poem and using </w:t>
+        <w:t xml:space="preserve"> information like author, title, link to the poem, </w:t>
+      </w:r>
+      <w:proofErr w:type="gramStart"/>
+      <w:r>
+        <w:t>tags</w:t>
+      </w:r>
+      <w:proofErr w:type="gramEnd"/>
+      <w:r>
+        <w:t xml:space="preserve"> and snippet. With the link to the poem and using </w:t>
       </w:r>
       <w:proofErr w:type="spellStart"/>
       <w:r>
@@ -578,7 +623,15 @@
         <w:t>HTML</w:t>
       </w:r>
       <w:r>
-        <w:t xml:space="preserve"> information. Poems were mainly in two formats, text or images. For the first one we just extracted the text that was inside the div with class 'o-poem', and for the second one, we used an OCR, in this case, </w:t>
+        <w:t xml:space="preserve"> information. Poems were mainly in two formats, </w:t>
+      </w:r>
+      <w:proofErr w:type="gramStart"/>
+      <w:r>
+        <w:t>text</w:t>
+      </w:r>
+      <w:proofErr w:type="gramEnd"/>
+      <w:r>
+        <w:t xml:space="preserve"> or images. For the first one we just extracted the text that was inside the div with class 'o-poem', and for the second one, we used an OCR, in this case, </w:t>
       </w:r>
       <w:proofErr w:type="spellStart"/>
       <w:r>
@@ -638,10 +691,18 @@
         <w:t xml:space="preserve"> </w:t>
       </w:r>
       <w:r>
-        <w:t xml:space="preserve">computational power, but due to the </w:t>
-      </w:r>
-      <w:r>
-        <w:t xml:space="preserve">fact that the </w:t>
+        <w:t xml:space="preserve">computational power, but </w:t>
+      </w:r>
+      <w:proofErr w:type="gramStart"/>
+      <w:r>
+        <w:t xml:space="preserve">due to the </w:t>
+      </w:r>
+      <w:r>
+        <w:t>fact that</w:t>
+      </w:r>
+      <w:proofErr w:type="gramEnd"/>
+      <w:r>
+        <w:t xml:space="preserve"> the </w:t>
       </w:r>
       <w:r>
         <w:t xml:space="preserve">server hosting the web page </w:t>
@@ -872,8 +933,16 @@
         <w:rPr>
           <w:color w:val="BFBFBF" w:themeColor="background1" w:themeShade="BF"/>
         </w:rPr>
-        <w:t xml:space="preserve"> Sample of the dataset obtained without periods</w:t>
-      </w:r>
+        <w:t xml:space="preserve"> Sample of the dataset obtained without </w:t>
+      </w:r>
+      <w:proofErr w:type="gramStart"/>
+      <w:r>
+        <w:rPr>
+          <w:color w:val="BFBFBF" w:themeColor="background1" w:themeShade="BF"/>
+        </w:rPr>
+        <w:t>periods</w:t>
+      </w:r>
+      <w:proofErr w:type="gramEnd"/>
     </w:p>
     <w:p>
       <w:pPr>
@@ -971,8 +1040,16 @@
         <w:rPr>
           <w:color w:val="BFBFBF" w:themeColor="background1" w:themeShade="BF"/>
         </w:rPr>
-        <w:t>. Sample of the dataset obtained with periods</w:t>
-      </w:r>
+        <w:t xml:space="preserve">. Sample of the dataset obtained with </w:t>
+      </w:r>
+      <w:proofErr w:type="gramStart"/>
+      <w:r>
+        <w:rPr>
+          <w:color w:val="BFBFBF" w:themeColor="background1" w:themeShade="BF"/>
+        </w:rPr>
+        <w:t>periods</w:t>
+      </w:r>
+      <w:proofErr w:type="gramEnd"/>
     </w:p>
     <w:p>
       <w:pPr>
@@ -1200,8 +1277,13 @@
         <w:t>web, we</w:t>
       </w:r>
       <w:r>
-        <w:t xml:space="preserve"> saw that some of the characters were not</w:t>
-      </w:r>
+        <w:t xml:space="preserve"> saw that some of the characters were </w:t>
+      </w:r>
+      <w:proofErr w:type="gramStart"/>
+      <w:r>
+        <w:t>not</w:t>
+      </w:r>
+      <w:proofErr w:type="gramEnd"/>
       <w:r>
         <w:t xml:space="preserve"> </w:t>
       </w:r>
@@ -1277,12 +1359,14 @@
       <w:r>
         <w:t xml:space="preserve"> </w:t>
       </w:r>
+      <w:proofErr w:type="gramStart"/>
       <w:r>
         <w:t>alpha</w:t>
       </w:r>
       <w:r>
         <w:t>betic</w:t>
       </w:r>
+      <w:proofErr w:type="gramEnd"/>
     </w:p>
     <w:p>
       <w:pPr>
@@ -1318,8 +1402,13 @@
         <w:t xml:space="preserve"> </w:t>
       </w:r>
       <w:r>
-        <w:t>Lastly, we have removed the stop</w:t>
-      </w:r>
+        <w:t xml:space="preserve">Lastly, we have removed the </w:t>
+      </w:r>
+      <w:proofErr w:type="gramStart"/>
+      <w:r>
+        <w:t>stop</w:t>
+      </w:r>
+      <w:proofErr w:type="gramEnd"/>
     </w:p>
     <w:p>
       <w:pPr>
@@ -1341,8 +1430,13 @@
         <w:t>detection</w:t>
       </w:r>
       <w:r>
-        <w:t xml:space="preserve"> so that the words that appear very often</w:t>
-      </w:r>
+        <w:t xml:space="preserve"> so that the words that appear very </w:t>
+      </w:r>
+      <w:proofErr w:type="gramStart"/>
+      <w:r>
+        <w:t>often</w:t>
+      </w:r>
+      <w:proofErr w:type="gramEnd"/>
     </w:p>
     <w:p>
       <w:pPr>
@@ -1358,8 +1452,13 @@
         <w:t xml:space="preserve">jointly categorized and we can see </w:t>
       </w:r>
       <w:r>
-        <w:t>the joint words when later doing Topic</w:t>
-      </w:r>
+        <w:t xml:space="preserve">the joint words when later doing </w:t>
+      </w:r>
+      <w:proofErr w:type="gramStart"/>
+      <w:r>
+        <w:t>Topic</w:t>
+      </w:r>
+      <w:proofErr w:type="gramEnd"/>
     </w:p>
     <w:p>
       <w:pPr>
@@ -1435,7 +1534,15 @@
         <w:t>non-alphabetic</w:t>
       </w:r>
       <w:r>
-        <w:t xml:space="preserve"> characters. The reason why we took this decision was </w:t>
+        <w:t xml:space="preserve"> characters. The reason why we took this decision </w:t>
+      </w:r>
+      <w:proofErr w:type="gramStart"/>
+      <w:r>
+        <w:t>was</w:t>
+      </w:r>
+      <w:proofErr w:type="gramEnd"/>
+      <w:r>
+        <w:t xml:space="preserve"> </w:t>
       </w:r>
     </w:p>
     <w:p>
@@ -1450,7 +1557,15 @@
         <w:t>e</w:t>
       </w:r>
       <w:r>
-        <w:t xml:space="preserve">nd, while doing the Topic Modelling, there was a topic full of numbers. We are </w:t>
+        <w:t xml:space="preserve">nd, while doing the Topic Modelling, there was a topic full of numbers. We </w:t>
+      </w:r>
+      <w:proofErr w:type="gramStart"/>
+      <w:r>
+        <w:t>are</w:t>
+      </w:r>
+      <w:proofErr w:type="gramEnd"/>
+      <w:r>
+        <w:t xml:space="preserve"> </w:t>
       </w:r>
     </w:p>
     <w:p>
@@ -1461,8 +1576,13 @@
         <w:t xml:space="preserve">analysing poems and we detected that most of this numbers were obtained </w:t>
       </w:r>
       <w:r>
-        <w:t>inevitable while</w:t>
-      </w:r>
+        <w:t xml:space="preserve">inevitable </w:t>
+      </w:r>
+      <w:proofErr w:type="gramStart"/>
+      <w:r>
+        <w:t>while</w:t>
+      </w:r>
+      <w:proofErr w:type="gramEnd"/>
     </w:p>
     <w:p>
       <w:pPr>
@@ -1635,7 +1755,15 @@
         <w:t>analysed</w:t>
       </w:r>
       <w:r>
-        <w:t xml:space="preserve"> in order to extract even better results from it.</w:t>
+        <w:t xml:space="preserve"> </w:t>
+      </w:r>
+      <w:proofErr w:type="gramStart"/>
+      <w:r>
+        <w:t>in order to</w:t>
+      </w:r>
+      <w:proofErr w:type="gramEnd"/>
+      <w:r>
+        <w:t xml:space="preserve"> extract even better results from it.</w:t>
       </w:r>
     </w:p>
     <w:p/>
@@ -1647,7 +1775,15 @@
         <w:t>have to2</w:t>
       </w:r>
       <w:r>
-        <w:t xml:space="preserve"> prepare the dictionary. After analysing the most frequent words in the data set, we can see that there are several words that appear much more times than the others. In order to try to identify these words, we obtained the following figure.</w:t>
+        <w:t xml:space="preserve"> prepare the dictionary. After analysing the most frequent words in the data set, we can see that there are several words that appear much more times than the others. </w:t>
+      </w:r>
+      <w:proofErr w:type="gramStart"/>
+      <w:r>
+        <w:t>In order to</w:t>
+      </w:r>
+      <w:proofErr w:type="gramEnd"/>
+      <w:r>
+        <w:t xml:space="preserve"> try to identify these words, we obtained the following figure.</w:t>
       </w:r>
     </w:p>
     <w:p/>
@@ -1661,7 +1797,7 @@
           <w:noProof/>
         </w:rPr>
         <w:drawing>
-          <wp:inline distT="0" distB="0" distL="0" distR="0" wp14:anchorId="5838D5D9" wp14:editId="03AEF334">
+          <wp:inline distT="0" distB="0" distL="0" distR="0" wp14:anchorId="5838D5D9" wp14:editId="6503CB85">
             <wp:extent cx="2413000" cy="1900807"/>
             <wp:effectExtent l="0" t="0" r="6350" b="4445"/>
             <wp:docPr id="832842684" name="Imagen 1" descr="Gráfico, Gráfico de líneas&#10;&#10;Descripción generada automáticamente"/>
@@ -1764,7 +1900,15 @@
     </w:p>
     <w:p>
       <w:r>
-        <w:t>Also, similar graphs can be obtained in order to check the distribution of the words among the different documents of the dictionary. As it has been seen in class, neither the words that appear in all the documents nor the ones that hardly appear in any one are relevant for the algorithm. Thus, it will be useful to have an estimation of this distribution to manually select the discriminant conditions for the removal of both tails of the following histogram</w:t>
+        <w:t xml:space="preserve">Also, similar graphs can be obtained </w:t>
+      </w:r>
+      <w:proofErr w:type="gramStart"/>
+      <w:r>
+        <w:t>in order to</w:t>
+      </w:r>
+      <w:proofErr w:type="gramEnd"/>
+      <w:r>
+        <w:t xml:space="preserve"> check the distribution of the words among the different documents of the dictionary. As it has been seen in class, neither the words that appear in all the documents nor the ones that hardly appear in any one are relevant for the algorithm. Thus, it will be useful to have an estimation of this distribution to manually select the discriminant conditions for the removal of both tails of the following histogram</w:t>
       </w:r>
       <w:r>
         <w:t>s</w:t>
@@ -1808,7 +1952,7 @@
               </w:rPr>
               <w:lastRenderedPageBreak/>
               <w:drawing>
-                <wp:inline distT="0" distB="0" distL="0" distR="0" wp14:anchorId="094C9EC6" wp14:editId="0AD40ACC">
+                <wp:inline distT="0" distB="0" distL="0" distR="0" wp14:anchorId="094C9EC6" wp14:editId="72ACAA07">
                   <wp:extent cx="2357355" cy="1820683"/>
                   <wp:effectExtent l="0" t="0" r="5080" b="8255"/>
                   <wp:docPr id="506517142" name="Imagen 1" descr="Gráfico, Gráfico de barras&#10;&#10;Descripción generada automáticamente"/>
@@ -1933,7 +2077,7 @@
                 <w:color w:val="BFBFBF" w:themeColor="background1" w:themeShade="BF"/>
               </w:rPr>
               <w:drawing>
-                <wp:inline distT="0" distB="0" distL="0" distR="0" wp14:anchorId="1B36403F" wp14:editId="5087F522">
+                <wp:inline distT="0" distB="0" distL="0" distR="0" wp14:anchorId="1B36403F" wp14:editId="418DA982">
                   <wp:extent cx="2415496" cy="1827874"/>
                   <wp:effectExtent l="0" t="0" r="4445" b="1270"/>
                   <wp:docPr id="180632312" name="Imagen 2" descr="Gráfico&#10;&#10;Descripción generada automáticamente"/>
@@ -2212,6 +2356,7 @@
       <w:r>
         <w:t xml:space="preserve"> representation, from the TF-IDF </w:t>
       </w:r>
+      <w:proofErr w:type="gramStart"/>
       <w:r>
         <w:t>it can be seen</w:t>
       </w:r>
@@ -2222,7 +2367,11 @@
         <w:t>leave</w:t>
       </w:r>
       <w:r>
-        <w:t>” is a common word within the corpus</w:t>
+        <w:t>”</w:t>
+      </w:r>
+      <w:proofErr w:type="gramEnd"/>
+      <w:r>
+        <w:t xml:space="preserve"> is a common word within the corpus</w:t>
       </w:r>
       <w:r>
         <w:t>, because its representation is now lower</w:t>
@@ -2282,7 +2431,7 @@
                 <w:noProof/>
               </w:rPr>
               <w:drawing>
-                <wp:inline distT="0" distB="0" distL="0" distR="0" wp14:anchorId="69B63666" wp14:editId="00C2E997">
+                <wp:inline distT="0" distB="0" distL="0" distR="0" wp14:anchorId="69B63666" wp14:editId="737A9AB3">
                   <wp:extent cx="2854197" cy="1584998"/>
                   <wp:effectExtent l="0" t="0" r="3810" b="0"/>
                   <wp:docPr id="2089667204" name="Imagen 1"/>
@@ -2415,7 +2564,7 @@
                 <w:noProof/>
               </w:rPr>
               <w:drawing>
-                <wp:inline distT="0" distB="0" distL="0" distR="0" wp14:anchorId="262A628B" wp14:editId="0E62D646">
+                <wp:inline distT="0" distB="0" distL="0" distR="0" wp14:anchorId="262A628B" wp14:editId="3002B8DC">
                   <wp:extent cx="2900048" cy="1594079"/>
                   <wp:effectExtent l="0" t="0" r="0" b="6350"/>
                   <wp:docPr id="969313110" name="Imagen 3"/>
@@ -2636,7 +2785,15 @@
         <w:t xml:space="preserve">. The vector size is just 50 because in this </w:t>
       </w:r>
       <w:r>
-        <w:t xml:space="preserve">way the classification models requires less time to </w:t>
+        <w:t xml:space="preserve">way the classification models </w:t>
+      </w:r>
+      <w:proofErr w:type="gramStart"/>
+      <w:r>
+        <w:t>requires</w:t>
+      </w:r>
+      <w:proofErr w:type="gramEnd"/>
+      <w:r>
+        <w:t xml:space="preserve"> less time to </w:t>
       </w:r>
       <w:r>
         <w:t>train</w:t>
@@ -2921,17 +3078,28 @@
           <w:sz w:val="28"/>
           <w:szCs w:val="28"/>
         </w:rPr>
-        <w:t xml:space="preserve"> using the LDA algorithm</w:t>
-      </w:r>
-    </w:p>
-    <w:p>
-      <w:pPr>
+        <w:t xml:space="preserve"> using the LDA </w:t>
+      </w:r>
+      <w:proofErr w:type="gramStart"/>
+      <w:r>
         <w:rPr>
           <w:b/>
           <w:bCs/>
           <w:sz w:val="28"/>
           <w:szCs w:val="28"/>
         </w:rPr>
+        <w:t>algorithm</w:t>
+      </w:r>
+      <w:proofErr w:type="gramEnd"/>
+    </w:p>
+    <w:p>
+      <w:pPr>
+        <w:rPr>
+          <w:b/>
+          <w:bCs/>
+          <w:sz w:val="28"/>
+          <w:szCs w:val="28"/>
+        </w:rPr>
       </w:pPr>
       <w:r>
         <w:t xml:space="preserve">We have implemented </w:t>
@@ -2939,8 +3107,13 @@
       <w:r>
         <w:t xml:space="preserve">LDA for topic modelling with genism. </w:t>
       </w:r>
-      <w:r>
-        <w:t xml:space="preserve">In order to find the optimal number of topics, </w:t>
+      <w:proofErr w:type="gramStart"/>
+      <w:r>
+        <w:t>In order to</w:t>
+      </w:r>
+      <w:proofErr w:type="gramEnd"/>
+      <w:r>
+        <w:t xml:space="preserve"> find the optimal number of topics, </w:t>
       </w:r>
       <w:r>
         <w:t xml:space="preserve">we will use the coherence </w:t>
@@ -3409,14 +3582,13 @@
     </w:p>
     <w:p/>
     <w:p>
-      <w:r>
-        <w:t xml:space="preserve">In order to </w:t>
-      </w:r>
-      <w:r>
-        <w:t>select the best pair of text vectorization and classification algorithm</w:t>
-      </w:r>
-      <w:r>
-        <w:t xml:space="preserve">, we took advantage of the Pipeline and </w:t>
+      <w:proofErr w:type="gramStart"/>
+      <w:r>
+        <w:t>In order to</w:t>
+      </w:r>
+      <w:proofErr w:type="gramEnd"/>
+      <w:r>
+        <w:t xml:space="preserve"> select the best pair of text vectorization and classification algorithm, we took advantage of the Pipeline and </w:t>
       </w:r>
       <w:proofErr w:type="spellStart"/>
       <w:r>
@@ -3487,7 +3659,15 @@
       </w:r>
       <w:proofErr w:type="spellEnd"/>
       <w:r>
-        <w:t>. In order to try to extract the best of it, the RF algorithm (and so will be done with the rest of the algorithms) was tested under different parameters, obtaining the optimum one by means of a grid search. This grid contains two variations for the ‘criterion’ of the RF classifier (</w:t>
+        <w:t xml:space="preserve">. </w:t>
+      </w:r>
+      <w:proofErr w:type="gramStart"/>
+      <w:r>
+        <w:t>In order to</w:t>
+      </w:r>
+      <w:proofErr w:type="gramEnd"/>
+      <w:r>
+        <w:t xml:space="preserve"> try to extract the best of it, the RF algorithm (and so will be done with the rest of the algorithms) was tested under different parameters, obtaining the optimum one by means of a grid search. This grid contains two variations for the ‘criterion’ of the RF classifier (</w:t>
       </w:r>
       <w:proofErr w:type="spellStart"/>
       <w:r>
@@ -3579,13 +3759,7 @@
     </w:p>
     <w:p>
       <w:r>
-        <w:t xml:space="preserve">In the last place, the KNN Classifier will be applied. For the selection of the optimal parameters of the classifier, a grid search is used that will compute this classification for values for the number of </w:t>
-      </w:r>
-      <w:r>
-        <w:t>neighbours</w:t>
-      </w:r>
-      <w:r>
-        <w:t xml:space="preserve"> (‘</w:t>
+        <w:t>In the last place, the KNN Classifier will be applied. For the selection of the optimal parameters of the classifier, a grid search is used that will compute this classification for values for the number of neighbours (‘</w:t>
       </w:r>
       <w:proofErr w:type="spellStart"/>
       <w:r>
@@ -3603,6 +3777,27 @@
       </w:r>
     </w:p>
     <w:p/>
+    <w:p>
+      <w:pPr>
+        <w:rPr>
+          <w:lang w:val="es-ES"/>
+        </w:rPr>
+      </w:pPr>
+      <w:r>
+        <w:rPr>
+          <w:highlight w:val="yellow"/>
+          <w:lang w:val="es-ES"/>
+        </w:rPr>
+        <w:t xml:space="preserve">Explicar q he hecho la media para los documentos con W2V y FT </w:t>
+      </w:r>
+      <w:r>
+        <w:rPr>
+          <w:highlight w:val="yellow"/>
+          <w:lang w:val="es-ES"/>
+        </w:rPr>
+        <w:t>y q he metido también un modelo pre entrenado</w:t>
+      </w:r>
+    </w:p>
     <w:p>
       <w:r>
         <w:t>As a summary of the p</w:t>

</xml_diff>

<commit_message>
Reduction of dimensions and joining classes
</commit_message>
<xml_diff>
--- a/Report.docx
+++ b/Report.docx
@@ -98,7 +98,31 @@
           <w:sz w:val="33"/>
           <w:szCs w:val="33"/>
         </w:rPr>
-        <w:t>Dual Bachelor in Data Science and Telecommunications Technologies Engineering 2020-2025 </w:t>
+        <w:t xml:space="preserve">Dual </w:t>
+      </w:r>
+      <w:proofErr w:type="gramStart"/>
+      <w:r>
+        <w:rPr>
+          <w:rFonts w:eastAsia="Times New Roman"/>
+          <w:i/>
+          <w:iCs/>
+          <w:color w:val="000066"/>
+          <w:sz w:val="33"/>
+          <w:szCs w:val="33"/>
+        </w:rPr>
+        <w:t>Bachelor in Data Science</w:t>
+      </w:r>
+      <w:proofErr w:type="gramEnd"/>
+      <w:r>
+        <w:rPr>
+          <w:rFonts w:eastAsia="Times New Roman"/>
+          <w:i/>
+          <w:iCs/>
+          <w:color w:val="000066"/>
+          <w:sz w:val="33"/>
+          <w:szCs w:val="33"/>
+        </w:rPr>
+        <w:t xml:space="preserve"> and Telecommunications Technologies Engineering 2020-2025 </w:t>
       </w:r>
     </w:p>
     <w:p>
@@ -397,7 +421,23 @@
     </w:p>
     <w:p>
       <w:r>
-        <w:t>This project consists of a multiclass classification of previously preprocessed poems, that will be assigned to a period. In order to carry out this task, we make use of the tools explained in class regarding Natural Language Processing and Machine learning tools, such as feature extraction and selection.</w:t>
+        <w:t xml:space="preserve">This project consists of a multiclass classification of previously </w:t>
+      </w:r>
+      <w:proofErr w:type="spellStart"/>
+      <w:r>
+        <w:t>preprocessed</w:t>
+      </w:r>
+      <w:proofErr w:type="spellEnd"/>
+      <w:r>
+        <w:t xml:space="preserve"> poems, that will be assigned to a period. </w:t>
+      </w:r>
+      <w:proofErr w:type="gramStart"/>
+      <w:r>
+        <w:t>In order to</w:t>
+      </w:r>
+      <w:proofErr w:type="gramEnd"/>
+      <w:r>
+        <w:t xml:space="preserve"> carry out this task, we make use of the tools explained in class regarding Natural Language Processing and Machine learning tools, such as feature extraction and selection.</w:t>
       </w:r>
     </w:p>
     <w:p>
@@ -437,8 +477,13 @@
       </w:r>
     </w:p>
     <w:p>
-      <w:r>
-        <w:t xml:space="preserve">In order to start the project, we first needed to obtain the dataset to work with. We could either download </w:t>
+      <w:proofErr w:type="gramStart"/>
+      <w:r>
+        <w:t>In order to</w:t>
+      </w:r>
+      <w:proofErr w:type="gramEnd"/>
+      <w:r>
+        <w:t xml:space="preserve"> start the project, we first needed to obtain the dataset to work with. We could either download </w:t>
       </w:r>
       <w:bookmarkStart w:id="3" w:name="_Hlk165300494"/>
       <w:r>
@@ -470,26 +515,42 @@
         <w:rPr>
           <w:highlight w:val="yellow"/>
         </w:rPr>
-        <w:t xml:space="preserve"> Poner lo de licencia</w:t>
-      </w:r>
+        <w:t xml:space="preserve"> Poner lo de </w:t>
+      </w:r>
+      <w:proofErr w:type="spellStart"/>
       <w:r>
         <w:rPr>
           <w:highlight w:val="yellow"/>
         </w:rPr>
+        <w:t>licencia</w:t>
+      </w:r>
+      <w:proofErr w:type="spellEnd"/>
+      <w:r>
+        <w:rPr>
+          <w:highlight w:val="yellow"/>
+        </w:rPr>
         <w:t xml:space="preserve"> fines</w:t>
       </w:r>
       <w:r>
         <w:rPr>
           <w:highlight w:val="yellow"/>
         </w:rPr>
-        <w:t xml:space="preserve"> educativ</w:t>
-      </w:r>
+        <w:t xml:space="preserve"> </w:t>
+      </w:r>
+      <w:proofErr w:type="spellStart"/>
       <w:r>
         <w:rPr>
           <w:highlight w:val="yellow"/>
         </w:rPr>
+        <w:t>educativ</w:t>
+      </w:r>
+      <w:r>
+        <w:rPr>
+          <w:highlight w:val="yellow"/>
+        </w:rPr>
         <w:t>os</w:t>
       </w:r>
+      <w:proofErr w:type="spellEnd"/>
       <w:r>
         <w:rPr>
           <w:highlight w:val="yellow"/>
@@ -540,14 +601,39 @@
         <w:t>ed</w:t>
       </w:r>
       <w:r>
-        <w:t xml:space="preserve"> information like author, title, link to the poem, tags and snippet. With the link to the poem and using BeautifulSoup we get the </w:t>
+        <w:t xml:space="preserve"> information like author, title, link to the poem, </w:t>
+      </w:r>
+      <w:proofErr w:type="gramStart"/>
+      <w:r>
+        <w:t>tags</w:t>
+      </w:r>
+      <w:proofErr w:type="gramEnd"/>
+      <w:r>
+        <w:t xml:space="preserve"> and snippet. With the link to the poem and using </w:t>
+      </w:r>
+      <w:proofErr w:type="spellStart"/>
+      <w:r>
+        <w:t>BeautifulSoup</w:t>
+      </w:r>
+      <w:proofErr w:type="spellEnd"/>
+      <w:r>
+        <w:t xml:space="preserve"> we get the </w:t>
       </w:r>
       <w:r>
         <w:t>HTML</w:t>
       </w:r>
       <w:r>
-        <w:t xml:space="preserve"> information. Poems were mainly in two formats, text or images. For the first one we just extracted the text that was inside the div with class 'o-poem', and for the second one, we used an OCR, in this case, </w:t>
-      </w:r>
+        <w:t xml:space="preserve"> information. Poems were mainly in two formats, </w:t>
+      </w:r>
+      <w:proofErr w:type="gramStart"/>
+      <w:r>
+        <w:t>text</w:t>
+      </w:r>
+      <w:proofErr w:type="gramEnd"/>
+      <w:r>
+        <w:t xml:space="preserve"> or images. For the first one we just extracted the text that was inside the div with class 'o-poem', and for the second one, we used an OCR, in this case, </w:t>
+      </w:r>
+      <w:proofErr w:type="spellStart"/>
       <w:r>
         <w:rPr>
           <w:i/>
@@ -555,8 +641,17 @@
         </w:rPr>
         <w:t>pytesseract</w:t>
       </w:r>
-      <w:r>
-        <w:t>, to extract the text from the image that was in the div with class ‘c-assetStack-media’.</w:t>
+      <w:proofErr w:type="spellEnd"/>
+      <w:r>
+        <w:t>, to extract the text from the image that was in the div with class ‘c-</w:t>
+      </w:r>
+      <w:proofErr w:type="spellStart"/>
+      <w:r>
+        <w:t>assetStack</w:t>
+      </w:r>
+      <w:proofErr w:type="spellEnd"/>
+      <w:r>
+        <w:t>-media’.</w:t>
       </w:r>
       <w:r>
         <w:t xml:space="preserve"> </w:t>
@@ -596,10 +691,18 @@
         <w:t xml:space="preserve"> </w:t>
       </w:r>
       <w:r>
-        <w:t xml:space="preserve">computational power, but due to the </w:t>
-      </w:r>
-      <w:r>
-        <w:t xml:space="preserve">fact that the </w:t>
+        <w:t xml:space="preserve">computational power, but </w:t>
+      </w:r>
+      <w:proofErr w:type="gramStart"/>
+      <w:r>
+        <w:t xml:space="preserve">due to the </w:t>
+      </w:r>
+      <w:r>
+        <w:t>fact that</w:t>
+      </w:r>
+      <w:proofErr w:type="gramEnd"/>
+      <w:r>
+        <w:t xml:space="preserve"> the </w:t>
       </w:r>
       <w:r>
         <w:t xml:space="preserve">server hosting the web page </w:t>
@@ -830,8 +933,16 @@
         <w:rPr>
           <w:color w:val="BFBFBF" w:themeColor="background1" w:themeShade="BF"/>
         </w:rPr>
-        <w:t xml:space="preserve"> Sample of the dataset obtained without periods</w:t>
-      </w:r>
+        <w:t xml:space="preserve"> Sample of the dataset obtained without </w:t>
+      </w:r>
+      <w:proofErr w:type="gramStart"/>
+      <w:r>
+        <w:rPr>
+          <w:color w:val="BFBFBF" w:themeColor="background1" w:themeShade="BF"/>
+        </w:rPr>
+        <w:t>periods</w:t>
+      </w:r>
+      <w:proofErr w:type="gramEnd"/>
     </w:p>
     <w:p>
       <w:pPr>
@@ -929,8 +1040,16 @@
         <w:rPr>
           <w:color w:val="BFBFBF" w:themeColor="background1" w:themeShade="BF"/>
         </w:rPr>
-        <w:t>. Sample of the dataset obtained with periods</w:t>
-      </w:r>
+        <w:t xml:space="preserve">. Sample of the dataset obtained with </w:t>
+      </w:r>
+      <w:proofErr w:type="gramStart"/>
+      <w:r>
+        <w:rPr>
+          <w:color w:val="BFBFBF" w:themeColor="background1" w:themeShade="BF"/>
+        </w:rPr>
+        <w:t>periods</w:t>
+      </w:r>
+      <w:proofErr w:type="gramEnd"/>
     </w:p>
     <w:p>
       <w:pPr>
@@ -1068,6 +1187,7 @@
       <w:r>
         <w:t xml:space="preserve">library </w:t>
       </w:r>
+      <w:proofErr w:type="spellStart"/>
       <w:r>
         <w:rPr>
           <w:i/>
@@ -1075,6 +1195,7 @@
         </w:rPr>
         <w:t>langdetect</w:t>
       </w:r>
+      <w:proofErr w:type="spellEnd"/>
       <w:r>
         <w:t xml:space="preserve">. </w:t>
       </w:r>
@@ -1082,7 +1203,15 @@
         <w:t>It is important to know that</w:t>
       </w:r>
       <w:r>
-        <w:t xml:space="preserve"> language detection algorithm is non-deterministic, which means that if you try to run it on a text which is either too short or too ambiguous, you might get different results everytime you run it.</w:t>
+        <w:t xml:space="preserve"> language detection algorithm is non-deterministic, which means that if you try to run it on a text which is either too short or too ambiguous, you might get different results </w:t>
+      </w:r>
+      <w:proofErr w:type="spellStart"/>
+      <w:r>
+        <w:t>everytime</w:t>
+      </w:r>
+      <w:proofErr w:type="spellEnd"/>
+      <w:r>
+        <w:t xml:space="preserve"> you run it.</w:t>
       </w:r>
       <w:r>
         <w:t xml:space="preserve"> </w:t>
@@ -1148,8 +1277,13 @@
         <w:t>web, we</w:t>
       </w:r>
       <w:r>
-        <w:t xml:space="preserve"> saw that some of the characters were not</w:t>
-      </w:r>
+        <w:t xml:space="preserve"> saw that some of the characters were </w:t>
+      </w:r>
+      <w:proofErr w:type="gramStart"/>
+      <w:r>
+        <w:t>not</w:t>
+      </w:r>
+      <w:proofErr w:type="gramEnd"/>
       <w:r>
         <w:t xml:space="preserve"> </w:t>
       </w:r>
@@ -1225,12 +1359,14 @@
       <w:r>
         <w:t xml:space="preserve"> </w:t>
       </w:r>
+      <w:proofErr w:type="gramStart"/>
       <w:r>
         <w:t>alpha</w:t>
       </w:r>
       <w:r>
         <w:t>betic</w:t>
       </w:r>
+      <w:proofErr w:type="gramEnd"/>
     </w:p>
     <w:p>
       <w:pPr>
@@ -1266,8 +1402,13 @@
         <w:t xml:space="preserve"> </w:t>
       </w:r>
       <w:r>
-        <w:t>Lastly, we have removed the stop</w:t>
-      </w:r>
+        <w:t xml:space="preserve">Lastly, we have removed the </w:t>
+      </w:r>
+      <w:proofErr w:type="gramStart"/>
+      <w:r>
+        <w:t>stop</w:t>
+      </w:r>
+      <w:proofErr w:type="gramEnd"/>
     </w:p>
     <w:p>
       <w:pPr>
@@ -1289,8 +1430,13 @@
         <w:t>detection</w:t>
       </w:r>
       <w:r>
-        <w:t xml:space="preserve"> so that the words that appear very often</w:t>
-      </w:r>
+        <w:t xml:space="preserve"> so that the words that appear very </w:t>
+      </w:r>
+      <w:proofErr w:type="gramStart"/>
+      <w:r>
+        <w:t>often</w:t>
+      </w:r>
+      <w:proofErr w:type="gramEnd"/>
     </w:p>
     <w:p>
       <w:pPr>
@@ -1306,8 +1452,13 @@
         <w:t xml:space="preserve">jointly categorized and we can see </w:t>
       </w:r>
       <w:r>
-        <w:t>the joint words when later doing Topic</w:t>
-      </w:r>
+        <w:t xml:space="preserve">the joint words when later doing </w:t>
+      </w:r>
+      <w:proofErr w:type="gramStart"/>
+      <w:r>
+        <w:t>Topic</w:t>
+      </w:r>
+      <w:proofErr w:type="gramEnd"/>
     </w:p>
     <w:p>
       <w:pPr>
@@ -1383,7 +1534,15 @@
         <w:t>non-alphabetic</w:t>
       </w:r>
       <w:r>
-        <w:t xml:space="preserve"> characters. The reason why we took this decision was </w:t>
+        <w:t xml:space="preserve"> characters. The reason why we took this decision </w:t>
+      </w:r>
+      <w:proofErr w:type="gramStart"/>
+      <w:r>
+        <w:t>was</w:t>
+      </w:r>
+      <w:proofErr w:type="gramEnd"/>
+      <w:r>
+        <w:t xml:space="preserve"> </w:t>
       </w:r>
     </w:p>
     <w:p>
@@ -1398,7 +1557,15 @@
         <w:t>e</w:t>
       </w:r>
       <w:r>
-        <w:t xml:space="preserve">nd, while doing the Topic Modelling, there was a topic full of numbers. We are </w:t>
+        <w:t xml:space="preserve">nd, while doing the Topic Modelling, there was a topic full of numbers. We </w:t>
+      </w:r>
+      <w:proofErr w:type="gramStart"/>
+      <w:r>
+        <w:t>are</w:t>
+      </w:r>
+      <w:proofErr w:type="gramEnd"/>
+      <w:r>
+        <w:t xml:space="preserve"> </w:t>
       </w:r>
     </w:p>
     <w:p>
@@ -1409,8 +1576,13 @@
         <w:t xml:space="preserve">analysing poems and we detected that most of this numbers were obtained </w:t>
       </w:r>
       <w:r>
-        <w:t>inevitable while</w:t>
-      </w:r>
+        <w:t xml:space="preserve">inevitable </w:t>
+      </w:r>
+      <w:proofErr w:type="gramStart"/>
+      <w:r>
+        <w:t>while</w:t>
+      </w:r>
+      <w:proofErr w:type="gramEnd"/>
     </w:p>
     <w:p>
       <w:pPr>
@@ -1484,7 +1656,15 @@
     </w:p>
     <w:p>
       <w:r>
-        <w:t>Once all the poems are preprocessed and cleaned, the next step is to transform them into a numerical representation that can be used as input for the learning algorithms. We decided to use the following vectorizations:</w:t>
+        <w:t xml:space="preserve">Once all the poems are </w:t>
+      </w:r>
+      <w:proofErr w:type="spellStart"/>
+      <w:r>
+        <w:t>preprocessed</w:t>
+      </w:r>
+      <w:proofErr w:type="spellEnd"/>
+      <w:r>
+        <w:t xml:space="preserve"> and cleaned, the next step is to transform them into a numerical representation that can be used as input for the learning algorithms. We decided to use the following vectorizations:</w:t>
       </w:r>
     </w:p>
     <w:p>
@@ -1496,7 +1676,15 @@
         </w:numPr>
       </w:pPr>
       <w:r>
-        <w:t>Classical BoW or TF-IDF representation.</w:t>
+        <w:t xml:space="preserve">Classical </w:t>
+      </w:r>
+      <w:proofErr w:type="spellStart"/>
+      <w:r>
+        <w:t>BoW</w:t>
+      </w:r>
+      <w:proofErr w:type="spellEnd"/>
+      <w:r>
+        <w:t xml:space="preserve"> or TF-IDF representation.</w:t>
       </w:r>
     </w:p>
     <w:p>
@@ -1522,9 +1710,11 @@
           <w:numId w:val="2"/>
         </w:numPr>
       </w:pPr>
+      <w:proofErr w:type="spellStart"/>
       <w:r>
         <w:t>FastText</w:t>
       </w:r>
+      <w:proofErr w:type="spellEnd"/>
       <w:r>
         <w:t>.</w:t>
       </w:r>
@@ -1565,7 +1755,15 @@
         <w:t>analysed</w:t>
       </w:r>
       <w:r>
-        <w:t xml:space="preserve"> in order to extract even better results from it.</w:t>
+        <w:t xml:space="preserve"> </w:t>
+      </w:r>
+      <w:proofErr w:type="gramStart"/>
+      <w:r>
+        <w:t>in order to</w:t>
+      </w:r>
+      <w:proofErr w:type="gramEnd"/>
+      <w:r>
+        <w:t xml:space="preserve"> extract even better results from it.</w:t>
       </w:r>
     </w:p>
     <w:p/>
@@ -1577,7 +1775,15 @@
         <w:t>have to2</w:t>
       </w:r>
       <w:r>
-        <w:t xml:space="preserve"> prepare the dictionary. After analysing the most frequent words in the data set, we can see that there are several words that appear much more times than the others. In order to try to identify these words, we obtained the following figure.</w:t>
+        <w:t xml:space="preserve"> prepare the dictionary. After analysing the most frequent words in the data set, we can see that there are several words that appear much more times than the others. </w:t>
+      </w:r>
+      <w:proofErr w:type="gramStart"/>
+      <w:r>
+        <w:t>In order to</w:t>
+      </w:r>
+      <w:proofErr w:type="gramEnd"/>
+      <w:r>
+        <w:t xml:space="preserve"> try to identify these words, we obtained the following figure.</w:t>
       </w:r>
     </w:p>
     <w:p/>
@@ -1591,7 +1797,7 @@
           <w:noProof/>
         </w:rPr>
         <w:drawing>
-          <wp:inline distT="0" distB="0" distL="0" distR="0" wp14:anchorId="5838D5D9" wp14:editId="05E84E6E">
+          <wp:inline distT="0" distB="0" distL="0" distR="0" wp14:anchorId="5838D5D9" wp14:editId="13037122">
             <wp:extent cx="2413000" cy="1900807"/>
             <wp:effectExtent l="0" t="0" r="6350" b="4445"/>
             <wp:docPr id="832842684" name="Imagen 1" descr="Gráfico, Gráfico de líneas&#10;&#10;Descripción generada automáticamente"/>
@@ -1694,7 +1900,15 @@
     </w:p>
     <w:p>
       <w:r>
-        <w:t>Also, similar graphs can be obtained in order to check the distribution of the words among the different documents of the dictionary. As it has been seen in class, neither the words that appear in all the documents nor the ones that hardly appear in any one are relevant for the algorithm. Thus, it will be useful to have an estimation of this distribution to manually select the discriminant conditions for the removal of both tails of the following histogram</w:t>
+        <w:t xml:space="preserve">Also, similar graphs can be obtained </w:t>
+      </w:r>
+      <w:proofErr w:type="gramStart"/>
+      <w:r>
+        <w:t>in order to</w:t>
+      </w:r>
+      <w:proofErr w:type="gramEnd"/>
+      <w:r>
+        <w:t xml:space="preserve"> check the distribution of the words among the different documents of the dictionary. As it has been seen in class, neither the words that appear in all the documents nor the ones that hardly appear in any one are relevant for the algorithm. Thus, it will be useful to have an estimation of this distribution to manually select the discriminant conditions for the removal of both tails of the following histogram</w:t>
       </w:r>
       <w:r>
         <w:t>s</w:t>
@@ -1738,7 +1952,7 @@
               </w:rPr>
               <w:lastRenderedPageBreak/>
               <w:drawing>
-                <wp:inline distT="0" distB="0" distL="0" distR="0" wp14:anchorId="094C9EC6" wp14:editId="5A017B69">
+                <wp:inline distT="0" distB="0" distL="0" distR="0" wp14:anchorId="094C9EC6" wp14:editId="799CE4D3">
                   <wp:extent cx="2357355" cy="1820683"/>
                   <wp:effectExtent l="0" t="0" r="5080" b="8255"/>
                   <wp:docPr id="506517142" name="Imagen 1" descr="Gráfico, Gráfico de barras&#10;&#10;Descripción generada automáticamente"/>
@@ -1863,7 +2077,7 @@
                 <w:color w:val="BFBFBF" w:themeColor="background1" w:themeShade="BF"/>
               </w:rPr>
               <w:drawing>
-                <wp:inline distT="0" distB="0" distL="0" distR="0" wp14:anchorId="1B36403F" wp14:editId="0E6BD61B">
+                <wp:inline distT="0" distB="0" distL="0" distR="0" wp14:anchorId="1B36403F" wp14:editId="58CADD69">
                   <wp:extent cx="2415496" cy="1827874"/>
                   <wp:effectExtent l="0" t="0" r="4445" b="1270"/>
                   <wp:docPr id="180632312" name="Imagen 2" descr="Gráfico&#10;&#10;Descripción generada automáticamente"/>
@@ -2091,15 +2305,19 @@
       <w:r>
         <w:t xml:space="preserve">with </w:t>
       </w:r>
+      <w:proofErr w:type="spellStart"/>
       <w:r>
         <w:t>TfidfModel</w:t>
       </w:r>
+      <w:proofErr w:type="spellEnd"/>
       <w:r>
         <w:t xml:space="preserve"> from </w:t>
       </w:r>
+      <w:proofErr w:type="spellStart"/>
       <w:r>
         <w:t>gensim</w:t>
       </w:r>
+      <w:proofErr w:type="spellEnd"/>
       <w:r>
         <w:t xml:space="preserve">. </w:t>
       </w:r>
@@ -2128,8 +2346,17 @@
         <w:t>s 6 and 7</w:t>
       </w:r>
       <w:r>
-        <w:t xml:space="preserve">, while almost all tokens have the same value in the BoW representation, from the TF-IDF </w:t>
-      </w:r>
+        <w:t xml:space="preserve">, while almost all tokens have the same value in the </w:t>
+      </w:r>
+      <w:proofErr w:type="spellStart"/>
+      <w:r>
+        <w:t>BoW</w:t>
+      </w:r>
+      <w:proofErr w:type="spellEnd"/>
+      <w:r>
+        <w:t xml:space="preserve"> representation, from the TF-IDF </w:t>
+      </w:r>
+      <w:proofErr w:type="gramStart"/>
       <w:r>
         <w:t>it can be seen</w:t>
       </w:r>
@@ -2140,7 +2367,11 @@
         <w:t>leave</w:t>
       </w:r>
       <w:r>
-        <w:t>” is a common word within the corpus</w:t>
+        <w:t>”</w:t>
+      </w:r>
+      <w:proofErr w:type="gramEnd"/>
+      <w:r>
+        <w:t xml:space="preserve"> is a common word within the corpus</w:t>
       </w:r>
       <w:r>
         <w:t>, because its representation is now lower</w:t>
@@ -2200,7 +2431,7 @@
                 <w:noProof/>
               </w:rPr>
               <w:drawing>
-                <wp:inline distT="0" distB="0" distL="0" distR="0" wp14:anchorId="69B63666" wp14:editId="63535189">
+                <wp:inline distT="0" distB="0" distL="0" distR="0" wp14:anchorId="69B63666" wp14:editId="48E3734B">
                   <wp:extent cx="2854197" cy="1584998"/>
                   <wp:effectExtent l="0" t="0" r="3810" b="0"/>
                   <wp:docPr id="2089667204" name="Imagen 1"/>
@@ -2298,7 +2529,21 @@
               <w:rPr>
                 <w:color w:val="A6A6A6" w:themeColor="background1" w:themeShade="A6"/>
               </w:rPr>
-              <w:t>. BoW representation of a poem</w:t>
+              <w:t xml:space="preserve">. </w:t>
+            </w:r>
+            <w:proofErr w:type="spellStart"/>
+            <w:r>
+              <w:rPr>
+                <w:color w:val="A6A6A6" w:themeColor="background1" w:themeShade="A6"/>
+              </w:rPr>
+              <w:t>BoW</w:t>
+            </w:r>
+            <w:proofErr w:type="spellEnd"/>
+            <w:r>
+              <w:rPr>
+                <w:color w:val="A6A6A6" w:themeColor="background1" w:themeShade="A6"/>
+              </w:rPr>
+              <w:t xml:space="preserve"> representation of a poem</w:t>
             </w:r>
           </w:p>
         </w:tc>
@@ -2319,7 +2564,7 @@
                 <w:noProof/>
               </w:rPr>
               <w:drawing>
-                <wp:inline distT="0" distB="0" distL="0" distR="0" wp14:anchorId="262A628B" wp14:editId="1F74EA75">
+                <wp:inline distT="0" distB="0" distL="0" distR="0" wp14:anchorId="262A628B" wp14:editId="58301D5E">
                   <wp:extent cx="2900048" cy="1594079"/>
                   <wp:effectExtent l="0" t="0" r="0" b="6350"/>
                   <wp:docPr id="969313110" name="Imagen 3"/>
@@ -2456,8 +2701,19 @@
           <w:sz w:val="28"/>
           <w:szCs w:val="28"/>
         </w:rPr>
-        <w:t xml:space="preserve"> and FastText</w:t>
-      </w:r>
+        <w:t xml:space="preserve"> and </w:t>
+      </w:r>
+      <w:proofErr w:type="spellStart"/>
+      <w:r>
+        <w:rPr>
+          <w:b/>
+          <w:bCs/>
+          <w:sz w:val="28"/>
+          <w:szCs w:val="28"/>
+        </w:rPr>
+        <w:t>FastText</w:t>
+      </w:r>
+      <w:proofErr w:type="spellEnd"/>
     </w:p>
     <w:p>
       <w:r>
@@ -2479,10 +2735,23 @@
         <w:t xml:space="preserve">from </w:t>
       </w:r>
       <w:r>
-        <w:t xml:space="preserve">genism and FastText with </w:t>
-      </w:r>
-      <w:r>
-        <w:t xml:space="preserve">FastText from </w:t>
+        <w:t xml:space="preserve">genism and </w:t>
+      </w:r>
+      <w:proofErr w:type="spellStart"/>
+      <w:r>
+        <w:t>FastText</w:t>
+      </w:r>
+      <w:proofErr w:type="spellEnd"/>
+      <w:r>
+        <w:t xml:space="preserve"> with </w:t>
+      </w:r>
+      <w:proofErr w:type="spellStart"/>
+      <w:r>
+        <w:t>FastText</w:t>
+      </w:r>
+      <w:proofErr w:type="spellEnd"/>
+      <w:r>
+        <w:t xml:space="preserve"> from </w:t>
       </w:r>
       <w:r>
         <w:t>genism.</w:t>
@@ -2496,14 +2765,27 @@
       <w:r>
         <w:t xml:space="preserve">, we are using </w:t>
       </w:r>
-      <w:r>
-        <w:t>vector_size=</w:t>
+      <w:proofErr w:type="spellStart"/>
+      <w:r>
+        <w:t>vector_size</w:t>
+      </w:r>
+      <w:proofErr w:type="spellEnd"/>
+      <w:r>
+        <w:t>=</w:t>
       </w:r>
       <w:r>
         <w:t>10</w:t>
       </w:r>
       <w:r>
-        <w:t>0, window=5, min_count=5</w:t>
+        <w:t xml:space="preserve">0, window=5, </w:t>
+      </w:r>
+      <w:proofErr w:type="spellStart"/>
+      <w:r>
+        <w:t>min_count</w:t>
+      </w:r>
+      <w:proofErr w:type="spellEnd"/>
+      <w:r>
+        <w:t>=5</w:t>
       </w:r>
       <w:r>
         <w:t xml:space="preserve">. The vector size is just </w:t>
@@ -2515,7 +2797,15 @@
         <w:t xml:space="preserve">0 because in this </w:t>
       </w:r>
       <w:r>
-        <w:t xml:space="preserve">way the classification models requires less time to </w:t>
+        <w:t xml:space="preserve">way the classification models </w:t>
+      </w:r>
+      <w:proofErr w:type="gramStart"/>
+      <w:r>
+        <w:t>requires</w:t>
+      </w:r>
+      <w:proofErr w:type="gramEnd"/>
+      <w:r>
+        <w:t xml:space="preserve"> less time to </w:t>
       </w:r>
       <w:r>
         <w:t>train</w:t>
@@ -2566,9 +2856,11 @@
             <w:pPr>
               <w:jc w:val="center"/>
             </w:pPr>
+            <w:proofErr w:type="spellStart"/>
             <w:r>
               <w:t>FastText</w:t>
             </w:r>
+            <w:proofErr w:type="spellEnd"/>
           </w:p>
         </w:tc>
       </w:tr>
@@ -2678,9 +2970,11 @@
             <w:pPr>
               <w:jc w:val="center"/>
             </w:pPr>
+            <w:proofErr w:type="spellStart"/>
             <w:r>
               <w:t>love_hate</w:t>
             </w:r>
+            <w:proofErr w:type="spellEnd"/>
           </w:p>
         </w:tc>
       </w:tr>
@@ -2706,9 +3000,11 @@
             <w:pPr>
               <w:jc w:val="center"/>
             </w:pPr>
+            <w:proofErr w:type="spellStart"/>
             <w:r>
               <w:t>lover_lover</w:t>
             </w:r>
+            <w:proofErr w:type="spellEnd"/>
           </w:p>
         </w:tc>
       </w:tr>
@@ -2743,7 +3039,15 @@
         <w:t xml:space="preserve">both </w:t>
       </w:r>
       <w:r>
-        <w:t xml:space="preserve">gives good results, but FastText </w:t>
+        <w:t xml:space="preserve">gives good results, but </w:t>
+      </w:r>
+      <w:proofErr w:type="spellStart"/>
+      <w:r>
+        <w:t>FastText</w:t>
+      </w:r>
+      <w:proofErr w:type="spellEnd"/>
+      <w:r>
+        <w:t xml:space="preserve"> </w:t>
       </w:r>
       <w:r>
         <w:t>gives more explicit similar words.</w:t>
@@ -2766,8 +3070,9 @@
           <w:sz w:val="28"/>
           <w:szCs w:val="28"/>
         </w:rPr>
-        <w:t>Topic modeling</w:t>
-      </w:r>
+        <w:t xml:space="preserve">Topic </w:t>
+      </w:r>
+      <w:proofErr w:type="spellStart"/>
       <w:r>
         <w:rPr>
           <w:b/>
@@ -2775,17 +3080,38 @@
           <w:sz w:val="28"/>
           <w:szCs w:val="28"/>
         </w:rPr>
-        <w:t xml:space="preserve"> using the LDA algorithm</w:t>
-      </w:r>
-    </w:p>
-    <w:p>
-      <w:pPr>
+        <w:t>modeling</w:t>
+      </w:r>
+      <w:proofErr w:type="spellEnd"/>
+      <w:r>
         <w:rPr>
           <w:b/>
           <w:bCs/>
           <w:sz w:val="28"/>
           <w:szCs w:val="28"/>
         </w:rPr>
+        <w:t xml:space="preserve"> using the LDA </w:t>
+      </w:r>
+      <w:proofErr w:type="gramStart"/>
+      <w:r>
+        <w:rPr>
+          <w:b/>
+          <w:bCs/>
+          <w:sz w:val="28"/>
+          <w:szCs w:val="28"/>
+        </w:rPr>
+        <w:t>algorithm</w:t>
+      </w:r>
+      <w:proofErr w:type="gramEnd"/>
+    </w:p>
+    <w:p>
+      <w:pPr>
+        <w:rPr>
+          <w:b/>
+          <w:bCs/>
+          <w:sz w:val="28"/>
+          <w:szCs w:val="28"/>
+        </w:rPr>
       </w:pPr>
       <w:r>
         <w:t xml:space="preserve">We have implemented </w:t>
@@ -2793,8 +3119,13 @@
       <w:r>
         <w:t xml:space="preserve">LDA for topic modelling with genism. </w:t>
       </w:r>
-      <w:r>
-        <w:t xml:space="preserve">In order to find the optimal number of topics, </w:t>
+      <w:proofErr w:type="gramStart"/>
+      <w:r>
+        <w:t>In order to</w:t>
+      </w:r>
+      <w:proofErr w:type="gramEnd"/>
+      <w:r>
+        <w:t xml:space="preserve"> find the optimal number of topics, </w:t>
       </w:r>
       <w:r>
         <w:t xml:space="preserve">we will use the coherence </w:t>
@@ -2805,9 +3136,11 @@
       <w:r>
         <w:t xml:space="preserve"> “</w:t>
       </w:r>
+      <w:proofErr w:type="spellStart"/>
       <w:r>
         <w:t>c_v</w:t>
       </w:r>
+      <w:proofErr w:type="spellEnd"/>
       <w:r>
         <w:t>”</w:t>
       </w:r>
@@ -2946,7 +3279,15 @@
         <w:t xml:space="preserve">We can see that the best coherence score is obtained </w:t>
       </w:r>
       <w:r>
-        <w:t>for 15 topics. We have made the WordClouds of these topics to visualize the words that characterize them:</w:t>
+        <w:t xml:space="preserve">for 15 topics. We have made the </w:t>
+      </w:r>
+      <w:proofErr w:type="spellStart"/>
+      <w:r>
+        <w:t>WordClouds</w:t>
+      </w:r>
+      <w:proofErr w:type="spellEnd"/>
+      <w:r>
+        <w:t xml:space="preserve"> of these topics to visualize the words that characterize them:</w:t>
       </w:r>
     </w:p>
     <w:p>
@@ -3253,12 +3594,27 @@
     </w:p>
     <w:p/>
     <w:p>
-      <w:r>
-        <w:t xml:space="preserve">In order to select the best pair of text vectorization and classification algorithm, we took advantage of the Pipeline and GridSearchCV functions of </w:t>
-      </w:r>
+      <w:proofErr w:type="gramStart"/>
+      <w:r>
+        <w:t>In order to</w:t>
+      </w:r>
+      <w:proofErr w:type="gramEnd"/>
+      <w:r>
+        <w:t xml:space="preserve"> select the best pair of text vectorization and classification algorithm, we took advantage of the Pipeline and </w:t>
+      </w:r>
+      <w:proofErr w:type="spellStart"/>
+      <w:r>
+        <w:t>GridSearchCV</w:t>
+      </w:r>
+      <w:proofErr w:type="spellEnd"/>
+      <w:r>
+        <w:t xml:space="preserve"> functions of </w:t>
+      </w:r>
+      <w:proofErr w:type="spellStart"/>
       <w:r>
         <w:t>sklearn</w:t>
       </w:r>
+      <w:proofErr w:type="spellEnd"/>
       <w:r>
         <w:t>. Each one of the algorithms has its own characteristics and parameters to be tuned, so in the following the chosen implementation of each one of them will be briefly explained.</w:t>
       </w:r>
@@ -3268,15 +3624,19 @@
       <w:r>
         <w:t xml:space="preserve"> divide the train and test poems with </w:t>
       </w:r>
+      <w:proofErr w:type="spellStart"/>
       <w:r>
         <w:t>train_test_split</w:t>
       </w:r>
+      <w:proofErr w:type="spellEnd"/>
       <w:r>
         <w:t xml:space="preserve"> from </w:t>
       </w:r>
+      <w:proofErr w:type="spellStart"/>
       <w:r>
         <w:t>sklearn</w:t>
       </w:r>
+      <w:proofErr w:type="spellEnd"/>
       <w:r>
         <w:t>.</w:t>
       </w:r>
@@ -3295,13 +3655,47 @@
     </w:p>
     <w:p>
       <w:r>
-        <w:t xml:space="preserve">The first algorithm to be tested will be Random Forest, using the function RandomForestClassifier implemented in </w:t>
-      </w:r>
+        <w:t xml:space="preserve">The first algorithm to be tested will be Random Forest, using the function </w:t>
+      </w:r>
+      <w:proofErr w:type="spellStart"/>
+      <w:r>
+        <w:t>RandomForestClassifier</w:t>
+      </w:r>
+      <w:proofErr w:type="spellEnd"/>
+      <w:r>
+        <w:t xml:space="preserve"> implemented in </w:t>
+      </w:r>
+      <w:proofErr w:type="spellStart"/>
       <w:r>
         <w:t>sklearn</w:t>
       </w:r>
-      <w:r>
-        <w:t>. In order to try to extract the best of it, the RF algorithm (and so will be done with the rest of the algorithms) was tested under different parameters, obtaining the optimum one by means of a grid search. This grid contains two variations for the ‘criterion’ of the RF classifier (gini and entropy) and tests different values for the ‘max_depht’ of the forests ranging from 5 to 35</w:t>
+      <w:proofErr w:type="spellEnd"/>
+      <w:r>
+        <w:t xml:space="preserve">. </w:t>
+      </w:r>
+      <w:proofErr w:type="gramStart"/>
+      <w:r>
+        <w:t>In order to</w:t>
+      </w:r>
+      <w:proofErr w:type="gramEnd"/>
+      <w:r>
+        <w:t xml:space="preserve"> try to extract the best of it, the RF algorithm (and so will be done with the rest of the algorithms) was tested under different parameters, obtaining the optimum one by means of a grid search. This grid contains two variations for the ‘criterion’ of the RF classifier (</w:t>
+      </w:r>
+      <w:proofErr w:type="spellStart"/>
+      <w:r>
+        <w:t>gini</w:t>
+      </w:r>
+      <w:proofErr w:type="spellEnd"/>
+      <w:r>
+        <w:t xml:space="preserve"> and entropy) and tests different values for the ‘</w:t>
+      </w:r>
+      <w:proofErr w:type="spellStart"/>
+      <w:r>
+        <w:t>max_depht</w:t>
+      </w:r>
+      <w:proofErr w:type="spellEnd"/>
+      <w:r>
+        <w:t>’ of the forests ranging from 5 to 35</w:t>
       </w:r>
       <w:r>
         <w:t xml:space="preserve"> with a step of 10.</w:t>
@@ -3331,9 +3725,11 @@
       <w:r>
         <w:t xml:space="preserve">The next algorithm used was the support vector machine classifier. This was implemented by means of the SVC function of </w:t>
       </w:r>
+      <w:proofErr w:type="spellStart"/>
       <w:r>
         <w:t>sklearn</w:t>
       </w:r>
+      <w:proofErr w:type="spellEnd"/>
       <w:r>
         <w:t>. The chosen SVM algorithm was the RBF non-linear Kernel version, as there is hardly expected to be any linearity among the data, and two different values are included in the grid search for the parameter C (the regularization parameter): 1 and 10.</w:t>
       </w:r>
@@ -3375,7 +3771,15 @@
     </w:p>
     <w:p>
       <w:r>
-        <w:t xml:space="preserve">In the last place, the KNN Classifier will be applied. For the selection of the optimal parameters of the classifier, a grid search is used that will compute this classification for values for the number of neighbours (‘n_neighbors’) ranging from 5 to </w:t>
+        <w:t>In the last place, the KNN Classifier will be applied. For the selection of the optimal parameters of the classifier, a grid search is used that will compute this classification for values for the number of neighbours (‘</w:t>
+      </w:r>
+      <w:proofErr w:type="spellStart"/>
+      <w:r>
+        <w:t>n_neighbors</w:t>
+      </w:r>
+      <w:proofErr w:type="spellEnd"/>
+      <w:r>
+        <w:t xml:space="preserve">’) ranging from 5 to </w:t>
       </w:r>
       <w:r>
         <w:t>40 and</w:t>
@@ -3386,26 +3790,42 @@
     </w:p>
     <w:p/>
     <w:p>
-      <w:pPr>
-        <w:rPr>
-          <w:lang w:val="es-ES"/>
-        </w:rPr>
-      </w:pPr>
-      <w:r>
-        <w:rPr>
-          <w:highlight w:val="yellow"/>
-          <w:lang w:val="es-ES"/>
-        </w:rPr>
-        <w:t xml:space="preserve">Explicar q he hecho la media para los documentos con W2V y FT </w:t>
-      </w:r>
-      <w:r>
-        <w:rPr>
-          <w:highlight w:val="yellow"/>
-          <w:lang w:val="es-ES"/>
-        </w:rPr>
-        <w:t>y q he metido también un modelo pre entrenado</w:t>
-      </w:r>
-    </w:p>
+      <w:r>
+        <w:t xml:space="preserve">With the embeddings of Word2Vec and </w:t>
+      </w:r>
+      <w:proofErr w:type="spellStart"/>
+      <w:r>
+        <w:t>FastText</w:t>
+      </w:r>
+      <w:proofErr w:type="spellEnd"/>
+      <w:r>
+        <w:t xml:space="preserve">, we had to compute the mean </w:t>
+      </w:r>
+      <w:r>
+        <w:t xml:space="preserve">to have </w:t>
+      </w:r>
+      <w:r>
+        <w:t xml:space="preserve">uniform lengths </w:t>
+      </w:r>
+      <w:r>
+        <w:t>and be able to skip errors in the training of the models.</w:t>
+      </w:r>
+      <w:r>
+        <w:t xml:space="preserve"> We will also consider a pre-trained model, </w:t>
+      </w:r>
+      <w:proofErr w:type="spellStart"/>
+      <w:r>
+        <w:t>en_core_web_md</w:t>
+      </w:r>
+      <w:proofErr w:type="spellEnd"/>
+      <w:r>
+        <w:t>, which is a model trai</w:t>
+      </w:r>
+      <w:r>
+        <w:t>ned in a huge corpus.</w:t>
+      </w:r>
+    </w:p>
+    <w:p/>
     <w:p>
       <w:r>
         <w:t>As a summary of the p</w:t>
@@ -3424,35 +3844,38 @@
         <w:tblLook w:val="04A0" w:firstRow="1" w:lastRow="0" w:firstColumn="1" w:lastColumn="0" w:noHBand="0" w:noVBand="1"/>
       </w:tblPr>
       <w:tblGrid>
-        <w:gridCol w:w="1803"/>
-        <w:gridCol w:w="1804"/>
-        <w:gridCol w:w="1804"/>
-        <w:gridCol w:w="1804"/>
-        <w:gridCol w:w="1804"/>
+        <w:gridCol w:w="1488"/>
+        <w:gridCol w:w="1487"/>
+        <w:gridCol w:w="1452"/>
+        <w:gridCol w:w="1644"/>
+        <w:gridCol w:w="1595"/>
+        <w:gridCol w:w="1353"/>
       </w:tblGrid>
       <w:tr>
         <w:tc>
           <w:tcPr>
-            <w:tcW w:w="1803" w:type="dxa"/>
+            <w:tcW w:w="1488" w:type="dxa"/>
           </w:tcPr>
           <w:p/>
         </w:tc>
         <w:tc>
           <w:tcPr>
-            <w:tcW w:w="1804" w:type="dxa"/>
+            <w:tcW w:w="1487" w:type="dxa"/>
           </w:tcPr>
           <w:p>
             <w:pPr>
               <w:jc w:val="center"/>
             </w:pPr>
+            <w:proofErr w:type="spellStart"/>
             <w:r>
               <w:t>BoW</w:t>
             </w:r>
+            <w:proofErr w:type="spellEnd"/>
           </w:p>
         </w:tc>
         <w:tc>
           <w:tcPr>
-            <w:tcW w:w="1804" w:type="dxa"/>
+            <w:tcW w:w="1452" w:type="dxa"/>
           </w:tcPr>
           <w:p>
             <w:pPr>
@@ -3465,7 +3888,7 @@
         </w:tc>
         <w:tc>
           <w:tcPr>
-            <w:tcW w:w="1804" w:type="dxa"/>
+            <w:tcW w:w="1644" w:type="dxa"/>
           </w:tcPr>
           <w:p>
             <w:pPr>
@@ -3478,14 +3901,29 @@
         </w:tc>
         <w:tc>
           <w:tcPr>
-            <w:tcW w:w="1804" w:type="dxa"/>
+            <w:tcW w:w="1595" w:type="dxa"/>
           </w:tcPr>
           <w:p>
             <w:pPr>
               <w:jc w:val="center"/>
             </w:pPr>
+            <w:proofErr w:type="spellStart"/>
             <w:r>
               <w:t>FastText</w:t>
+            </w:r>
+            <w:proofErr w:type="spellEnd"/>
+          </w:p>
+        </w:tc>
+        <w:tc>
+          <w:tcPr>
+            <w:tcW w:w="1353" w:type="dxa"/>
+          </w:tcPr>
+          <w:p>
+            <w:pPr>
+              <w:jc w:val="center"/>
+            </w:pPr>
+            <w:r>
+              <w:t>Pre-trained</w:t>
             </w:r>
           </w:p>
         </w:tc>
@@ -3493,7 +3931,7 @@
       <w:tr>
         <w:tc>
           <w:tcPr>
-            <w:tcW w:w="1803" w:type="dxa"/>
+            <w:tcW w:w="1488" w:type="dxa"/>
           </w:tcPr>
           <w:p>
             <w:pPr>
@@ -3506,33 +3944,83 @@
         </w:tc>
         <w:tc>
           <w:tcPr>
-            <w:tcW w:w="1804" w:type="dxa"/>
+            <w:tcW w:w="1487" w:type="dxa"/>
           </w:tcPr>
-          <w:p/>
+          <w:p>
+            <w:pPr>
+              <w:jc w:val="center"/>
+            </w:pPr>
+            <w:r>
+              <w:t>0.</w:t>
+            </w:r>
+            <w:r>
+              <w:t>37</w:t>
+            </w:r>
+          </w:p>
         </w:tc>
         <w:tc>
           <w:tcPr>
-            <w:tcW w:w="1804" w:type="dxa"/>
+            <w:tcW w:w="1452" w:type="dxa"/>
           </w:tcPr>
-          <w:p/>
+          <w:p>
+            <w:pPr>
+              <w:jc w:val="center"/>
+            </w:pPr>
+            <w:r>
+              <w:t>0.38</w:t>
+            </w:r>
+          </w:p>
         </w:tc>
         <w:tc>
           <w:tcPr>
-            <w:tcW w:w="1804" w:type="dxa"/>
+            <w:tcW w:w="1644" w:type="dxa"/>
           </w:tcPr>
-          <w:p/>
+          <w:p>
+            <w:pPr>
+              <w:jc w:val="center"/>
+            </w:pPr>
+            <w:r>
+              <w:t>0.39</w:t>
+            </w:r>
+          </w:p>
         </w:tc>
         <w:tc>
           <w:tcPr>
-            <w:tcW w:w="1804" w:type="dxa"/>
+            <w:tcW w:w="1595" w:type="dxa"/>
           </w:tcPr>
-          <w:p/>
+          <w:p>
+            <w:pPr>
+              <w:jc w:val="center"/>
+            </w:pPr>
+            <w:r>
+              <w:t>0.</w:t>
+            </w:r>
+            <w:r>
+              <w:t>38</w:t>
+            </w:r>
+          </w:p>
+        </w:tc>
+        <w:tc>
+          <w:tcPr>
+            <w:tcW w:w="1353" w:type="dxa"/>
+          </w:tcPr>
+          <w:p>
+            <w:pPr>
+              <w:jc w:val="center"/>
+            </w:pPr>
+            <w:r>
+              <w:t>0.</w:t>
+            </w:r>
+            <w:r>
+              <w:t>45</w:t>
+            </w:r>
+          </w:p>
         </w:tc>
       </w:tr>
       <w:tr>
         <w:tc>
           <w:tcPr>
-            <w:tcW w:w="1803" w:type="dxa"/>
+            <w:tcW w:w="1488" w:type="dxa"/>
           </w:tcPr>
           <w:p>
             <w:pPr>
@@ -3545,33 +4033,78 @@
         </w:tc>
         <w:tc>
           <w:tcPr>
-            <w:tcW w:w="1804" w:type="dxa"/>
+            <w:tcW w:w="1487" w:type="dxa"/>
           </w:tcPr>
-          <w:p/>
+          <w:p>
+            <w:pPr>
+              <w:jc w:val="center"/>
+            </w:pPr>
+            <w:r>
+              <w:t>0.51</w:t>
+            </w:r>
+          </w:p>
         </w:tc>
         <w:tc>
           <w:tcPr>
-            <w:tcW w:w="1804" w:type="dxa"/>
+            <w:tcW w:w="1452" w:type="dxa"/>
           </w:tcPr>
-          <w:p/>
+          <w:p>
+            <w:pPr>
+              <w:jc w:val="center"/>
+            </w:pPr>
+            <w:r>
+              <w:t>0.</w:t>
+            </w:r>
+            <w:r>
+              <w:t>47</w:t>
+            </w:r>
+          </w:p>
         </w:tc>
         <w:tc>
           <w:tcPr>
-            <w:tcW w:w="1804" w:type="dxa"/>
+            <w:tcW w:w="1644" w:type="dxa"/>
           </w:tcPr>
-          <w:p/>
+          <w:p>
+            <w:pPr>
+              <w:jc w:val="center"/>
+            </w:pPr>
+            <w:r>
+              <w:t>0.35</w:t>
+            </w:r>
+          </w:p>
         </w:tc>
         <w:tc>
           <w:tcPr>
-            <w:tcW w:w="1804" w:type="dxa"/>
+            <w:tcW w:w="1595" w:type="dxa"/>
           </w:tcPr>
-          <w:p/>
+          <w:p>
+            <w:pPr>
+              <w:jc w:val="center"/>
+            </w:pPr>
+            <w:r>
+              <w:t>0.35</w:t>
+            </w:r>
+          </w:p>
+        </w:tc>
+        <w:tc>
+          <w:tcPr>
+            <w:tcW w:w="1353" w:type="dxa"/>
+            <w:shd w:val="clear" w:color="auto" w:fill="92D050"/>
+          </w:tcPr>
+          <w:p>
+            <w:pPr>
+              <w:jc w:val="center"/>
+            </w:pPr>
+            <w:r>
+              <w:t>0.54</w:t>
+            </w:r>
+          </w:p>
         </w:tc>
       </w:tr>
       <w:tr>
         <w:tc>
           <w:tcPr>
-            <w:tcW w:w="1803" w:type="dxa"/>
+            <w:tcW w:w="1488" w:type="dxa"/>
           </w:tcPr>
           <w:p>
             <w:pPr>
@@ -3584,30 +4117,70 @@
         </w:tc>
         <w:tc>
           <w:tcPr>
-            <w:tcW w:w="1804" w:type="dxa"/>
+            <w:tcW w:w="1487" w:type="dxa"/>
+            <w:shd w:val="clear" w:color="auto" w:fill="FF0000"/>
           </w:tcPr>
-          <w:p/>
+          <w:p>
+            <w:pPr>
+              <w:jc w:val="center"/>
+            </w:pPr>
+            <w:r>
+              <w:t>0.24</w:t>
+            </w:r>
+          </w:p>
         </w:tc>
         <w:tc>
           <w:tcPr>
-            <w:tcW w:w="1804" w:type="dxa"/>
+            <w:tcW w:w="1452" w:type="dxa"/>
           </w:tcPr>
-          <w:p/>
+          <w:p>
+            <w:pPr>
+              <w:jc w:val="center"/>
+            </w:pPr>
+            <w:r>
+              <w:t>0.46</w:t>
+            </w:r>
+          </w:p>
         </w:tc>
         <w:tc>
           <w:tcPr>
-            <w:tcW w:w="1804" w:type="dxa"/>
+            <w:tcW w:w="1644" w:type="dxa"/>
           </w:tcPr>
-          <w:p/>
+          <w:p>
+            <w:pPr>
+              <w:jc w:val="center"/>
+            </w:pPr>
+            <w:r>
+              <w:t>0.37</w:t>
+            </w:r>
+          </w:p>
         </w:tc>
         <w:tc>
           <w:tcPr>
-            <w:tcW w:w="1804" w:type="dxa"/>
+            <w:tcW w:w="1595" w:type="dxa"/>
           </w:tcPr>
           <w:p>
             <w:pPr>
               <w:keepNext/>
+              <w:jc w:val="center"/>
             </w:pPr>
+            <w:r>
+              <w:t>0.36</w:t>
+            </w:r>
+          </w:p>
+        </w:tc>
+        <w:tc>
+          <w:tcPr>
+            <w:tcW w:w="1353" w:type="dxa"/>
+          </w:tcPr>
+          <w:p>
+            <w:pPr>
+              <w:keepNext/>
+              <w:jc w:val="center"/>
+            </w:pPr>
+            <w:r>
+              <w:t>0.44</w:t>
+            </w:r>
           </w:p>
         </w:tc>
       </w:tr>
@@ -3664,7 +4237,86 @@
         <w:t>. Accuracies of the text vectorizations with classification models</w:t>
       </w:r>
     </w:p>
-    <w:p/>
+    <w:p>
+      <w:pPr>
+        <w:rPr>
+          <w:b/>
+          <w:bCs/>
+          <w:sz w:val="28"/>
+          <w:szCs w:val="28"/>
+        </w:rPr>
+      </w:pPr>
+    </w:p>
+    <w:p>
+      <w:pPr>
+        <w:rPr>
+          <w:b/>
+          <w:bCs/>
+          <w:sz w:val="28"/>
+          <w:szCs w:val="28"/>
+        </w:rPr>
+      </w:pPr>
+    </w:p>
+    <w:p>
+      <w:pPr>
+        <w:rPr>
+          <w:b/>
+          <w:bCs/>
+          <w:sz w:val="28"/>
+          <w:szCs w:val="28"/>
+        </w:rPr>
+      </w:pPr>
+      <w:r>
+        <w:rPr>
+          <w:b/>
+          <w:bCs/>
+          <w:sz w:val="28"/>
+          <w:szCs w:val="28"/>
+        </w:rPr>
+        <w:br w:type="page"/>
+      </w:r>
+    </w:p>
+    <w:p>
+      <w:pPr>
+        <w:rPr>
+          <w:b/>
+          <w:bCs/>
+          <w:sz w:val="28"/>
+          <w:szCs w:val="28"/>
+        </w:rPr>
+      </w:pPr>
+      <w:r>
+        <w:rPr>
+          <w:b/>
+          <w:bCs/>
+          <w:sz w:val="28"/>
+          <w:szCs w:val="28"/>
+        </w:rPr>
+        <w:lastRenderedPageBreak/>
+        <w:t>Reducing the dimensionality</w:t>
+      </w:r>
+    </w:p>
+    <w:p>
+      <w:pPr>
+        <w:rPr>
+          <w:b/>
+          <w:bCs/>
+          <w:sz w:val="28"/>
+          <w:szCs w:val="28"/>
+        </w:rPr>
+      </w:pPr>
+    </w:p>
+    <w:p>
+      <w:r>
+        <w:rPr>
+          <w:b/>
+          <w:bCs/>
+          <w:sz w:val="28"/>
+          <w:szCs w:val="28"/>
+        </w:rPr>
+        <w:t>Joining classes</w:t>
+      </w:r>
+    </w:p>
     <w:sectPr>
       <w:footerReference w:type="default" r:id="rId20"/>
       <w:pgSz w:w="11909" w:h="16834"/>

</xml_diff>

<commit_message>
report done except conclusions and some images
</commit_message>
<xml_diff>
--- a/Report.docx
+++ b/Report.docx
@@ -98,31 +98,7 @@
           <w:sz w:val="33"/>
           <w:szCs w:val="33"/>
         </w:rPr>
-        <w:t xml:space="preserve">Dual </w:t>
-      </w:r>
-      <w:proofErr w:type="gramStart"/>
-      <w:r>
-        <w:rPr>
-          <w:rFonts w:eastAsia="Times New Roman"/>
-          <w:i/>
-          <w:iCs/>
-          <w:color w:val="000066"/>
-          <w:sz w:val="33"/>
-          <w:szCs w:val="33"/>
-        </w:rPr>
-        <w:t>Bachelor in Data Science</w:t>
-      </w:r>
-      <w:proofErr w:type="gramEnd"/>
-      <w:r>
-        <w:rPr>
-          <w:rFonts w:eastAsia="Times New Roman"/>
-          <w:i/>
-          <w:iCs/>
-          <w:color w:val="000066"/>
-          <w:sz w:val="33"/>
-          <w:szCs w:val="33"/>
-        </w:rPr>
-        <w:t xml:space="preserve"> and Telecommunications Technologies Engineering 2020-2025 </w:t>
+        <w:t>Dual Bachelor in Data Science and Telecommunications Technologies Engineering 2020-2025 </w:t>
       </w:r>
     </w:p>
     <w:p>
@@ -429,15 +405,7 @@
       </w:r>
       <w:proofErr w:type="spellEnd"/>
       <w:r>
-        <w:t xml:space="preserve"> poems, that will be assigned to a period. </w:t>
-      </w:r>
-      <w:proofErr w:type="gramStart"/>
-      <w:r>
-        <w:t>In order to</w:t>
-      </w:r>
-      <w:proofErr w:type="gramEnd"/>
-      <w:r>
-        <w:t xml:space="preserve"> carry out this task, we make use of the tools explained in class regarding Natural Language Processing and Machine learning tools, such as feature extraction and selection.</w:t>
+        <w:t xml:space="preserve"> poems, that will be assigned to a period. In order to carry out this task, we make use of the tools explained in class regarding Natural Language Processing and Machine learning tools, such as feature extraction and selection.</w:t>
       </w:r>
     </w:p>
     <w:p>
@@ -477,13 +445,8 @@
       </w:r>
     </w:p>
     <w:p>
-      <w:proofErr w:type="gramStart"/>
-      <w:r>
-        <w:t>In order to</w:t>
-      </w:r>
-      <w:proofErr w:type="gramEnd"/>
-      <w:r>
-        <w:t xml:space="preserve"> start the project, we first needed to obtain the dataset to work with. We could either download </w:t>
+      <w:r>
+        <w:t xml:space="preserve">In order to start the project, we first needed to obtain the dataset to work with. We could either download </w:t>
       </w:r>
       <w:bookmarkStart w:id="3" w:name="_Hlk165300494"/>
       <w:r>
@@ -601,15 +564,7 @@
         <w:t>ed</w:t>
       </w:r>
       <w:r>
-        <w:t xml:space="preserve"> information like author, title, link to the poem, </w:t>
-      </w:r>
-      <w:proofErr w:type="gramStart"/>
-      <w:r>
-        <w:t>tags</w:t>
-      </w:r>
-      <w:proofErr w:type="gramEnd"/>
-      <w:r>
-        <w:t xml:space="preserve"> and snippet. With the link to the poem and using </w:t>
+        <w:t xml:space="preserve"> information like author, title, link to the poem, tags and snippet. With the link to the poem and using </w:t>
       </w:r>
       <w:proofErr w:type="spellStart"/>
       <w:r>
@@ -623,15 +578,7 @@
         <w:t>HTML</w:t>
       </w:r>
       <w:r>
-        <w:t xml:space="preserve"> information. Poems were mainly in two formats, </w:t>
-      </w:r>
-      <w:proofErr w:type="gramStart"/>
-      <w:r>
-        <w:t>text</w:t>
-      </w:r>
-      <w:proofErr w:type="gramEnd"/>
-      <w:r>
-        <w:t xml:space="preserve"> or images. For the first one we just extracted the text that was inside the div with class 'o-poem', and for the second one, we used an OCR, in this case, </w:t>
+        <w:t xml:space="preserve"> information. Poems were mainly in two formats, text or images. For the first one we just extracted the text that was inside the div with class 'o-poem', and for the second one, we used an OCR, in this case, </w:t>
       </w:r>
       <w:proofErr w:type="spellStart"/>
       <w:r>
@@ -691,18 +638,10 @@
         <w:t xml:space="preserve"> </w:t>
       </w:r>
       <w:r>
-        <w:t xml:space="preserve">computational power, but </w:t>
-      </w:r>
-      <w:proofErr w:type="gramStart"/>
-      <w:r>
-        <w:t xml:space="preserve">due to the </w:t>
-      </w:r>
-      <w:r>
-        <w:t>fact that</w:t>
-      </w:r>
-      <w:proofErr w:type="gramEnd"/>
-      <w:r>
-        <w:t xml:space="preserve"> the </w:t>
+        <w:t xml:space="preserve">computational power, but due to the </w:t>
+      </w:r>
+      <w:r>
+        <w:t xml:space="preserve">fact that the </w:t>
       </w:r>
       <w:r>
         <w:t xml:space="preserve">server hosting the web page </w:t>
@@ -933,16 +872,8 @@
         <w:rPr>
           <w:color w:val="BFBFBF" w:themeColor="background1" w:themeShade="BF"/>
         </w:rPr>
-        <w:t xml:space="preserve"> Sample of the dataset obtained without </w:t>
-      </w:r>
-      <w:proofErr w:type="gramStart"/>
-      <w:r>
-        <w:rPr>
-          <w:color w:val="BFBFBF" w:themeColor="background1" w:themeShade="BF"/>
-        </w:rPr>
-        <w:t>periods</w:t>
-      </w:r>
-      <w:proofErr w:type="gramEnd"/>
+        <w:t xml:space="preserve"> Sample of the dataset obtained without periods</w:t>
+      </w:r>
     </w:p>
     <w:p>
       <w:pPr>
@@ -1040,16 +971,8 @@
         <w:rPr>
           <w:color w:val="BFBFBF" w:themeColor="background1" w:themeShade="BF"/>
         </w:rPr>
-        <w:t xml:space="preserve">. Sample of the dataset obtained with </w:t>
-      </w:r>
-      <w:proofErr w:type="gramStart"/>
-      <w:r>
-        <w:rPr>
-          <w:color w:val="BFBFBF" w:themeColor="background1" w:themeShade="BF"/>
-        </w:rPr>
-        <w:t>periods</w:t>
-      </w:r>
-      <w:proofErr w:type="gramEnd"/>
+        <w:t>. Sample of the dataset obtained with periods</w:t>
+      </w:r>
     </w:p>
     <w:p>
       <w:pPr>
@@ -1277,13 +1200,8 @@
         <w:t>web, we</w:t>
       </w:r>
       <w:r>
-        <w:t xml:space="preserve"> saw that some of the characters were </w:t>
-      </w:r>
-      <w:proofErr w:type="gramStart"/>
-      <w:r>
-        <w:t>not</w:t>
-      </w:r>
-      <w:proofErr w:type="gramEnd"/>
+        <w:t xml:space="preserve"> saw that some of the characters were not</w:t>
+      </w:r>
       <w:r>
         <w:t xml:space="preserve"> </w:t>
       </w:r>
@@ -1359,14 +1277,12 @@
       <w:r>
         <w:t xml:space="preserve"> </w:t>
       </w:r>
-      <w:proofErr w:type="gramStart"/>
       <w:r>
         <w:t>alpha</w:t>
       </w:r>
       <w:r>
         <w:t>betic</w:t>
       </w:r>
-      <w:proofErr w:type="gramEnd"/>
     </w:p>
     <w:p>
       <w:pPr>
@@ -1402,13 +1318,8 @@
         <w:t xml:space="preserve"> </w:t>
       </w:r>
       <w:r>
-        <w:t xml:space="preserve">Lastly, we have removed the </w:t>
-      </w:r>
-      <w:proofErr w:type="gramStart"/>
-      <w:r>
-        <w:t>stop</w:t>
-      </w:r>
-      <w:proofErr w:type="gramEnd"/>
+        <w:t>Lastly, we have removed the stop</w:t>
+      </w:r>
     </w:p>
     <w:p>
       <w:pPr>
@@ -1430,13 +1341,8 @@
         <w:t>detection</w:t>
       </w:r>
       <w:r>
-        <w:t xml:space="preserve"> so that the words that appear very </w:t>
-      </w:r>
-      <w:proofErr w:type="gramStart"/>
-      <w:r>
-        <w:t>often</w:t>
-      </w:r>
-      <w:proofErr w:type="gramEnd"/>
+        <w:t xml:space="preserve"> so that the words that appear very often</w:t>
+      </w:r>
     </w:p>
     <w:p>
       <w:pPr>
@@ -1452,13 +1358,8 @@
         <w:t xml:space="preserve">jointly categorized and we can see </w:t>
       </w:r>
       <w:r>
-        <w:t xml:space="preserve">the joint words when later doing </w:t>
-      </w:r>
-      <w:proofErr w:type="gramStart"/>
-      <w:r>
-        <w:t>Topic</w:t>
-      </w:r>
-      <w:proofErr w:type="gramEnd"/>
+        <w:t>the joint words when later doing Topic</w:t>
+      </w:r>
     </w:p>
     <w:p>
       <w:pPr>
@@ -1534,15 +1435,7 @@
         <w:t>non-alphabetic</w:t>
       </w:r>
       <w:r>
-        <w:t xml:space="preserve"> characters. The reason why we took this decision </w:t>
-      </w:r>
-      <w:proofErr w:type="gramStart"/>
-      <w:r>
-        <w:t>was</w:t>
-      </w:r>
-      <w:proofErr w:type="gramEnd"/>
-      <w:r>
-        <w:t xml:space="preserve"> </w:t>
+        <w:t xml:space="preserve"> characters. The reason why we took this decision was </w:t>
       </w:r>
     </w:p>
     <w:p>
@@ -1557,15 +1450,7 @@
         <w:t>e</w:t>
       </w:r>
       <w:r>
-        <w:t xml:space="preserve">nd, while doing the Topic Modelling, there was a topic full of numbers. We </w:t>
-      </w:r>
-      <w:proofErr w:type="gramStart"/>
-      <w:r>
-        <w:t>are</w:t>
-      </w:r>
-      <w:proofErr w:type="gramEnd"/>
-      <w:r>
-        <w:t xml:space="preserve"> </w:t>
+        <w:t xml:space="preserve">nd, while doing the Topic Modelling, there was a topic full of numbers. We are </w:t>
       </w:r>
     </w:p>
     <w:p>
@@ -1576,13 +1461,8 @@
         <w:t xml:space="preserve">analysing poems and we detected that most of this numbers were obtained </w:t>
       </w:r>
       <w:r>
-        <w:t xml:space="preserve">inevitable </w:t>
-      </w:r>
-      <w:proofErr w:type="gramStart"/>
-      <w:r>
-        <w:t>while</w:t>
-      </w:r>
-      <w:proofErr w:type="gramEnd"/>
+        <w:t>inevitable while</w:t>
+      </w:r>
     </w:p>
     <w:p>
       <w:pPr>
@@ -1755,15 +1635,7 @@
         <w:t>analysed</w:t>
       </w:r>
       <w:r>
-        <w:t xml:space="preserve"> </w:t>
-      </w:r>
-      <w:proofErr w:type="gramStart"/>
-      <w:r>
-        <w:t>in order to</w:t>
-      </w:r>
-      <w:proofErr w:type="gramEnd"/>
-      <w:r>
-        <w:t xml:space="preserve"> extract even better results from it.</w:t>
+        <w:t xml:space="preserve"> in order to extract even better results from it.</w:t>
       </w:r>
     </w:p>
     <w:p/>
@@ -1775,15 +1647,7 @@
         <w:t>have to2</w:t>
       </w:r>
       <w:r>
-        <w:t xml:space="preserve"> prepare the dictionary. After analysing the most frequent words in the data set, we can see that there are several words that appear much more times than the others. </w:t>
-      </w:r>
-      <w:proofErr w:type="gramStart"/>
-      <w:r>
-        <w:t>In order to</w:t>
-      </w:r>
-      <w:proofErr w:type="gramEnd"/>
-      <w:r>
-        <w:t xml:space="preserve"> try to identify these words, we obtained the following figure.</w:t>
+        <w:t xml:space="preserve"> prepare the dictionary. After analysing the most frequent words in the data set, we can see that there are several words that appear much more times than the others. In order to try to identify these words, we obtained the following figure.</w:t>
       </w:r>
     </w:p>
     <w:p/>
@@ -1797,7 +1661,7 @@
           <w:noProof/>
         </w:rPr>
         <w:drawing>
-          <wp:inline distT="0" distB="0" distL="0" distR="0" wp14:anchorId="5838D5D9" wp14:editId="13037122">
+          <wp:inline distT="0" distB="0" distL="0" distR="0" wp14:anchorId="5838D5D9" wp14:editId="50209586">
             <wp:extent cx="2413000" cy="1900807"/>
             <wp:effectExtent l="0" t="0" r="6350" b="4445"/>
             <wp:docPr id="832842684" name="Imagen 1" descr="Gráfico, Gráfico de líneas&#10;&#10;Descripción generada automáticamente"/>
@@ -1900,15 +1764,7 @@
     </w:p>
     <w:p>
       <w:r>
-        <w:t xml:space="preserve">Also, similar graphs can be obtained </w:t>
-      </w:r>
-      <w:proofErr w:type="gramStart"/>
-      <w:r>
-        <w:t>in order to</w:t>
-      </w:r>
-      <w:proofErr w:type="gramEnd"/>
-      <w:r>
-        <w:t xml:space="preserve"> check the distribution of the words among the different documents of the dictionary. As it has been seen in class, neither the words that appear in all the documents nor the ones that hardly appear in any one are relevant for the algorithm. Thus, it will be useful to have an estimation of this distribution to manually select the discriminant conditions for the removal of both tails of the following histogram</w:t>
+        <w:t>Also, similar graphs can be obtained in order to check the distribution of the words among the different documents of the dictionary. As it has been seen in class, neither the words that appear in all the documents nor the ones that hardly appear in any one are relevant for the algorithm. Thus, it will be useful to have an estimation of this distribution to manually select the discriminant conditions for the removal of both tails of the following histogram</w:t>
       </w:r>
       <w:r>
         <w:t>s</w:t>
@@ -1952,7 +1808,7 @@
               </w:rPr>
               <w:lastRenderedPageBreak/>
               <w:drawing>
-                <wp:inline distT="0" distB="0" distL="0" distR="0" wp14:anchorId="094C9EC6" wp14:editId="799CE4D3">
+                <wp:inline distT="0" distB="0" distL="0" distR="0" wp14:anchorId="094C9EC6" wp14:editId="25448149">
                   <wp:extent cx="2357355" cy="1820683"/>
                   <wp:effectExtent l="0" t="0" r="5080" b="8255"/>
                   <wp:docPr id="506517142" name="Imagen 1" descr="Gráfico, Gráfico de barras&#10;&#10;Descripción generada automáticamente"/>
@@ -2077,7 +1933,7 @@
                 <w:color w:val="BFBFBF" w:themeColor="background1" w:themeShade="BF"/>
               </w:rPr>
               <w:drawing>
-                <wp:inline distT="0" distB="0" distL="0" distR="0" wp14:anchorId="1B36403F" wp14:editId="58CADD69">
+                <wp:inline distT="0" distB="0" distL="0" distR="0" wp14:anchorId="1B36403F" wp14:editId="3BE041AE">
                   <wp:extent cx="2415496" cy="1827874"/>
                   <wp:effectExtent l="0" t="0" r="4445" b="1270"/>
                   <wp:docPr id="180632312" name="Imagen 2" descr="Gráfico&#10;&#10;Descripción generada automáticamente"/>
@@ -2356,7 +2212,6 @@
       <w:r>
         <w:t xml:space="preserve"> representation, from the TF-IDF </w:t>
       </w:r>
-      <w:proofErr w:type="gramStart"/>
       <w:r>
         <w:t>it can be seen</w:t>
       </w:r>
@@ -2367,11 +2222,7 @@
         <w:t>leave</w:t>
       </w:r>
       <w:r>
-        <w:t>”</w:t>
-      </w:r>
-      <w:proofErr w:type="gramEnd"/>
-      <w:r>
-        <w:t xml:space="preserve"> is a common word within the corpus</w:t>
+        <w:t>” is a common word within the corpus</w:t>
       </w:r>
       <w:r>
         <w:t>, because its representation is now lower</w:t>
@@ -2431,7 +2282,7 @@
                 <w:noProof/>
               </w:rPr>
               <w:drawing>
-                <wp:inline distT="0" distB="0" distL="0" distR="0" wp14:anchorId="69B63666" wp14:editId="48E3734B">
+                <wp:inline distT="0" distB="0" distL="0" distR="0" wp14:anchorId="69B63666" wp14:editId="4A9E744B">
                   <wp:extent cx="2854197" cy="1584998"/>
                   <wp:effectExtent l="0" t="0" r="3810" b="0"/>
                   <wp:docPr id="2089667204" name="Imagen 1"/>
@@ -2564,7 +2415,7 @@
                 <w:noProof/>
               </w:rPr>
               <w:drawing>
-                <wp:inline distT="0" distB="0" distL="0" distR="0" wp14:anchorId="262A628B" wp14:editId="58301D5E">
+                <wp:inline distT="0" distB="0" distL="0" distR="0" wp14:anchorId="262A628B" wp14:editId="23E95CEB">
                   <wp:extent cx="2900048" cy="1594079"/>
                   <wp:effectExtent l="0" t="0" r="0" b="6350"/>
                   <wp:docPr id="969313110" name="Imagen 3"/>
@@ -2797,15 +2648,7 @@
         <w:t xml:space="preserve">0 because in this </w:t>
       </w:r>
       <w:r>
-        <w:t xml:space="preserve">way the classification models </w:t>
-      </w:r>
-      <w:proofErr w:type="gramStart"/>
-      <w:r>
-        <w:t>requires</w:t>
-      </w:r>
-      <w:proofErr w:type="gramEnd"/>
-      <w:r>
-        <w:t xml:space="preserve"> less time to </w:t>
+        <w:t xml:space="preserve">way the classification models requires less time to </w:t>
       </w:r>
       <w:r>
         <w:t>train</w:t>
@@ -3090,28 +2933,17 @@
           <w:sz w:val="28"/>
           <w:szCs w:val="28"/>
         </w:rPr>
-        <w:t xml:space="preserve"> using the LDA </w:t>
-      </w:r>
-      <w:proofErr w:type="gramStart"/>
-      <w:r>
+        <w:t xml:space="preserve"> using the LDA algorithm</w:t>
+      </w:r>
+    </w:p>
+    <w:p>
+      <w:pPr>
         <w:rPr>
           <w:b/>
           <w:bCs/>
           <w:sz w:val="28"/>
           <w:szCs w:val="28"/>
         </w:rPr>
-        <w:t>algorithm</w:t>
-      </w:r>
-      <w:proofErr w:type="gramEnd"/>
-    </w:p>
-    <w:p>
-      <w:pPr>
-        <w:rPr>
-          <w:b/>
-          <w:bCs/>
-          <w:sz w:val="28"/>
-          <w:szCs w:val="28"/>
-        </w:rPr>
       </w:pPr>
       <w:r>
         <w:t xml:space="preserve">We have implemented </w:t>
@@ -3119,13 +2951,8 @@
       <w:r>
         <w:t xml:space="preserve">LDA for topic modelling with genism. </w:t>
       </w:r>
-      <w:proofErr w:type="gramStart"/>
-      <w:r>
-        <w:t>In order to</w:t>
-      </w:r>
-      <w:proofErr w:type="gramEnd"/>
-      <w:r>
-        <w:t xml:space="preserve"> find the optimal number of topics, </w:t>
+      <w:r>
+        <w:t xml:space="preserve">In order to find the optimal number of topics, </w:t>
       </w:r>
       <w:r>
         <w:t xml:space="preserve">we will use the coherence </w:t>
@@ -3594,13 +3421,8 @@
     </w:p>
     <w:p/>
     <w:p>
-      <w:proofErr w:type="gramStart"/>
-      <w:r>
-        <w:t>In order to</w:t>
-      </w:r>
-      <w:proofErr w:type="gramEnd"/>
-      <w:r>
-        <w:t xml:space="preserve"> select the best pair of text vectorization and classification algorithm, we took advantage of the Pipeline and </w:t>
+      <w:r>
+        <w:t xml:space="preserve">In order to select the best pair of text vectorization and classification algorithm, we took advantage of the Pipeline and </w:t>
       </w:r>
       <w:proofErr w:type="spellStart"/>
       <w:r>
@@ -3671,15 +3493,7 @@
       </w:r>
       <w:proofErr w:type="spellEnd"/>
       <w:r>
-        <w:t xml:space="preserve">. </w:t>
-      </w:r>
-      <w:proofErr w:type="gramStart"/>
-      <w:r>
-        <w:t>In order to</w:t>
-      </w:r>
-      <w:proofErr w:type="gramEnd"/>
-      <w:r>
-        <w:t xml:space="preserve"> try to extract the best of it, the RF algorithm (and so will be done with the rest of the algorithms) was tested under different parameters, obtaining the optimum one by means of a grid search. This grid contains two variations for the ‘criterion’ of the RF classifier (</w:t>
+        <w:t>. In order to try to extract the best of it, the RF algorithm (and so will be done with the rest of the algorithms) was tested under different parameters, obtaining the optimum one by means of a grid search. This grid contains two variations for the ‘criterion’ of the RF classifier (</w:t>
       </w:r>
       <w:proofErr w:type="spellStart"/>
       <w:r>
@@ -3811,7 +3625,13 @@
         <w:t>and be able to skip errors in the training of the models.</w:t>
       </w:r>
       <w:r>
-        <w:t xml:space="preserve"> We will also consider a pre-trained model, </w:t>
+        <w:t xml:space="preserve"> We will also consider a pre-trained </w:t>
+      </w:r>
+      <w:r>
+        <w:t>embeddings</w:t>
+      </w:r>
+      <w:r>
+        <w:t xml:space="preserve">, </w:t>
       </w:r>
       <w:proofErr w:type="spellStart"/>
       <w:r>
@@ -3819,7 +3639,13 @@
       </w:r>
       <w:proofErr w:type="spellEnd"/>
       <w:r>
-        <w:t>, which is a model trai</w:t>
+        <w:t>, which</w:t>
+      </w:r>
+      <w:r>
+        <w:t xml:space="preserve"> are obtained with</w:t>
+      </w:r>
+      <w:r>
+        <w:t xml:space="preserve"> a model trai</w:t>
       </w:r>
       <w:r>
         <w:t>ned in a huge corpus.</w:t>
@@ -4246,6 +4072,33 @@
           <w:szCs w:val="28"/>
         </w:rPr>
       </w:pPr>
+      <w:r>
+        <w:t xml:space="preserve">We can see that the best accuracy is obtained with </w:t>
+      </w:r>
+      <w:r>
+        <w:t xml:space="preserve">the pre-trained embeddings and the </w:t>
+      </w:r>
+      <w:r>
+        <w:t>SVM model. This could happen as</w:t>
+      </w:r>
+      <w:r>
+        <w:t xml:space="preserve"> our </w:t>
+      </w:r>
+      <w:r>
+        <w:t>embeddings</w:t>
+      </w:r>
+      <w:r>
+        <w:t xml:space="preserve"> are obtained in a </w:t>
+      </w:r>
+      <w:r>
+        <w:t>relatively</w:t>
+      </w:r>
+      <w:r>
+        <w:t xml:space="preserve"> small </w:t>
+      </w:r>
+      <w:r>
+        <w:t>dataset and the words are better represented in the pre-trained embeddings.</w:t>
+      </w:r>
     </w:p>
     <w:p>
       <w:pPr>
@@ -4256,44 +4109,883 @@
           <w:szCs w:val="28"/>
         </w:rPr>
       </w:pPr>
-    </w:p>
-    <w:p>
-      <w:pPr>
+      <w:r>
         <w:rPr>
           <w:b/>
           <w:bCs/>
           <w:sz w:val="28"/>
           <w:szCs w:val="28"/>
         </w:rPr>
-      </w:pPr>
-      <w:r>
+        <w:lastRenderedPageBreak/>
+        <w:t>Feature extraction and selection</w:t>
+      </w:r>
+    </w:p>
+    <w:p>
+      <w:r>
+        <w:t xml:space="preserve">As the best accuracy was obtained with </w:t>
+      </w:r>
+      <w:r>
+        <w:t xml:space="preserve">pre-trained </w:t>
+      </w:r>
+      <w:r>
+        <w:t>embeddings and we saw that they were of a length of 300</w:t>
+      </w:r>
+      <w:r>
+        <w:t xml:space="preserve">, we decided to explore </w:t>
+      </w:r>
+      <w:r>
+        <w:t>the consequences of reducing the dimensionality of this embeddings</w:t>
+      </w:r>
+      <w:r>
+        <w:t xml:space="preserve"> to </w:t>
+      </w:r>
+      <w:r>
+        <w:t>the half and</w:t>
+      </w:r>
+      <w:r>
+        <w:t xml:space="preserve"> see if </w:t>
+      </w:r>
+      <w:r>
+        <w:t>the same information could be</w:t>
+      </w:r>
+      <w:r>
+        <w:t xml:space="preserve"> </w:t>
+      </w:r>
+      <w:r>
+        <w:t>explained in fewer dimensions</w:t>
+      </w:r>
+      <w:r>
+        <w:t xml:space="preserve"> and </w:t>
+      </w:r>
+      <w:r>
+        <w:t xml:space="preserve">we could </w:t>
+      </w:r>
+      <w:r>
+        <w:t>reduc</w:t>
+      </w:r>
+      <w:r>
+        <w:t>e</w:t>
+      </w:r>
+      <w:r>
+        <w:t xml:space="preserve"> the computational cost</w:t>
+      </w:r>
+      <w:r>
+        <w:t>.</w:t>
+      </w:r>
+      <w:r>
+        <w:t xml:space="preserve"> To achieve </w:t>
+      </w:r>
+      <w:r>
+        <w:t>this,</w:t>
+      </w:r>
+      <w:r>
+        <w:t xml:space="preserve"> we </w:t>
+      </w:r>
+      <w:r>
+        <w:t>will use the ideas of the feature extraction and selection</w:t>
+      </w:r>
+      <w:r>
+        <w:t xml:space="preserve">, </w:t>
+      </w:r>
+      <w:r>
+        <w:t>to</w:t>
+      </w:r>
+      <w:r>
+        <w:t xml:space="preserve"> see use the most important variables </w:t>
+      </w:r>
+      <w:r>
+        <w:t xml:space="preserve">after the dimension reduction. </w:t>
+      </w:r>
+      <w:r>
+        <w:t>We have tried PCA, CCA and LDA for feature extraction and mutual information for feature selection</w:t>
+      </w:r>
+      <w:r>
+        <w:t xml:space="preserve">. All </w:t>
+      </w:r>
+      <w:r>
+        <w:t xml:space="preserve">the techniques are implemented with </w:t>
+      </w:r>
+      <w:proofErr w:type="spellStart"/>
+      <w:r>
+        <w:t>sklearn</w:t>
+      </w:r>
+      <w:proofErr w:type="spellEnd"/>
+      <w:r>
+        <w:t xml:space="preserve"> functions.</w:t>
+      </w:r>
+      <w:r>
+        <w:t xml:space="preserve"> The </w:t>
+      </w:r>
+      <w:r>
+        <w:t>accuracies</w:t>
+      </w:r>
+      <w:r>
+        <w:t xml:space="preserve"> are displayed in the following table:</w:t>
+      </w:r>
+    </w:p>
+    <w:tbl>
+      <w:tblPr>
+        <w:tblStyle w:val="Tablaconcuadrcula"/>
+        <w:tblW w:w="0" w:type="auto"/>
+        <w:tblLook w:val="04A0" w:firstRow="1" w:lastRow="0" w:firstColumn="1" w:lastColumn="0" w:noHBand="0" w:noVBand="1"/>
+      </w:tblPr>
+      <w:tblGrid>
+        <w:gridCol w:w="2254"/>
+        <w:gridCol w:w="2255"/>
+        <w:gridCol w:w="2255"/>
+        <w:gridCol w:w="2255"/>
+      </w:tblGrid>
+      <w:tr>
+        <w:tc>
+          <w:tcPr>
+            <w:tcW w:w="2254" w:type="dxa"/>
+          </w:tcPr>
+          <w:p/>
+        </w:tc>
+        <w:tc>
+          <w:tcPr>
+            <w:tcW w:w="2255" w:type="dxa"/>
+          </w:tcPr>
+          <w:p>
+            <w:pPr>
+              <w:ind w:firstLine="720"/>
+            </w:pPr>
+            <w:r>
+              <w:t xml:space="preserve"> PCA</w:t>
+            </w:r>
+          </w:p>
+        </w:tc>
+        <w:tc>
+          <w:tcPr>
+            <w:tcW w:w="2255" w:type="dxa"/>
+          </w:tcPr>
+          <w:p>
+            <w:pPr>
+              <w:jc w:val="center"/>
+            </w:pPr>
+            <w:r>
+              <w:t>CCA</w:t>
+            </w:r>
+          </w:p>
+        </w:tc>
+        <w:tc>
+          <w:tcPr>
+            <w:tcW w:w="2255" w:type="dxa"/>
+          </w:tcPr>
+          <w:p>
+            <w:pPr>
+              <w:jc w:val="center"/>
+            </w:pPr>
+            <w:r>
+              <w:t>LDA</w:t>
+            </w:r>
+          </w:p>
+        </w:tc>
+      </w:tr>
+      <w:tr>
+        <w:tc>
+          <w:tcPr>
+            <w:tcW w:w="2254" w:type="dxa"/>
+          </w:tcPr>
+          <w:p>
+            <w:pPr>
+              <w:jc w:val="center"/>
+            </w:pPr>
+            <w:r>
+              <w:t>Mutual information</w:t>
+            </w:r>
+          </w:p>
+        </w:tc>
+        <w:tc>
+          <w:tcPr>
+            <w:tcW w:w="2255" w:type="dxa"/>
+            <w:shd w:val="clear" w:color="auto" w:fill="FF0000"/>
+          </w:tcPr>
+          <w:p>
+            <w:pPr>
+              <w:jc w:val="center"/>
+            </w:pPr>
+            <w:r>
+              <w:t>0.51</w:t>
+            </w:r>
+          </w:p>
+        </w:tc>
+        <w:tc>
+          <w:tcPr>
+            <w:tcW w:w="2255" w:type="dxa"/>
+          </w:tcPr>
+          <w:p>
+            <w:pPr>
+              <w:jc w:val="center"/>
+            </w:pPr>
+            <w:r>
+              <w:t>0.52</w:t>
+            </w:r>
+          </w:p>
+        </w:tc>
+        <w:tc>
+          <w:tcPr>
+            <w:tcW w:w="2255" w:type="dxa"/>
+            <w:shd w:val="clear" w:color="auto" w:fill="92D050"/>
+          </w:tcPr>
+          <w:p>
+            <w:pPr>
+              <w:keepNext/>
+              <w:jc w:val="center"/>
+            </w:pPr>
+            <w:r>
+              <w:t>0.53</w:t>
+            </w:r>
+          </w:p>
+        </w:tc>
+      </w:tr>
+    </w:tbl>
+    <w:p>
+      <w:pPr>
+        <w:pStyle w:val="Descripcin"/>
+        <w:jc w:val="center"/>
+        <w:rPr>
+          <w:color w:val="A6A6A6" w:themeColor="background1" w:themeShade="A6"/>
+        </w:rPr>
+      </w:pPr>
+      <w:r>
+        <w:rPr>
+          <w:color w:val="A6A6A6" w:themeColor="background1" w:themeShade="A6"/>
+        </w:rPr>
+        <w:t xml:space="preserve">Figure </w:t>
+      </w:r>
+      <w:r>
+        <w:rPr>
+          <w:color w:val="A6A6A6" w:themeColor="background1" w:themeShade="A6"/>
+        </w:rPr>
+        <w:fldChar w:fldCharType="begin"/>
+      </w:r>
+      <w:r>
+        <w:rPr>
+          <w:color w:val="A6A6A6" w:themeColor="background1" w:themeShade="A6"/>
+        </w:rPr>
+        <w:instrText xml:space="preserve"> SEQ Figure \* ARABIC </w:instrText>
+      </w:r>
+      <w:r>
+        <w:rPr>
+          <w:color w:val="A6A6A6" w:themeColor="background1" w:themeShade="A6"/>
+        </w:rPr>
+        <w:fldChar w:fldCharType="separate"/>
+      </w:r>
+      <w:r>
+        <w:rPr>
+          <w:noProof/>
+          <w:color w:val="A6A6A6" w:themeColor="background1" w:themeShade="A6"/>
+        </w:rPr>
+        <w:t>11</w:t>
+      </w:r>
+      <w:r>
+        <w:rPr>
+          <w:color w:val="A6A6A6" w:themeColor="background1" w:themeShade="A6"/>
+        </w:rPr>
+        <w:fldChar w:fldCharType="end"/>
+      </w:r>
+      <w:r>
+        <w:rPr>
+          <w:color w:val="A6A6A6" w:themeColor="background1" w:themeShade="A6"/>
+        </w:rPr>
+        <w:t>. Accuracies after feature extraction and selection</w:t>
+      </w:r>
+    </w:p>
+    <w:p>
+      <w:r>
+        <w:t xml:space="preserve">We can see that PCA gives the lowest accuracy since </w:t>
+      </w:r>
+      <w:r>
+        <w:t>it is an</w:t>
+      </w:r>
+      <w:r>
+        <w:t xml:space="preserve"> </w:t>
+      </w:r>
+      <w:r>
+        <w:t>unsupervised algorithm, good for dimensionality reduction, but not as good as CCA or LDA,</w:t>
+      </w:r>
+      <w:r>
+        <w:t xml:space="preserve"> </w:t>
+      </w:r>
+      <w:r>
+        <w:t>if we want a supervised</w:t>
+      </w:r>
+      <w:r>
+        <w:t xml:space="preserve"> a</w:t>
+      </w:r>
+      <w:r>
+        <w:t>pproach</w:t>
+      </w:r>
+      <w:r>
+        <w:t>, like we have seen in class.</w:t>
+      </w:r>
+      <w:r>
+        <w:t xml:space="preserve"> We have only considered mutual information </w:t>
+      </w:r>
+      <w:r>
+        <w:t>because is computationally</w:t>
+      </w:r>
+      <w:r>
+        <w:t xml:space="preserve"> efficient</w:t>
+      </w:r>
+      <w:r>
+        <w:t xml:space="preserve"> compared to the other ones seen in class, for example, HSIC.</w:t>
+      </w:r>
+    </w:p>
+    <w:p/>
+    <w:p>
+      <w:r>
+        <w:t xml:space="preserve">We can also see that the accuracy was not </w:t>
+      </w:r>
+      <w:r>
+        <w:t>improved,</w:t>
+      </w:r>
+      <w:r>
+        <w:t xml:space="preserve"> and it has decreased 0.01</w:t>
+      </w:r>
+      <w:r>
+        <w:t xml:space="preserve"> so we </w:t>
+      </w:r>
+      <w:r>
+        <w:t>must</w:t>
+      </w:r>
+      <w:r>
+        <w:t xml:space="preserve"> try another approach to obtain a higher accuracy.</w:t>
+      </w:r>
+      <w:r>
+        <w:t xml:space="preserve"> In the following image we can see the confusion matrix of the LDA</w:t>
+      </w:r>
+      <w:r>
+        <w:t xml:space="preserve"> reduction:</w:t>
+      </w:r>
+    </w:p>
+    <w:p>
+      <w:pPr>
+        <w:keepNext/>
+        <w:jc w:val="center"/>
+      </w:pPr>
+      <w:r>
+        <w:rPr>
+          <w:noProof/>
+        </w:rPr>
+        <w:drawing>
+          <wp:inline distT="0" distB="0" distL="0" distR="0" wp14:anchorId="7442941F" wp14:editId="1A98053D">
+            <wp:extent cx="3292897" cy="3036511"/>
+            <wp:effectExtent l="0" t="0" r="3175" b="0"/>
+            <wp:docPr id="241763401" name="Imagen 1" descr="Gráfico&#10;&#10;Descripción generada automáticamente con confianza baja"/>
+            <wp:cNvGraphicFramePr>
+              <a:graphicFrameLocks xmlns:a="http://schemas.openxmlformats.org/drawingml/2006/main" noChangeAspect="1"/>
+            </wp:cNvGraphicFramePr>
+            <a:graphic xmlns:a="http://schemas.openxmlformats.org/drawingml/2006/main">
+              <a:graphicData uri="http://schemas.openxmlformats.org/drawingml/2006/picture">
+                <pic:pic xmlns:pic="http://schemas.openxmlformats.org/drawingml/2006/picture">
+                  <pic:nvPicPr>
+                    <pic:cNvPr id="241763401" name="Imagen 1" descr="Gráfico&#10;&#10;Descripción generada automáticamente con confianza baja"/>
+                    <pic:cNvPicPr>
+                      <a:picLocks noChangeAspect="1" noChangeArrowheads="1"/>
+                    </pic:cNvPicPr>
+                  </pic:nvPicPr>
+                  <pic:blipFill>
+                    <a:blip r:embed="rId20">
+                      <a:extLst>
+                        <a:ext uri="{28A0092B-C50C-407E-A947-70E740481C1C}">
+                          <a14:useLocalDpi xmlns:a14="http://schemas.microsoft.com/office/drawing/2010/main" val="0"/>
+                        </a:ext>
+                      </a:extLst>
+                    </a:blip>
+                    <a:srcRect/>
+                    <a:stretch>
+                      <a:fillRect/>
+                    </a:stretch>
+                  </pic:blipFill>
+                  <pic:spPr bwMode="auto">
+                    <a:xfrm>
+                      <a:off x="0" y="0"/>
+                      <a:ext cx="3297908" cy="3041132"/>
+                    </a:xfrm>
+                    <a:prstGeom prst="rect">
+                      <a:avLst/>
+                    </a:prstGeom>
+                    <a:noFill/>
+                    <a:ln>
+                      <a:noFill/>
+                    </a:ln>
+                  </pic:spPr>
+                </pic:pic>
+              </a:graphicData>
+            </a:graphic>
+          </wp:inline>
+        </w:drawing>
+      </w:r>
+    </w:p>
+    <w:p>
+      <w:pPr>
+        <w:pStyle w:val="Descripcin"/>
+        <w:jc w:val="center"/>
+        <w:rPr>
+          <w:color w:val="A6A6A6" w:themeColor="background1" w:themeShade="A6"/>
+        </w:rPr>
+      </w:pPr>
+      <w:r>
+        <w:rPr>
+          <w:color w:val="A6A6A6" w:themeColor="background1" w:themeShade="A6"/>
+        </w:rPr>
+        <w:t xml:space="preserve">Figure </w:t>
+      </w:r>
+      <w:r>
+        <w:rPr>
+          <w:color w:val="A6A6A6" w:themeColor="background1" w:themeShade="A6"/>
+        </w:rPr>
+        <w:fldChar w:fldCharType="begin"/>
+      </w:r>
+      <w:r>
+        <w:rPr>
+          <w:color w:val="A6A6A6" w:themeColor="background1" w:themeShade="A6"/>
+        </w:rPr>
+        <w:instrText xml:space="preserve"> SEQ Figure \* ARABIC </w:instrText>
+      </w:r>
+      <w:r>
+        <w:rPr>
+          <w:color w:val="A6A6A6" w:themeColor="background1" w:themeShade="A6"/>
+        </w:rPr>
+        <w:fldChar w:fldCharType="separate"/>
+      </w:r>
+      <w:r>
+        <w:rPr>
+          <w:noProof/>
+          <w:color w:val="A6A6A6" w:themeColor="background1" w:themeShade="A6"/>
+        </w:rPr>
+        <w:t>12</w:t>
+      </w:r>
+      <w:r>
+        <w:rPr>
+          <w:color w:val="A6A6A6" w:themeColor="background1" w:themeShade="A6"/>
+        </w:rPr>
+        <w:fldChar w:fldCharType="end"/>
+      </w:r>
+      <w:r>
+        <w:rPr>
+          <w:color w:val="A6A6A6" w:themeColor="background1" w:themeShade="A6"/>
+        </w:rPr>
+        <w:t>. Confusion matrix of the LDA reduction</w:t>
+      </w:r>
+    </w:p>
+    <w:p>
+      <w:r>
+        <w:t xml:space="preserve">We can see that most of the predictions are </w:t>
+      </w:r>
+      <w:r>
+        <w:t xml:space="preserve">associated with the principal class. As we can not </w:t>
+      </w:r>
+      <w:r>
+        <w:t xml:space="preserve">apply over-sampling, neither under-sampling, we have opted to group classes by their </w:t>
+      </w:r>
+      <w:r>
+        <w:t xml:space="preserve">historical period following the </w:t>
+      </w:r>
+      <w:r>
+        <w:t>mapping</w:t>
+      </w:r>
+      <w:r>
+        <w:t xml:space="preserve"> of the web</w:t>
+      </w:r>
+      <w:r>
+        <w:t xml:space="preserve">. This mapping is: </w:t>
+      </w:r>
+    </w:p>
+    <w:p>
+      <w:pPr>
+        <w:keepNext/>
+      </w:pPr>
+      <w:r>
+        <w:lastRenderedPageBreak/>
+        <w:drawing>
+          <wp:inline distT="0" distB="0" distL="0" distR="0" wp14:anchorId="03A1E37D" wp14:editId="26E88824">
+            <wp:extent cx="5733415" cy="1320800"/>
+            <wp:effectExtent l="0" t="0" r="635" b="0"/>
+            <wp:docPr id="568704080" name="Imagen 1" descr="Interfaz de usuario gráfica, Aplicación&#10;&#10;Descripción generada automáticamente con confianza media"/>
+            <wp:cNvGraphicFramePr>
+              <a:graphicFrameLocks xmlns:a="http://schemas.openxmlformats.org/drawingml/2006/main" noChangeAspect="1"/>
+            </wp:cNvGraphicFramePr>
+            <a:graphic xmlns:a="http://schemas.openxmlformats.org/drawingml/2006/main">
+              <a:graphicData uri="http://schemas.openxmlformats.org/drawingml/2006/picture">
+                <pic:pic xmlns:pic="http://schemas.openxmlformats.org/drawingml/2006/picture">
+                  <pic:nvPicPr>
+                    <pic:cNvPr id="568704080" name="Imagen 1" descr="Interfaz de usuario gráfica, Aplicación&#10;&#10;Descripción generada automáticamente con confianza media"/>
+                    <pic:cNvPicPr/>
+                  </pic:nvPicPr>
+                  <pic:blipFill>
+                    <a:blip r:embed="rId21"/>
+                    <a:stretch>
+                      <a:fillRect/>
+                    </a:stretch>
+                  </pic:blipFill>
+                  <pic:spPr>
+                    <a:xfrm>
+                      <a:off x="0" y="0"/>
+                      <a:ext cx="5733415" cy="1320800"/>
+                    </a:xfrm>
+                    <a:prstGeom prst="rect">
+                      <a:avLst/>
+                    </a:prstGeom>
+                  </pic:spPr>
+                </pic:pic>
+              </a:graphicData>
+            </a:graphic>
+          </wp:inline>
+        </w:drawing>
+      </w:r>
+    </w:p>
+    <w:p>
+      <w:pPr>
+        <w:pStyle w:val="Descripcin"/>
+        <w:jc w:val="center"/>
+        <w:rPr>
+          <w:color w:val="A6A6A6" w:themeColor="background1" w:themeShade="A6"/>
+        </w:rPr>
+      </w:pPr>
+      <w:r>
+        <w:rPr>
+          <w:color w:val="A6A6A6" w:themeColor="background1" w:themeShade="A6"/>
+        </w:rPr>
+        <w:t xml:space="preserve">Figure </w:t>
+      </w:r>
+      <w:r>
+        <w:rPr>
+          <w:color w:val="A6A6A6" w:themeColor="background1" w:themeShade="A6"/>
+        </w:rPr>
+        <w:fldChar w:fldCharType="begin"/>
+      </w:r>
+      <w:r>
+        <w:rPr>
+          <w:color w:val="A6A6A6" w:themeColor="background1" w:themeShade="A6"/>
+        </w:rPr>
+        <w:instrText xml:space="preserve"> SEQ Figure \* ARABIC </w:instrText>
+      </w:r>
+      <w:r>
+        <w:rPr>
+          <w:color w:val="A6A6A6" w:themeColor="background1" w:themeShade="A6"/>
+        </w:rPr>
+        <w:fldChar w:fldCharType="separate"/>
+      </w:r>
+      <w:r>
+        <w:rPr>
+          <w:noProof/>
+          <w:color w:val="A6A6A6" w:themeColor="background1" w:themeShade="A6"/>
+        </w:rPr>
+        <w:t>13</w:t>
+      </w:r>
+      <w:r>
+        <w:rPr>
+          <w:color w:val="A6A6A6" w:themeColor="background1" w:themeShade="A6"/>
+        </w:rPr>
+        <w:fldChar w:fldCharType="end"/>
+      </w:r>
+      <w:r>
+        <w:rPr>
+          <w:color w:val="A6A6A6" w:themeColor="background1" w:themeShade="A6"/>
+        </w:rPr>
+        <w:t>. Mapping of the historical period with the art periods</w:t>
+      </w:r>
+    </w:p>
+    <w:p>
+      <w:pPr>
         <w:rPr>
           <w:b/>
           <w:bCs/>
           <w:sz w:val="28"/>
           <w:szCs w:val="28"/>
         </w:rPr>
-        <w:br w:type="page"/>
-      </w:r>
-    </w:p>
-    <w:p>
-      <w:pPr>
+      </w:pPr>
+      <w:r>
         <w:rPr>
           <w:b/>
           <w:bCs/>
           <w:sz w:val="28"/>
           <w:szCs w:val="28"/>
         </w:rPr>
-      </w:pPr>
-      <w:r>
+        <w:t>Joining classes</w:t>
+      </w:r>
+    </w:p>
+    <w:p/>
+    <w:p>
+      <w:r>
+        <w:t xml:space="preserve">By </w:t>
+      </w:r>
+      <w:r>
+        <w:t>applying the previous mapping</w:t>
+      </w:r>
+      <w:r>
+        <w:t xml:space="preserve"> our distribution depending on the periods are</w:t>
+      </w:r>
+      <w:r>
+        <w:t xml:space="preserve">: </w:t>
+      </w:r>
+    </w:p>
+    <w:p>
+      <w:pPr>
+        <w:jc w:val="center"/>
         <w:rPr>
           <w:b/>
           <w:bCs/>
           <w:sz w:val="28"/>
           <w:szCs w:val="28"/>
         </w:rPr>
-        <w:lastRenderedPageBreak/>
-        <w:t>Reducing the dimensionality</w:t>
+      </w:pPr>
+      <w:r>
+        <w:rPr>
+          <w:noProof/>
+        </w:rPr>
+        <w:drawing>
+          <wp:inline distT="0" distB="0" distL="0" distR="0" wp14:anchorId="6DB23E8E" wp14:editId="46ED5CD5">
+            <wp:extent cx="2626918" cy="1962115"/>
+            <wp:effectExtent l="0" t="0" r="2540" b="635"/>
+            <wp:docPr id="390993192" name="Imagen 2" descr="Gráfico, Gráfico de barras&#10;&#10;Descripción generada automáticamente"/>
+            <wp:cNvGraphicFramePr>
+              <a:graphicFrameLocks xmlns:a="http://schemas.openxmlformats.org/drawingml/2006/main" noChangeAspect="1"/>
+            </wp:cNvGraphicFramePr>
+            <a:graphic xmlns:a="http://schemas.openxmlformats.org/drawingml/2006/main">
+              <a:graphicData uri="http://schemas.openxmlformats.org/drawingml/2006/picture">
+                <pic:pic xmlns:pic="http://schemas.openxmlformats.org/drawingml/2006/picture">
+                  <pic:nvPicPr>
+                    <pic:cNvPr id="390993192" name="Imagen 2" descr="Gráfico, Gráfico de barras&#10;&#10;Descripción generada automáticamente"/>
+                    <pic:cNvPicPr>
+                      <a:picLocks noChangeAspect="1" noChangeArrowheads="1"/>
+                    </pic:cNvPicPr>
+                  </pic:nvPicPr>
+                  <pic:blipFill>
+                    <a:blip r:embed="rId22" cstate="print">
+                      <a:extLst>
+                        <a:ext uri="{28A0092B-C50C-407E-A947-70E740481C1C}">
+                          <a14:useLocalDpi xmlns:a14="http://schemas.microsoft.com/office/drawing/2010/main" val="0"/>
+                        </a:ext>
+                      </a:extLst>
+                    </a:blip>
+                    <a:srcRect/>
+                    <a:stretch>
+                      <a:fillRect/>
+                    </a:stretch>
+                  </pic:blipFill>
+                  <pic:spPr bwMode="auto">
+                    <a:xfrm>
+                      <a:off x="0" y="0"/>
+                      <a:ext cx="2629846" cy="1964302"/>
+                    </a:xfrm>
+                    <a:prstGeom prst="rect">
+                      <a:avLst/>
+                    </a:prstGeom>
+                    <a:noFill/>
+                    <a:ln>
+                      <a:noFill/>
+                    </a:ln>
+                  </pic:spPr>
+                </pic:pic>
+              </a:graphicData>
+            </a:graphic>
+          </wp:inline>
+        </w:drawing>
+      </w:r>
+    </w:p>
+    <w:p>
+      <w:r>
+        <w:t>We can see that now the dataset is less imbalanced</w:t>
+      </w:r>
+      <w:r>
+        <w:t xml:space="preserve"> with the following proportions:</w:t>
+      </w:r>
+      <w:r>
+        <w:t xml:space="preserve"> </w:t>
+      </w:r>
+    </w:p>
+    <w:p>
+      <w:r>
+        <w:t>1901-1950</w:t>
+      </w:r>
+      <w:r>
+        <w:t>:</w:t>
+      </w:r>
+      <w:r>
+        <w:t xml:space="preserve"> 44.289593</w:t>
+      </w:r>
+      <w:r>
+        <w:t>%</w:t>
+      </w:r>
+    </w:p>
+    <w:p>
+      <w:r>
+        <w:t>1951-Present</w:t>
+      </w:r>
+      <w:r>
+        <w:t xml:space="preserve">: </w:t>
+      </w:r>
+      <w:r>
+        <w:t xml:space="preserve"> 26.443439</w:t>
+      </w:r>
+      <w:r>
+        <w:t>%</w:t>
+      </w:r>
+    </w:p>
+    <w:p>
+      <w:r>
+        <w:t>1781-1900</w:t>
+      </w:r>
+      <w:r>
+        <w:t>:</w:t>
+      </w:r>
+      <w:r>
+        <w:t xml:space="preserve"> 19.131222</w:t>
+      </w:r>
+      <w:r>
+        <w:t>%</w:t>
+      </w:r>
+    </w:p>
+    <w:p>
+      <w:r>
+        <w:t>1550-1780</w:t>
+      </w:r>
+      <w:r>
+        <w:t xml:space="preserve">: </w:t>
+      </w:r>
+      <w:r>
+        <w:t>9.828054</w:t>
+      </w:r>
+      <w:r>
+        <w:t>%</w:t>
+      </w:r>
+    </w:p>
+    <w:p>
+      <w:r>
+        <w:t>Pre-1550</w:t>
+      </w:r>
+      <w:r>
+        <w:t xml:space="preserve">: </w:t>
+      </w:r>
+      <w:r>
+        <w:t>0.307692</w:t>
+      </w:r>
+      <w:r>
+        <w:t>%</w:t>
+      </w:r>
+    </w:p>
+    <w:p/>
+    <w:p>
+      <w:r>
+        <w:t>After training the model that gave us the best accuracy (pre-trained embeddings with SVM), we have obtained an accuracy of 0.</w:t>
+      </w:r>
+      <w:r>
+        <w:t>79 and the following confusion matrix:</w:t>
+      </w:r>
+    </w:p>
+    <w:p>
+      <w:pPr>
+        <w:keepNext/>
+        <w:jc w:val="center"/>
+      </w:pPr>
+      <w:r>
+        <w:rPr>
+          <w:noProof/>
+        </w:rPr>
+        <w:drawing>
+          <wp:inline distT="0" distB="0" distL="0" distR="0" wp14:anchorId="515A7A76" wp14:editId="6A3C6FFC">
+            <wp:extent cx="2706201" cy="2443797"/>
+            <wp:effectExtent l="0" t="0" r="0" b="0"/>
+            <wp:docPr id="432280215" name="Imagen 3" descr="Gráfico, Gráfico de dispersión&#10;&#10;Descripción generada automáticamente"/>
+            <wp:cNvGraphicFramePr>
+              <a:graphicFrameLocks xmlns:a="http://schemas.openxmlformats.org/drawingml/2006/main" noChangeAspect="1"/>
+            </wp:cNvGraphicFramePr>
+            <a:graphic xmlns:a="http://schemas.openxmlformats.org/drawingml/2006/main">
+              <a:graphicData uri="http://schemas.openxmlformats.org/drawingml/2006/picture">
+                <pic:pic xmlns:pic="http://schemas.openxmlformats.org/drawingml/2006/picture">
+                  <pic:nvPicPr>
+                    <pic:cNvPr id="432280215" name="Imagen 3" descr="Gráfico, Gráfico de dispersión&#10;&#10;Descripción generada automáticamente"/>
+                    <pic:cNvPicPr>
+                      <a:picLocks noChangeAspect="1" noChangeArrowheads="1"/>
+                    </pic:cNvPicPr>
+                  </pic:nvPicPr>
+                  <pic:blipFill>
+                    <a:blip r:embed="rId23">
+                      <a:extLst>
+                        <a:ext uri="{28A0092B-C50C-407E-A947-70E740481C1C}">
+                          <a14:useLocalDpi xmlns:a14="http://schemas.microsoft.com/office/drawing/2010/main" val="0"/>
+                        </a:ext>
+                      </a:extLst>
+                    </a:blip>
+                    <a:srcRect/>
+                    <a:stretch>
+                      <a:fillRect/>
+                    </a:stretch>
+                  </pic:blipFill>
+                  <pic:spPr bwMode="auto">
+                    <a:xfrm>
+                      <a:off x="0" y="0"/>
+                      <a:ext cx="2714142" cy="2450968"/>
+                    </a:xfrm>
+                    <a:prstGeom prst="rect">
+                      <a:avLst/>
+                    </a:prstGeom>
+                    <a:noFill/>
+                    <a:ln>
+                      <a:noFill/>
+                    </a:ln>
+                  </pic:spPr>
+                </pic:pic>
+              </a:graphicData>
+            </a:graphic>
+          </wp:inline>
+        </w:drawing>
+      </w:r>
+    </w:p>
+    <w:p>
+      <w:pPr>
+        <w:pStyle w:val="Descripcin"/>
+        <w:jc w:val="center"/>
+        <w:rPr>
+          <w:color w:val="A6A6A6" w:themeColor="background1" w:themeShade="A6"/>
+        </w:rPr>
+      </w:pPr>
+      <w:r>
+        <w:rPr>
+          <w:color w:val="A6A6A6" w:themeColor="background1" w:themeShade="A6"/>
+        </w:rPr>
+        <w:t xml:space="preserve">Figure </w:t>
+      </w:r>
+      <w:r>
+        <w:rPr>
+          <w:color w:val="A6A6A6" w:themeColor="background1" w:themeShade="A6"/>
+        </w:rPr>
+        <w:fldChar w:fldCharType="begin"/>
+      </w:r>
+      <w:r>
+        <w:rPr>
+          <w:color w:val="A6A6A6" w:themeColor="background1" w:themeShade="A6"/>
+        </w:rPr>
+        <w:instrText xml:space="preserve"> SEQ Figure \* ARABIC </w:instrText>
+      </w:r>
+      <w:r>
+        <w:rPr>
+          <w:color w:val="A6A6A6" w:themeColor="background1" w:themeShade="A6"/>
+        </w:rPr>
+        <w:fldChar w:fldCharType="separate"/>
+      </w:r>
+      <w:r>
+        <w:rPr>
+          <w:noProof/>
+          <w:color w:val="A6A6A6" w:themeColor="background1" w:themeShade="A6"/>
+        </w:rPr>
+        <w:t>14</w:t>
+      </w:r>
+      <w:r>
+        <w:rPr>
+          <w:color w:val="A6A6A6" w:themeColor="background1" w:themeShade="A6"/>
+        </w:rPr>
+        <w:fldChar w:fldCharType="end"/>
+      </w:r>
+      <w:r>
+        <w:rPr>
+          <w:color w:val="A6A6A6" w:themeColor="background1" w:themeShade="A6"/>
+        </w:rPr>
+        <w:t>. Confusion matrix after joining classes</w:t>
       </w:r>
     </w:p>
     <w:p>
@@ -4305,20 +4997,71 @@
           <w:szCs w:val="28"/>
         </w:rPr>
       </w:pPr>
-    </w:p>
-    <w:p>
-      <w:r>
+      <w:r>
+        <w:t xml:space="preserve"> </w:t>
+      </w:r>
+    </w:p>
+    <w:p>
+      <w:pPr>
         <w:rPr>
           <w:b/>
           <w:bCs/>
           <w:sz w:val="28"/>
           <w:szCs w:val="28"/>
         </w:rPr>
-        <w:t>Joining classes</w:t>
-      </w:r>
-    </w:p>
+      </w:pPr>
+    </w:p>
+    <w:p>
+      <w:pPr>
+        <w:pStyle w:val="Ttulo1"/>
+        <w:rPr>
+          <w:b/>
+          <w:bCs/>
+        </w:rPr>
+      </w:pPr>
+      <w:r>
+        <w:rPr>
+          <w:b/>
+          <w:bCs/>
+        </w:rPr>
+        <w:t>4</w:t>
+      </w:r>
+      <w:r>
+        <w:rPr>
+          <w:b/>
+          <w:bCs/>
+        </w:rPr>
+        <w:t>.</w:t>
+      </w:r>
+      <w:r>
+        <w:rPr>
+          <w:b/>
+          <w:bCs/>
+        </w:rPr>
+        <w:t>Conclusion</w:t>
+      </w:r>
+      <w:r>
+        <w:rPr>
+          <w:b/>
+          <w:bCs/>
+        </w:rPr>
+        <w:t>s</w:t>
+      </w:r>
+    </w:p>
+    <w:p/>
+    <w:p>
+      <w:pPr>
+        <w:rPr>
+          <w:b/>
+          <w:bCs/>
+          <w:sz w:val="28"/>
+          <w:szCs w:val="28"/>
+        </w:rPr>
+      </w:pPr>
+    </w:p>
+    <w:p/>
     <w:sectPr>
-      <w:footerReference w:type="default" r:id="rId20"/>
+      <w:footerReference w:type="default" r:id="rId24"/>
       <w:pgSz w:w="11909" w:h="16834"/>
       <w:pgMar w:top="1440" w:right="1440" w:bottom="1440" w:left="1440" w:header="720" w:footer="720" w:gutter="0"/>
       <w:pgNumType w:start="1"/>

</xml_diff>

<commit_message>
report format fixed and maximum pages now are correct
</commit_message>
<xml_diff>
--- a/Report.docx
+++ b/Report.docx
@@ -33,7 +33,7 @@
                     </pic:cNvPicPr>
                   </pic:nvPicPr>
                   <pic:blipFill>
-                    <a:blip r:embed="rId7"/>
+                    <a:blip r:embed="rId8"/>
                     <a:stretch>
                       <a:fillRect/>
                     </a:stretch>
@@ -201,7 +201,7 @@
                     </pic:cNvPicPr>
                   </pic:nvPicPr>
                   <pic:blipFill>
-                    <a:blip r:embed="rId8"/>
+                    <a:blip r:embed="rId9"/>
                     <a:stretch>
                       <a:fillRect/>
                     </a:stretch>
@@ -272,7 +272,7 @@
                     </pic:cNvPicPr>
                   </pic:nvPicPr>
                   <pic:blipFill>
-                    <a:blip r:embed="rId9"/>
+                    <a:blip r:embed="rId10"/>
                     <a:stretch>
                       <a:fillRect/>
                     </a:stretch>
@@ -388,6 +388,12 @@
           <w:szCs w:val="38"/>
           <w:lang w:val="es-ES"/>
         </w:rPr>
+        <w:sectPr>
+          <w:pgSz w:w="11906" w:h="16838"/>
+          <w:pgMar w:top="1134" w:right="1134" w:bottom="1134" w:left="1134" w:header="0" w:footer="0" w:gutter="0"/>
+          <w:cols w:space="720"/>
+          <w:formProt w:val="0"/>
+        </w:sectPr>
       </w:pPr>
       <w:r>
         <w:rPr>
@@ -399,38 +405,12 @@
           <w:szCs w:val="38"/>
           <w:lang w:val="es-ES"/>
         </w:rPr>
-        <w:t xml:space="preserve">Andrés </w:t>
-      </w:r>
-      <w:r>
-        <w:rPr>
-          <w:rFonts w:eastAsia="Times New Roman"/>
-          <w:b/>
-          <w:bCs/>
-          <w:color w:val="000066"/>
-          <w:sz w:val="38"/>
-          <w:szCs w:val="38"/>
+        <w:t>Andrés Navarro Pedregal (100451730)</w:t>
+      </w:r>
+      <w:r>
+        <w:rPr>
           <w:lang w:val="es-ES"/>
         </w:rPr>
-        <w:t>Navarro Pedregal (100451730)</w:t>
-      </w:r>
-    </w:p>
-    <w:p>
-      <w:pPr>
-        <w:rPr>
-          <w:lang w:val="es-ES"/>
-        </w:rPr>
-        <w:sectPr>
-          <w:pgSz w:w="11906" w:h="16838"/>
-          <w:pgMar w:top="1134" w:right="1134" w:bottom="1134" w:left="1134" w:header="0" w:footer="0" w:gutter="0"/>
-          <w:cols w:space="720"/>
-          <w:formProt w:val="0"/>
-        </w:sectPr>
-      </w:pPr>
-      <w:r>
-        <w:rPr>
-          <w:lang w:val="es-ES"/>
-        </w:rPr>
-        <w:lastRenderedPageBreak/>
         <w:br w:type="page"/>
       </w:r>
     </w:p>
@@ -449,7 +429,6 @@
           <w:docPartUnique/>
         </w:docPartObj>
       </w:sdtPr>
-      <w:sdtEndPr/>
       <w:sdtContent>
         <w:p>
           <w:pPr>
@@ -462,10 +441,14 @@
         <w:p>
           <w:pPr>
             <w:pStyle w:val="TDC1"/>
-            <w:tabs>
-              <w:tab w:val="clear" w:pos="9026"/>
-              <w:tab w:val="right" w:leader="dot" w:pos="9638"/>
-            </w:tabs>
+            <w:rPr>
+              <w:rFonts w:asciiTheme="minorHAnsi" w:eastAsiaTheme="minorEastAsia" w:hAnsiTheme="minorHAnsi" w:cstheme="minorBidi"/>
+              <w:noProof/>
+              <w:kern w:val="2"/>
+              <w:sz w:val="24"/>
+              <w:szCs w:val="24"/>
+              <w14:ligatures w14:val="standardContextual"/>
+            </w:rPr>
           </w:pPr>
           <w:r>
             <w:fldChar w:fldCharType="begin"/>
@@ -482,19 +465,511 @@
             </w:rPr>
             <w:fldChar w:fldCharType="separate"/>
           </w:r>
-          <w:hyperlink w:anchor="__RefHeading___Toc1546_2108387482">
-            <w:r>
-              <w:rPr>
-                <w:rStyle w:val="IndexLink"/>
+          <w:hyperlink w:anchor="_Toc165904524" w:history="1">
+            <w:r>
+              <w:rPr>
+                <w:rStyle w:val="Hipervnculo"/>
+                <w:b/>
+                <w:bCs/>
+                <w:noProof/>
               </w:rPr>
               <w:t>1. Introduction</w:t>
             </w:r>
             <w:r>
               <w:rPr>
-                <w:rStyle w:val="IndexLink"/>
+                <w:noProof/>
               </w:rPr>
               <w:tab/>
+            </w:r>
+            <w:r>
+              <w:rPr>
+                <w:noProof/>
+              </w:rPr>
+              <w:fldChar w:fldCharType="begin"/>
+            </w:r>
+            <w:r>
+              <w:rPr>
+                <w:noProof/>
+              </w:rPr>
+              <w:instrText xml:space="preserve"> PAGEREF _Toc165904524 \h </w:instrText>
+            </w:r>
+            <w:r>
+              <w:rPr>
+                <w:noProof/>
+              </w:rPr>
+            </w:r>
+            <w:r>
+              <w:rPr>
+                <w:noProof/>
+              </w:rPr>
+              <w:fldChar w:fldCharType="separate"/>
+            </w:r>
+            <w:r>
+              <w:rPr>
+                <w:noProof/>
+              </w:rPr>
               <w:t>1</w:t>
+            </w:r>
+            <w:r>
+              <w:rPr>
+                <w:noProof/>
+              </w:rPr>
+              <w:fldChar w:fldCharType="end"/>
+            </w:r>
+          </w:hyperlink>
+        </w:p>
+        <w:p>
+          <w:pPr>
+            <w:pStyle w:val="TDC1"/>
+            <w:rPr>
+              <w:rFonts w:asciiTheme="minorHAnsi" w:eastAsiaTheme="minorEastAsia" w:hAnsiTheme="minorHAnsi" w:cstheme="minorBidi"/>
+              <w:noProof/>
+              <w:kern w:val="2"/>
+              <w:sz w:val="24"/>
+              <w:szCs w:val="24"/>
+              <w14:ligatures w14:val="standardContextual"/>
+            </w:rPr>
+          </w:pPr>
+          <w:hyperlink w:anchor="_Toc165904525" w:history="1">
+            <w:r>
+              <w:rPr>
+                <w:rStyle w:val="Hipervnculo"/>
+                <w:b/>
+                <w:bCs/>
+                <w:noProof/>
+              </w:rPr>
+              <w:t>2. Task 1: Text Preprocessing and vectorization</w:t>
+            </w:r>
+            <w:r>
+              <w:rPr>
+                <w:noProof/>
+              </w:rPr>
+              <w:tab/>
+            </w:r>
+            <w:r>
+              <w:rPr>
+                <w:noProof/>
+              </w:rPr>
+              <w:fldChar w:fldCharType="begin"/>
+            </w:r>
+            <w:r>
+              <w:rPr>
+                <w:noProof/>
+              </w:rPr>
+              <w:instrText xml:space="preserve"> PAGEREF _Toc165904525 \h </w:instrText>
+            </w:r>
+            <w:r>
+              <w:rPr>
+                <w:noProof/>
+              </w:rPr>
+            </w:r>
+            <w:r>
+              <w:rPr>
+                <w:noProof/>
+              </w:rPr>
+              <w:fldChar w:fldCharType="separate"/>
+            </w:r>
+            <w:r>
+              <w:rPr>
+                <w:noProof/>
+              </w:rPr>
+              <w:t>1</w:t>
+            </w:r>
+            <w:r>
+              <w:rPr>
+                <w:noProof/>
+              </w:rPr>
+              <w:fldChar w:fldCharType="end"/>
+            </w:r>
+          </w:hyperlink>
+        </w:p>
+        <w:p>
+          <w:pPr>
+            <w:pStyle w:val="TDC2"/>
+            <w:rPr>
+              <w:rFonts w:asciiTheme="minorHAnsi" w:eastAsiaTheme="minorEastAsia" w:hAnsiTheme="minorHAnsi" w:cstheme="minorBidi"/>
+              <w:noProof/>
+              <w:kern w:val="2"/>
+              <w:sz w:val="24"/>
+              <w:szCs w:val="24"/>
+              <w14:ligatures w14:val="standardContextual"/>
+            </w:rPr>
+          </w:pPr>
+          <w:hyperlink w:anchor="_Toc165904526" w:history="1">
+            <w:r>
+              <w:rPr>
+                <w:rStyle w:val="Hipervnculo"/>
+                <w:b/>
+                <w:bCs/>
+                <w:noProof/>
+              </w:rPr>
+              <w:t>2.1. The dataset</w:t>
+            </w:r>
+            <w:r>
+              <w:rPr>
+                <w:noProof/>
+              </w:rPr>
+              <w:tab/>
+            </w:r>
+            <w:r>
+              <w:rPr>
+                <w:noProof/>
+              </w:rPr>
+              <w:fldChar w:fldCharType="begin"/>
+            </w:r>
+            <w:r>
+              <w:rPr>
+                <w:noProof/>
+              </w:rPr>
+              <w:instrText xml:space="preserve"> PAGEREF _Toc165904526 \h </w:instrText>
+            </w:r>
+            <w:r>
+              <w:rPr>
+                <w:noProof/>
+              </w:rPr>
+            </w:r>
+            <w:r>
+              <w:rPr>
+                <w:noProof/>
+              </w:rPr>
+              <w:fldChar w:fldCharType="separate"/>
+            </w:r>
+            <w:r>
+              <w:rPr>
+                <w:noProof/>
+              </w:rPr>
+              <w:t>1</w:t>
+            </w:r>
+            <w:r>
+              <w:rPr>
+                <w:noProof/>
+              </w:rPr>
+              <w:fldChar w:fldCharType="end"/>
+            </w:r>
+          </w:hyperlink>
+        </w:p>
+        <w:p>
+          <w:pPr>
+            <w:pStyle w:val="TDC2"/>
+            <w:rPr>
+              <w:rFonts w:asciiTheme="minorHAnsi" w:eastAsiaTheme="minorEastAsia" w:hAnsiTheme="minorHAnsi" w:cstheme="minorBidi"/>
+              <w:noProof/>
+              <w:kern w:val="2"/>
+              <w:sz w:val="24"/>
+              <w:szCs w:val="24"/>
+              <w14:ligatures w14:val="standardContextual"/>
+            </w:rPr>
+          </w:pPr>
+          <w:hyperlink w:anchor="_Toc165904527" w:history="1">
+            <w:r>
+              <w:rPr>
+                <w:rStyle w:val="Hipervnculo"/>
+                <w:b/>
+                <w:bCs/>
+                <w:noProof/>
+              </w:rPr>
+              <w:t>2.2. Preprocessing</w:t>
+            </w:r>
+            <w:r>
+              <w:rPr>
+                <w:noProof/>
+              </w:rPr>
+              <w:tab/>
+            </w:r>
+            <w:r>
+              <w:rPr>
+                <w:noProof/>
+              </w:rPr>
+              <w:fldChar w:fldCharType="begin"/>
+            </w:r>
+            <w:r>
+              <w:rPr>
+                <w:noProof/>
+              </w:rPr>
+              <w:instrText xml:space="preserve"> PAGEREF _Toc165904527 \h </w:instrText>
+            </w:r>
+            <w:r>
+              <w:rPr>
+                <w:noProof/>
+              </w:rPr>
+            </w:r>
+            <w:r>
+              <w:rPr>
+                <w:noProof/>
+              </w:rPr>
+              <w:fldChar w:fldCharType="separate"/>
+            </w:r>
+            <w:r>
+              <w:rPr>
+                <w:noProof/>
+              </w:rPr>
+              <w:t>2</w:t>
+            </w:r>
+            <w:r>
+              <w:rPr>
+                <w:noProof/>
+              </w:rPr>
+              <w:fldChar w:fldCharType="end"/>
+            </w:r>
+          </w:hyperlink>
+        </w:p>
+        <w:p>
+          <w:pPr>
+            <w:pStyle w:val="TDC2"/>
+            <w:rPr>
+              <w:rFonts w:asciiTheme="minorHAnsi" w:eastAsiaTheme="minorEastAsia" w:hAnsiTheme="minorHAnsi" w:cstheme="minorBidi"/>
+              <w:noProof/>
+              <w:kern w:val="2"/>
+              <w:sz w:val="24"/>
+              <w:szCs w:val="24"/>
+              <w14:ligatures w14:val="standardContextual"/>
+            </w:rPr>
+          </w:pPr>
+          <w:hyperlink w:anchor="_Toc165904528" w:history="1">
+            <w:r>
+              <w:rPr>
+                <w:rStyle w:val="Hipervnculo"/>
+                <w:b/>
+                <w:bCs/>
+                <w:noProof/>
+              </w:rPr>
+              <w:t>2.3. Text vectorization</w:t>
+            </w:r>
+            <w:r>
+              <w:rPr>
+                <w:noProof/>
+              </w:rPr>
+              <w:tab/>
+            </w:r>
+            <w:r>
+              <w:rPr>
+                <w:noProof/>
+              </w:rPr>
+              <w:fldChar w:fldCharType="begin"/>
+            </w:r>
+            <w:r>
+              <w:rPr>
+                <w:noProof/>
+              </w:rPr>
+              <w:instrText xml:space="preserve"> PAGEREF _Toc165904528 \h </w:instrText>
+            </w:r>
+            <w:r>
+              <w:rPr>
+                <w:noProof/>
+              </w:rPr>
+            </w:r>
+            <w:r>
+              <w:rPr>
+                <w:noProof/>
+              </w:rPr>
+              <w:fldChar w:fldCharType="separate"/>
+            </w:r>
+            <w:r>
+              <w:rPr>
+                <w:noProof/>
+              </w:rPr>
+              <w:t>3</w:t>
+            </w:r>
+            <w:r>
+              <w:rPr>
+                <w:noProof/>
+              </w:rPr>
+              <w:fldChar w:fldCharType="end"/>
+            </w:r>
+          </w:hyperlink>
+        </w:p>
+        <w:p>
+          <w:pPr>
+            <w:pStyle w:val="TDC1"/>
+            <w:rPr>
+              <w:rFonts w:asciiTheme="minorHAnsi" w:eastAsiaTheme="minorEastAsia" w:hAnsiTheme="minorHAnsi" w:cstheme="minorBidi"/>
+              <w:noProof/>
+              <w:kern w:val="2"/>
+              <w:sz w:val="24"/>
+              <w:szCs w:val="24"/>
+              <w14:ligatures w14:val="standardContextual"/>
+            </w:rPr>
+          </w:pPr>
+          <w:hyperlink w:anchor="_Toc165904529" w:history="1">
+            <w:r>
+              <w:rPr>
+                <w:rStyle w:val="Hipervnculo"/>
+                <w:b/>
+                <w:bCs/>
+                <w:noProof/>
+              </w:rPr>
+              <w:t>3. Task 2: Classification</w:t>
+            </w:r>
+            <w:r>
+              <w:rPr>
+                <w:noProof/>
+              </w:rPr>
+              <w:tab/>
+            </w:r>
+            <w:r>
+              <w:rPr>
+                <w:noProof/>
+              </w:rPr>
+              <w:fldChar w:fldCharType="begin"/>
+            </w:r>
+            <w:r>
+              <w:rPr>
+                <w:noProof/>
+              </w:rPr>
+              <w:instrText xml:space="preserve"> PAGEREF _Toc165904529 \h </w:instrText>
+            </w:r>
+            <w:r>
+              <w:rPr>
+                <w:noProof/>
+              </w:rPr>
+            </w:r>
+            <w:r>
+              <w:rPr>
+                <w:noProof/>
+              </w:rPr>
+              <w:fldChar w:fldCharType="separate"/>
+            </w:r>
+            <w:r>
+              <w:rPr>
+                <w:noProof/>
+              </w:rPr>
+              <w:t>6</w:t>
+            </w:r>
+            <w:r>
+              <w:rPr>
+                <w:noProof/>
+              </w:rPr>
+              <w:fldChar w:fldCharType="end"/>
+            </w:r>
+          </w:hyperlink>
+        </w:p>
+        <w:p>
+          <w:pPr>
+            <w:pStyle w:val="TDC1"/>
+            <w:rPr>
+              <w:rFonts w:asciiTheme="minorHAnsi" w:eastAsiaTheme="minorEastAsia" w:hAnsiTheme="minorHAnsi" w:cstheme="minorBidi"/>
+              <w:noProof/>
+              <w:kern w:val="2"/>
+              <w:sz w:val="24"/>
+              <w:szCs w:val="24"/>
+              <w14:ligatures w14:val="standardContextual"/>
+            </w:rPr>
+          </w:pPr>
+          <w:hyperlink w:anchor="_Toc165904530" w:history="1">
+            <w:r>
+              <w:rPr>
+                <w:rStyle w:val="Hipervnculo"/>
+                <w:b/>
+                <w:bCs/>
+                <w:noProof/>
+              </w:rPr>
+              <w:t>4. Dashboard</w:t>
+            </w:r>
+            <w:r>
+              <w:rPr>
+                <w:noProof/>
+              </w:rPr>
+              <w:tab/>
+            </w:r>
+            <w:r>
+              <w:rPr>
+                <w:noProof/>
+              </w:rPr>
+              <w:fldChar w:fldCharType="begin"/>
+            </w:r>
+            <w:r>
+              <w:rPr>
+                <w:noProof/>
+              </w:rPr>
+              <w:instrText xml:space="preserve"> PAGEREF _Toc165904530 \h </w:instrText>
+            </w:r>
+            <w:r>
+              <w:rPr>
+                <w:noProof/>
+              </w:rPr>
+            </w:r>
+            <w:r>
+              <w:rPr>
+                <w:noProof/>
+              </w:rPr>
+              <w:fldChar w:fldCharType="separate"/>
+            </w:r>
+            <w:r>
+              <w:rPr>
+                <w:noProof/>
+              </w:rPr>
+              <w:t>10</w:t>
+            </w:r>
+            <w:r>
+              <w:rPr>
+                <w:noProof/>
+              </w:rPr>
+              <w:fldChar w:fldCharType="end"/>
+            </w:r>
+          </w:hyperlink>
+        </w:p>
+        <w:p>
+          <w:pPr>
+            <w:pStyle w:val="TDC1"/>
+            <w:rPr>
+              <w:rFonts w:asciiTheme="minorHAnsi" w:eastAsiaTheme="minorEastAsia" w:hAnsiTheme="minorHAnsi" w:cstheme="minorBidi"/>
+              <w:noProof/>
+              <w:kern w:val="2"/>
+              <w:sz w:val="24"/>
+              <w:szCs w:val="24"/>
+              <w14:ligatures w14:val="standardContextual"/>
+            </w:rPr>
+          </w:pPr>
+          <w:hyperlink w:anchor="_Toc165904531" w:history="1">
+            <w:r>
+              <w:rPr>
+                <w:rStyle w:val="Hipervnculo"/>
+                <w:b/>
+                <w:bCs/>
+                <w:noProof/>
+              </w:rPr>
+              <w:t>5. Conclusions</w:t>
+            </w:r>
+            <w:r>
+              <w:rPr>
+                <w:noProof/>
+              </w:rPr>
+              <w:tab/>
+            </w:r>
+            <w:r>
+              <w:rPr>
+                <w:noProof/>
+              </w:rPr>
+              <w:fldChar w:fldCharType="begin"/>
+            </w:r>
+            <w:r>
+              <w:rPr>
+                <w:noProof/>
+              </w:rPr>
+              <w:instrText xml:space="preserve"> PAGEREF _Toc165904531 \h </w:instrText>
+            </w:r>
+            <w:r>
+              <w:rPr>
+                <w:noProof/>
+              </w:rPr>
+            </w:r>
+            <w:r>
+              <w:rPr>
+                <w:noProof/>
+              </w:rPr>
+              <w:fldChar w:fldCharType="separate"/>
+            </w:r>
+            <w:r>
+              <w:rPr>
+                <w:noProof/>
+              </w:rPr>
+              <w:t>10</w:t>
+            </w:r>
+            <w:r>
+              <w:rPr>
+                <w:noProof/>
+              </w:rPr>
+              <w:fldChar w:fldCharType="end"/>
             </w:r>
           </w:hyperlink>
         </w:p>
@@ -506,141 +981,6 @@
               <w:tab w:val="right" w:leader="dot" w:pos="9638"/>
             </w:tabs>
           </w:pPr>
-          <w:hyperlink w:anchor="__RefHeading___Toc1548_2108387482">
-            <w:r>
-              <w:rPr>
-                <w:rStyle w:val="IndexLink"/>
-              </w:rPr>
-              <w:t>2. Task 1: Text Preprocessing and vectorization</w:t>
-            </w:r>
-            <w:r>
-              <w:rPr>
-                <w:rStyle w:val="IndexLink"/>
-              </w:rPr>
-              <w:tab/>
-              <w:t>2</w:t>
-            </w:r>
-          </w:hyperlink>
-        </w:p>
-        <w:p>
-          <w:pPr>
-            <w:pStyle w:val="TDC2"/>
-            <w:tabs>
-              <w:tab w:val="clear" w:pos="8743"/>
-              <w:tab w:val="right" w:leader="dot" w:pos="9638"/>
-            </w:tabs>
-          </w:pPr>
-          <w:hyperlink w:anchor="__RefHeading___Toc1550_2108387482">
-            <w:r>
-              <w:rPr>
-                <w:rStyle w:val="IndexLink"/>
-              </w:rPr>
-              <w:t>2.1. The dataset</w:t>
-            </w:r>
-            <w:r>
-              <w:rPr>
-                <w:rStyle w:val="IndexLink"/>
-              </w:rPr>
-              <w:tab/>
-              <w:t>2</w:t>
-            </w:r>
-          </w:hyperlink>
-        </w:p>
-        <w:p>
-          <w:pPr>
-            <w:pStyle w:val="TDC2"/>
-            <w:tabs>
-              <w:tab w:val="clear" w:pos="8743"/>
-              <w:tab w:val="right" w:leader="dot" w:pos="9638"/>
-            </w:tabs>
-          </w:pPr>
-          <w:hyperlink w:anchor="__RefHeading___Toc1552_2108387482">
-            <w:r>
-              <w:rPr>
-                <w:rStyle w:val="IndexLink"/>
-              </w:rPr>
-              <w:t>2.2. Preprocessing</w:t>
-            </w:r>
-            <w:r>
-              <w:rPr>
-                <w:rStyle w:val="IndexLink"/>
-              </w:rPr>
-              <w:tab/>
-              <w:t>4</w:t>
-            </w:r>
-          </w:hyperlink>
-        </w:p>
-        <w:p>
-          <w:pPr>
-            <w:pStyle w:val="TDC2"/>
-            <w:tabs>
-              <w:tab w:val="clear" w:pos="8743"/>
-              <w:tab w:val="right" w:leader="dot" w:pos="9638"/>
-            </w:tabs>
-          </w:pPr>
-          <w:hyperlink w:anchor="__RefHeading___Toc1554_2108387482">
-            <w:r>
-              <w:rPr>
-                <w:rStyle w:val="IndexLink"/>
-              </w:rPr>
-              <w:t>2.3. Text vectorization</w:t>
-            </w:r>
-            <w:r>
-              <w:rPr>
-                <w:rStyle w:val="IndexLink"/>
-              </w:rPr>
-              <w:tab/>
-              <w:t>5</w:t>
-            </w:r>
-          </w:hyperlink>
-        </w:p>
-        <w:p>
-          <w:pPr>
-            <w:pStyle w:val="TDC1"/>
-            <w:tabs>
-              <w:tab w:val="clear" w:pos="9026"/>
-              <w:tab w:val="right" w:leader="dot" w:pos="9638"/>
-            </w:tabs>
-          </w:pPr>
-          <w:hyperlink w:anchor="__RefHeading___Toc1556_2108387482">
-            <w:r>
-              <w:rPr>
-                <w:rStyle w:val="IndexLink"/>
-              </w:rPr>
-              <w:t>3. Task 2: Classification</w:t>
-            </w:r>
-            <w:r>
-              <w:rPr>
-                <w:rStyle w:val="IndexLink"/>
-              </w:rPr>
-              <w:tab/>
-              <w:t>8</w:t>
-            </w:r>
-          </w:hyperlink>
-        </w:p>
-        <w:p>
-          <w:pPr>
-            <w:pStyle w:val="TDC1"/>
-            <w:tabs>
-              <w:tab w:val="clear" w:pos="9026"/>
-              <w:tab w:val="right" w:leader="dot" w:pos="9638"/>
-            </w:tabs>
-          </w:pPr>
-          <w:hyperlink w:anchor="__RefHeading___Toc1558_2108387482">
-            <w:r>
-              <w:rPr>
-                <w:rStyle w:val="IndexLink"/>
-              </w:rPr>
-              <w:t>4. Conclusions</w:t>
-            </w:r>
-            <w:r>
-              <w:rPr>
-                <w:rStyle w:val="IndexLink"/>
-              </w:rPr>
-              <w:tab/>
-              <w:t>12</w:t>
-            </w:r>
-          </w:hyperlink>
           <w:r>
             <w:rPr>
               <w:rStyle w:val="IndexLink"/>
@@ -657,47 +997,32 @@
           <w:b/>
           <w:bCs/>
         </w:rPr>
-        <w:sectPr>
-          <w:pgSz w:w="11906" w:h="16838"/>
-          <w:pgMar w:top="1134" w:right="1134" w:bottom="1134" w:left="1134" w:header="0" w:footer="0" w:gutter="0"/>
-          <w:cols w:space="720"/>
-          <w:formProt w:val="0"/>
-        </w:sectPr>
-      </w:pPr>
-      <w:r>
-        <w:br w:type="page"/>
-      </w:r>
-    </w:p>
-    <w:p>
-      <w:pPr>
-        <w:pStyle w:val="Ttulo1"/>
+      </w:pPr>
+      <w:bookmarkStart w:id="0" w:name="_jczli1rujg3k"/>
+      <w:bookmarkStart w:id="1" w:name="_Toc165904524"/>
+      <w:bookmarkEnd w:id="0"/>
+      <w:r>
         <w:rPr>
           <w:b/>
           <w:bCs/>
         </w:rPr>
-      </w:pPr>
-      <w:bookmarkStart w:id="0" w:name="__RefHeading___Toc1546_2108387482"/>
-      <w:bookmarkStart w:id="1" w:name="_jczli1rujg3k"/>
-      <w:bookmarkEnd w:id="0"/>
+        <w:t>1. Introduction</w:t>
+      </w:r>
       <w:bookmarkEnd w:id="1"/>
       <w:r>
         <w:rPr>
           <w:b/>
           <w:bCs/>
         </w:rPr>
-        <w:lastRenderedPageBreak/>
-        <w:t xml:space="preserve">1. Introduction </w:t>
-      </w:r>
-    </w:p>
-    <w:p>
-      <w:pPr>
-        <w:jc w:val="both"/>
-      </w:pPr>
-      <w:r>
-        <w:t xml:space="preserve">This project </w:t>
-      </w:r>
-      <w:r>
-        <w:t xml:space="preserve">consists of a multiclass classification of previously </w:t>
+        <w:t xml:space="preserve"> </w:t>
+      </w:r>
+    </w:p>
+    <w:p>
+      <w:pPr>
+        <w:jc w:val="both"/>
+      </w:pPr>
+      <w:r>
+        <w:t xml:space="preserve">This project consists of a multiclass classification of previously </w:t>
       </w:r>
       <w:proofErr w:type="spellStart"/>
       <w:r>
@@ -714,9 +1039,6 @@
       <w:proofErr w:type="gramEnd"/>
       <w:r>
         <w:t xml:space="preserve"> carry out this task, we make use of the tools explained in class regarding Natural Language Processing and Machine learning tools, such as feature extraction and selection.</w:t>
-      </w:r>
-      <w:r>
-        <w:br w:type="page"/>
       </w:r>
     </w:p>
     <w:p>
@@ -727,18 +1049,17 @@
           <w:bCs/>
         </w:rPr>
       </w:pPr>
-      <w:bookmarkStart w:id="2" w:name="__RefHeading___Toc1548_2108387482"/>
-      <w:bookmarkStart w:id="3" w:name="_autzom3nb9n"/>
+      <w:bookmarkStart w:id="2" w:name="_autzom3nb9n"/>
+      <w:bookmarkStart w:id="3" w:name="_Toc165904525"/>
       <w:bookmarkEnd w:id="2"/>
-      <w:bookmarkEnd w:id="3"/>
       <w:r>
         <w:rPr>
           <w:b/>
           <w:bCs/>
         </w:rPr>
-        <w:lastRenderedPageBreak/>
         <w:t>2. Task 1: Text Preprocessing and vectorization</w:t>
       </w:r>
+      <w:bookmarkEnd w:id="3"/>
     </w:p>
     <w:p>
       <w:pPr>
@@ -748,10 +1069,9 @@
           <w:bCs/>
         </w:rPr>
       </w:pPr>
-      <w:bookmarkStart w:id="4" w:name="__RefHeading___Toc1550_2108387482"/>
-      <w:bookmarkStart w:id="5" w:name="_hkuqtaqor34o"/>
+      <w:bookmarkStart w:id="4" w:name="_hkuqtaqor34o"/>
+      <w:bookmarkStart w:id="5" w:name="_Toc165904526"/>
       <w:bookmarkEnd w:id="4"/>
-      <w:bookmarkEnd w:id="5"/>
       <w:r>
         <w:rPr>
           <w:b/>
@@ -759,6 +1079,7 @@
         </w:rPr>
         <w:t>2.1. The dataset</w:t>
       </w:r>
+      <w:bookmarkEnd w:id="5"/>
     </w:p>
     <w:p>
       <w:pPr>
@@ -779,135 +1100,6 @@
       <w:bookmarkEnd w:id="6"/>
       <w:r>
         <w:t xml:space="preserve">create it ourselves. We opted for the second option, and we obtained the information from the web </w:t>
-      </w:r>
-      <w:hyperlink r:id="rId10" w:anchor="page=1&amp;sort_by=recently_added" w:history="1">
-        <w:r>
-          <w:rPr>
-            <w:color w:val="1155CC"/>
-            <w:u w:val="single"/>
-          </w:rPr>
-          <w:t>Poetry Foundation</w:t>
-        </w:r>
-      </w:hyperlink>
-      <w:r>
-        <w:t xml:space="preserve"> whose poems are licence-free for educational uses.</w:t>
-      </w:r>
-    </w:p>
-    <w:p>
-      <w:pPr>
-        <w:jc w:val="both"/>
-      </w:pPr>
-    </w:p>
-    <w:p>
-      <w:pPr>
-        <w:jc w:val="both"/>
-      </w:pPr>
-      <w:r>
-        <w:t xml:space="preserve">For the creation we used a library called </w:t>
-      </w:r>
-      <w:r>
-        <w:rPr>
-          <w:i/>
-          <w:iCs/>
-        </w:rPr>
-        <w:t>request</w:t>
-      </w:r>
-      <w:r>
-        <w:t xml:space="preserve"> to obtain the response of the GET request and then we obtained the JSON response where we have extracted information like author, title, link to the poem, </w:t>
-      </w:r>
-      <w:proofErr w:type="gramStart"/>
-      <w:r>
-        <w:t>tags</w:t>
-      </w:r>
-      <w:proofErr w:type="gramEnd"/>
-      <w:r>
-        <w:t xml:space="preserve"> and snippet. With the link to the poem and using </w:t>
-      </w:r>
-      <w:proofErr w:type="spellStart"/>
-      <w:r>
-        <w:t>BeautifulSoup</w:t>
-      </w:r>
-      <w:proofErr w:type="spellEnd"/>
-      <w:r>
-        <w:t xml:space="preserve"> we get the HTML information. Poems were mainly in two formats, </w:t>
-      </w:r>
-      <w:proofErr w:type="gramStart"/>
-      <w:r>
-        <w:t>text</w:t>
-      </w:r>
-      <w:proofErr w:type="gramEnd"/>
-      <w:r>
-        <w:t xml:space="preserve"> or images. For the first one we just extracted the text that was inside the div with class 'o-poem', and for the second one, we used an OCR, in this case, </w:t>
-      </w:r>
-      <w:proofErr w:type="spellStart"/>
-      <w:r>
-        <w:rPr>
-          <w:i/>
-          <w:iCs/>
-        </w:rPr>
-        <w:t>pytesseract</w:t>
-      </w:r>
-      <w:proofErr w:type="spellEnd"/>
-      <w:r>
-        <w:t>, to extract the text from the image that was i</w:t>
-      </w:r>
-      <w:r>
-        <w:t>n the div with class ‘c-</w:t>
-      </w:r>
-      <w:proofErr w:type="spellStart"/>
-      <w:r>
-        <w:t>assetStack</w:t>
-      </w:r>
-      <w:proofErr w:type="spellEnd"/>
-      <w:r>
-        <w:t xml:space="preserve">-media’. </w:t>
-      </w:r>
-    </w:p>
-    <w:p>
-      <w:pPr>
-        <w:jc w:val="both"/>
-      </w:pPr>
-    </w:p>
-    <w:p>
-      <w:pPr>
-        <w:jc w:val="both"/>
-      </w:pPr>
-      <w:r>
-        <w:t xml:space="preserve">This process was slow. Applying the OCR to thousands of images and sending GET requests to gather information of more than 50.000 of documents, at least in the way that we did it, took a lot of time. As we could not afford to keep running the computer for one day, we gathered the data in small segments, and at the end we jointed all the datasets together. We just had to store the id of the last gathered poem and the next day start the scrapping beginning with the next Id. </w:t>
-      </w:r>
-    </w:p>
-    <w:p>
-      <w:pPr>
-        <w:jc w:val="both"/>
-      </w:pPr>
-    </w:p>
-    <w:p>
-      <w:pPr>
-        <w:jc w:val="both"/>
-      </w:pPr>
-      <w:r>
-        <w:t xml:space="preserve">The reason for this delay, was the way in which the page was created, it took lot of time, not due to our internet connection or computational power, but </w:t>
-      </w:r>
-      <w:proofErr w:type="gramStart"/>
-      <w:r>
-        <w:t>due to the fact that</w:t>
-      </w:r>
-      <w:proofErr w:type="gramEnd"/>
-      <w:r>
-        <w:t xml:space="preserve"> the server hosting the web page was answering our requests slowly. </w:t>
-      </w:r>
-    </w:p>
-    <w:p>
-      <w:pPr>
-        <w:jc w:val="both"/>
-      </w:pPr>
-    </w:p>
-    <w:p>
-      <w:pPr>
-        <w:jc w:val="both"/>
-      </w:pPr>
-      <w:r>
-        <w:t xml:space="preserve">In the web </w:t>
       </w:r>
       <w:hyperlink r:id="rId11" w:anchor="page=1&amp;sort_by=recently_added" w:history="1">
         <w:r>
@@ -919,6 +1111,133 @@
         </w:r>
       </w:hyperlink>
       <w:r>
+        <w:t xml:space="preserve"> whose poems are licence-free for educational uses.</w:t>
+      </w:r>
+    </w:p>
+    <w:p>
+      <w:pPr>
+        <w:jc w:val="both"/>
+      </w:pPr>
+    </w:p>
+    <w:p>
+      <w:pPr>
+        <w:jc w:val="both"/>
+      </w:pPr>
+      <w:r>
+        <w:t xml:space="preserve">For the creation we used a library called </w:t>
+      </w:r>
+      <w:r>
+        <w:rPr>
+          <w:i/>
+          <w:iCs/>
+        </w:rPr>
+        <w:t>request</w:t>
+      </w:r>
+      <w:r>
+        <w:t xml:space="preserve"> to obtain the response of the GET request and then we obtained the JSON response where we have extracted information like author, title, link to the poem, </w:t>
+      </w:r>
+      <w:proofErr w:type="gramStart"/>
+      <w:r>
+        <w:t>tags</w:t>
+      </w:r>
+      <w:proofErr w:type="gramEnd"/>
+      <w:r>
+        <w:t xml:space="preserve"> and snippet. With the link to the poem and using </w:t>
+      </w:r>
+      <w:proofErr w:type="spellStart"/>
+      <w:r>
+        <w:t>BeautifulSoup</w:t>
+      </w:r>
+      <w:proofErr w:type="spellEnd"/>
+      <w:r>
+        <w:t xml:space="preserve"> we get the HTML information. Poems were mainly in two formats, </w:t>
+      </w:r>
+      <w:proofErr w:type="gramStart"/>
+      <w:r>
+        <w:t>text</w:t>
+      </w:r>
+      <w:proofErr w:type="gramEnd"/>
+      <w:r>
+        <w:t xml:space="preserve"> or images. For the first one we just extracted the text that was inside the div with class 'o-poem', and for the second one, we used an OCR, in this case, </w:t>
+      </w:r>
+      <w:proofErr w:type="spellStart"/>
+      <w:r>
+        <w:rPr>
+          <w:i/>
+          <w:iCs/>
+        </w:rPr>
+        <w:t>pytesseract</w:t>
+      </w:r>
+      <w:proofErr w:type="spellEnd"/>
+      <w:r>
+        <w:t>, to extract the text from the image that was in the div with class ‘c-</w:t>
+      </w:r>
+      <w:proofErr w:type="spellStart"/>
+      <w:r>
+        <w:t>assetStack</w:t>
+      </w:r>
+      <w:proofErr w:type="spellEnd"/>
+      <w:r>
+        <w:t xml:space="preserve">-media’. </w:t>
+      </w:r>
+    </w:p>
+    <w:p>
+      <w:pPr>
+        <w:jc w:val="both"/>
+      </w:pPr>
+    </w:p>
+    <w:p>
+      <w:pPr>
+        <w:jc w:val="both"/>
+      </w:pPr>
+      <w:r>
+        <w:t xml:space="preserve">This process was slow. Applying the OCR to thousands of images and sending GET requests to gather information of more than 50.000 of documents, at least in the way that we did it, took a lot of time. As we could not afford to keep running the computer for one day, we gathered the data in small segments, and at the end we jointed all the datasets together. We just had to store the id of the last gathered poem and the next day start the scrapping beginning with the next Id. </w:t>
+      </w:r>
+    </w:p>
+    <w:p>
+      <w:pPr>
+        <w:jc w:val="both"/>
+      </w:pPr>
+    </w:p>
+    <w:p>
+      <w:pPr>
+        <w:jc w:val="both"/>
+      </w:pPr>
+      <w:r>
+        <w:lastRenderedPageBreak/>
+        <w:t xml:space="preserve">The reason for this delay, was the way in which the page was created, it took lot of time, not due to our internet connection or computational power, but </w:t>
+      </w:r>
+      <w:proofErr w:type="gramStart"/>
+      <w:r>
+        <w:t>due to the fact that</w:t>
+      </w:r>
+      <w:proofErr w:type="gramEnd"/>
+      <w:r>
+        <w:t xml:space="preserve"> the server hosting the web page was answering our requests slowly. </w:t>
+      </w:r>
+    </w:p>
+    <w:p>
+      <w:pPr>
+        <w:jc w:val="both"/>
+      </w:pPr>
+    </w:p>
+    <w:p>
+      <w:pPr>
+        <w:jc w:val="both"/>
+      </w:pPr>
+      <w:r>
+        <w:t xml:space="preserve">In the web </w:t>
+      </w:r>
+      <w:hyperlink r:id="rId12" w:anchor="page=1&amp;sort_by=recently_added" w:history="1">
+        <w:r>
+          <w:rPr>
+            <w:color w:val="1155CC"/>
+            <w:u w:val="single"/>
+          </w:rPr>
+          <w:t>Poetry Foundation</w:t>
+        </w:r>
+      </w:hyperlink>
+      <w:r>
         <w:t xml:space="preserve"> only 5535 poems from the 47388 total poems have a period assigned, so we will have two different datasets, one composed with all the poems that will be used for the topic modelling task, see Figure 1, and another with only the poems that have a period and they can be used for the classification task, see Figure 2.</w:t>
       </w:r>
     </w:p>
@@ -1040,7 +1359,6 @@
         <w:rPr>
           <w:noProof/>
         </w:rPr>
-        <w:lastRenderedPageBreak/>
         <w:drawing>
           <wp:inline distT="0" distB="0" distL="0" distR="0" wp14:anchorId="6C470911" wp14:editId="6C470912">
             <wp:extent cx="5731510" cy="1422400"/>
@@ -1059,7 +1377,7 @@
                     </pic:cNvPicPr>
                   </pic:nvPicPr>
                   <pic:blipFill>
-                    <a:blip r:embed="rId12"/>
+                    <a:blip r:embed="rId13"/>
                     <a:stretch>
                       <a:fillRect/>
                     </a:stretch>
@@ -1114,6 +1432,7 @@
       </w:r>
       <w:r>
         <w:rPr>
+          <w:noProof/>
           <w:color w:val="BFBFBF"/>
         </w:rPr>
         <w:t>1</w:t>
@@ -1166,7 +1485,7 @@
                     </pic:cNvPicPr>
                   </pic:nvPicPr>
                   <pic:blipFill>
-                    <a:blip r:embed="rId13"/>
+                    <a:blip r:embed="rId14"/>
                     <a:stretch>
                       <a:fillRect/>
                     </a:stretch>
@@ -1221,6 +1540,7 @@
       </w:r>
       <w:r>
         <w:rPr>
+          <w:noProof/>
           <w:color w:val="BFBFBF"/>
         </w:rPr>
         <w:t>2</w:t>
@@ -1255,308 +1575,276 @@
           <w:bCs/>
         </w:rPr>
       </w:pPr>
-      <w:r>
-        <w:br w:type="page"/>
-      </w:r>
-    </w:p>
-    <w:p>
-      <w:pPr>
-        <w:pStyle w:val="Ttulo2"/>
-        <w:jc w:val="both"/>
+      <w:bookmarkStart w:id="7" w:name="_n504gzfvkunw"/>
+      <w:bookmarkStart w:id="8" w:name="_Toc165904527"/>
+      <w:bookmarkEnd w:id="7"/>
+      <w:r>
         <w:rPr>
           <w:b/>
           <w:bCs/>
         </w:rPr>
-      </w:pPr>
-      <w:bookmarkStart w:id="7" w:name="__RefHeading___Toc1552_2108387482"/>
-      <w:bookmarkStart w:id="8" w:name="_n504gzfvkunw"/>
-      <w:bookmarkEnd w:id="7"/>
+        <w:t>2.2. Preprocessing</w:t>
+      </w:r>
       <w:bookmarkEnd w:id="8"/>
-      <w:r>
+    </w:p>
+    <w:p>
+      <w:pPr>
+        <w:jc w:val="both"/>
+      </w:pPr>
+      <w:r>
+        <w:t xml:space="preserve">The first thing we are going to do is to remove missing values which means that poem text was missing. This happens because some of the images of the poems were not displayed because of the web. Then we removed the columns that do not give any useful information: id, snippet, and link. </w:t>
+      </w:r>
+    </w:p>
+    <w:p>
+      <w:pPr>
+        <w:jc w:val="both"/>
+      </w:pPr>
+    </w:p>
+    <w:p>
+      <w:pPr>
+        <w:jc w:val="both"/>
+      </w:pPr>
+      <w:r>
+        <w:t xml:space="preserve">During the creation of the datasets, we noted that some poems were not in English, but they were translated and published in the web, so we have “duplicated” poems in their original language and in English. To separate the English poems from the others we have used detect from the library </w:t>
+      </w:r>
+      <w:proofErr w:type="spellStart"/>
+      <w:r>
+        <w:rPr>
+          <w:i/>
+          <w:iCs/>
+        </w:rPr>
+        <w:t>langdetect</w:t>
+      </w:r>
+      <w:proofErr w:type="spellEnd"/>
+      <w:r>
+        <w:t>. It is important to know that language detection algorithm is non-</w:t>
+      </w:r>
+      <w:r>
+        <w:lastRenderedPageBreak/>
+        <w:t xml:space="preserve">deterministic, which means that if you try to run it on a text which is either too short or too ambiguous, you might get different results </w:t>
+      </w:r>
+      <w:proofErr w:type="spellStart"/>
+      <w:r>
+        <w:t>everytime</w:t>
+      </w:r>
+      <w:proofErr w:type="spellEnd"/>
+      <w:r>
+        <w:t xml:space="preserve"> you run it. To avoid this, we have used a seed. At the end we have obtained that 420 poems are not in English, and as they are translated in the dataset, we can remove them. </w:t>
+      </w:r>
+    </w:p>
+    <w:p>
+      <w:pPr>
+        <w:jc w:val="both"/>
+      </w:pPr>
+    </w:p>
+    <w:p>
+      <w:pPr>
+        <w:ind w:left="720" w:hanging="720"/>
+        <w:jc w:val="both"/>
+      </w:pPr>
+      <w:r>
+        <w:t xml:space="preserve">After we extracted the poems from the web, we saw that some of the characters were </w:t>
+      </w:r>
+      <w:proofErr w:type="gramStart"/>
+      <w:r>
+        <w:t>not</w:t>
+      </w:r>
+      <w:proofErr w:type="gramEnd"/>
+      <w:r>
+        <w:t xml:space="preserve"> </w:t>
+      </w:r>
+    </w:p>
+    <w:p>
+      <w:pPr>
+        <w:ind w:left="720" w:hanging="720"/>
+        <w:jc w:val="both"/>
+      </w:pPr>
+      <w:r>
+        <w:t>properly encoded, so we fixed the characters that are important, for example the apostrophe,</w:t>
+      </w:r>
+    </w:p>
+    <w:p>
+      <w:pPr>
+        <w:ind w:left="720" w:hanging="720"/>
+        <w:jc w:val="both"/>
+      </w:pPr>
+      <w:r>
+        <w:t>to be able to expand the contractions with the method fix from library contractions. Then we</w:t>
+      </w:r>
+    </w:p>
+    <w:p>
+      <w:pPr>
+        <w:ind w:left="720" w:hanging="720"/>
+        <w:jc w:val="both"/>
+      </w:pPr>
+      <w:r>
+        <w:t xml:space="preserve">tokenize the text by words, convert the tokens into lower case and filter non </w:t>
+      </w:r>
+      <w:proofErr w:type="gramStart"/>
+      <w:r>
+        <w:t>alphabetic</w:t>
+      </w:r>
+      <w:proofErr w:type="gramEnd"/>
+    </w:p>
+    <w:p>
+      <w:pPr>
+        <w:ind w:left="720" w:hanging="720"/>
+        <w:jc w:val="both"/>
+      </w:pPr>
+      <w:r>
+        <w:t>tokens. For the homogenization we have chosen lemmatization to keep the semantic</w:t>
+      </w:r>
+    </w:p>
+    <w:p>
+      <w:pPr>
+        <w:ind w:left="720" w:hanging="720"/>
+        <w:jc w:val="both"/>
+      </w:pPr>
+      <w:r>
+        <w:t xml:space="preserve">meaning and have a better interpretability of the words. Lastly, we have removed the </w:t>
+      </w:r>
+      <w:proofErr w:type="gramStart"/>
+      <w:r>
+        <w:t>stop</w:t>
+      </w:r>
+      <w:proofErr w:type="gramEnd"/>
+    </w:p>
+    <w:p>
+      <w:pPr>
+        <w:ind w:left="720" w:hanging="720"/>
+        <w:jc w:val="both"/>
+      </w:pPr>
+      <w:r>
+        <w:t xml:space="preserve">words. In addition, we applied N-gram detection so that the words that appear very </w:t>
+      </w:r>
+      <w:proofErr w:type="gramStart"/>
+      <w:r>
+        <w:t>often</w:t>
+      </w:r>
+      <w:proofErr w:type="gramEnd"/>
+    </w:p>
+    <w:p>
+      <w:pPr>
+        <w:ind w:left="720" w:hanging="720"/>
+        <w:jc w:val="both"/>
+      </w:pPr>
+      <w:r>
+        <w:t xml:space="preserve">together are jointly categorized and we can see the joint words when later doing </w:t>
+      </w:r>
+      <w:proofErr w:type="gramStart"/>
+      <w:r>
+        <w:t>Topic</w:t>
+      </w:r>
+      <w:proofErr w:type="gramEnd"/>
+    </w:p>
+    <w:p>
+      <w:pPr>
+        <w:ind w:left="720" w:hanging="720"/>
+        <w:jc w:val="both"/>
+      </w:pPr>
+      <w:r>
+        <w:t xml:space="preserve">Modelling. </w:t>
+      </w:r>
+    </w:p>
+    <w:p>
+      <w:pPr>
+        <w:ind w:left="720" w:hanging="720"/>
+        <w:jc w:val="both"/>
+      </w:pPr>
+    </w:p>
+    <w:p>
+      <w:pPr>
+        <w:ind w:left="720" w:hanging="720"/>
+        <w:jc w:val="both"/>
+      </w:pPr>
+      <w:r>
+        <w:t xml:space="preserve">Also mention that, initially, we were removing just the alphanumeric characters and we </w:t>
+      </w:r>
+    </w:p>
+    <w:p>
+      <w:pPr>
+        <w:ind w:left="720" w:hanging="720"/>
+        <w:jc w:val="both"/>
+      </w:pPr>
+      <w:r>
+        <w:t xml:space="preserve">ended up removing all non-alphabetic characters. The reason why we took this decision </w:t>
+      </w:r>
+      <w:proofErr w:type="gramStart"/>
+      <w:r>
+        <w:t>was</w:t>
+      </w:r>
+      <w:proofErr w:type="gramEnd"/>
+      <w:r>
+        <w:t xml:space="preserve"> </w:t>
+      </w:r>
+    </w:p>
+    <w:p>
+      <w:pPr>
+        <w:ind w:left="720" w:hanging="720"/>
+        <w:jc w:val="both"/>
+      </w:pPr>
+      <w:r>
+        <w:t xml:space="preserve">that at the end, while doing the Topic Modelling, there was a topic full of numbers. We </w:t>
+      </w:r>
+      <w:proofErr w:type="gramStart"/>
+      <w:r>
+        <w:t>are</w:t>
+      </w:r>
+      <w:proofErr w:type="gramEnd"/>
+      <w:r>
+        <w:t xml:space="preserve"> </w:t>
+      </w:r>
+    </w:p>
+    <w:p>
+      <w:pPr>
+        <w:ind w:left="720" w:hanging="720"/>
+        <w:jc w:val="both"/>
+      </w:pPr>
+      <w:r>
+        <w:t xml:space="preserve">analysing poems and we detected that most of this numbers were obtained inevitable </w:t>
+      </w:r>
+      <w:proofErr w:type="gramStart"/>
+      <w:r>
+        <w:t>while</w:t>
+      </w:r>
+      <w:proofErr w:type="gramEnd"/>
+    </w:p>
+    <w:p>
+      <w:pPr>
+        <w:ind w:left="720" w:hanging="720"/>
+        <w:jc w:val="both"/>
+      </w:pPr>
+      <w:r>
+        <w:t xml:space="preserve">doing web scrapping as the indexes, page numbers and dates where mixed and collected. </w:t>
+      </w:r>
+    </w:p>
+    <w:p>
+      <w:pPr>
+        <w:ind w:left="720" w:hanging="720"/>
+        <w:jc w:val="both"/>
+      </w:pPr>
+      <w:r>
+        <w:t xml:space="preserve">No information gain is obtained if we keep the numbers, so we just removed them. </w:t>
+      </w:r>
+    </w:p>
+    <w:p>
+      <w:pPr>
+        <w:pStyle w:val="Ttulo2"/>
+        <w:jc w:val="both"/>
         <w:rPr>
           <w:b/>
           <w:bCs/>
         </w:rPr>
-        <w:lastRenderedPageBreak/>
-        <w:t>2.2. Preprocessing</w:t>
-      </w:r>
-    </w:p>
-    <w:p>
-      <w:pPr>
-        <w:jc w:val="both"/>
-      </w:pPr>
-      <w:r>
-        <w:t xml:space="preserve">The first thing we are going to do is to remove missing values which means that poem text was missing. This happens because some of the images of the poems were not displayed because of the web. Then we removed the columns that do not give any useful information: id, snippet, and link. </w:t>
-      </w:r>
-    </w:p>
-    <w:p>
-      <w:pPr>
-        <w:jc w:val="both"/>
-      </w:pPr>
-    </w:p>
-    <w:p>
-      <w:pPr>
-        <w:jc w:val="both"/>
-      </w:pPr>
-      <w:r>
-        <w:t xml:space="preserve">During the creation of the datasets, we noted that some poems were not in English, but they were translated and published in the web, so we have “duplicated” poems in their original language and in English. To separate the English poems from the others we have used detect from the library </w:t>
-      </w:r>
-      <w:proofErr w:type="spellStart"/>
-      <w:r>
-        <w:rPr>
-          <w:i/>
-          <w:iCs/>
-        </w:rPr>
-        <w:t>langdetect</w:t>
-      </w:r>
-      <w:proofErr w:type="spellEnd"/>
-      <w:r>
-        <w:t xml:space="preserve">. It is important to know that language detection algorithm is non-deterministic, which means that if you try to run it on a text which is either too short or too ambiguous, you might get different results </w:t>
-      </w:r>
-      <w:proofErr w:type="spellStart"/>
-      <w:r>
-        <w:t>everytime</w:t>
-      </w:r>
-      <w:proofErr w:type="spellEnd"/>
-      <w:r>
-        <w:t xml:space="preserve"> you run it. To avoid this, we have used a seed. At the end we have obtained that 420 poems are not in English, and as they are translated in the dataset, we can remove them. </w:t>
-      </w:r>
-    </w:p>
-    <w:p>
-      <w:pPr>
-        <w:jc w:val="both"/>
-      </w:pPr>
-    </w:p>
-    <w:p>
-      <w:pPr>
-        <w:ind w:left="720" w:hanging="720"/>
-        <w:jc w:val="both"/>
-      </w:pPr>
-      <w:r>
-        <w:t xml:space="preserve">After we extracted the poems from the web, we saw that some of the characters were </w:t>
-      </w:r>
-      <w:proofErr w:type="gramStart"/>
-      <w:r>
-        <w:t>not</w:t>
-      </w:r>
-      <w:proofErr w:type="gramEnd"/>
-      <w:r>
-        <w:t xml:space="preserve"> </w:t>
-      </w:r>
-    </w:p>
-    <w:p>
-      <w:pPr>
-        <w:ind w:left="720" w:hanging="720"/>
-        <w:jc w:val="both"/>
-      </w:pPr>
-      <w:r>
-        <w:t>properly encoded, so we fixed the characters that are important, for example the apostrophe,</w:t>
-      </w:r>
-    </w:p>
-    <w:p>
-      <w:pPr>
-        <w:ind w:left="720" w:hanging="720"/>
-        <w:jc w:val="both"/>
-      </w:pPr>
-      <w:r>
-        <w:t>to be able to expand the contractions with the method fix from library contractions. Then we</w:t>
-      </w:r>
-    </w:p>
-    <w:p>
-      <w:pPr>
-        <w:ind w:left="720" w:hanging="720"/>
-        <w:jc w:val="both"/>
-      </w:pPr>
-      <w:r>
-        <w:t xml:space="preserve">tokenize the text by </w:t>
-      </w:r>
-      <w:r>
-        <w:t xml:space="preserve">words, convert the tokens into lower case and filter non </w:t>
-      </w:r>
-      <w:proofErr w:type="gramStart"/>
-      <w:r>
-        <w:t>alphabetic</w:t>
-      </w:r>
-      <w:proofErr w:type="gramEnd"/>
-    </w:p>
-    <w:p>
-      <w:pPr>
-        <w:ind w:left="720" w:hanging="720"/>
-        <w:jc w:val="both"/>
-      </w:pPr>
-      <w:r>
-        <w:t>tokens. For the homogenization we have chosen lemmatization to keep the semantic</w:t>
-      </w:r>
-    </w:p>
-    <w:p>
-      <w:pPr>
-        <w:ind w:left="720" w:hanging="720"/>
-        <w:jc w:val="both"/>
-      </w:pPr>
-      <w:r>
-        <w:t xml:space="preserve">meaning and have a better interpretability of the words. Lastly, we have removed the </w:t>
-      </w:r>
-      <w:proofErr w:type="gramStart"/>
-      <w:r>
-        <w:t>stop</w:t>
-      </w:r>
-      <w:proofErr w:type="gramEnd"/>
-    </w:p>
-    <w:p>
-      <w:pPr>
-        <w:ind w:left="720" w:hanging="720"/>
-        <w:jc w:val="both"/>
-      </w:pPr>
-      <w:r>
-        <w:t xml:space="preserve">words. In addition, we applied N-gram detection so that the words that appear very </w:t>
-      </w:r>
-      <w:proofErr w:type="gramStart"/>
-      <w:r>
-        <w:t>often</w:t>
-      </w:r>
-      <w:proofErr w:type="gramEnd"/>
-    </w:p>
-    <w:p>
-      <w:pPr>
-        <w:ind w:left="720" w:hanging="720"/>
-        <w:jc w:val="both"/>
-      </w:pPr>
-      <w:r>
-        <w:t xml:space="preserve">together are jointly categorized and we can see the joint words when later doing </w:t>
-      </w:r>
-      <w:proofErr w:type="gramStart"/>
-      <w:r>
-        <w:t>Topic</w:t>
-      </w:r>
-      <w:proofErr w:type="gramEnd"/>
-    </w:p>
-    <w:p>
-      <w:pPr>
-        <w:ind w:left="720" w:hanging="720"/>
-        <w:jc w:val="both"/>
-      </w:pPr>
-      <w:r>
-        <w:t xml:space="preserve">Modelling. </w:t>
-      </w:r>
-    </w:p>
-    <w:p>
-      <w:pPr>
-        <w:ind w:left="720" w:hanging="720"/>
-        <w:jc w:val="both"/>
-      </w:pPr>
-    </w:p>
-    <w:p>
-      <w:pPr>
-        <w:ind w:left="720" w:hanging="720"/>
-        <w:jc w:val="both"/>
-      </w:pPr>
-      <w:r>
-        <w:t xml:space="preserve">Also mention that, initially, we were removing just the alphanumeric characters and we </w:t>
-      </w:r>
-    </w:p>
-    <w:p>
-      <w:pPr>
-        <w:ind w:left="720" w:hanging="720"/>
-        <w:jc w:val="both"/>
-      </w:pPr>
-      <w:r>
-        <w:t xml:space="preserve">ended up removing all non-alphabetic characters. The reason why we took this decision </w:t>
-      </w:r>
-      <w:proofErr w:type="gramStart"/>
-      <w:r>
-        <w:t>was</w:t>
-      </w:r>
-      <w:proofErr w:type="gramEnd"/>
-      <w:r>
-        <w:t xml:space="preserve"> </w:t>
-      </w:r>
-    </w:p>
-    <w:p>
-      <w:pPr>
-        <w:ind w:left="720" w:hanging="720"/>
-        <w:jc w:val="both"/>
-      </w:pPr>
-      <w:r>
-        <w:t xml:space="preserve">that at the end, while doing the Topic Modelling, there was a topic full of numbers. We </w:t>
-      </w:r>
-      <w:proofErr w:type="gramStart"/>
-      <w:r>
-        <w:t>are</w:t>
-      </w:r>
-      <w:proofErr w:type="gramEnd"/>
-      <w:r>
-        <w:t xml:space="preserve"> </w:t>
-      </w:r>
-    </w:p>
-    <w:p>
-      <w:pPr>
-        <w:ind w:left="720" w:hanging="720"/>
-        <w:jc w:val="both"/>
-      </w:pPr>
-      <w:r>
-        <w:t xml:space="preserve">analysing poems and we detected that most of this numbers were obtained inevitable </w:t>
-      </w:r>
-      <w:proofErr w:type="gramStart"/>
-      <w:r>
-        <w:t>while</w:t>
-      </w:r>
-      <w:proofErr w:type="gramEnd"/>
-    </w:p>
-    <w:p>
-      <w:pPr>
-        <w:ind w:left="720" w:hanging="720"/>
-        <w:jc w:val="both"/>
-      </w:pPr>
-      <w:r>
-        <w:t xml:space="preserve">doing web scrapping as the indexes, page numbers and dates where mixed and collected. </w:t>
-      </w:r>
-    </w:p>
-    <w:p>
-      <w:pPr>
-        <w:ind w:left="720" w:hanging="720"/>
-        <w:jc w:val="both"/>
-      </w:pPr>
-      <w:r>
-        <w:t xml:space="preserve">No information gain is obtained if we keep the numbers, so we just removed them. </w:t>
-      </w:r>
-    </w:p>
-    <w:p>
-      <w:pPr>
-        <w:jc w:val="both"/>
-      </w:pPr>
-    </w:p>
-    <w:p>
-      <w:pPr>
-        <w:pStyle w:val="Ttulo2"/>
-        <w:jc w:val="both"/>
+      </w:pPr>
+      <w:bookmarkStart w:id="9" w:name="_Toc165904528"/>
+      <w:r>
         <w:rPr>
           <w:b/>
           <w:bCs/>
         </w:rPr>
-      </w:pPr>
-      <w:r>
-        <w:br w:type="page"/>
-      </w:r>
-    </w:p>
-    <w:p>
-      <w:pPr>
-        <w:pStyle w:val="Ttulo2"/>
-        <w:jc w:val="both"/>
-        <w:rPr>
-          <w:b/>
-          <w:bCs/>
-        </w:rPr>
-      </w:pPr>
-      <w:bookmarkStart w:id="9" w:name="__RefHeading___Toc1554_2108387482"/>
+        <w:t>2.3. Text vectorization</w:t>
+      </w:r>
       <w:bookmarkEnd w:id="9"/>
-      <w:r>
-        <w:rPr>
-          <w:b/>
-          <w:bCs/>
-        </w:rPr>
-        <w:lastRenderedPageBreak/>
-        <w:t>2.3. Text vectorization</w:t>
-      </w:r>
     </w:p>
     <w:p>
       <w:pPr>
@@ -1680,11 +1968,9 @@
       <w:r>
         <w:t xml:space="preserve"> prepare the dictionary. After analysing the most frequent words in the data set, we can see that there are several words that appear much more times than the others. To better visualize it we designed the following </w:t>
       </w:r>
-      <w:proofErr w:type="gramStart"/>
-      <w:r>
-        <w:t>graph</w:t>
-      </w:r>
-      <w:proofErr w:type="gramEnd"/>
+      <w:r>
+        <w:t>graph:</w:t>
+      </w:r>
     </w:p>
     <w:p/>
     <w:p>
@@ -1696,6 +1982,7 @@
         <w:rPr>
           <w:noProof/>
         </w:rPr>
+        <w:lastRenderedPageBreak/>
         <w:drawing>
           <wp:inline distT="0" distB="0" distL="0" distR="0" wp14:anchorId="6C470915" wp14:editId="6C470916">
             <wp:extent cx="2413000" cy="1900555"/>
@@ -1714,7 +2001,7 @@
                     </pic:cNvPicPr>
                   </pic:nvPicPr>
                   <pic:blipFill>
-                    <a:blip r:embed="rId14"/>
+                    <a:blip r:embed="rId15"/>
                     <a:stretch>
                       <a:fillRect/>
                     </a:stretch>
@@ -1769,6 +2056,7 @@
       </w:r>
       <w:r>
         <w:rPr>
+          <w:noProof/>
           <w:color w:val="BFBFBF"/>
         </w:rPr>
         <w:t>3</w:t>
@@ -1799,13 +2087,7 @@
       </w:r>
       <w:proofErr w:type="gramEnd"/>
       <w:r>
-        <w:t xml:space="preserve"> check the distribution of the words among the different documents of the dictionary. As it has been seen in class, neither the words that appear in all the documents nor the ones that hardly appear in any one are relevant for the </w:t>
-      </w:r>
-      <w:r>
-        <w:t xml:space="preserve">algorithm. Thus, it will be useful to have an estimation of this distribution to manually select </w:t>
-      </w:r>
-      <w:r>
-        <w:t>the discriminant conditions for the removal of both tails of the following histograms.</w:t>
+        <w:t xml:space="preserve"> check the distribution of the words among the different documents of the dictionary. As it has been seen in class, neither the words that appear in all the documents nor the ones that hardly appear in any one are relevant for the algorithm. Thus, it will be useful to have an estimation of this distribution to manually select the discriminant conditions for the removal of both tails of the following histograms.</w:t>
       </w:r>
     </w:p>
     <w:tbl>
@@ -1842,7 +2124,6 @@
               <w:rPr>
                 <w:noProof/>
               </w:rPr>
-              <w:lastRenderedPageBreak/>
               <w:drawing>
                 <wp:inline distT="0" distB="0" distL="0" distR="0" wp14:anchorId="6C470917" wp14:editId="6C470918">
                   <wp:extent cx="2357120" cy="1820545"/>
@@ -1861,7 +2142,7 @@
                           </pic:cNvPicPr>
                         </pic:nvPicPr>
                         <pic:blipFill>
-                          <a:blip r:embed="rId15"/>
+                          <a:blip r:embed="rId16"/>
                           <a:stretch>
                             <a:fillRect/>
                           </a:stretch>
@@ -1916,6 +2197,7 @@
             </w:r>
             <w:r>
               <w:rPr>
+                <w:noProof/>
                 <w:color w:val="BFBFBF"/>
               </w:rPr>
               <w:t>4</w:t>
@@ -1974,7 +2256,7 @@
                           </pic:cNvPicPr>
                         </pic:nvPicPr>
                         <pic:blipFill>
-                          <a:blip r:embed="rId16"/>
+                          <a:blip r:embed="rId17"/>
                           <a:stretch>
                             <a:fillRect/>
                           </a:stretch>
@@ -2029,6 +2311,7 @@
             </w:r>
             <w:r>
               <w:rPr>
+                <w:noProof/>
                 <w:color w:val="BFBFBF"/>
               </w:rPr>
               <w:t>5</w:t>
@@ -2054,10 +2337,7 @@
         <w:jc w:val="both"/>
       </w:pPr>
       <w:r>
-        <w:t xml:space="preserve">After analysing the distributions, the creation of the final dictionary was done. To filter these types of words, it was </w:t>
-      </w:r>
-      <w:r>
-        <w:t>decided to remove those that did not appear in more than 10 poems and those that appeared in more than 75% of them. After removing these tokens, we have a dictionary of 22567 terms. We are now ready to vectorize our corpus of poems.</w:t>
+        <w:t>After analysing the distributions, the creation of the final dictionary was done. To filter these types of words, it was decided to remove those that did not appear in more than 10 poems and those that appeared in more than 75% of them. After removing these tokens, we have a dictionary of 22567 terms. We are now ready to vectorize our corpus of poems.</w:t>
       </w:r>
     </w:p>
     <w:p/>
@@ -2082,7 +2362,6 @@
     </w:p>
     <w:p>
       <w:pPr>
-        <w:jc w:val="both"/>
         <w:rPr>
           <w:b/>
           <w:bCs/>
@@ -2090,11 +2369,19 @@
           <w:szCs w:val="28"/>
         </w:rPr>
       </w:pPr>
-      <w:r>
-        <w:t xml:space="preserve">BOW </w:t>
-      </w:r>
-      <w:r>
-        <w:t xml:space="preserve">was implemented with doc2bow method and TF-IDF with </w:t>
+    </w:p>
+    <w:p>
+      <w:pPr>
+        <w:jc w:val="both"/>
+        <w:rPr>
+          <w:b/>
+          <w:bCs/>
+          <w:sz w:val="28"/>
+          <w:szCs w:val="28"/>
+        </w:rPr>
+      </w:pPr>
+      <w:r>
+        <w:t xml:space="preserve">BOW was implemented with doc2bow method and TF-IDF with </w:t>
       </w:r>
       <w:proofErr w:type="spellStart"/>
       <w:r>
@@ -2167,6 +2454,7 @@
               <w:rPr>
                 <w:noProof/>
               </w:rPr>
+              <w:lastRenderedPageBreak/>
               <w:drawing>
                 <wp:inline distT="0" distB="0" distL="0" distR="0" wp14:anchorId="6C47091B" wp14:editId="6C47091C">
                   <wp:extent cx="2854325" cy="1584960"/>
@@ -2185,7 +2473,7 @@
                           </pic:cNvPicPr>
                         </pic:nvPicPr>
                         <pic:blipFill>
-                          <a:blip r:embed="rId17"/>
+                          <a:blip r:embed="rId18"/>
                           <a:stretch>
                             <a:fillRect/>
                           </a:stretch>
@@ -2240,6 +2528,7 @@
             </w:r>
             <w:r>
               <w:rPr>
+                <w:noProof/>
                 <w:color w:val="A6A6A6"/>
               </w:rPr>
               <w:t>6</w:t>
@@ -2313,7 +2602,7 @@
                           </pic:cNvPicPr>
                         </pic:nvPicPr>
                         <pic:blipFill>
-                          <a:blip r:embed="rId18"/>
+                          <a:blip r:embed="rId19"/>
                           <a:stretch>
                             <a:fillRect/>
                           </a:stretch>
@@ -2368,6 +2657,7 @@
             </w:r>
             <w:r>
               <w:rPr>
+                <w:noProof/>
                 <w:color w:val="A6A6A6"/>
               </w:rPr>
               <w:t>7</w:t>
@@ -2406,16 +2696,16 @@
           <w:szCs w:val="28"/>
         </w:rPr>
       </w:pPr>
-    </w:p>
-    <w:p>
-      <w:pPr>
+      <w:r>
         <w:rPr>
           <w:b/>
           <w:bCs/>
           <w:sz w:val="28"/>
           <w:szCs w:val="28"/>
         </w:rPr>
-      </w:pPr>
+        <w:t xml:space="preserve">Word2Vec and </w:t>
+      </w:r>
+      <w:proofErr w:type="spellStart"/>
       <w:r>
         <w:rPr>
           <w:b/>
@@ -2423,19 +2713,19 @@
           <w:sz w:val="28"/>
           <w:szCs w:val="28"/>
         </w:rPr>
-        <w:t xml:space="preserve">Word2Vec and </w:t>
-      </w:r>
-      <w:proofErr w:type="spellStart"/>
-      <w:r>
+        <w:t>FastText</w:t>
+      </w:r>
+      <w:proofErr w:type="spellEnd"/>
+    </w:p>
+    <w:p>
+      <w:pPr>
         <w:rPr>
           <w:b/>
           <w:bCs/>
           <w:sz w:val="28"/>
           <w:szCs w:val="28"/>
         </w:rPr>
-        <w:t>FastText</w:t>
-      </w:r>
-      <w:proofErr w:type="spellEnd"/>
+      </w:pPr>
     </w:p>
     <w:p>
       <w:pPr>
@@ -2628,7 +2918,6 @@
               <w:jc w:val="center"/>
             </w:pPr>
             <w:r>
-              <w:lastRenderedPageBreak/>
               <w:t>lover</w:t>
             </w:r>
           </w:p>
@@ -2778,6 +3067,16 @@
         <w:t>algorithm</w:t>
       </w:r>
       <w:proofErr w:type="gramEnd"/>
+    </w:p>
+    <w:p>
+      <w:pPr>
+        <w:rPr>
+          <w:b/>
+          <w:bCs/>
+          <w:sz w:val="28"/>
+          <w:szCs w:val="28"/>
+        </w:rPr>
+      </w:pPr>
     </w:p>
     <w:p>
       <w:pPr>
@@ -2836,7 +3135,7 @@
                     </pic:cNvPicPr>
                   </pic:nvPicPr>
                   <pic:blipFill>
-                    <a:blip r:embed="rId19"/>
+                    <a:blip r:embed="rId20"/>
                     <a:stretch>
                       <a:fillRect/>
                     </a:stretch>
@@ -2894,6 +3193,7 @@
       </w:r>
       <w:r>
         <w:rPr>
+          <w:noProof/>
           <w:color w:val="BFBFBF"/>
         </w:rPr>
         <w:t>8</w:t>
@@ -2921,10 +3221,7 @@
       </w:r>
       <w:proofErr w:type="spellEnd"/>
       <w:r>
-        <w:t xml:space="preserve"> of these topics to </w:t>
-      </w:r>
-      <w:r>
-        <w:t>visualize the words that characterize them:</w:t>
+        <w:t xml:space="preserve"> of these topics to visualize the words that characterize them:</w:t>
       </w:r>
     </w:p>
     <w:p>
@@ -2936,6 +3233,7 @@
         <w:rPr>
           <w:noProof/>
         </w:rPr>
+        <w:lastRenderedPageBreak/>
         <w:drawing>
           <wp:inline distT="0" distB="0" distL="0" distR="0" wp14:anchorId="6C470921" wp14:editId="6C470922">
             <wp:extent cx="3499485" cy="2455545"/>
@@ -2954,7 +3252,7 @@
                     </pic:cNvPicPr>
                   </pic:nvPicPr>
                   <pic:blipFill>
-                    <a:blip r:embed="rId20"/>
+                    <a:blip r:embed="rId21"/>
                     <a:stretch>
                       <a:fillRect/>
                     </a:stretch>
@@ -3026,28 +3324,15 @@
           <w:bCs/>
         </w:rPr>
       </w:pPr>
-      <w:r>
-        <w:br w:type="page"/>
-      </w:r>
-    </w:p>
-    <w:p>
-      <w:pPr>
-        <w:pStyle w:val="Ttulo1"/>
+      <w:bookmarkStart w:id="10" w:name="_Toc165904529"/>
+      <w:r>
         <w:rPr>
           <w:b/>
           <w:bCs/>
         </w:rPr>
-      </w:pPr>
-      <w:bookmarkStart w:id="10" w:name="__RefHeading___Toc1556_2108387482"/>
+        <w:t>3. Task 2: Classification</w:t>
+      </w:r>
       <w:bookmarkEnd w:id="10"/>
-      <w:r>
-        <w:rPr>
-          <w:b/>
-          <w:bCs/>
-        </w:rPr>
-        <w:lastRenderedPageBreak/>
-        <w:t>3. Task 2: Classification</w:t>
-      </w:r>
     </w:p>
     <w:p>
       <w:pPr>
@@ -3097,7 +3382,7 @@
                     </pic:cNvPicPr>
                   </pic:nvPicPr>
                   <pic:blipFill>
-                    <a:blip r:embed="rId21"/>
+                    <a:blip r:embed="rId22"/>
                     <a:stretch>
                       <a:fillRect/>
                     </a:stretch>
@@ -3183,117 +3468,142 @@
     </w:p>
     <w:p/>
     <w:p>
-      <w:r>
+      <w:pPr>
         <w:rPr>
           <w:b/>
           <w:bCs/>
           <w:sz w:val="28"/>
           <w:szCs w:val="28"/>
         </w:rPr>
-        <w:t>Random Forest</w:t>
-      </w:r>
-    </w:p>
-    <w:p>
-      <w:r>
-        <w:t xml:space="preserve">The first algorithm to be tested will be Random Forest, using the function </w:t>
-      </w:r>
-      <w:proofErr w:type="spellStart"/>
-      <w:r>
-        <w:t>RandomForestClassifier</w:t>
-      </w:r>
-      <w:proofErr w:type="spellEnd"/>
-      <w:r>
-        <w:t xml:space="preserve"> implemented in </w:t>
-      </w:r>
-      <w:proofErr w:type="spellStart"/>
-      <w:r>
-        <w:t>sklearn</w:t>
-      </w:r>
-      <w:proofErr w:type="spellEnd"/>
-      <w:r>
-        <w:t xml:space="preserve">. </w:t>
-      </w:r>
-      <w:proofErr w:type="gramStart"/>
-      <w:r>
-        <w:t>In order to</w:t>
-      </w:r>
-      <w:proofErr w:type="gramEnd"/>
-      <w:r>
-        <w:t xml:space="preserve"> try to extract the best of it, the RF algorithm (and so will be done with the rest of the algorithms) was tested under different parameters, obtaining the optimum one by means of a grid search. This grid contains two variations for the ‘criterion’ of the RF classifier (</w:t>
-      </w:r>
-      <w:proofErr w:type="spellStart"/>
-      <w:r>
-        <w:t>gini</w:t>
-      </w:r>
-      <w:proofErr w:type="spellEnd"/>
-      <w:r>
-        <w:t xml:space="preserve"> and entropy) and tests different values for the ‘</w:t>
-      </w:r>
-      <w:proofErr w:type="spellStart"/>
-      <w:r>
-        <w:t>max_depht</w:t>
-      </w:r>
-      <w:proofErr w:type="spellEnd"/>
-      <w:r>
-        <w:t>’ of the forests ranging from 5 to 35 with a step of 10.</w:t>
-      </w:r>
-    </w:p>
-    <w:p/>
-    <w:p>
-      <w:pPr>
+      </w:pPr>
+      <w:r>
         <w:rPr>
           <w:b/>
           <w:bCs/>
           <w:sz w:val="28"/>
           <w:szCs w:val="28"/>
         </w:rPr>
-      </w:pPr>
-      <w:r>
+        <w:t>Random Forest</w:t>
+      </w:r>
+    </w:p>
+    <w:p/>
+    <w:p>
+      <w:r>
+        <w:t xml:space="preserve">The first algorithm to be tested will be Random Forest, using the function </w:t>
+      </w:r>
+      <w:proofErr w:type="spellStart"/>
+      <w:r>
+        <w:t>RandomForestClassifier</w:t>
+      </w:r>
+      <w:proofErr w:type="spellEnd"/>
+      <w:r>
+        <w:t xml:space="preserve"> implemented in </w:t>
+      </w:r>
+      <w:proofErr w:type="spellStart"/>
+      <w:r>
+        <w:t>sklearn</w:t>
+      </w:r>
+      <w:proofErr w:type="spellEnd"/>
+      <w:r>
+        <w:t xml:space="preserve">. </w:t>
+      </w:r>
+      <w:proofErr w:type="gramStart"/>
+      <w:r>
+        <w:t>In order to</w:t>
+      </w:r>
+      <w:proofErr w:type="gramEnd"/>
+      <w:r>
+        <w:t xml:space="preserve"> try to extract the best of it, the RF algorithm (and so will be done with the rest of the algorithms) was tested under different parameters, obtaining the optimum one by means of a grid search. This grid contains two variations for the ‘criterion’ of the RF classifier (</w:t>
+      </w:r>
+      <w:proofErr w:type="spellStart"/>
+      <w:r>
+        <w:t>gini</w:t>
+      </w:r>
+      <w:proofErr w:type="spellEnd"/>
+      <w:r>
+        <w:t xml:space="preserve"> and entropy) and tests different values for the ‘</w:t>
+      </w:r>
+      <w:proofErr w:type="spellStart"/>
+      <w:r>
+        <w:t>max_depht</w:t>
+      </w:r>
+      <w:proofErr w:type="spellEnd"/>
+      <w:r>
+        <w:t>’ of the forests ranging from 5 to 35 with a step of 10.</w:t>
+      </w:r>
+    </w:p>
+    <w:p/>
+    <w:p>
+      <w:pPr>
         <w:rPr>
           <w:b/>
           <w:bCs/>
           <w:sz w:val="28"/>
           <w:szCs w:val="28"/>
         </w:rPr>
-        <w:t>Support Vector Machine</w:t>
-      </w:r>
-    </w:p>
-    <w:p>
-      <w:r>
-        <w:t xml:space="preserve">The next algorithm used was the support vector machine classifier. This was implemented by means of the SVC function of </w:t>
-      </w:r>
-      <w:proofErr w:type="spellStart"/>
-      <w:r>
-        <w:t>sklearn</w:t>
-      </w:r>
-      <w:proofErr w:type="spellEnd"/>
-      <w:r>
-        <w:t xml:space="preserve">. The chosen SVM algorithm was the RBF non-linear Kernel version, as there is hardly expected to be any linearity among the data, and two </w:t>
-      </w:r>
-      <w:r>
-        <w:lastRenderedPageBreak/>
-        <w:t>different values are included in the grid search for the parameter C (the regularization parameter): 1 and 10. For SVM we used the sparse representations of the data to be more computationally efficient.</w:t>
-      </w:r>
-    </w:p>
-    <w:p/>
-    <w:p>
-      <w:pPr>
+      </w:pPr>
+      <w:r>
         <w:rPr>
           <w:b/>
           <w:bCs/>
           <w:sz w:val="28"/>
           <w:szCs w:val="28"/>
         </w:rPr>
-      </w:pPr>
-      <w:r>
+        <w:t>Support Vector Machine</w:t>
+      </w:r>
+    </w:p>
+    <w:p>
+      <w:pPr>
         <w:rPr>
           <w:b/>
           <w:bCs/>
           <w:sz w:val="28"/>
           <w:szCs w:val="28"/>
         </w:rPr>
+      </w:pPr>
+    </w:p>
+    <w:p>
+      <w:r>
+        <w:t xml:space="preserve">The next algorithm used was the support vector machine classifier. This was implemented by means of the SVC function of </w:t>
+      </w:r>
+      <w:proofErr w:type="spellStart"/>
+      <w:r>
+        <w:t>sklearn</w:t>
+      </w:r>
+      <w:proofErr w:type="spellEnd"/>
+      <w:r>
+        <w:t>. The chosen SVM algorithm was the RBF non-linear Kernel version, as there is hardly expected to be any linearity among the data, and two different values are included in the grid search for the parameter C (the regularization parameter): 1 and 10. For SVM we used the sparse representations of the data to be more computationally efficient.</w:t>
+      </w:r>
+    </w:p>
+    <w:p/>
+    <w:p>
+      <w:pPr>
+        <w:rPr>
+          <w:b/>
+          <w:bCs/>
+          <w:sz w:val="28"/>
+          <w:szCs w:val="28"/>
+        </w:rPr>
+      </w:pPr>
+      <w:r>
+        <w:rPr>
+          <w:b/>
+          <w:bCs/>
+          <w:sz w:val="28"/>
+          <w:szCs w:val="28"/>
+        </w:rPr>
         <w:t xml:space="preserve">K-Nearest Neighbours </w:t>
       </w:r>
+    </w:p>
+    <w:p>
+      <w:pPr>
+        <w:rPr>
+          <w:b/>
+          <w:bCs/>
+          <w:sz w:val="28"/>
+          <w:szCs w:val="28"/>
+        </w:rPr>
+      </w:pPr>
     </w:p>
     <w:p>
       <w:r>
@@ -3726,10 +4036,7 @@
         </w:rPr>
       </w:pPr>
       <w:r>
-        <w:t xml:space="preserve">We can see that the best accuracy is obtained </w:t>
-      </w:r>
-      <w:r>
-        <w:t>with the pre-trained embeddings and the SVM model. This could happen as our embeddings are obtained in a relatively small dataset and the words are better represented in the pre-trained embeddings.</w:t>
+        <w:t>We can see that the best accuracy is obtained with the pre-trained embeddings and the SVM model. This could happen as our embeddings are obtained in a relatively small dataset and the words are better represented in the pre-trained embeddings.</w:t>
       </w:r>
     </w:p>
     <w:p>
@@ -3748,18 +4055,26 @@
           <w:sz w:val="28"/>
           <w:szCs w:val="28"/>
         </w:rPr>
+        <w:lastRenderedPageBreak/>
         <w:t>Feature extraction and selection</w:t>
       </w:r>
     </w:p>
     <w:p>
       <w:pPr>
-        <w:jc w:val="both"/>
-      </w:pPr>
-      <w:r>
-        <w:t>As the best accuracy was obtained with pre-trained embeddings and we saw that they were of a length of 300, we decided to explore the consequences of reducing the dimensionality of this embeddings to the half and see if the same information could be explained in fewer dimensions and we could reduce the computational cost. To achieve this, we will use the ideas of the feature extraction and selection, to see use the most important variables after the dimension reduction. We have tried PCA, CCA and LDA for fe</w:t>
-      </w:r>
-      <w:r>
-        <w:t xml:space="preserve">ature extraction and mutual information for feature selection. All the techniques are implemented with </w:t>
+        <w:rPr>
+          <w:b/>
+          <w:bCs/>
+          <w:sz w:val="28"/>
+          <w:szCs w:val="28"/>
+        </w:rPr>
+      </w:pPr>
+    </w:p>
+    <w:p>
+      <w:pPr>
+        <w:jc w:val="both"/>
+      </w:pPr>
+      <w:r>
+        <w:t xml:space="preserve">As the best accuracy was obtained with pre-trained embeddings and we saw that they were of a length of 300, we decided to explore the consequences of reducing the dimensionality of this embeddings to the half and see if the same information could be explained in fewer dimensions and we could reduce the computational cost. To achieve this, we will use the ideas of the feature extraction and selection, to see use the most important variables after the dimension reduction. We have tried PCA, CCA and LDA for feature extraction and mutual information for feature selection. All the techniques are implemented with </w:t>
       </w:r>
       <w:proofErr w:type="spellStart"/>
       <w:r>
@@ -3911,13 +4226,7 @@
         <w:rPr>
           <w:color w:val="A6A6A6" w:themeColor="background1" w:themeShade="A6"/>
         </w:rPr>
-        <w:t xml:space="preserve">Figure 12. Accuracies after feature extraction and </w:t>
-      </w:r>
-      <w:r>
-        <w:rPr>
-          <w:color w:val="A6A6A6" w:themeColor="background1" w:themeShade="A6"/>
-        </w:rPr>
-        <w:t>selection</w:t>
+        <w:t>Figure 12. Accuracies after feature extraction and selection</w:t>
       </w:r>
     </w:p>
     <w:p>
@@ -3950,7 +4259,6 @@
         <w:rPr>
           <w:noProof/>
         </w:rPr>
-        <w:lastRenderedPageBreak/>
         <w:drawing>
           <wp:inline distT="0" distB="0" distL="0" distR="0" wp14:anchorId="6C470925" wp14:editId="6C470926">
             <wp:extent cx="3293110" cy="3036570"/>
@@ -3969,7 +4277,7 @@
                     </pic:cNvPicPr>
                   </pic:nvPicPr>
                   <pic:blipFill>
-                    <a:blip r:embed="rId22"/>
+                    <a:blip r:embed="rId23"/>
                     <a:stretch>
                       <a:fillRect/>
                     </a:stretch>
@@ -4024,6 +4332,7 @@
         <w:rPr>
           <w:noProof/>
         </w:rPr>
+        <w:lastRenderedPageBreak/>
         <w:drawing>
           <wp:inline distT="0" distB="0" distL="0" distR="0" wp14:anchorId="6C470927" wp14:editId="6C470928">
             <wp:extent cx="5733415" cy="1320800"/>
@@ -4042,7 +4351,7 @@
                     </pic:cNvPicPr>
                   </pic:nvPicPr>
                   <pic:blipFill>
-                    <a:blip r:embed="rId23"/>
+                    <a:blip r:embed="rId24"/>
                     <a:stretch>
                       <a:fillRect/>
                     </a:stretch>
@@ -4098,6 +4407,16 @@
       </w:r>
     </w:p>
     <w:p>
+      <w:pPr>
+        <w:rPr>
+          <w:b/>
+          <w:bCs/>
+          <w:sz w:val="28"/>
+          <w:szCs w:val="28"/>
+        </w:rPr>
+      </w:pPr>
+    </w:p>
+    <w:p>
       <w:r>
         <w:t xml:space="preserve">By applying the previous mapping our distribution depending on the periods are: </w:t>
       </w:r>
@@ -4129,7 +4448,7 @@
                     </pic:cNvPicPr>
                   </pic:nvPicPr>
                   <pic:blipFill>
-                    <a:blip r:embed="rId24"/>
+                    <a:blip r:embed="rId25"/>
                     <a:stretch>
                       <a:fillRect/>
                     </a:stretch>
@@ -4205,7 +4524,6 @@
     </w:p>
     <w:p>
       <w:r>
-        <w:lastRenderedPageBreak/>
         <w:t>1550-1780: 9.828054%</w:t>
       </w:r>
     </w:p>
@@ -4247,7 +4565,7 @@
                     </pic:cNvPicPr>
                   </pic:nvPicPr>
                   <pic:blipFill>
-                    <a:blip r:embed="rId25"/>
+                    <a:blip r:embed="rId26"/>
                     <a:stretch>
                       <a:fillRect/>
                     </a:stretch>
@@ -4273,27 +4591,6 @@
         <w:pStyle w:val="Descripcin"/>
         <w:jc w:val="center"/>
         <w:rPr>
-          <w:color w:val="A6A6A6" w:themeColor="background1" w:themeShade="A6"/>
-        </w:rPr>
-      </w:pPr>
-      <w:r>
-        <w:rPr>
-          <w:color w:val="A6A6A6" w:themeColor="background1" w:themeShade="A6"/>
-        </w:rPr>
-        <w:t xml:space="preserve">Figure 16. Confusion matrix after joining </w:t>
-      </w:r>
-      <w:proofErr w:type="gramStart"/>
-      <w:r>
-        <w:rPr>
-          <w:color w:val="A6A6A6" w:themeColor="background1" w:themeShade="A6"/>
-        </w:rPr>
-        <w:t>classes</w:t>
-      </w:r>
-      <w:proofErr w:type="gramEnd"/>
-    </w:p>
-    <w:p>
-      <w:pPr>
-        <w:rPr>
           <w:b/>
           <w:bCs/>
           <w:sz w:val="28"/>
@@ -4301,6 +4598,20 @@
         </w:rPr>
       </w:pPr>
       <w:r>
+        <w:rPr>
+          <w:color w:val="A6A6A6" w:themeColor="background1" w:themeShade="A6"/>
+        </w:rPr>
+        <w:t xml:space="preserve">Figure 16. Confusion matrix after joining </w:t>
+      </w:r>
+      <w:proofErr w:type="gramStart"/>
+      <w:r>
+        <w:rPr>
+          <w:color w:val="A6A6A6" w:themeColor="background1" w:themeShade="A6"/>
+        </w:rPr>
+        <w:t>classes</w:t>
+      </w:r>
+      <w:proofErr w:type="gramEnd"/>
+      <w:r>
         <w:t xml:space="preserve"> </w:t>
       </w:r>
     </w:p>
@@ -4312,26 +4623,88 @@
           <w:bCs/>
         </w:rPr>
       </w:pPr>
+      <w:bookmarkStart w:id="11" w:name="_Toc165904530"/>
       <w:r>
         <w:rPr>
           <w:b/>
           <w:bCs/>
         </w:rPr>
-        <w:t>4</w:t>
-      </w:r>
-      <w:r>
+        <w:lastRenderedPageBreak/>
+        <w:t>4. Dashboard</w:t>
+      </w:r>
+      <w:bookmarkEnd w:id="11"/>
+    </w:p>
+    <w:p/>
+    <w:p>
+      <w:pPr>
+        <w:pStyle w:val="Ttulo1"/>
         <w:rPr>
           <w:b/>
           <w:bCs/>
         </w:rPr>
-        <w:t xml:space="preserve">. </w:t>
-      </w:r>
+      </w:pPr>
+      <w:bookmarkStart w:id="12" w:name="_Toc165904531"/>
       <w:r>
         <w:rPr>
           <w:b/>
           <w:bCs/>
         </w:rPr>
-        <w:t>Dashboard</w:t>
+        <w:t>5</w:t>
+      </w:r>
+      <w:r>
+        <w:rPr>
+          <w:b/>
+          <w:bCs/>
+        </w:rPr>
+        <w:t>. Conclusions</w:t>
+      </w:r>
+      <w:bookmarkEnd w:id="12"/>
+    </w:p>
+    <w:p>
+      <w:pPr>
+        <w:jc w:val="both"/>
+      </w:pPr>
+      <w:r>
+        <w:t>At the end, for the initial problem we the original periods, we have obtained an accuracy of 0.54, that considering that our benchmark was 0.28, is a good accuracy. The accuracy can be greatly increased if we reduce the number of classes, obtaining an accuracy of 0.79.</w:t>
+      </w:r>
+    </w:p>
+    <w:p>
+      <w:pPr>
+        <w:jc w:val="both"/>
+      </w:pPr>
+    </w:p>
+    <w:p>
+      <w:pPr>
+        <w:jc w:val="both"/>
+      </w:pPr>
+      <w:r>
+        <w:t xml:space="preserve">On the one hand, this performance could be improved by analysing in more detail the preprocessing part, looking for words that do not give much information and by adding metadata information in the models, for example, the author of the poem or considering the number of syllables and the type of rhyme. </w:t>
+      </w:r>
+    </w:p>
+    <w:p>
+      <w:pPr>
+        <w:jc w:val="both"/>
+      </w:pPr>
+    </w:p>
+    <w:p>
+      <w:pPr>
+        <w:jc w:val="both"/>
+      </w:pPr>
+      <w:r>
+        <w:t xml:space="preserve">On the other hand, the performance of the models is limited due to the dataset, which contains a small number of poems, and it is high imbalanced, as we have seen with the confusion matrix. Possible ways to solve this problem are by increasing the number of poems or by joining classes, as we have done. </w:t>
+      </w:r>
+    </w:p>
+    <w:p>
+      <w:pPr>
+        <w:jc w:val="both"/>
+      </w:pPr>
+    </w:p>
+    <w:p>
+      <w:pPr>
+        <w:jc w:val="both"/>
+      </w:pPr>
+      <w:r>
+        <w:t>In conclusion, the work gave us a huge comprehension of the different algorithms, ideas and methods seen in class, as well as the different implementations and requirements they have and the results they provide. It has also given us more insights into machine learning and the different challenges that can be solved with it.</w:t>
       </w:r>
     </w:p>
     <w:p>
@@ -4344,104 +4717,9 @@
         </w:rPr>
       </w:pPr>
     </w:p>
-    <w:p>
-      <w:pPr>
-        <w:pStyle w:val="Ttulo1"/>
-        <w:rPr>
-          <w:b/>
-          <w:bCs/>
-        </w:rPr>
-      </w:pPr>
-      <w:r>
-        <w:br w:type="page"/>
-      </w:r>
-    </w:p>
-    <w:p>
-      <w:pPr>
-        <w:pStyle w:val="Ttulo1"/>
-        <w:rPr>
-          <w:b/>
-          <w:bCs/>
-        </w:rPr>
-      </w:pPr>
-      <w:bookmarkStart w:id="11" w:name="__RefHeading___Toc1558_2108387482"/>
-      <w:bookmarkEnd w:id="11"/>
-      <w:r>
-        <w:rPr>
-          <w:b/>
-          <w:bCs/>
-        </w:rPr>
-        <w:lastRenderedPageBreak/>
-        <w:t>5</w:t>
-      </w:r>
-      <w:r>
-        <w:rPr>
-          <w:b/>
-          <w:bCs/>
-        </w:rPr>
-        <w:t>. Conclusions</w:t>
-      </w:r>
-    </w:p>
-    <w:p>
-      <w:pPr>
-        <w:jc w:val="both"/>
-      </w:pPr>
-      <w:r>
-        <w:t>At the end, for the initial problem we the original periods, we have obtained an accuracy of 0.54, that considering that our benchmark was 0.28, is a good accuracy. The accuracy can be greatly increased if we reduce the number of classes, obtaining an accuracy of 0.79.</w:t>
-      </w:r>
-    </w:p>
-    <w:p>
-      <w:pPr>
-        <w:jc w:val="both"/>
-      </w:pPr>
-    </w:p>
-    <w:p>
-      <w:pPr>
-        <w:jc w:val="both"/>
-      </w:pPr>
-      <w:r>
-        <w:t xml:space="preserve">On the one hand, this performance could be improved by analysing in more detail the preprocessing part, looking for words that do not give much information and by adding metadata information in the models, for example, the author of the poem or considering the number of syllables and the type of rhyme. </w:t>
-      </w:r>
-    </w:p>
-    <w:p>
-      <w:pPr>
-        <w:jc w:val="both"/>
-      </w:pPr>
-    </w:p>
-    <w:p>
-      <w:pPr>
-        <w:jc w:val="both"/>
-      </w:pPr>
-      <w:r>
-        <w:t xml:space="preserve">On the other hand, the performance of the models is limited due to the dataset, which contains a small number of poems, and it is high imbalanced, as we have seen with the confusion matrix. Possible ways to solve this problem are by increasing the number of poems or by joining classes, as we have done. </w:t>
-      </w:r>
-    </w:p>
-    <w:p>
-      <w:pPr>
-        <w:jc w:val="both"/>
-      </w:pPr>
-    </w:p>
-    <w:p>
-      <w:pPr>
-        <w:jc w:val="both"/>
-      </w:pPr>
-      <w:r>
-        <w:t>In conclusion, the work gave us a huge comprehension of the different algorithms, ideas and methods seen in class, as well as the different implementations and requirements they have and the results they provide. It has also given us more insights into machine learning and the different challenges that can be solved with it.</w:t>
-      </w:r>
-    </w:p>
-    <w:p>
-      <w:pPr>
-        <w:rPr>
-          <w:b/>
-          <w:bCs/>
-          <w:sz w:val="28"/>
-          <w:szCs w:val="28"/>
-        </w:rPr>
-      </w:pPr>
-    </w:p>
     <w:p/>
     <w:sectPr>
-      <w:footerReference w:type="default" r:id="rId26"/>
+      <w:footerReference w:type="default" r:id="rId27"/>
       <w:pgSz w:w="11906" w:h="16838"/>
       <w:pgMar w:top="1440" w:right="1440" w:bottom="1440" w:left="1440" w:header="0" w:footer="720" w:gutter="0"/>
       <w:pgNumType w:start="1"/>
@@ -5499,6 +5777,7 @@
   </w:style>
   <w:style w:type="character" w:styleId="Hipervnculo">
     <w:name w:val="Hyperlink"/>
+    <w:uiPriority w:val="99"/>
     <w:rPr>
       <w:color w:val="000080"/>
       <w:u w:val="single"/>
@@ -5657,6 +5936,7 @@
   <w:style w:type="paragraph" w:styleId="TDC1">
     <w:name w:val="toc 1"/>
     <w:basedOn w:val="Index"/>
+    <w:uiPriority w:val="39"/>
     <w:pPr>
       <w:tabs>
         <w:tab w:val="right" w:leader="dot" w:pos="9026"/>
@@ -5666,6 +5946,7 @@
   <w:style w:type="paragraph" w:styleId="TDC2">
     <w:name w:val="toc 2"/>
     <w:basedOn w:val="Index"/>
+    <w:uiPriority w:val="39"/>
     <w:pPr>
       <w:tabs>
         <w:tab w:val="right" w:leader="dot" w:pos="8743"/>
@@ -6010,4 +6291,16 @@
   </a:objectDefaults>
   <a:extraClrSchemeLst/>
 </a:theme>
+</file>
+
+<file path=customXml/item1.xml><?xml version="1.0" encoding="utf-8"?>
+<b:Sources xmlns:b="http://schemas.openxmlformats.org/officeDocument/2006/bibliography" xmlns="http://schemas.openxmlformats.org/officeDocument/2006/bibliography" SelectedStyle="\APASixthEditionOfficeOnline.xsl" StyleName="APA" Version="6"/>
+</file>
+
+<file path=customXml/itemProps1.xml><?xml version="1.0" encoding="utf-8"?>
+<ds:datastoreItem xmlns:ds="http://schemas.openxmlformats.org/officeDocument/2006/customXml" ds:itemID="{702CCCD3-A9BA-4E2E-9239-45A529946572}">
+  <ds:schemaRefs>
+    <ds:schemaRef ds:uri="http://schemas.openxmlformats.org/officeDocument/2006/bibliography"/>
+  </ds:schemaRefs>
+</ds:datastoreItem>
 </file>
</xml_diff>